<commit_message>
updating my chap 1 manu, added abstrat, changed adn removed sensentences, and added workflow pictures
</commit_message>
<xml_diff>
--- a/graduate_research/chap_1_manuscript.docx
+++ b/graduate_research/chap_1_manuscript.docx
@@ -4,27 +4,6 @@
   <w:body>
     <w:p>
       <w:pPr>
-        <w:pStyle w:val="Author"/>
-        <w:spacing w:line="360" w:lineRule="auto"/>
-        <w:rPr>
-          <w:rFonts w:ascii="Arial" w:hAnsi="Arial" w:cs="Arial"/>
-          <w:b/>
-          <w:bCs/>
-          <w:color w:val="000000" w:themeColor="text1"/>
-        </w:rPr>
-      </w:pPr>
-      <w:r>
-        <w:rPr>
-          <w:rFonts w:ascii="Arial" w:hAnsi="Arial" w:cs="Arial"/>
-          <w:b/>
-          <w:bCs/>
-          <w:color w:val="000000" w:themeColor="text1"/>
-        </w:rPr>
-        <w:t>Data Management Workflow</w:t>
-      </w:r>
-    </w:p>
-    <w:p>
-      <w:pPr>
         <w:pStyle w:val="Heading4"/>
         <w:spacing w:line="360" w:lineRule="auto"/>
         <w:rPr>
@@ -36,9 +15,375 @@
       <w:bookmarkStart w:id="1" w:name="background-and-context"/>
       <w:bookmarkEnd w:id="0"/>
       <w:bookmarkEnd w:id="1"/>
+      <w:r>
+        <w:rPr>
+          <w:rFonts w:ascii="Arial" w:hAnsi="Arial" w:cs="Arial"/>
+          <w:color w:val="000000" w:themeColor="text1"/>
+        </w:rPr>
+        <w:t xml:space="preserve">Case Study: Establishing a progressive data management workflow for biological data </w:t>
+      </w:r>
+      <w:r>
+        <w:rPr>
+          <w:rFonts w:ascii="Arial" w:hAnsi="Arial" w:cs="Arial"/>
+          <w:color w:val="000000" w:themeColor="text1"/>
+        </w:rPr>
+        <w:t>to inform adaptive management decisions</w:t>
+      </w:r>
     </w:p>
     <w:p>
       <w:pPr>
+        <w:pStyle w:val="BodyText"/>
+      </w:pPr>
+      <w:r>
+        <w:t>Abstract</w:t>
+      </w:r>
+    </w:p>
+    <w:p>
+      <w:pPr>
+        <w:pStyle w:val="BodyText"/>
+        <w:ind w:firstLine="720"/>
+        <w:rPr>
+          <w:rFonts w:ascii="Arial" w:hAnsi="Arial" w:cs="Arial"/>
+          <w:color w:val="000000" w:themeColor="text1"/>
+        </w:rPr>
+      </w:pPr>
+      <w:r>
+        <w:rPr>
+          <w:rFonts w:ascii="Arial" w:hAnsi="Arial" w:cs="Arial"/>
+          <w:color w:val="000000" w:themeColor="text1"/>
+        </w:rPr>
+        <w:t xml:space="preserve">Data management and data </w:t>
+      </w:r>
+      <w:r>
+        <w:rPr>
+          <w:rFonts w:ascii="Arial" w:hAnsi="Arial" w:cs="Arial"/>
+          <w:color w:val="000000" w:themeColor="text1"/>
+        </w:rPr>
+        <w:t>collection</w:t>
+      </w:r>
+      <w:r>
+        <w:rPr>
+          <w:rFonts w:ascii="Arial" w:hAnsi="Arial" w:cs="Arial"/>
+          <w:color w:val="000000" w:themeColor="text1"/>
+        </w:rPr>
+        <w:t xml:space="preserve"> techniques have been advancing at a rapid pace over the past decade.</w:t>
+      </w:r>
+      <w:r>
+        <w:rPr>
+          <w:rFonts w:ascii="Arial" w:hAnsi="Arial" w:cs="Arial"/>
+          <w:color w:val="000000" w:themeColor="text1"/>
+        </w:rPr>
+        <w:t xml:space="preserve"> A constant </w:t>
+      </w:r>
+      <w:r>
+        <w:rPr>
+          <w:rFonts w:ascii="Arial" w:hAnsi="Arial" w:cs="Arial"/>
+          <w:color w:val="000000" w:themeColor="text1"/>
+        </w:rPr>
+        <w:t>struggle</w:t>
+      </w:r>
+      <w:r>
+        <w:rPr>
+          <w:rFonts w:ascii="Arial" w:hAnsi="Arial" w:cs="Arial"/>
+          <w:color w:val="000000" w:themeColor="text1"/>
+        </w:rPr>
+        <w:t xml:space="preserve"> in biology </w:t>
+      </w:r>
+      <w:r>
+        <w:rPr>
+          <w:rFonts w:ascii="Arial" w:hAnsi="Arial" w:cs="Arial"/>
+          <w:color w:val="000000" w:themeColor="text1"/>
+        </w:rPr>
+        <w:t>is</w:t>
+      </w:r>
+      <w:r>
+        <w:rPr>
+          <w:rFonts w:ascii="Arial" w:hAnsi="Arial" w:cs="Arial"/>
+          <w:color w:val="000000" w:themeColor="text1"/>
+        </w:rPr>
+        <w:t xml:space="preserve"> to keep up with these advancements and the lack of reproducibility and accessibility to these data make </w:t>
+      </w:r>
+      <w:r>
+        <w:rPr>
+          <w:rFonts w:ascii="Arial" w:hAnsi="Arial" w:cs="Arial"/>
+          <w:color w:val="000000" w:themeColor="text1"/>
+        </w:rPr>
+        <w:t>these</w:t>
+      </w:r>
+      <w:r>
+        <w:rPr>
+          <w:rFonts w:ascii="Arial" w:hAnsi="Arial" w:cs="Arial"/>
+          <w:color w:val="000000" w:themeColor="text1"/>
+        </w:rPr>
+        <w:t xml:space="preserve"> challenge</w:t>
+      </w:r>
+      <w:r>
+        <w:rPr>
+          <w:rFonts w:ascii="Arial" w:hAnsi="Arial" w:cs="Arial"/>
+          <w:color w:val="000000" w:themeColor="text1"/>
+        </w:rPr>
+        <w:t>s</w:t>
+      </w:r>
+      <w:r>
+        <w:rPr>
+          <w:rFonts w:ascii="Arial" w:hAnsi="Arial" w:cs="Arial"/>
+          <w:color w:val="000000" w:themeColor="text1"/>
+        </w:rPr>
+        <w:t xml:space="preserve"> apparent</w:t>
+      </w:r>
+      <w:r>
+        <w:rPr>
+          <w:rFonts w:ascii="Arial" w:hAnsi="Arial" w:cs="Arial"/>
+          <w:color w:val="000000" w:themeColor="text1"/>
+        </w:rPr>
+        <w:t>.</w:t>
+      </w:r>
+      <w:r>
+        <w:rPr>
+          <w:rFonts w:ascii="Arial" w:hAnsi="Arial" w:cs="Arial"/>
+          <w:color w:val="000000" w:themeColor="text1"/>
+        </w:rPr>
+        <w:t xml:space="preserve"> </w:t>
+      </w:r>
+      <w:r>
+        <w:rPr>
+          <w:rFonts w:ascii="Arial" w:hAnsi="Arial" w:cs="Arial"/>
+          <w:color w:val="000000" w:themeColor="text1"/>
+        </w:rPr>
+        <w:t>These challenges</w:t>
+      </w:r>
+      <w:r>
+        <w:rPr>
+          <w:rFonts w:ascii="Arial" w:hAnsi="Arial" w:cs="Arial"/>
+          <w:color w:val="000000" w:themeColor="text1"/>
+        </w:rPr>
+        <w:t xml:space="preserve"> to</w:t>
+      </w:r>
+      <w:r>
+        <w:rPr>
+          <w:rFonts w:ascii="Arial" w:hAnsi="Arial" w:cs="Arial"/>
+          <w:color w:val="000000" w:themeColor="text1"/>
+        </w:rPr>
+        <w:t xml:space="preserve"> analyze data</w:t>
+      </w:r>
+      <w:r>
+        <w:rPr>
+          <w:rFonts w:ascii="Arial" w:hAnsi="Arial" w:cs="Arial"/>
+          <w:color w:val="000000" w:themeColor="text1"/>
+        </w:rPr>
+        <w:t xml:space="preserve"> </w:t>
+      </w:r>
+      <w:r>
+        <w:rPr>
+          <w:rFonts w:ascii="Arial" w:hAnsi="Arial" w:cs="Arial"/>
+          <w:color w:val="000000" w:themeColor="text1"/>
+        </w:rPr>
+        <w:t xml:space="preserve">in a timely fashion </w:t>
+      </w:r>
+      <w:r>
+        <w:rPr>
+          <w:rFonts w:ascii="Arial" w:hAnsi="Arial" w:cs="Arial"/>
+          <w:color w:val="000000" w:themeColor="text1"/>
+        </w:rPr>
+        <w:t>hinders the ability to make rapid and informed decision making in ecological efforts.</w:t>
+      </w:r>
+      <w:r>
+        <w:rPr>
+          <w:rFonts w:ascii="Arial" w:hAnsi="Arial" w:cs="Arial"/>
+          <w:color w:val="000000" w:themeColor="text1"/>
+        </w:rPr>
+        <w:t xml:space="preserve"> </w:t>
+      </w:r>
+      <w:r>
+        <w:rPr>
+          <w:rFonts w:ascii="Arial" w:hAnsi="Arial" w:cs="Arial"/>
+          <w:color w:val="000000" w:themeColor="text1"/>
+        </w:rPr>
+        <w:t>We customized a modern workflow for continuous and discrete long-term ecological data</w:t>
+      </w:r>
+      <w:r>
+        <w:rPr>
+          <w:rFonts w:ascii="Arial" w:hAnsi="Arial" w:cs="Arial"/>
+          <w:color w:val="000000" w:themeColor="text1"/>
+        </w:rPr>
+        <w:t xml:space="preserve"> to assist in </w:t>
+      </w:r>
+      <w:r>
+        <w:rPr>
+          <w:rFonts w:ascii="Arial" w:hAnsi="Arial" w:cs="Arial"/>
+          <w:color w:val="000000" w:themeColor="text1"/>
+        </w:rPr>
+        <w:t>adaptive</w:t>
+      </w:r>
+      <w:r>
+        <w:rPr>
+          <w:rFonts w:ascii="Arial" w:hAnsi="Arial" w:cs="Arial"/>
+          <w:color w:val="000000" w:themeColor="text1"/>
+        </w:rPr>
+        <w:t xml:space="preserve"> decision</w:t>
+      </w:r>
+      <w:r>
+        <w:rPr>
+          <w:rFonts w:ascii="Arial" w:hAnsi="Arial" w:cs="Arial"/>
+          <w:color w:val="000000" w:themeColor="text1"/>
+        </w:rPr>
+        <w:t xml:space="preserve"> making</w:t>
+      </w:r>
+      <w:r>
+        <w:rPr>
+          <w:rFonts w:ascii="Arial" w:hAnsi="Arial" w:cs="Arial"/>
+          <w:color w:val="000000" w:themeColor="text1"/>
+        </w:rPr>
+        <w:t xml:space="preserve"> that focuses on tackling many of the data management </w:t>
+      </w:r>
+      <w:r>
+        <w:rPr>
+          <w:rFonts w:ascii="Arial" w:hAnsi="Arial" w:cs="Arial"/>
+          <w:color w:val="000000" w:themeColor="text1"/>
+        </w:rPr>
+        <w:t>concerns with these types of data. We accomplish this by 1) standardizing field data management methods</w:t>
+      </w:r>
+      <w:r>
+        <w:rPr>
+          <w:rFonts w:ascii="Arial" w:hAnsi="Arial" w:cs="Arial"/>
+          <w:color w:val="000000" w:themeColor="text1"/>
+        </w:rPr>
+        <w:t>;</w:t>
+      </w:r>
+      <w:r>
+        <w:rPr>
+          <w:rFonts w:ascii="Arial" w:hAnsi="Arial" w:cs="Arial"/>
+          <w:color w:val="000000" w:themeColor="text1"/>
+        </w:rPr>
+        <w:t xml:space="preserve"> 2) perform quality assurance and control</w:t>
+      </w:r>
+      <w:r>
+        <w:rPr>
+          <w:rFonts w:ascii="Arial" w:hAnsi="Arial" w:cs="Arial"/>
+          <w:color w:val="000000" w:themeColor="text1"/>
+        </w:rPr>
+        <w:t xml:space="preserve"> (</w:t>
+      </w:r>
+      <w:r>
+        <w:rPr>
+          <w:rFonts w:ascii="Arial" w:hAnsi="Arial" w:cs="Arial"/>
+          <w:color w:val="000000" w:themeColor="text1"/>
+        </w:rPr>
+        <w:t>QA/QC</w:t>
+      </w:r>
+      <w:r>
+        <w:rPr>
+          <w:rFonts w:ascii="Arial" w:hAnsi="Arial" w:cs="Arial"/>
+          <w:color w:val="000000" w:themeColor="text1"/>
+        </w:rPr>
+        <w:t>)</w:t>
+      </w:r>
+      <w:r>
+        <w:rPr>
+          <w:rFonts w:ascii="Arial" w:hAnsi="Arial" w:cs="Arial"/>
+          <w:color w:val="000000" w:themeColor="text1"/>
+        </w:rPr>
+        <w:t>;</w:t>
+      </w:r>
+      <w:r>
+        <w:rPr>
+          <w:rFonts w:ascii="Arial" w:hAnsi="Arial" w:cs="Arial"/>
+          <w:color w:val="000000" w:themeColor="text1"/>
+        </w:rPr>
+        <w:t xml:space="preserve"> 3) creat</w:t>
+      </w:r>
+      <w:r>
+        <w:rPr>
+          <w:rFonts w:ascii="Arial" w:hAnsi="Arial" w:cs="Arial"/>
+          <w:color w:val="000000" w:themeColor="text1"/>
+        </w:rPr>
+        <w:t>e</w:t>
+      </w:r>
+      <w:r>
+        <w:rPr>
+          <w:rFonts w:ascii="Arial" w:hAnsi="Arial" w:cs="Arial"/>
+          <w:color w:val="000000" w:themeColor="text1"/>
+        </w:rPr>
+        <w:t xml:space="preserve"> scripts to analyze </w:t>
+      </w:r>
+      <w:r>
+        <w:rPr>
+          <w:rFonts w:ascii="Arial" w:hAnsi="Arial" w:cs="Arial"/>
+          <w:color w:val="000000" w:themeColor="text1"/>
+        </w:rPr>
+        <w:t>data and inform decision making</w:t>
+      </w:r>
+      <w:r>
+        <w:rPr>
+          <w:rFonts w:ascii="Arial" w:hAnsi="Arial" w:cs="Arial"/>
+          <w:color w:val="000000" w:themeColor="text1"/>
+        </w:rPr>
+        <w:t>;</w:t>
+      </w:r>
+      <w:r>
+        <w:rPr>
+          <w:rFonts w:ascii="Arial" w:hAnsi="Arial" w:cs="Arial"/>
+          <w:color w:val="000000" w:themeColor="text1"/>
+        </w:rPr>
+        <w:t xml:space="preserve"> 4) and 5)</w:t>
+      </w:r>
+      <w:r>
+        <w:rPr>
+          <w:rFonts w:ascii="Arial" w:hAnsi="Arial" w:cs="Arial"/>
+          <w:color w:val="000000" w:themeColor="text1"/>
+        </w:rPr>
+        <w:t xml:space="preserve"> use a workflow using version control to track changes make updates to scripts and documents as necessary. The workflow uses open source software</w:t>
+      </w:r>
+      <w:r>
+        <w:rPr>
+          <w:rFonts w:ascii="Arial" w:hAnsi="Arial" w:cs="Arial"/>
+          <w:color w:val="000000" w:themeColor="text1"/>
+        </w:rPr>
+        <w:t xml:space="preserve"> and tools</w:t>
+      </w:r>
+      <w:r>
+        <w:rPr>
+          <w:rFonts w:ascii="Arial" w:hAnsi="Arial" w:cs="Arial"/>
+          <w:color w:val="000000" w:themeColor="text1"/>
+        </w:rPr>
+        <w:t xml:space="preserve"> to create a </w:t>
+      </w:r>
+      <w:r>
+        <w:rPr>
+          <w:rFonts w:ascii="Arial" w:hAnsi="Arial" w:cs="Arial"/>
+          <w:color w:val="000000" w:themeColor="text1"/>
+        </w:rPr>
+        <w:t xml:space="preserve">modern-day data management </w:t>
+      </w:r>
+      <w:r>
+        <w:rPr>
+          <w:rFonts w:ascii="Arial" w:hAnsi="Arial" w:cs="Arial"/>
+          <w:color w:val="000000" w:themeColor="text1"/>
+        </w:rPr>
+        <w:t xml:space="preserve">structure, which can be implemented in many </w:t>
+      </w:r>
+      <w:r>
+        <w:rPr>
+          <w:rFonts w:ascii="Arial" w:hAnsi="Arial" w:cs="Arial"/>
+          <w:color w:val="000000" w:themeColor="text1"/>
+        </w:rPr>
+        <w:t>efforts</w:t>
+      </w:r>
+      <w:r>
+        <w:rPr>
+          <w:rFonts w:ascii="Arial" w:hAnsi="Arial" w:cs="Arial"/>
+          <w:color w:val="000000" w:themeColor="text1"/>
+        </w:rPr>
+        <w:t xml:space="preserve">. </w:t>
+      </w:r>
+    </w:p>
+    <w:p>
+      <w:pPr>
+        <w:pStyle w:val="BodyText"/>
+      </w:pPr>
+    </w:p>
+    <w:p>
+      <w:pPr>
         <w:pStyle w:val="Heading4"/>
         <w:spacing w:line="360" w:lineRule="auto"/>
         <w:rPr>
@@ -52,6 +397,13 @@
           <w:color w:val="000000" w:themeColor="text1"/>
         </w:rPr>
         <w:t>Introduction</w:t>
+      </w:r>
+      <w:r>
+        <w:rPr>
+          <w:rFonts w:ascii="Arial" w:hAnsi="Arial" w:cs="Arial"/>
+          <w:color w:val="000000" w:themeColor="text1"/>
+        </w:rPr>
+        <w:t xml:space="preserve"> and Background</w:t>
       </w:r>
     </w:p>
     <w:p>
@@ -69,7 +421,35 @@
           <w:rFonts w:ascii="Arial" w:hAnsi="Arial" w:cs="Arial"/>
           <w:color w:val="000000" w:themeColor="text1"/>
         </w:rPr>
-        <w:t xml:space="preserve">Traditional field biology programs, many of which are designed to monitor animal populations and their environments, have experienced substantial changes in data collection, management, and storage technology in recent years. Changes include new sensor technology, data collection methods, and data observing platforms that are being used in large-scale monitoring programs including SECOORA (Southeast Coastal Ocean Observing Regional Association) and NEON (National Ecological Observing Network). As an example, advancements in sensor technology have allowed for significant changes in water quality monitoring such as transitioning from discrete single location and single point in time sample collections to real-time continuous observations at multiple locations. While the scale and technological capacity of many monitoring programs has increased these monitoring programs are still most often conceived, planned, and used by personnel trained as biologists and not data scientists.  The lack of training in basic data management, curation, and workflow of data generated from these types of data collection platforms was </w:t>
+        <w:t>Traditional field biology programs, many of which are designed to monitor animal populations and their environments, have experienced</w:t>
+      </w:r>
+      <w:r>
+        <w:rPr>
+          <w:rFonts w:ascii="Arial" w:hAnsi="Arial" w:cs="Arial"/>
+          <w:color w:val="000000" w:themeColor="text1"/>
+        </w:rPr>
+        <w:t xml:space="preserve"> a</w:t>
+      </w:r>
+      <w:r>
+        <w:rPr>
+          <w:rFonts w:ascii="Arial" w:hAnsi="Arial" w:cs="Arial"/>
+          <w:color w:val="000000" w:themeColor="text1"/>
+        </w:rPr>
+        <w:t xml:space="preserve"> substantial </w:t>
+      </w:r>
+      <w:r>
+        <w:rPr>
+          <w:rFonts w:ascii="Arial" w:hAnsi="Arial" w:cs="Arial"/>
+          <w:color w:val="000000" w:themeColor="text1"/>
+        </w:rPr>
+        <w:t>evolution</w:t>
+      </w:r>
+      <w:r>
+        <w:rPr>
+          <w:rFonts w:ascii="Arial" w:hAnsi="Arial" w:cs="Arial"/>
+          <w:color w:val="000000" w:themeColor="text1"/>
+        </w:rPr>
+        <w:t xml:space="preserve"> in data collection, management, and storage technology in recent years. Changes include new sensor technology, data collection methods, and data observing platforms that are being used in large-scale monitoring programs including SECOORA (Southeast Coastal Ocean Observing Regional Association) and NEON (National Ecological Observing Network). As an example, advancements in sensor technology have allowed for significant changes in water quality monitoring such as transitioning from discrete single location and single point in time sample collections to real-time continuous observations at multiple locations. While the scale and technological capacity of many monitoring programs has increased these monitoring programs are still most often conceived, planned, and used by personnel trained as biologists and not data scientists.  The lack of training in basic data management, curation, and workflow of data generated from these types of data collection platforms was </w:t>
       </w:r>
       <w:r>
         <w:rPr>
@@ -97,7 +477,15 @@
           <w:rFonts w:ascii="Arial" w:hAnsi="Arial" w:cs="Arial"/>
           <w:color w:val="000000" w:themeColor="text1"/>
         </w:rPr>
-        <w:t xml:space="preserve"> 2017) which highlighted that of the 704 scientists who participated in the survey, “data skills” (e.g. multi-step workflows, ability to store, share and publish data) was identified as the l</w:t>
+        <w:t xml:space="preserve"> 2017) which highlighted that of the 704 </w:t>
+      </w:r>
+      <w:r>
+        <w:rPr>
+          <w:rFonts w:ascii="Arial" w:hAnsi="Arial" w:cs="Arial"/>
+          <w:color w:val="000000" w:themeColor="text1"/>
+        </w:rPr>
+        <w:lastRenderedPageBreak/>
+        <w:t>scientists who participated in the survey, “data skills” (e.g. multi-step workflows, ability to store, share and publish data) was identified as the l</w:t>
       </w:r>
       <w:r>
         <w:rPr>
@@ -119,9 +507,7 @@
         <w:pStyle w:val="FirstParagraph"/>
         <w:spacing w:line="360" w:lineRule="auto"/>
         <w:rPr>
-          <w:rFonts w:ascii="Arial" w:eastAsiaTheme="majorEastAsia" w:hAnsi="Arial" w:cs="Arial"/>
-          <w:b/>
-          <w:bCs/>
+          <w:rFonts w:ascii="Arial" w:hAnsi="Arial" w:cs="Arial"/>
           <w:color w:val="000000" w:themeColor="text1"/>
         </w:rPr>
       </w:pPr>
@@ -136,42 +522,487 @@
           <w:bCs/>
           <w:color w:val="000000" w:themeColor="text1"/>
         </w:rPr>
-        <w:t>Continuous Data, Management and Analyses</w:t>
+        <w:tab/>
+      </w:r>
+      <w:r>
+        <w:rPr>
+          <w:rFonts w:ascii="Arial" w:hAnsi="Arial" w:cs="Arial"/>
+          <w:color w:val="000000" w:themeColor="text1"/>
+        </w:rPr>
+        <w:t>The US Gulf of Mexico region is undergoing a large restoration effort to reverse observed declines in key ecosystem components including seagrass, fish communities, and oyster reefs using funding from the consolidated Deepwater Horizon settlements (see https://www.nfwf.org/gulf/Pages/home.aspx as an example). These restoration projects vary in spatial scale and funding, but, like other restoration efforts, these projects will have data collection and evaluation efforts that occur frequently throughout the project.</w:t>
+      </w:r>
+      <w:r>
+        <w:rPr>
+          <w:rFonts w:ascii="Arial" w:hAnsi="Arial" w:cs="Arial"/>
+          <w:color w:val="000000" w:themeColor="text1"/>
+        </w:rPr>
+        <w:t xml:space="preserve"> </w:t>
+      </w:r>
+      <w:r>
+        <w:rPr>
+          <w:rFonts w:ascii="Arial" w:hAnsi="Arial" w:cs="Arial"/>
+          <w:color w:val="000000" w:themeColor="text1"/>
+        </w:rPr>
+        <w:t xml:space="preserve">These projects explicitly require an adaptive management plan to guide the restoration process. Extensive data management plans are mandated with the overall purpose of creating opportunities to improve future restoration actions by maximizing learning from previous and ongoing restoration efforts. </w:t>
+      </w:r>
+      <w:r>
+        <w:rPr>
+          <w:rFonts w:ascii="Arial" w:hAnsi="Arial" w:cs="Arial"/>
+          <w:color w:val="000000" w:themeColor="text1"/>
+        </w:rPr>
+        <w:t xml:space="preserve"> </w:t>
       </w:r>
     </w:p>
     <w:p>
       <w:pPr>
-        <w:pStyle w:val="FirstParagraph"/>
+        <w:pStyle w:val="BodyText"/>
         <w:spacing w:line="360" w:lineRule="auto"/>
-        <w:rPr>
-          <w:rFonts w:ascii="Arial" w:hAnsi="Arial" w:cs="Arial"/>
-          <w:color w:val="000000" w:themeColor="text1"/>
-        </w:rPr>
-      </w:pPr>
-      <w:r>
+        <w:ind w:firstLine="720"/>
+        <w:rPr>
+          <w:rFonts w:ascii="Arial" w:hAnsi="Arial" w:cs="Arial"/>
+          <w:color w:val="000000" w:themeColor="text1"/>
+        </w:rPr>
+      </w:pPr>
+      <w:r>
+        <w:rPr>
+          <w:rFonts w:ascii="Arial" w:hAnsi="Arial" w:cs="Arial"/>
+          <w:color w:val="000000" w:themeColor="text1"/>
+        </w:rPr>
+        <w:t xml:space="preserve">Our project is a </w:t>
+      </w:r>
+      <w:r>
+        <w:rPr>
+          <w:rFonts w:ascii="Arial" w:hAnsi="Arial" w:cs="Arial"/>
+          <w:color w:val="000000" w:themeColor="text1"/>
+        </w:rPr>
+        <w:t>large-scale</w:t>
+      </w:r>
+      <w:r>
+        <w:rPr>
+          <w:rFonts w:ascii="Arial" w:hAnsi="Arial" w:cs="Arial"/>
+          <w:color w:val="000000" w:themeColor="text1"/>
+        </w:rPr>
+        <w:t xml:space="preserve"> restoration effort in the eastern </w:t>
+      </w:r>
+      <w:r>
+        <w:rPr>
+          <w:rFonts w:ascii="Arial" w:hAnsi="Arial" w:cs="Arial"/>
+          <w:color w:val="000000" w:themeColor="text1"/>
+        </w:rPr>
+        <w:t xml:space="preserve">part of the </w:t>
+      </w:r>
+      <w:r>
+        <w:rPr>
+          <w:rFonts w:ascii="Arial" w:hAnsi="Arial" w:cs="Arial"/>
+          <w:color w:val="000000" w:themeColor="text1"/>
+        </w:rPr>
+        <w:t>Gulf of Mexico funded by NFWF-GEBF</w:t>
+      </w:r>
+      <w:r>
+        <w:rPr>
+          <w:rFonts w:ascii="Arial" w:hAnsi="Arial" w:cs="Arial"/>
+          <w:color w:val="000000" w:themeColor="text1"/>
+        </w:rPr>
+        <w:t xml:space="preserve"> on Lone Cabbage Reef (LCR)</w:t>
+      </w:r>
+      <w:r>
+        <w:rPr>
+          <w:rFonts w:ascii="Arial" w:hAnsi="Arial" w:cs="Arial"/>
+          <w:color w:val="000000" w:themeColor="text1"/>
+        </w:rPr>
+        <w:t xml:space="preserve">. </w:t>
+      </w:r>
+      <w:r>
+        <w:rPr>
+          <w:rFonts w:ascii="Arial" w:hAnsi="Arial" w:cs="Arial"/>
+          <w:color w:val="000000" w:themeColor="text1"/>
+        </w:rPr>
+        <w:t>Our</w:t>
+      </w:r>
+      <w:r>
+        <w:rPr>
+          <w:rFonts w:ascii="Arial" w:hAnsi="Arial" w:cs="Arial"/>
+          <w:color w:val="000000" w:themeColor="text1"/>
+        </w:rPr>
+        <w:t xml:space="preserve"> project’s primary goal is to restore specific historical oyster reefs so that they may be resilient to changing sea level and river discharge. This project generates data from multiple sources including continuous autonomous water quality data </w:t>
+      </w:r>
+      <w:r>
+        <w:rPr>
+          <w:rFonts w:ascii="Arial" w:hAnsi="Arial" w:cs="Arial"/>
+          <w:color w:val="000000" w:themeColor="text1"/>
+        </w:rPr>
+        <w:t>via</w:t>
+      </w:r>
+      <w:r>
+        <w:rPr>
+          <w:rFonts w:ascii="Arial" w:hAnsi="Arial" w:cs="Arial"/>
+          <w:color w:val="000000" w:themeColor="text1"/>
+        </w:rPr>
+        <w:t xml:space="preserve"> sensors and observations of oyster populations </w:t>
+      </w:r>
+      <w:r>
+        <w:rPr>
+          <w:rFonts w:ascii="Arial" w:hAnsi="Arial" w:cs="Arial"/>
+          <w:color w:val="000000" w:themeColor="text1"/>
+        </w:rPr>
+        <w:t>by</w:t>
+      </w:r>
+      <w:r>
+        <w:rPr>
+          <w:rFonts w:ascii="Arial" w:hAnsi="Arial" w:cs="Arial"/>
+          <w:color w:val="000000" w:themeColor="text1"/>
+        </w:rPr>
+        <w:t xml:space="preserve"> field biologists. These data are generated at different time frequencies with sensor data obtained at hourly time intervals from multiple spatial locations and biological data collected at discrete time intervals from multiple spatial locations. For both cases, there is a need to prepare data, meet data quality standards, and complete routine analyses of data to ensure data collected are useful for project objectives</w:t>
+      </w:r>
+      <w:r>
+        <w:rPr>
+          <w:rFonts w:ascii="Arial" w:hAnsi="Arial" w:cs="Arial"/>
+          <w:color w:val="000000" w:themeColor="text1"/>
+        </w:rPr>
+        <w:t xml:space="preserve"> and questions</w:t>
+      </w:r>
+      <w:r>
+        <w:rPr>
+          <w:rFonts w:ascii="Arial" w:hAnsi="Arial" w:cs="Arial"/>
+          <w:color w:val="000000" w:themeColor="text1"/>
+        </w:rPr>
+        <w:t xml:space="preserve">. </w:t>
+      </w:r>
+      <w:bookmarkStart w:id="4" w:name="objective"/>
+      <w:bookmarkEnd w:id="4"/>
+      <w:r>
+        <w:rPr>
+          <w:rFonts w:ascii="Arial" w:hAnsi="Arial" w:cs="Arial"/>
+          <w:color w:val="000000" w:themeColor="text1"/>
+        </w:rPr>
+        <w:t xml:space="preserve">For </w:t>
+      </w:r>
+      <w:r>
+        <w:rPr>
+          <w:rFonts w:ascii="Arial" w:hAnsi="Arial" w:cs="Arial"/>
+          <w:color w:val="000000" w:themeColor="text1"/>
+        </w:rPr>
+        <w:t>adaptive management</w:t>
+      </w:r>
+      <w:r>
+        <w:rPr>
+          <w:rFonts w:ascii="Arial" w:hAnsi="Arial" w:cs="Arial"/>
+          <w:color w:val="000000" w:themeColor="text1"/>
+        </w:rPr>
+        <w:t xml:space="preserve"> </w:t>
+      </w:r>
+      <w:r>
+        <w:rPr>
+          <w:rFonts w:ascii="Arial" w:hAnsi="Arial" w:cs="Arial"/>
+          <w:color w:val="000000" w:themeColor="text1"/>
+        </w:rPr>
+        <w:t xml:space="preserve">to </w:t>
+      </w:r>
+      <w:r>
+        <w:rPr>
+          <w:rFonts w:ascii="Arial" w:hAnsi="Arial" w:cs="Arial"/>
+          <w:color w:val="000000" w:themeColor="text1"/>
+        </w:rPr>
+        <w:t>work efficiently</w:t>
+      </w:r>
+      <w:r>
+        <w:rPr>
+          <w:rFonts w:ascii="Arial" w:hAnsi="Arial" w:cs="Arial"/>
+          <w:color w:val="000000" w:themeColor="text1"/>
+        </w:rPr>
+        <w:t xml:space="preserve"> in our project</w:t>
+      </w:r>
+      <w:r>
+        <w:rPr>
+          <w:rFonts w:ascii="Arial" w:hAnsi="Arial" w:cs="Arial"/>
+          <w:color w:val="000000" w:themeColor="text1"/>
+        </w:rPr>
+        <w:t xml:space="preserve">, </w:t>
+      </w:r>
+      <w:r>
+        <w:rPr>
+          <w:rFonts w:ascii="Arial" w:hAnsi="Arial" w:cs="Arial"/>
+          <w:color w:val="000000" w:themeColor="text1"/>
+        </w:rPr>
+        <w:t>we developed a</w:t>
+      </w:r>
+      <w:r>
+        <w:rPr>
+          <w:rFonts w:ascii="Arial" w:hAnsi="Arial" w:cs="Arial"/>
+          <w:color w:val="000000" w:themeColor="text1"/>
+        </w:rPr>
+        <w:t xml:space="preserve"> </w:t>
+      </w:r>
+      <w:r>
+        <w:rPr>
+          <w:rFonts w:ascii="Arial" w:hAnsi="Arial" w:cs="Arial"/>
+          <w:color w:val="000000" w:themeColor="text1"/>
+        </w:rPr>
+        <w:t xml:space="preserve">system which </w:t>
+      </w:r>
+      <w:r>
+        <w:rPr>
+          <w:rFonts w:ascii="Arial" w:hAnsi="Arial" w:cs="Arial"/>
+          <w:color w:val="000000" w:themeColor="text1"/>
+        </w:rPr>
+        <w:t xml:space="preserve">captures data as it is collected, guides </w:t>
+      </w:r>
+      <w:r>
+        <w:rPr>
+          <w:rFonts w:ascii="Arial" w:hAnsi="Arial" w:cs="Arial"/>
+          <w:color w:val="000000" w:themeColor="text1"/>
+        </w:rPr>
+        <w:t>the</w:t>
+      </w:r>
+      <w:r>
+        <w:rPr>
+          <w:rFonts w:ascii="Arial" w:hAnsi="Arial" w:cs="Arial"/>
+          <w:color w:val="000000" w:themeColor="text1"/>
+        </w:rPr>
+        <w:t xml:space="preserve"> data</w:t>
+      </w:r>
+      <w:r>
+        <w:rPr>
+          <w:rFonts w:ascii="Arial" w:hAnsi="Arial" w:cs="Arial"/>
+          <w:color w:val="000000" w:themeColor="text1"/>
+        </w:rPr>
+        <w:t xml:space="preserve"> </w:t>
+      </w:r>
+      <w:r>
+        <w:rPr>
+          <w:rFonts w:ascii="Arial" w:hAnsi="Arial" w:cs="Arial"/>
+          <w:color w:val="000000" w:themeColor="text1"/>
+        </w:rPr>
+        <w:t xml:space="preserve">to analyses, </w:t>
+      </w:r>
+      <w:r>
+        <w:rPr>
+          <w:rFonts w:ascii="Arial" w:hAnsi="Arial" w:cs="Arial"/>
+          <w:color w:val="000000" w:themeColor="text1"/>
+        </w:rPr>
+        <w:t>version control and data storage</w:t>
+      </w:r>
+      <w:r>
+        <w:rPr>
+          <w:rFonts w:ascii="Arial" w:hAnsi="Arial" w:cs="Arial"/>
+          <w:color w:val="000000" w:themeColor="text1"/>
+        </w:rPr>
+        <w:t xml:space="preserve">.  </w:t>
+      </w:r>
+      <w:r>
+        <w:rPr>
+          <w:rFonts w:ascii="Arial" w:hAnsi="Arial" w:cs="Arial"/>
+          <w:color w:val="000000" w:themeColor="text1"/>
+        </w:rPr>
+        <w:t>Our</w:t>
+      </w:r>
+      <w:r>
+        <w:rPr>
+          <w:rFonts w:ascii="Arial" w:hAnsi="Arial" w:cs="Arial"/>
+          <w:color w:val="000000" w:themeColor="text1"/>
+        </w:rPr>
+        <w:t xml:space="preserve"> data </w:t>
+      </w:r>
+      <w:r>
+        <w:rPr>
+          <w:rFonts w:ascii="Arial" w:hAnsi="Arial" w:cs="Arial"/>
+          <w:color w:val="000000" w:themeColor="text1"/>
+        </w:rPr>
+        <w:t xml:space="preserve">management </w:t>
+      </w:r>
+      <w:r>
+        <w:rPr>
+          <w:rFonts w:ascii="Arial" w:hAnsi="Arial" w:cs="Arial"/>
+          <w:color w:val="000000" w:themeColor="text1"/>
+        </w:rPr>
+        <w:t>system is essential to improve data quality by reducing the likelihood of data collection</w:t>
+      </w:r>
+      <w:r>
+        <w:rPr>
+          <w:rFonts w:ascii="Arial" w:hAnsi="Arial" w:cs="Arial"/>
+          <w:color w:val="000000" w:themeColor="text1"/>
+        </w:rPr>
+        <w:t xml:space="preserve"> and analysis</w:t>
+      </w:r>
+      <w:r>
+        <w:rPr>
+          <w:rFonts w:ascii="Arial" w:hAnsi="Arial" w:cs="Arial"/>
+          <w:color w:val="000000" w:themeColor="text1"/>
+        </w:rPr>
+        <w:t xml:space="preserve"> errors</w:t>
+      </w:r>
+      <w:r>
+        <w:rPr>
+          <w:rFonts w:ascii="Arial" w:hAnsi="Arial" w:cs="Arial"/>
+          <w:color w:val="000000" w:themeColor="text1"/>
+        </w:rPr>
+        <w:t>.</w:t>
+      </w:r>
+    </w:p>
+    <w:p>
+      <w:pPr>
+        <w:pStyle w:val="BodyText"/>
+        <w:spacing w:after="0" w:line="360" w:lineRule="auto"/>
         <w:rPr>
           <w:rFonts w:ascii="Arial" w:eastAsiaTheme="majorEastAsia" w:hAnsi="Arial" w:cs="Arial"/>
           <w:b/>
           <w:bCs/>
           <w:color w:val="000000" w:themeColor="text1"/>
         </w:rPr>
-        <w:t xml:space="preserve"> </w:t>
-      </w:r>
-      <w:r>
+      </w:pPr>
+    </w:p>
+    <w:p>
+      <w:pPr>
+        <w:pStyle w:val="BodyText"/>
+        <w:spacing w:after="0" w:line="360" w:lineRule="auto"/>
         <w:rPr>
           <w:rFonts w:ascii="Arial" w:eastAsiaTheme="majorEastAsia" w:hAnsi="Arial" w:cs="Arial"/>
           <w:b/>
           <w:bCs/>
           <w:color w:val="000000" w:themeColor="text1"/>
         </w:rPr>
+      </w:pPr>
+    </w:p>
+    <w:p>
+      <w:pPr>
+        <w:pStyle w:val="BodyText"/>
+        <w:spacing w:after="0" w:line="360" w:lineRule="auto"/>
+        <w:rPr>
+          <w:rFonts w:ascii="Arial" w:eastAsiaTheme="majorEastAsia" w:hAnsi="Arial" w:cs="Arial"/>
+          <w:b/>
+          <w:bCs/>
+          <w:color w:val="000000" w:themeColor="text1"/>
+        </w:rPr>
+      </w:pPr>
+      <w:r>
+        <w:rPr>
+          <w:rFonts w:ascii="Arial" w:eastAsiaTheme="majorEastAsia" w:hAnsi="Arial" w:cs="Arial"/>
+          <w:b/>
+          <w:bCs/>
+          <w:color w:val="000000" w:themeColor="text1"/>
+        </w:rPr>
+        <w:lastRenderedPageBreak/>
+        <w:t xml:space="preserve">Box 1. </w:t>
+      </w:r>
+      <w:r>
+        <w:rPr>
+          <w:rFonts w:ascii="Arial" w:eastAsiaTheme="majorEastAsia" w:hAnsi="Arial" w:cs="Arial"/>
+          <w:b/>
+          <w:bCs/>
+          <w:color w:val="000000" w:themeColor="text1"/>
+        </w:rPr>
+        <w:t>Terminology</w:t>
+      </w:r>
+    </w:p>
+    <w:p>
+      <w:pPr>
+        <w:pStyle w:val="BodyText"/>
+        <w:spacing w:after="0" w:line="360" w:lineRule="auto"/>
+        <w:rPr>
+          <w:rFonts w:ascii="Arial" w:hAnsi="Arial" w:cs="Arial"/>
+          <w:color w:val="000000" w:themeColor="text1"/>
+        </w:rPr>
+      </w:pPr>
+      <w:r>
+        <w:rPr>
+          <w:rFonts w:ascii="Arial" w:eastAsiaTheme="majorEastAsia" w:hAnsi="Arial" w:cs="Arial"/>
+          <w:b/>
+          <w:bCs/>
+          <w:color w:val="000000" w:themeColor="text1"/>
+        </w:rPr>
+        <w:t>“</w:t>
+      </w:r>
+      <w:r>
+        <w:rPr>
+          <w:rFonts w:ascii="Arial" w:eastAsiaTheme="majorEastAsia" w:hAnsi="Arial" w:cs="Arial"/>
+          <w:b/>
+          <w:bCs/>
+          <w:color w:val="000000" w:themeColor="text1"/>
+        </w:rPr>
+        <w:t>Living data</w:t>
+      </w:r>
+      <w:r>
+        <w:rPr>
+          <w:rFonts w:ascii="Arial" w:eastAsiaTheme="majorEastAsia" w:hAnsi="Arial" w:cs="Arial"/>
+          <w:b/>
+          <w:bCs/>
+          <w:color w:val="000000" w:themeColor="text1"/>
+        </w:rPr>
+        <w:t>”</w:t>
+      </w:r>
+    </w:p>
+    <w:p>
+      <w:pPr>
+        <w:pStyle w:val="BodyText"/>
+        <w:spacing w:line="360" w:lineRule="auto"/>
+        <w:rPr>
+          <w:rFonts w:ascii="Arial" w:hAnsi="Arial" w:cs="Arial"/>
+          <w:color w:val="000000" w:themeColor="text1"/>
+        </w:rPr>
+      </w:pPr>
+      <w:r>
+        <w:rPr>
+          <w:rFonts w:ascii="Arial" w:hAnsi="Arial" w:cs="Arial"/>
+          <w:color w:val="000000" w:themeColor="text1"/>
+        </w:rPr>
+        <w:t xml:space="preserve"> </w:t>
+      </w:r>
+      <w:r>
+        <w:rPr>
+          <w:rFonts w:ascii="Arial" w:hAnsi="Arial" w:cs="Arial"/>
+          <w:color w:val="000000" w:themeColor="text1"/>
+        </w:rPr>
         <w:tab/>
-      </w:r>
-      <w:r>
-        <w:rPr>
-          <w:rFonts w:ascii="Arial" w:hAnsi="Arial" w:cs="Arial"/>
-          <w:color w:val="000000" w:themeColor="text1"/>
-        </w:rPr>
-        <w:t>The US Gulf of Mexico region is undergoing a large restoration effort to reverse observed declines in key ecosystem components including seagrass, fish communities, and oyster reefs using funding from the consolidated Deepwater Horizon settlements (see https://www.nfwf.org/gulf/Pages/home.aspx as an example). These restoration projects vary in spatial scale and funding, but, like other restoration efforts, these projects will have data collection and evaluation efforts that occur frequently throughout the project.</w:t>
+        <w:t>“Living data” are defined as data which are continuously collected and updated.  These types of data are critical to this type of adaptive learning to inform restoration and management actions (Yenni et al., 2018). These informed adaptations during a restoration project can be small such as shifting the location of an autonomous sensor, to larger changes including restoration practices or revamping of sampling programs because of low statistical power. Living data are challenging to work with from a data management perspective because the data (by design) change as new data are collected</w:t>
+      </w:r>
+      <w:r>
+        <w:rPr>
+          <w:rFonts w:ascii="Arial" w:hAnsi="Arial" w:cs="Arial"/>
+          <w:color w:val="000000" w:themeColor="text1"/>
+        </w:rPr>
+        <w:t xml:space="preserve"> and usually frequently</w:t>
+      </w:r>
+      <w:r>
+        <w:rPr>
+          <w:rFonts w:ascii="Arial" w:hAnsi="Arial" w:cs="Arial"/>
+          <w:color w:val="000000" w:themeColor="text1"/>
+        </w:rPr>
+        <w:t xml:space="preserve">. In a restoration or management context as these data are being collected, they must be processed, and analyses of these data </w:t>
+      </w:r>
+      <w:r>
+        <w:rPr>
+          <w:rFonts w:ascii="Arial" w:hAnsi="Arial" w:cs="Arial"/>
+          <w:color w:val="000000" w:themeColor="text1"/>
+        </w:rPr>
+        <w:t xml:space="preserve">to be </w:t>
+      </w:r>
+      <w:r>
+        <w:rPr>
+          <w:rFonts w:ascii="Arial" w:hAnsi="Arial" w:cs="Arial"/>
+          <w:color w:val="000000" w:themeColor="text1"/>
+        </w:rPr>
+        <w:t xml:space="preserve">completed to help draw inferences on how the system of interest is responding to the restoration action. This idea of iteratively integrating new data, analyses, and comparing these outcomes with previously stated objectives is not new and is a central aspect of the “adaptive management” process for natural resources first described in the 1970’s (Holling 1978; Walters 1986). </w:t>
+      </w:r>
+    </w:p>
+    <w:p>
+      <w:pPr>
+        <w:pStyle w:val="BodyText"/>
+        <w:spacing w:line="360" w:lineRule="auto"/>
+        <w:rPr>
+          <w:rFonts w:ascii="Arial" w:hAnsi="Arial" w:cs="Arial"/>
+          <w:b/>
+          <w:bCs/>
+          <w:color w:val="000000" w:themeColor="text1"/>
+        </w:rPr>
+      </w:pPr>
+      <w:r>
+        <w:rPr>
+          <w:rFonts w:ascii="Arial" w:hAnsi="Arial" w:cs="Arial"/>
+          <w:b/>
+          <w:bCs/>
+          <w:color w:val="000000" w:themeColor="text1"/>
+        </w:rPr>
+        <w:t>Adaptive management</w:t>
       </w:r>
     </w:p>
     <w:p>
@@ -189,32 +1020,12 @@
           <w:rFonts w:ascii="Arial" w:hAnsi="Arial" w:cs="Arial"/>
           <w:color w:val="000000" w:themeColor="text1"/>
         </w:rPr>
-        <w:lastRenderedPageBreak/>
-        <w:t>Several of the ongoing restoration programs in the Gulf of Mexico have similar objectives such as restoring oyster or seagrass habitats.  For programs with similar objectives, restoration actions may be improved by adaptively informing ongoing restoration while the restoration is taking place, or informing restoration based on results from a similar study elsewhere, to help improve restoration outcomes. For this type of system to work efficiently, a workflow must be developed that captures data as it is collected, and guides this information from collection, to analyses, and data storage.  Developing this type of data system is essential to improve data quality by reducing the likelihood of data collection errors or reducing the availability of data for use by other researchers conducting similar restoration efforts.</w:t>
+        <w:t xml:space="preserve">By design, an adaptive management program requires rapid feedback between data collection, analyses, and interpretation to drive the process of updating knowledge, examining management and restoration options, making decisions and implementing actions.  This process is repeated (Figure 1) to improve management actions such as identifying the best restoration approach. To carry out a restoration project adaptively, data used in these continuous efforts meet quality assurance/quality control (QA/QC) protocols to identify and correct inconsistencies and errors in field or sensor observations before these data are used in an analysis. Errors in these data, or delays in producing the data in a usable framework, can quickly lead to a breakdown in the adaptive learning process either in terms of slowing the analyses limiting their utility for timely decision making, or worse, erroneously informing the decision-making process because of errors in data management or analyses. </w:t>
       </w:r>
     </w:p>
     <w:p>
       <w:pPr>
         <w:pStyle w:val="BodyText"/>
-        <w:spacing w:after="0" w:line="360" w:lineRule="auto"/>
-        <w:rPr>
-          <w:rFonts w:ascii="Arial" w:hAnsi="Arial" w:cs="Arial"/>
-          <w:color w:val="000000" w:themeColor="text1"/>
-        </w:rPr>
-      </w:pPr>
-      <w:r>
-        <w:rPr>
-          <w:rFonts w:ascii="Arial" w:eastAsiaTheme="majorEastAsia" w:hAnsi="Arial" w:cs="Arial"/>
-          <w:b/>
-          <w:bCs/>
-          <w:color w:val="000000" w:themeColor="text1"/>
-        </w:rPr>
-        <w:t>Adaptive Management</w:t>
-      </w:r>
-    </w:p>
-    <w:p>
-      <w:pPr>
-        <w:pStyle w:val="BodyText"/>
         <w:spacing w:line="360" w:lineRule="auto"/>
         <w:rPr>
           <w:rFonts w:ascii="Arial" w:hAnsi="Arial" w:cs="Arial"/>
@@ -224,196 +1035,18 @@
       <w:r>
         <w:rPr>
           <w:rFonts w:ascii="Arial" w:hAnsi="Arial" w:cs="Arial"/>
-          <w:color w:val="000000" w:themeColor="text1"/>
-        </w:rPr>
-        <w:t xml:space="preserve"> </w:t>
-      </w:r>
-      <w:r>
-        <w:rPr>
-          <w:rFonts w:ascii="Arial" w:hAnsi="Arial" w:cs="Arial"/>
-          <w:color w:val="000000" w:themeColor="text1"/>
-        </w:rPr>
-        <w:tab/>
-        <w:t>“Living data” are defined as data which are continuously collected and updated.  These types of data are critical to this type of adaptive learning to inform restoration and management actions (Yenni et al., 2018). These informed adaptations during a restoration project can be small such as shifting the location of an autonomous sensor, to larger changes including restoration practices or revamping of sampling programs because of low statistical power. Living data are challenging to work with from a data management perspective because the data (by design) change as new data are collected</w:t>
-      </w:r>
-      <w:r>
-        <w:rPr>
-          <w:rFonts w:ascii="Arial" w:hAnsi="Arial" w:cs="Arial"/>
-          <w:color w:val="000000" w:themeColor="text1"/>
-        </w:rPr>
-        <w:t xml:space="preserve"> and usually frequently</w:t>
-      </w:r>
-      <w:r>
-        <w:rPr>
-          <w:rFonts w:ascii="Arial" w:hAnsi="Arial" w:cs="Arial"/>
-          <w:color w:val="000000" w:themeColor="text1"/>
-        </w:rPr>
-        <w:t xml:space="preserve">. In a restoration or management context as these data are being collected, they must be processed, and analyses of these data </w:t>
-      </w:r>
-      <w:r>
-        <w:rPr>
-          <w:rFonts w:ascii="Arial" w:hAnsi="Arial" w:cs="Arial"/>
-          <w:color w:val="000000" w:themeColor="text1"/>
-        </w:rPr>
-        <w:t xml:space="preserve">to be </w:t>
-      </w:r>
-      <w:r>
-        <w:rPr>
-          <w:rFonts w:ascii="Arial" w:hAnsi="Arial" w:cs="Arial"/>
-          <w:color w:val="000000" w:themeColor="text1"/>
-        </w:rPr>
-        <w:t xml:space="preserve">completed to help draw inferences on how the system of interest is responding to the restoration action. This idea of iteratively integrating new data, analyses, and comparing these outcomes with previously stated objectives is not new and is a central aspect of the “adaptive management” process for natural resources first described in the 1970’s (Holling 1978; Walters 1986). </w:t>
-      </w:r>
-    </w:p>
-    <w:p>
-      <w:pPr>
-        <w:pStyle w:val="BodyText"/>
-        <w:spacing w:line="360" w:lineRule="auto"/>
-        <w:ind w:firstLine="720"/>
-        <w:rPr>
-          <w:rFonts w:ascii="Arial" w:hAnsi="Arial" w:cs="Arial"/>
-          <w:color w:val="000000" w:themeColor="text1"/>
-        </w:rPr>
-      </w:pPr>
-      <w:r>
-        <w:rPr>
-          <w:rFonts w:ascii="Arial" w:hAnsi="Arial" w:cs="Arial"/>
-          <w:color w:val="000000" w:themeColor="text1"/>
-        </w:rPr>
-        <w:t xml:space="preserve">By design, an adaptive management program requires rapid feedback between data collection, analyses, and interpretation to drive the process of updating knowledge, examining management and restoration options, making decisions and implementing actions.  This process is repeated (Figure 1) to improve management actions such as identifying the best restoration approach. To carry out a restoration project adaptively, </w:t>
-      </w:r>
-      <w:r>
-        <w:rPr>
-          <w:rFonts w:ascii="Arial" w:hAnsi="Arial" w:cs="Arial"/>
+          <w:noProof/>
           <w:color w:val="000000" w:themeColor="text1"/>
         </w:rPr>
         <w:lastRenderedPageBreak/>
-        <w:t xml:space="preserve">data used in these continuous efforts meet quality assurance/quality control (QA/QC) protocols to identify and correct inconsistencies and errors in field or sensor observations before these data are used in an analysis. Errors in these data, or delays in producing the data in a usable framework, can quickly lead to a breakdown in the adaptive learning process either in terms of slowing the analyses limiting their utility for timely decision making, or worse, erroneously informing the decision-making process because of errors in data management or analyses. </w:t>
-      </w:r>
-    </w:p>
-    <w:p>
-      <w:pPr>
-        <w:pStyle w:val="BodyText"/>
-        <w:spacing w:line="360" w:lineRule="auto"/>
-        <w:ind w:firstLine="720"/>
-        <w:rPr>
-          <w:rFonts w:ascii="Arial" w:hAnsi="Arial" w:cs="Arial"/>
-          <w:color w:val="000000" w:themeColor="text1"/>
-        </w:rPr>
-      </w:pPr>
-      <w:r>
-        <w:rPr>
-          <w:rFonts w:ascii="Arial" w:hAnsi="Arial" w:cs="Arial"/>
-          <w:color w:val="000000" w:themeColor="text1"/>
-        </w:rPr>
-        <w:t xml:space="preserve">An example of programs that require an adaptive management approach to restoration are projects funded by the National Fish and Wildlife Federation as part of the Gulf Environmental Benefit Fund (NFWF-GEBF). These projects explicitly require an adaptive management plan to guide the restoration process. Extensive data management plans are also mandated to capture data collected and analyzed with the overall purpose of creating opportunities to improve future restoration actions by maximizing learning from previous and ongoing restoration efforts. The Lone Cabbage Reef (LCR) restoration project is a large restoration effort in the eastern </w:t>
-      </w:r>
-      <w:r>
-        <w:rPr>
-          <w:rFonts w:ascii="Arial" w:hAnsi="Arial" w:cs="Arial"/>
-          <w:color w:val="000000" w:themeColor="text1"/>
-        </w:rPr>
-        <w:t xml:space="preserve">part of the </w:t>
-      </w:r>
-      <w:r>
-        <w:rPr>
-          <w:rFonts w:ascii="Arial" w:hAnsi="Arial" w:cs="Arial"/>
-          <w:color w:val="000000" w:themeColor="text1"/>
-        </w:rPr>
-        <w:t xml:space="preserve">Gulf of Mexico funded by NFWF-GEBF. The project’s primary goal is to restore specific historical oyster reefs so that they may be resilient to changing sea level and river discharge. This project generates data from multiple sources including continuous autonomous water quality data </w:t>
-      </w:r>
-      <w:r>
-        <w:rPr>
-          <w:rFonts w:ascii="Arial" w:hAnsi="Arial" w:cs="Arial"/>
-          <w:color w:val="000000" w:themeColor="text1"/>
-        </w:rPr>
-        <w:t>via</w:t>
-      </w:r>
-      <w:r>
-        <w:rPr>
-          <w:rFonts w:ascii="Arial" w:hAnsi="Arial" w:cs="Arial"/>
-          <w:color w:val="000000" w:themeColor="text1"/>
-        </w:rPr>
-        <w:t xml:space="preserve"> sensors and observations of oyster populations </w:t>
-      </w:r>
-      <w:r>
-        <w:rPr>
-          <w:rFonts w:ascii="Arial" w:hAnsi="Arial" w:cs="Arial"/>
-          <w:color w:val="000000" w:themeColor="text1"/>
-        </w:rPr>
-        <w:t>by</w:t>
-      </w:r>
-      <w:r>
-        <w:rPr>
-          <w:rFonts w:ascii="Arial" w:hAnsi="Arial" w:cs="Arial"/>
-          <w:color w:val="000000" w:themeColor="text1"/>
-        </w:rPr>
-        <w:t xml:space="preserve"> field biologists. These data are generated at different time frequencies with sensor data obtained at hourly time intervals from multiple spatial locations and biological data collected at discrete time intervals from multiple spatial locations. For both cases, there is a need to prepare data, meet data quality standards, and complete routine analyses of data to ensure data collected are useful for project objectives</w:t>
-      </w:r>
-      <w:r>
-        <w:rPr>
-          <w:rFonts w:ascii="Arial" w:hAnsi="Arial" w:cs="Arial"/>
-          <w:color w:val="000000" w:themeColor="text1"/>
-        </w:rPr>
-        <w:t xml:space="preserve"> and questions</w:t>
-      </w:r>
-      <w:r>
-        <w:rPr>
-          <w:rFonts w:ascii="Arial" w:hAnsi="Arial" w:cs="Arial"/>
-          <w:color w:val="000000" w:themeColor="text1"/>
-        </w:rPr>
-        <w:t>. Because this is a long-term restoration project with numerous uncertainties in how ecosystem</w:t>
-      </w:r>
-      <w:r>
-        <w:rPr>
-          <w:rFonts w:ascii="Arial" w:hAnsi="Arial" w:cs="Arial"/>
-          <w:color w:val="000000" w:themeColor="text1"/>
-        </w:rPr>
-        <w:t xml:space="preserve">s </w:t>
-      </w:r>
-      <w:r>
-        <w:rPr>
-          <w:rFonts w:ascii="Arial" w:hAnsi="Arial" w:cs="Arial"/>
-          <w:color w:val="000000" w:themeColor="text1"/>
-        </w:rPr>
-        <w:t xml:space="preserve">respond to restoration actions, developing a data management and workflow system that automates as many aspects of the workflow including QA/QC, measurement errors, and inconsistency in naming conventions is essential.  Creating this workflow </w:t>
-      </w:r>
-      <w:r>
-        <w:rPr>
-          <w:rFonts w:ascii="Arial" w:hAnsi="Arial" w:cs="Arial"/>
-          <w:color w:val="000000" w:themeColor="text1"/>
-        </w:rPr>
-        <w:t>allows</w:t>
-      </w:r>
-      <w:r>
-        <w:rPr>
-          <w:rFonts w:ascii="Arial" w:hAnsi="Arial" w:cs="Arial"/>
-          <w:color w:val="000000" w:themeColor="text1"/>
-        </w:rPr>
-        <w:t xml:space="preserve"> for rapid analyses of data to inform decision making related to </w:t>
-      </w:r>
-      <w:r>
-        <w:rPr>
-          <w:rFonts w:ascii="Arial" w:hAnsi="Arial" w:cs="Arial"/>
-          <w:color w:val="000000" w:themeColor="text1"/>
-        </w:rPr>
-        <w:lastRenderedPageBreak/>
-        <w:t xml:space="preserve">sensor deployment or modifying the reef restoration process through additional </w:t>
-      </w:r>
-      <w:r>
-        <w:rPr>
-          <w:rFonts w:ascii="Arial" w:hAnsi="Arial" w:cs="Arial"/>
-          <w:noProof/>
-          <w:color w:val="000000" w:themeColor="text1"/>
-        </w:rPr>
         <w:drawing>
-          <wp:anchor distT="0" distB="0" distL="114300" distR="114300" simplePos="0" relativeHeight="251659264" behindDoc="0" locked="0" layoutInCell="1" allowOverlap="1" wp14:anchorId="43E50F6D" wp14:editId="1F36E8E5">
+          <wp:anchor distT="0" distB="0" distL="114300" distR="114300" simplePos="0" relativeHeight="251659264" behindDoc="0" locked="0" layoutInCell="1" allowOverlap="1" wp14:anchorId="43E50F6D" wp14:editId="6968222E">
             <wp:simplePos x="0" y="0"/>
             <wp:positionH relativeFrom="column">
-              <wp:posOffset>623266</wp:posOffset>
+              <wp:posOffset>248285</wp:posOffset>
             </wp:positionH>
             <wp:positionV relativeFrom="paragraph">
-              <wp:posOffset>585967</wp:posOffset>
+              <wp:posOffset>0</wp:posOffset>
             </wp:positionV>
             <wp:extent cx="4114800" cy="2971800"/>
             <wp:effectExtent l="0" t="0" r="0" b="0"/>
@@ -475,10 +1108,50 @@
           <w:rFonts w:ascii="Arial" w:hAnsi="Arial" w:cs="Arial"/>
           <w:color w:val="000000" w:themeColor="text1"/>
         </w:rPr>
-        <w:t>construction efforts.</w:t>
-      </w:r>
-      <w:bookmarkStart w:id="4" w:name="objective"/>
-      <w:bookmarkEnd w:id="4"/>
+        <w:t>Figure 1- The adaptive management process (Schreiber et al.</w:t>
+      </w:r>
+      <w:r>
+        <w:rPr>
+          <w:rFonts w:ascii="Arial" w:hAnsi="Arial" w:cs="Arial"/>
+          <w:color w:val="000000" w:themeColor="text1"/>
+        </w:rPr>
+        <w:t>,</w:t>
+      </w:r>
+      <w:r>
+        <w:rPr>
+          <w:rFonts w:ascii="Arial" w:hAnsi="Arial" w:cs="Arial"/>
+          <w:color w:val="000000" w:themeColor="text1"/>
+        </w:rPr>
+        <w:t xml:space="preserve"> 2004</w:t>
+      </w:r>
+      <w:r>
+        <w:rPr>
+          <w:rFonts w:ascii="Arial" w:hAnsi="Arial" w:cs="Arial"/>
+          <w:color w:val="000000" w:themeColor="text1"/>
+        </w:rPr>
+        <w:t xml:space="preserve">, </w:t>
+      </w:r>
+      <w:r>
+        <w:rPr>
+          <w:rFonts w:ascii="Arial" w:hAnsi="Arial" w:cs="Arial"/>
+          <w:color w:val="000000" w:themeColor="text1"/>
+        </w:rPr>
+        <w:t>adapted from Bearlin et al.</w:t>
+      </w:r>
+      <w:r>
+        <w:rPr>
+          <w:rFonts w:ascii="Arial" w:hAnsi="Arial" w:cs="Arial"/>
+          <w:color w:val="000000" w:themeColor="text1"/>
+        </w:rPr>
+        <w:t>,</w:t>
+      </w:r>
+      <w:r>
+        <w:rPr>
+          <w:rFonts w:ascii="Arial" w:hAnsi="Arial" w:cs="Arial"/>
+          <w:color w:val="000000" w:themeColor="text1"/>
+        </w:rPr>
+        <w:t xml:space="preserve"> 2002). </w:t>
+      </w:r>
     </w:p>
     <w:p>
       <w:pPr>
@@ -494,53 +1167,280 @@
           <w:rFonts w:ascii="Arial" w:hAnsi="Arial" w:cs="Arial"/>
           <w:color w:val="000000" w:themeColor="text1"/>
         </w:rPr>
-        <w:t>Figure 1- The adaptive management process (Schreiber et al.</w:t>
-      </w:r>
-      <w:r>
-        <w:rPr>
-          <w:rFonts w:ascii="Arial" w:hAnsi="Arial" w:cs="Arial"/>
-          <w:color w:val="000000" w:themeColor="text1"/>
-        </w:rPr>
-        <w:t>,</w:t>
-      </w:r>
-      <w:r>
-        <w:rPr>
-          <w:rFonts w:ascii="Arial" w:hAnsi="Arial" w:cs="Arial"/>
-          <w:color w:val="000000" w:themeColor="text1"/>
-        </w:rPr>
-        <w:t xml:space="preserve"> 2004</w:t>
-      </w:r>
-      <w:r>
-        <w:rPr>
-          <w:rFonts w:ascii="Arial" w:hAnsi="Arial" w:cs="Arial"/>
-          <w:color w:val="000000" w:themeColor="text1"/>
-        </w:rPr>
-        <w:t xml:space="preserve">, </w:t>
-      </w:r>
-      <w:r>
-        <w:rPr>
-          <w:rFonts w:ascii="Arial" w:hAnsi="Arial" w:cs="Arial"/>
-          <w:color w:val="000000" w:themeColor="text1"/>
-        </w:rPr>
-        <w:t>adapted from Bearlin et al.</w:t>
-      </w:r>
-      <w:r>
-        <w:rPr>
-          <w:rFonts w:ascii="Arial" w:hAnsi="Arial" w:cs="Arial"/>
-          <w:color w:val="000000" w:themeColor="text1"/>
-        </w:rPr>
-        <w:t>,</w:t>
-      </w:r>
-      <w:r>
-        <w:rPr>
-          <w:rFonts w:ascii="Arial" w:hAnsi="Arial" w:cs="Arial"/>
-          <w:color w:val="000000" w:themeColor="text1"/>
-        </w:rPr>
-        <w:t xml:space="preserve"> 2002). </w:t>
+        <w:t xml:space="preserve">## End of </w:t>
+      </w:r>
+      <w:r>
+        <w:rPr>
+          <w:rFonts w:ascii="Arial" w:hAnsi="Arial" w:cs="Arial"/>
+          <w:color w:val="000000" w:themeColor="text1"/>
+        </w:rPr>
+        <w:t>B</w:t>
+      </w:r>
+      <w:r>
+        <w:rPr>
+          <w:rFonts w:ascii="Arial" w:hAnsi="Arial" w:cs="Arial"/>
+          <w:color w:val="000000" w:themeColor="text1"/>
+        </w:rPr>
+        <w:t>ox 1</w:t>
       </w:r>
     </w:p>
     <w:p>
       <w:pPr>
+        <w:pStyle w:val="BodyText"/>
+        <w:spacing w:line="360" w:lineRule="auto"/>
+        <w:ind w:firstLine="720"/>
+        <w:rPr>
+          <w:rFonts w:ascii="Arial" w:hAnsi="Arial" w:cs="Arial"/>
+          <w:color w:val="000000" w:themeColor="text1"/>
+        </w:rPr>
+      </w:pPr>
+      <w:r>
+        <w:rPr>
+          <w:rFonts w:ascii="Arial" w:hAnsi="Arial" w:cs="Arial"/>
+          <w:color w:val="000000" w:themeColor="text1"/>
+        </w:rPr>
+        <w:t xml:space="preserve"> </w:t>
+      </w:r>
+    </w:p>
+    <w:p>
+      <w:pPr>
+        <w:pStyle w:val="BodyText"/>
+        <w:spacing w:line="360" w:lineRule="auto"/>
+        <w:rPr>
+          <w:rFonts w:ascii="Arial" w:hAnsi="Arial" w:cs="Arial"/>
+          <w:color w:val="000000" w:themeColor="text1"/>
+        </w:rPr>
+      </w:pPr>
+      <w:r>
+        <w:rPr>
+          <w:rFonts w:ascii="Arial" w:hAnsi="Arial" w:cs="Arial"/>
+          <w:color w:val="000000" w:themeColor="text1"/>
+        </w:rPr>
+        <w:t xml:space="preserve">Though </w:t>
+      </w:r>
+      <w:r>
+        <w:rPr>
+          <w:rFonts w:ascii="Arial" w:hAnsi="Arial" w:cs="Arial"/>
+          <w:color w:val="000000" w:themeColor="text1"/>
+        </w:rPr>
+        <w:t>there are only a few</w:t>
+      </w:r>
+      <w:r>
+        <w:rPr>
+          <w:rFonts w:ascii="Arial" w:hAnsi="Arial" w:cs="Arial"/>
+          <w:color w:val="000000" w:themeColor="text1"/>
+        </w:rPr>
+        <w:t xml:space="preserve"> </w:t>
+      </w:r>
+      <w:r>
+        <w:rPr>
+          <w:rFonts w:ascii="Arial" w:hAnsi="Arial" w:cs="Arial"/>
+          <w:color w:val="000000" w:themeColor="text1"/>
+        </w:rPr>
+        <w:t>team members</w:t>
+      </w:r>
+      <w:r>
+        <w:rPr>
+          <w:rFonts w:ascii="Arial" w:hAnsi="Arial" w:cs="Arial"/>
+          <w:color w:val="000000" w:themeColor="text1"/>
+        </w:rPr>
+        <w:t xml:space="preserve"> collecting and analyzing data, we have tackled some challenges to create and implement our current data management workflow. Our study involves water quality observations collected every hour every day and humanly observed oyster counts and measurements surveyed during summer and winter</w:t>
+      </w:r>
+      <w:r>
+        <w:rPr>
+          <w:rFonts w:ascii="Arial" w:hAnsi="Arial" w:cs="Arial"/>
+          <w:color w:val="000000" w:themeColor="text1"/>
+        </w:rPr>
+        <w:t>. We created a data management workflow to</w:t>
+      </w:r>
+      <w:r>
+        <w:rPr>
+          <w:rFonts w:ascii="Arial" w:hAnsi="Arial" w:cs="Arial"/>
+          <w:color w:val="000000" w:themeColor="text1"/>
+        </w:rPr>
+        <w:t xml:space="preserve"> efficiently process and analyze data</w:t>
+      </w:r>
+      <w:r>
+        <w:rPr>
+          <w:rFonts w:ascii="Arial" w:hAnsi="Arial" w:cs="Arial"/>
+          <w:color w:val="000000" w:themeColor="text1"/>
+        </w:rPr>
+        <w:t xml:space="preserve"> </w:t>
+      </w:r>
+      <w:r>
+        <w:rPr>
+          <w:rFonts w:ascii="Arial" w:hAnsi="Arial" w:cs="Arial"/>
+          <w:color w:val="000000" w:themeColor="text1"/>
+        </w:rPr>
+        <w:t xml:space="preserve">to actively </w:t>
+      </w:r>
+      <w:r>
+        <w:rPr>
+          <w:rFonts w:ascii="Arial" w:hAnsi="Arial" w:cs="Arial"/>
+          <w:color w:val="000000" w:themeColor="text1"/>
+        </w:rPr>
+        <w:t>inform decision</w:t>
+      </w:r>
+      <w:r>
+        <w:rPr>
+          <w:rFonts w:ascii="Arial" w:hAnsi="Arial" w:cs="Arial"/>
+          <w:color w:val="000000" w:themeColor="text1"/>
+        </w:rPr>
+        <w:t>-making</w:t>
+      </w:r>
+      <w:r>
+        <w:rPr>
+          <w:rFonts w:ascii="Arial" w:hAnsi="Arial" w:cs="Arial"/>
+          <w:color w:val="000000" w:themeColor="text1"/>
+        </w:rPr>
+        <w:t xml:space="preserve"> </w:t>
+      </w:r>
+      <w:r>
+        <w:rPr>
+          <w:rFonts w:ascii="Arial" w:hAnsi="Arial" w:cs="Arial"/>
+          <w:color w:val="000000" w:themeColor="text1"/>
+        </w:rPr>
+        <w:t xml:space="preserve">on efforts such as the amount of sampling trips needed to </w:t>
+      </w:r>
+      <w:r>
+        <w:rPr>
+          <w:rFonts w:ascii="Arial" w:hAnsi="Arial" w:cs="Arial"/>
+          <w:color w:val="000000" w:themeColor="text1"/>
+        </w:rPr>
+        <w:t xml:space="preserve">optimize </w:t>
+      </w:r>
+      <w:r>
+        <w:rPr>
+          <w:rFonts w:ascii="Arial" w:hAnsi="Arial" w:cs="Arial"/>
+          <w:color w:val="000000" w:themeColor="text1"/>
+        </w:rPr>
+        <w:t>oyster density estimates.</w:t>
+      </w:r>
+      <w:r>
+        <w:rPr>
+          <w:rFonts w:ascii="Arial" w:hAnsi="Arial" w:cs="Arial"/>
+          <w:color w:val="000000" w:themeColor="text1"/>
+        </w:rPr>
+        <w:t xml:space="preserve"> We </w:t>
+      </w:r>
+      <w:r>
+        <w:rPr>
+          <w:rFonts w:ascii="Arial" w:hAnsi="Arial" w:cs="Arial"/>
+          <w:color w:val="000000" w:themeColor="text1"/>
+        </w:rPr>
+        <w:t>use</w:t>
+      </w:r>
+      <w:r>
+        <w:rPr>
+          <w:rFonts w:ascii="Arial" w:hAnsi="Arial" w:cs="Arial"/>
+          <w:color w:val="000000" w:themeColor="text1"/>
+        </w:rPr>
+        <w:t xml:space="preserve"> software and tools that are open sourced</w:t>
+      </w:r>
+      <w:r>
+        <w:rPr>
+          <w:rFonts w:ascii="Arial" w:hAnsi="Arial" w:cs="Arial"/>
+          <w:color w:val="000000" w:themeColor="text1"/>
+        </w:rPr>
+        <w:t xml:space="preserve">, </w:t>
+      </w:r>
+      <w:r>
+        <w:rPr>
+          <w:rFonts w:ascii="Arial" w:hAnsi="Arial" w:cs="Arial"/>
+          <w:color w:val="000000" w:themeColor="text1"/>
+        </w:rPr>
+        <w:t>widely available</w:t>
+      </w:r>
+      <w:r>
+        <w:rPr>
+          <w:rFonts w:ascii="Arial" w:hAnsi="Arial" w:cs="Arial"/>
+          <w:color w:val="000000" w:themeColor="text1"/>
+        </w:rPr>
+        <w:t xml:space="preserve"> and familiar</w:t>
+      </w:r>
+      <w:r>
+        <w:rPr>
+          <w:rFonts w:ascii="Arial" w:hAnsi="Arial" w:cs="Arial"/>
+          <w:color w:val="000000" w:themeColor="text1"/>
+        </w:rPr>
+        <w:t xml:space="preserve"> to most field biologists</w:t>
+      </w:r>
+      <w:r>
+        <w:rPr>
+          <w:rFonts w:ascii="Arial" w:hAnsi="Arial" w:cs="Arial"/>
+          <w:color w:val="000000" w:themeColor="text1"/>
+        </w:rPr>
+        <w:t xml:space="preserve"> such as R and Microsoft Excel. </w:t>
+      </w:r>
+      <w:r>
+        <w:rPr>
+          <w:rFonts w:ascii="Arial" w:hAnsi="Arial" w:cs="Arial"/>
+          <w:color w:val="000000" w:themeColor="text1"/>
+        </w:rPr>
+        <w:t>T</w:t>
+      </w:r>
+      <w:r>
+        <w:rPr>
+          <w:rFonts w:ascii="Arial" w:hAnsi="Arial" w:cs="Arial"/>
+          <w:color w:val="000000" w:themeColor="text1"/>
+        </w:rPr>
+        <w:t xml:space="preserve">his manuscript illustrates our </w:t>
+      </w:r>
+      <w:r>
+        <w:rPr>
+          <w:rFonts w:ascii="Arial" w:hAnsi="Arial" w:cs="Arial"/>
+          <w:color w:val="000000" w:themeColor="text1"/>
+        </w:rPr>
+        <w:t xml:space="preserve">project’s </w:t>
+      </w:r>
+      <w:r>
+        <w:rPr>
+          <w:rFonts w:ascii="Arial" w:hAnsi="Arial" w:cs="Arial"/>
+          <w:color w:val="000000" w:themeColor="text1"/>
+        </w:rPr>
+        <w:t>data management workflow for the purpose of</w:t>
+      </w:r>
+      <w:r>
+        <w:rPr>
+          <w:rFonts w:ascii="Arial" w:hAnsi="Arial" w:cs="Arial"/>
+          <w:color w:val="000000" w:themeColor="text1"/>
+        </w:rPr>
+        <w:t xml:space="preserve"> providing a guide where</w:t>
+      </w:r>
+      <w:r>
+        <w:rPr>
+          <w:rFonts w:ascii="Arial" w:hAnsi="Arial" w:cs="Arial"/>
+          <w:color w:val="000000" w:themeColor="text1"/>
+        </w:rPr>
+        <w:t xml:space="preserve"> others might be able to implement</w:t>
+      </w:r>
+      <w:r>
+        <w:rPr>
+          <w:rFonts w:ascii="Arial" w:hAnsi="Arial" w:cs="Arial"/>
+          <w:color w:val="000000" w:themeColor="text1"/>
+        </w:rPr>
+        <w:t xml:space="preserve"> this system</w:t>
+      </w:r>
+      <w:r>
+        <w:rPr>
+          <w:rFonts w:ascii="Arial" w:hAnsi="Arial" w:cs="Arial"/>
+          <w:color w:val="000000" w:themeColor="text1"/>
+        </w:rPr>
+        <w:t xml:space="preserve"> into their own conservation efforts. </w:t>
+      </w:r>
+    </w:p>
+    <w:p>
+      <w:pPr>
+        <w:pStyle w:val="BodyText"/>
+        <w:spacing w:line="360" w:lineRule="auto"/>
+        <w:rPr>
+          <w:rFonts w:ascii="Arial" w:hAnsi="Arial" w:cs="Arial"/>
+          <w:color w:val="000000" w:themeColor="text1"/>
+        </w:rPr>
+      </w:pPr>
+    </w:p>
+    <w:p>
+      <w:pPr>
         <w:pStyle w:val="Heading3"/>
         <w:spacing w:line="360" w:lineRule="auto"/>
         <w:rPr>
@@ -557,6 +1457,7 @@
           <w:sz w:val="24"/>
           <w:szCs w:val="24"/>
         </w:rPr>
+        <w:lastRenderedPageBreak/>
         <w:t>Implementing a modern data workflow</w:t>
       </w:r>
     </w:p>
@@ -603,7 +1504,7 @@
           <w:rFonts w:ascii="Arial" w:hAnsi="Arial" w:cs="Arial"/>
           <w:color w:val="000000" w:themeColor="text1"/>
         </w:rPr>
-        <w:t xml:space="preserve"> specific to the LCR restoration project, the steps outlined can be broadly used for many conservation efforts. The tools used to implement the data management workflow, are also readily available online and most tools offer tutorials and workshops for more in-depth training. The approach for this workflow requires basic knowledge of computer coding and version control structure (to track changes in data and computer code). </w:t>
+        <w:t xml:space="preserve"> specific to the LCR restoration project, the steps outlined can be broadly used for many conservation efforts. The approach for this workflow requires basic knowledge of computer coding and version control structure (to track changes in data and computer code). </w:t>
       </w:r>
       <w:r>
         <w:rPr>
@@ -679,142 +1580,64 @@
           <w:rFonts w:ascii="Arial" w:hAnsi="Arial" w:cs="Arial"/>
           <w:color w:val="000000" w:themeColor="text1"/>
         </w:rPr>
-        <w:t xml:space="preserve">) for version control. Steps 1, 3, 4, and 7, in Figure 1, are directly used </w:t>
-      </w:r>
-      <w:r>
-        <w:rPr>
-          <w:rFonts w:ascii="Arial" w:hAnsi="Arial" w:cs="Arial"/>
-          <w:color w:val="000000" w:themeColor="text1"/>
-        </w:rPr>
-        <w:t xml:space="preserve">the LCR restoration project </w:t>
-      </w:r>
-      <w:r>
-        <w:rPr>
-          <w:rFonts w:ascii="Arial" w:hAnsi="Arial" w:cs="Arial"/>
-          <w:color w:val="000000" w:themeColor="text1"/>
-        </w:rPr>
-        <w:t>management</w:t>
-      </w:r>
-      <w:r>
-        <w:rPr>
-          <w:rFonts w:ascii="Arial" w:hAnsi="Arial" w:cs="Arial"/>
-          <w:color w:val="000000" w:themeColor="text1"/>
-        </w:rPr>
-        <w:t xml:space="preserve"> workflow, with applicable modifications.</w:t>
+        <w:t>) for version control</w:t>
       </w:r>
       <w:bookmarkStart w:id="5" w:name="methods"/>
       <w:bookmarkEnd w:id="5"/>
+      <w:r>
+        <w:rPr>
+          <w:rFonts w:ascii="Arial" w:hAnsi="Arial" w:cs="Arial"/>
+          <w:color w:val="000000" w:themeColor="text1"/>
+        </w:rPr>
+        <w:t xml:space="preserve">. Steps 1, 3, 4, and 7, in Figure 1, are directly used </w:t>
+      </w:r>
+      <w:r>
+        <w:rPr>
+          <w:rFonts w:ascii="Arial" w:hAnsi="Arial" w:cs="Arial"/>
+          <w:color w:val="000000" w:themeColor="text1"/>
+        </w:rPr>
+        <w:t xml:space="preserve">the LCR restoration project </w:t>
+      </w:r>
+      <w:r>
+        <w:rPr>
+          <w:rFonts w:ascii="Arial" w:hAnsi="Arial" w:cs="Arial"/>
+          <w:color w:val="000000" w:themeColor="text1"/>
+        </w:rPr>
+        <w:t>management</w:t>
+      </w:r>
+      <w:r>
+        <w:rPr>
+          <w:rFonts w:ascii="Arial" w:hAnsi="Arial" w:cs="Arial"/>
+          <w:color w:val="000000" w:themeColor="text1"/>
+        </w:rPr>
+        <w:t xml:space="preserve"> workflow, with applicable modifications.</w:t>
+      </w:r>
     </w:p>
     <w:p>
       <w:pPr>
-        <w:pStyle w:val="Heading2"/>
-        <w:spacing w:line="360" w:lineRule="auto"/>
-        <w:rPr>
-          <w:rFonts w:ascii="Arial" w:hAnsi="Arial" w:cs="Arial"/>
-          <w:color w:val="000000" w:themeColor="text1"/>
-          <w:sz w:val="24"/>
-          <w:szCs w:val="24"/>
-        </w:rPr>
-      </w:pPr>
-      <w:r>
-        <w:rPr>
-          <w:rFonts w:ascii="Arial" w:hAnsi="Arial" w:cs="Arial"/>
-          <w:color w:val="000000" w:themeColor="text1"/>
-          <w:sz w:val="24"/>
-          <w:szCs w:val="24"/>
-        </w:rPr>
-        <w:lastRenderedPageBreak/>
-        <w:t xml:space="preserve">Workflow methodology </w:t>
-      </w:r>
-    </w:p>
-    <w:p>
-      <w:pPr>
-        <w:pStyle w:val="FirstParagraph"/>
-        <w:spacing w:line="360" w:lineRule="auto"/>
-        <w:ind w:firstLine="720"/>
-        <w:rPr>
-          <w:rFonts w:ascii="Arial" w:hAnsi="Arial" w:cs="Arial"/>
-          <w:color w:val="000000" w:themeColor="text1"/>
-        </w:rPr>
-      </w:pPr>
-      <w:r>
-        <w:rPr>
-          <w:rFonts w:ascii="Arial" w:hAnsi="Arial" w:cs="Arial"/>
-          <w:color w:val="000000" w:themeColor="text1"/>
-        </w:rPr>
-        <w:t xml:space="preserve">The workflow methodology described can be used in a broader sense for many biologically data driven </w:t>
-      </w:r>
-      <w:r>
-        <w:rPr>
-          <w:rFonts w:ascii="Arial" w:hAnsi="Arial" w:cs="Arial"/>
-          <w:color w:val="000000" w:themeColor="text1"/>
-        </w:rPr>
-        <w:t>efforts</w:t>
-      </w:r>
-      <w:r>
-        <w:rPr>
-          <w:rFonts w:ascii="Arial" w:hAnsi="Arial" w:cs="Arial"/>
-          <w:color w:val="000000" w:themeColor="text1"/>
-        </w:rPr>
-        <w:t xml:space="preserve">. </w:t>
-      </w:r>
-      <w:r>
-        <w:rPr>
-          <w:rFonts w:ascii="Arial" w:hAnsi="Arial" w:cs="Arial"/>
-          <w:color w:val="000000" w:themeColor="text1"/>
-        </w:rPr>
-        <w:t xml:space="preserve">Though the LCR restoration project is the case study for these workflow methods, the QA/QC, analyses, version control and adaptative management decisions </w:t>
-      </w:r>
-      <w:r>
-        <w:rPr>
-          <w:rFonts w:ascii="Arial" w:hAnsi="Arial" w:cs="Arial"/>
-          <w:color w:val="000000" w:themeColor="text1"/>
-        </w:rPr>
-        <w:t>steps are flexible</w:t>
-      </w:r>
-      <w:r>
-        <w:rPr>
-          <w:rFonts w:ascii="Arial" w:hAnsi="Arial" w:cs="Arial"/>
-          <w:color w:val="000000" w:themeColor="text1"/>
-        </w:rPr>
-        <w:t xml:space="preserve"> in nature. </w:t>
-      </w:r>
-      <w:r>
-        <w:rPr>
-          <w:rFonts w:ascii="Arial" w:hAnsi="Arial" w:cs="Arial"/>
-          <w:color w:val="000000" w:themeColor="text1"/>
-        </w:rPr>
-        <w:t xml:space="preserve">  </w:t>
-      </w:r>
-    </w:p>
-    <w:p>
-      <w:pPr>
         <w:pStyle w:val="BodyText"/>
         <w:spacing w:line="360" w:lineRule="auto"/>
         <w:rPr>
-          <w:rFonts w:ascii="Arial" w:hAnsi="Arial" w:cs="Arial"/>
-          <w:color w:val="000000" w:themeColor="text1"/>
-        </w:rPr>
-      </w:pPr>
-      <w:r>
-        <w:rPr>
-          <w:rFonts w:ascii="Arial" w:hAnsi="Arial" w:cs="Arial"/>
           <w:noProof/>
-          <w:color w:val="000000" w:themeColor="text1"/>
+        </w:rPr>
+      </w:pPr>
+      <w:r>
+        <w:rPr>
+          <w:noProof/>
         </w:rPr>
         <w:drawing>
-          <wp:anchor distT="0" distB="0" distL="114300" distR="114300" simplePos="0" relativeHeight="251661312" behindDoc="0" locked="0" layoutInCell="1" allowOverlap="1" wp14:anchorId="67582071" wp14:editId="2D632717">
+          <wp:anchor distT="0" distB="0" distL="114300" distR="114300" simplePos="0" relativeHeight="251667456" behindDoc="0" locked="0" layoutInCell="1" allowOverlap="1" wp14:anchorId="424A64FE" wp14:editId="223EE94E">
             <wp:simplePos x="0" y="0"/>
             <wp:positionH relativeFrom="margin">
               <wp:align>right</wp:align>
             </wp:positionH>
             <wp:positionV relativeFrom="paragraph">
-              <wp:posOffset>205740</wp:posOffset>
+              <wp:posOffset>458470</wp:posOffset>
             </wp:positionV>
-            <wp:extent cx="5943600" cy="3117850"/>
-            <wp:effectExtent l="0" t="0" r="0" b="6350"/>
+            <wp:extent cx="2820035" cy="2114550"/>
+            <wp:effectExtent l="0" t="0" r="0" b="0"/>
             <wp:wrapTopAndBottom/>
-            <wp:docPr id="18" name="Picture 18"/>
+            <wp:docPr id="4" name="Picture 4"/>
             <wp:cNvGraphicFramePr>
               <a:graphicFrameLocks xmlns:a="http://schemas.openxmlformats.org/drawingml/2006/main" noChangeAspect="1"/>
             </wp:cNvGraphicFramePr>
@@ -822,13 +1645,13 @@
               <a:graphicData uri="http://schemas.openxmlformats.org/drawingml/2006/picture">
                 <pic:pic xmlns:pic="http://schemas.openxmlformats.org/drawingml/2006/picture">
                   <pic:nvPicPr>
-                    <pic:cNvPr id="0" name="Picture 2"/>
+                    <pic:cNvPr id="0" name="Picture 5"/>
                     <pic:cNvPicPr>
                       <a:picLocks noChangeAspect="1" noChangeArrowheads="1"/>
                     </pic:cNvPicPr>
                   </pic:nvPicPr>
                   <pic:blipFill>
-                    <a:blip r:embed="rId11">
+                    <a:blip r:embed="rId11" cstate="print">
                       <a:extLst>
                         <a:ext uri="{28A0092B-C50C-407E-A947-70E740481C1C}">
                           <a14:useLocalDpi xmlns:a14="http://schemas.microsoft.com/office/drawing/2010/main" val="0"/>
@@ -843,7 +1666,7 @@
                   <pic:spPr bwMode="auto">
                     <a:xfrm>
                       <a:off x="0" y="0"/>
-                      <a:ext cx="5943600" cy="3117850"/>
+                      <a:ext cx="2820035" cy="2114550"/>
                     </a:xfrm>
                     <a:prstGeom prst="rect">
                       <a:avLst/>
@@ -865,6 +1688,73 @@
           </wp:anchor>
         </w:drawing>
       </w:r>
+      <w:r>
+        <w:rPr>
+          <w:noProof/>
+        </w:rPr>
+        <w:drawing>
+          <wp:anchor distT="0" distB="0" distL="114300" distR="114300" simplePos="0" relativeHeight="251668480" behindDoc="0" locked="0" layoutInCell="1" allowOverlap="1" wp14:anchorId="73F83F47" wp14:editId="4DB61379">
+            <wp:simplePos x="0" y="0"/>
+            <wp:positionH relativeFrom="margin">
+              <wp:align>left</wp:align>
+            </wp:positionH>
+            <wp:positionV relativeFrom="paragraph">
+              <wp:posOffset>445770</wp:posOffset>
+            </wp:positionV>
+            <wp:extent cx="2861310" cy="2146300"/>
+            <wp:effectExtent l="0" t="0" r="0" b="6350"/>
+            <wp:wrapTopAndBottom/>
+            <wp:docPr id="3" name="Picture 3"/>
+            <wp:cNvGraphicFramePr>
+              <a:graphicFrameLocks xmlns:a="http://schemas.openxmlformats.org/drawingml/2006/main" noChangeAspect="1"/>
+            </wp:cNvGraphicFramePr>
+            <a:graphic xmlns:a="http://schemas.openxmlformats.org/drawingml/2006/main">
+              <a:graphicData uri="http://schemas.openxmlformats.org/drawingml/2006/picture">
+                <pic:pic xmlns:pic="http://schemas.openxmlformats.org/drawingml/2006/picture">
+                  <pic:nvPicPr>
+                    <pic:cNvPr id="0" name="Picture 3"/>
+                    <pic:cNvPicPr>
+                      <a:picLocks noChangeAspect="1" noChangeArrowheads="1"/>
+                    </pic:cNvPicPr>
+                  </pic:nvPicPr>
+                  <pic:blipFill>
+                    <a:blip r:embed="rId12" cstate="print">
+                      <a:extLst>
+                        <a:ext uri="{28A0092B-C50C-407E-A947-70E740481C1C}">
+                          <a14:useLocalDpi xmlns:a14="http://schemas.microsoft.com/office/drawing/2010/main" val="0"/>
+                        </a:ext>
+                      </a:extLst>
+                    </a:blip>
+                    <a:srcRect/>
+                    <a:stretch>
+                      <a:fillRect/>
+                    </a:stretch>
+                  </pic:blipFill>
+                  <pic:spPr bwMode="auto">
+                    <a:xfrm>
+                      <a:off x="0" y="0"/>
+                      <a:ext cx="2878473" cy="2158855"/>
+                    </a:xfrm>
+                    <a:prstGeom prst="rect">
+                      <a:avLst/>
+                    </a:prstGeom>
+                    <a:noFill/>
+                    <a:ln>
+                      <a:noFill/>
+                    </a:ln>
+                  </pic:spPr>
+                </pic:pic>
+              </a:graphicData>
+            </a:graphic>
+            <wp14:sizeRelH relativeFrom="page">
+              <wp14:pctWidth>0</wp14:pctWidth>
+            </wp14:sizeRelH>
+            <wp14:sizeRelV relativeFrom="page">
+              <wp14:pctHeight>0</wp14:pctHeight>
+            </wp14:sizeRelV>
+          </wp:anchor>
+        </w:drawing>
+      </w:r>
     </w:p>
     <w:p>
       <w:pPr>
@@ -876,43 +1766,33 @@
         </w:rPr>
       </w:pPr>
       <w:r>
-        <w:rPr>
-          <w:rFonts w:ascii="Arial" w:hAnsi="Arial" w:cs="Arial"/>
-          <w:color w:val="000000" w:themeColor="text1"/>
-        </w:rPr>
-        <w:t xml:space="preserve">Figure 2- Data management workflow designed for the LCR </w:t>
-      </w:r>
-      <w:r>
-        <w:rPr>
-          <w:rFonts w:ascii="Arial" w:hAnsi="Arial" w:cs="Arial"/>
-          <w:color w:val="000000" w:themeColor="text1"/>
-        </w:rPr>
-        <w:t xml:space="preserve">restoration </w:t>
-      </w:r>
-      <w:r>
-        <w:rPr>
-          <w:rFonts w:ascii="Arial" w:hAnsi="Arial" w:cs="Arial"/>
-          <w:color w:val="000000" w:themeColor="text1"/>
-        </w:rPr>
-        <w:t>project</w:t>
-      </w:r>
-      <w:r>
-        <w:rPr>
-          <w:rFonts w:ascii="Arial" w:hAnsi="Arial" w:cs="Arial"/>
-          <w:color w:val="000000" w:themeColor="text1"/>
-        </w:rPr>
-        <w:t>.</w:t>
+        <w:t xml:space="preserve"> </w:t>
       </w:r>
     </w:p>
     <w:p>
       <w:pPr>
-        <w:pStyle w:val="Heading3"/>
+        <w:pStyle w:val="BodyText"/>
         <w:spacing w:line="360" w:lineRule="auto"/>
         <w:rPr>
           <w:rFonts w:ascii="Arial" w:hAnsi="Arial" w:cs="Arial"/>
           <w:color w:val="000000" w:themeColor="text1"/>
-          <w:sz w:val="24"/>
-          <w:szCs w:val="24"/>
+        </w:rPr>
+      </w:pPr>
+      <w:r>
+        <w:rPr>
+          <w:rFonts w:ascii="Arial" w:hAnsi="Arial" w:cs="Arial"/>
+          <w:color w:val="000000" w:themeColor="text1"/>
+        </w:rPr>
+        <w:t xml:space="preserve">Figure 1- </w:t>
+      </w:r>
+    </w:p>
+    <w:p>
+      <w:pPr>
+        <w:pStyle w:val="FirstParagraph"/>
+        <w:spacing w:line="360" w:lineRule="auto"/>
+        <w:rPr>
+          <w:rFonts w:ascii="Arial" w:hAnsi="Arial" w:cs="Arial"/>
+          <w:color w:val="000000" w:themeColor="text1"/>
         </w:rPr>
       </w:pPr>
       <w:bookmarkStart w:id="6" w:name="field-collections"/>
@@ -920,77 +1800,65 @@
       <w:r>
         <w:rPr>
           <w:rFonts w:ascii="Arial" w:hAnsi="Arial" w:cs="Arial"/>
-          <w:color w:val="000000" w:themeColor="text1"/>
-          <w:sz w:val="24"/>
-          <w:szCs w:val="24"/>
-        </w:rPr>
-        <w:t>Reducing errors</w:t>
+          <w:noProof/>
+          <w:color w:val="000000" w:themeColor="text1"/>
+        </w:rPr>
+        <w:t>One</w:t>
+      </w:r>
+      <w:r>
+        <w:rPr>
+          <w:rFonts w:ascii="Arial" w:hAnsi="Arial" w:cs="Arial"/>
+          <w:noProof/>
+          <w:color w:val="000000" w:themeColor="text1"/>
+        </w:rPr>
+        <w:t xml:space="preserve"> </w:t>
+      </w:r>
+      <w:r>
+        <w:rPr>
+          <w:rFonts w:ascii="Arial" w:hAnsi="Arial" w:cs="Arial"/>
+          <w:color w:val="000000" w:themeColor="text1"/>
+        </w:rPr>
+        <w:t xml:space="preserve">goal of a successful data management plan is to minimize errors in collected data. Often, the first step in the data collection process is transcribing an observation in the field to paper data sheets for analyses back in the lab. This simple </w:t>
+      </w:r>
+      <w:r>
+        <w:rPr>
+          <w:rFonts w:ascii="Arial" w:hAnsi="Arial" w:cs="Arial"/>
+          <w:color w:val="000000" w:themeColor="text1"/>
+        </w:rPr>
+        <w:t xml:space="preserve">effort of recording the data in the field is the first opportunity to introduce errors in the data collection process. These errors can come from a variety of sources such as the wrong date or site name on a sheet or the person recording the data may be unfamiliar with </w:t>
+      </w:r>
+      <w:r>
+        <w:rPr>
+          <w:rFonts w:ascii="Arial" w:hAnsi="Arial" w:cs="Arial"/>
+          <w:color w:val="000000" w:themeColor="text1"/>
+        </w:rPr>
+        <w:lastRenderedPageBreak/>
+        <w:t xml:space="preserve">terminology or protocols. To minimize these types of mistakes it is best to follow proven practices for data management such as those </w:t>
+      </w:r>
+      <w:r>
+        <w:rPr>
+          <w:rFonts w:ascii="Arial" w:hAnsi="Arial" w:cs="Arial"/>
+          <w:color w:val="000000" w:themeColor="text1"/>
+        </w:rPr>
+        <w:t xml:space="preserve">from the United States Geologic Survey (USGS) </w:t>
+      </w:r>
+      <w:r>
+        <w:rPr>
+          <w:rFonts w:ascii="Arial" w:hAnsi="Arial" w:cs="Arial"/>
+          <w:color w:val="000000" w:themeColor="text1"/>
+        </w:rPr>
+        <w:t xml:space="preserve">who recommend development of a standard set of data guidelines </w:t>
+      </w:r>
+      <w:r>
+        <w:rPr>
+          <w:rFonts w:ascii="Arial" w:hAnsi="Arial" w:cs="Arial"/>
+          <w:color w:val="000000" w:themeColor="text1"/>
+        </w:rPr>
+        <w:t>before field collections begin (Figure 3).</w:t>
       </w:r>
     </w:p>
     <w:p>
       <w:pPr>
-        <w:pStyle w:val="FirstParagraph"/>
-        <w:spacing w:line="360" w:lineRule="auto"/>
-        <w:ind w:firstLine="720"/>
-        <w:rPr>
-          <w:rFonts w:ascii="Arial" w:hAnsi="Arial" w:cs="Arial"/>
-          <w:color w:val="000000" w:themeColor="text1"/>
-        </w:rPr>
-      </w:pPr>
-      <w:r>
-        <w:rPr>
-          <w:rFonts w:ascii="Arial" w:hAnsi="Arial" w:cs="Arial"/>
-          <w:noProof/>
-          <w:color w:val="000000" w:themeColor="text1"/>
-        </w:rPr>
-        <w:t>One</w:t>
-      </w:r>
-      <w:r>
-        <w:rPr>
-          <w:rFonts w:ascii="Arial" w:hAnsi="Arial" w:cs="Arial"/>
-          <w:noProof/>
-          <w:color w:val="000000" w:themeColor="text1"/>
-        </w:rPr>
-        <w:t xml:space="preserve"> </w:t>
-      </w:r>
-      <w:r>
-        <w:rPr>
-          <w:rFonts w:ascii="Arial" w:hAnsi="Arial" w:cs="Arial"/>
-          <w:color w:val="000000" w:themeColor="text1"/>
-        </w:rPr>
-        <w:t xml:space="preserve">goal of a successful data management plan is to minimize errors in collected data. Often, the first step in the data collection process is transcribing an observation in the field to paper data sheets for analyses back in the lab. This simple </w:t>
-      </w:r>
-      <w:r>
-        <w:rPr>
-          <w:rFonts w:ascii="Arial" w:hAnsi="Arial" w:cs="Arial"/>
-          <w:color w:val="000000" w:themeColor="text1"/>
-        </w:rPr>
-        <w:t xml:space="preserve">effort of recording the data in the field is the first opportunity to introduce errors in the data collection process. These errors can come from a variety of sources such as the wrong date or site name on a sheet or the person recording the data may be unfamiliar with terminology or protocols. To minimize these types of mistakes it is best to follow proven practices for data management such as those </w:t>
-      </w:r>
-      <w:r>
-        <w:rPr>
-          <w:rFonts w:ascii="Arial" w:hAnsi="Arial" w:cs="Arial"/>
-          <w:color w:val="000000" w:themeColor="text1"/>
-        </w:rPr>
-        <w:t xml:space="preserve">from the United States Geologic Survey (USGS) </w:t>
-      </w:r>
-      <w:r>
-        <w:rPr>
-          <w:rFonts w:ascii="Arial" w:hAnsi="Arial" w:cs="Arial"/>
-          <w:color w:val="000000" w:themeColor="text1"/>
-        </w:rPr>
-        <w:t xml:space="preserve">who recommend development of a standard set of data guidelines </w:t>
-      </w:r>
-      <w:r>
-        <w:rPr>
-          <w:rFonts w:ascii="Arial" w:hAnsi="Arial" w:cs="Arial"/>
-          <w:color w:val="000000" w:themeColor="text1"/>
-        </w:rPr>
-        <w:t>before field collections begin (Figure 3).</w:t>
-      </w:r>
-    </w:p>
-    <w:p>
-      <w:pPr>
         <w:pStyle w:val="BodyText"/>
         <w:spacing w:line="360" w:lineRule="auto"/>
         <w:rPr>
@@ -1004,7 +1872,6 @@
           <w:noProof/>
           <w:color w:val="000000" w:themeColor="text1"/>
         </w:rPr>
-        <w:lastRenderedPageBreak/>
         <w:drawing>
           <wp:anchor distT="0" distB="0" distL="114300" distR="114300" simplePos="0" relativeHeight="251662336" behindDoc="0" locked="0" layoutInCell="1" allowOverlap="1" wp14:anchorId="77112703" wp14:editId="53FF0A88">
             <wp:simplePos x="0" y="0"/>
@@ -1031,7 +1898,7 @@
                     </pic:cNvPicPr>
                   </pic:nvPicPr>
                   <pic:blipFill>
-                    <a:blip r:embed="rId12">
+                    <a:blip r:embed="rId13">
                       <a:extLst>
                         <a:ext uri="{28A0092B-C50C-407E-A947-70E740481C1C}">
                           <a14:useLocalDpi xmlns:a14="http://schemas.microsoft.com/office/drawing/2010/main" val="0"/>
@@ -1075,7 +1942,7 @@
         </w:rPr>
         <w:t>Figure 3- USGS Science Data Lifecycle Model (</w:t>
       </w:r>
-      <w:hyperlink r:id="rId13">
+      <w:hyperlink r:id="rId14">
         <w:r>
           <w:rPr>
             <w:rStyle w:val="Hyperlink"/>
@@ -1268,7 +2135,15 @@
           <w:rFonts w:ascii="Arial" w:hAnsi="Arial" w:cs="Arial"/>
           <w:color w:val="000000" w:themeColor="text1"/>
         </w:rPr>
-        <w:t xml:space="preserve"> in data sheets whenever possible with basic information including, date and location following data naming standards and field protocols (Figure 4). Clear and concise fields with their applicable units ensures that the recorder of this datasheet knows what they are writing and how they should write it.</w:t>
+        <w:t xml:space="preserve"> in data sheets whenever possible with basic information including, date and location following </w:t>
+      </w:r>
+      <w:r>
+        <w:rPr>
+          <w:rFonts w:ascii="Arial" w:hAnsi="Arial" w:cs="Arial"/>
+          <w:color w:val="000000" w:themeColor="text1"/>
+        </w:rPr>
+        <w:lastRenderedPageBreak/>
+        <w:t>data naming standards and field protocols (Figure 4). Clear and concise fields with their applicable units ensures that the recorder of this datasheet knows what they are writing and how they should write it.</w:t>
       </w:r>
     </w:p>
     <w:p>
@@ -1286,7 +2161,6 @@
           <w:noProof/>
           <w:color w:val="000000" w:themeColor="text1"/>
         </w:rPr>
-        <w:lastRenderedPageBreak/>
         <w:drawing>
           <wp:anchor distT="0" distB="0" distL="114300" distR="114300" simplePos="0" relativeHeight="251664384" behindDoc="0" locked="0" layoutInCell="1" allowOverlap="1" wp14:anchorId="3FA37B0E" wp14:editId="3540E08C">
             <wp:simplePos x="0" y="0"/>
@@ -1313,7 +2187,7 @@
                     </pic:cNvPicPr>
                   </pic:nvPicPr>
                   <pic:blipFill>
-                    <a:blip r:embed="rId14">
+                    <a:blip r:embed="rId15">
                       <a:extLst>
                         <a:ext uri="{28A0092B-C50C-407E-A947-70E740481C1C}">
                           <a14:useLocalDpi xmlns:a14="http://schemas.microsoft.com/office/drawing/2010/main" val="0"/>
@@ -1565,7 +2439,15 @@
           <w:rFonts w:ascii="Arial" w:hAnsi="Arial" w:cs="Arial"/>
           <w:color w:val="000000" w:themeColor="text1"/>
         </w:rPr>
-        <w:t>using a standardized template, so data sheets and digital spreadsheets are input similar ways. This follows USGS Data Management guidelines</w:t>
+        <w:t xml:space="preserve">using a standardized template, </w:t>
+      </w:r>
+      <w:r>
+        <w:rPr>
+          <w:rFonts w:ascii="Arial" w:hAnsi="Arial" w:cs="Arial"/>
+          <w:color w:val="000000" w:themeColor="text1"/>
+        </w:rPr>
+        <w:lastRenderedPageBreak/>
+        <w:t>so data sheets and digital spreadsheets are input similar ways. This follows USGS Data Management guidelines</w:t>
       </w:r>
       <w:r>
         <w:rPr>
@@ -1586,15 +2468,7 @@
           <w:rFonts w:ascii="Arial" w:hAnsi="Arial" w:cs="Arial"/>
           <w:color w:val="000000" w:themeColor="text1"/>
         </w:rPr>
-        <w:t xml:space="preserve">ective data. The LCR restoration project uses a  </w:t>
-      </w:r>
-      <w:r>
-        <w:rPr>
-          <w:rFonts w:ascii="Arial" w:hAnsi="Arial" w:cs="Arial"/>
-          <w:color w:val="000000" w:themeColor="text1"/>
-        </w:rPr>
-        <w:lastRenderedPageBreak/>
-        <w:t>Data T</w:t>
+        <w:t>ective data. The LCR restoration project uses a  Data T</w:t>
       </w:r>
       <w:r>
         <w:rPr>
@@ -1603,7 +2477,7 @@
         </w:rPr>
         <w:t>emplate structure based on USGS Data Management Standards (</w:t>
       </w:r>
-      <w:hyperlink r:id="rId15" w:anchor="qt-science_support_page_related_con">
+      <w:hyperlink r:id="rId16" w:anchor="qt-science_support_page_related_con">
         <w:r>
           <w:rPr>
             <w:rStyle w:val="Hyperlink"/>
@@ -1808,7 +2682,15 @@
           <w:rFonts w:ascii="Arial" w:hAnsi="Arial" w:cs="Arial"/>
           <w:color w:val="000000" w:themeColor="text1"/>
         </w:rPr>
-        <w:t xml:space="preserve">examined to determine why discrepancies exist. Using different people for each round of data entry is preferred because different people may interpret the handwriting on the field data sheets differently. A third tab </w:t>
+        <w:t xml:space="preserve">examined to determine why discrepancies exist. Using different people for each round of data entry is preferred because different people may interpret the handwriting on the field data sheets </w:t>
+      </w:r>
+      <w:r>
+        <w:rPr>
+          <w:rFonts w:ascii="Arial" w:hAnsi="Arial" w:cs="Arial"/>
+          <w:color w:val="000000" w:themeColor="text1"/>
+        </w:rPr>
+        <w:lastRenderedPageBreak/>
+        <w:t xml:space="preserve">differently. A third tab </w:t>
       </w:r>
       <w:r>
         <w:rPr>
@@ -1841,7 +2723,6 @@
           <w:noProof/>
           <w:color w:val="000000" w:themeColor="text1"/>
         </w:rPr>
-        <w:lastRenderedPageBreak/>
         <w:drawing>
           <wp:anchor distT="0" distB="0" distL="114300" distR="114300" simplePos="0" relativeHeight="251666432" behindDoc="0" locked="0" layoutInCell="1" allowOverlap="1" wp14:anchorId="7FE7899A" wp14:editId="7096E6C8">
             <wp:simplePos x="0" y="0"/>
@@ -1866,7 +2747,7 @@
                     </pic:cNvPicPr>
                   </pic:nvPicPr>
                   <pic:blipFill>
-                    <a:blip r:embed="rId16">
+                    <a:blip r:embed="rId17">
                       <a:extLst>
                         <a:ext uri="{28A0092B-C50C-407E-A947-70E740481C1C}">
                           <a14:useLocalDpi xmlns:a14="http://schemas.microsoft.com/office/drawing/2010/main" val="0"/>
@@ -2162,6 +3043,7 @@
           <w:rFonts w:ascii="Arial" w:hAnsi="Arial" w:cs="Arial"/>
           <w:color w:val="000000" w:themeColor="text1"/>
         </w:rPr>
+        <w:lastRenderedPageBreak/>
         <w:t>An individual sensor data file with 14-days’ worth of observations contains about 900 lines of data and a total of about 4</w:t>
       </w:r>
       <w:r>
@@ -2176,15 +3058,7 @@
           <w:rFonts w:ascii="Arial" w:hAnsi="Arial" w:cs="Arial"/>
           <w:color w:val="000000" w:themeColor="text1"/>
         </w:rPr>
-        <w:t xml:space="preserve">0 observations. While the observations are collected automatically, there are still opportunities to introduce errors when these data </w:t>
-      </w:r>
-      <w:r>
-        <w:rPr>
-          <w:rFonts w:ascii="Arial" w:hAnsi="Arial" w:cs="Arial"/>
-          <w:color w:val="000000" w:themeColor="text1"/>
-        </w:rPr>
-        <w:lastRenderedPageBreak/>
-        <w:t>are collected. This can include incorrect</w:t>
+        <w:t>0 observations. While the observations are collected automatically, there are still opportunities to introduce errors when these data are collected. This can include incorrect</w:t>
       </w:r>
       <w:r>
         <w:rPr>
@@ -2640,7 +3514,15 @@
           <w:rFonts w:ascii="Arial" w:hAnsi="Arial" w:cs="Arial"/>
           <w:color w:val="000000" w:themeColor="text1"/>
         </w:rPr>
-        <w:t xml:space="preserve"> Library staff to define database relationships, error checking routines, and workflow within the MySQL database. </w:t>
+        <w:t xml:space="preserve"> Library </w:t>
+      </w:r>
+      <w:r>
+        <w:rPr>
+          <w:rFonts w:ascii="Arial" w:hAnsi="Arial" w:cs="Arial"/>
+          <w:color w:val="000000" w:themeColor="text1"/>
+        </w:rPr>
+        <w:lastRenderedPageBreak/>
+        <w:t xml:space="preserve">staff to define database relationships, error checking routines, and workflow within the MySQL database. </w:t>
       </w:r>
     </w:p>
     <w:p>
@@ -2658,15 +3540,7 @@
           <w:rFonts w:ascii="Arial" w:hAnsi="Arial" w:cs="Arial"/>
           <w:color w:val="000000" w:themeColor="text1"/>
         </w:rPr>
-        <w:t xml:space="preserve">Developing a database to store the water quality datasets, prior to data collection, has given the project a security in knowing that every possible instance of a </w:t>
-      </w:r>
-      <w:r>
-        <w:rPr>
-          <w:rFonts w:ascii="Arial" w:hAnsi="Arial" w:cs="Arial"/>
-          <w:color w:val="000000" w:themeColor="text1"/>
-        </w:rPr>
-        <w:lastRenderedPageBreak/>
-        <w:t xml:space="preserve">mistake or error has be thoroughly thought through. Some mistakes that have been taken into consideration in the database are the possible locations of the sensors. Sensors can move from one location to another if need be, and the database has a “check-in” and “check-out” procedure to ensure that only the data from active sensors can be imported. Thinking through the possibilities of how data collection can possibly be entered or imported incorrectly, is a major advantage in creating a workflow design. </w:t>
+        <w:t xml:space="preserve">Developing a database to store the water quality datasets, prior to data collection, has given the project a security in knowing that every possible instance of a mistake or error has be thoroughly thought through. Some mistakes that have been taken into consideration in the database are the possible locations of the sensors. Sensors can move from one location to another if need be, and the database has a “check-in” and “check-out” procedure to ensure that only the data from active sensors can be imported. Thinking through the possibilities of how data collection can possibly be entered or imported incorrectly, is a major advantage in creating a workflow design. </w:t>
       </w:r>
     </w:p>
     <w:p>
@@ -2937,7 +3811,7 @@
         </w:rPr>
         <w:t>Many functions from the R package `tidyverse` (</w:t>
       </w:r>
-      <w:hyperlink r:id="rId17" w:history="1">
+      <w:hyperlink r:id="rId18" w:history="1">
         <w:r>
           <w:rPr>
             <w:rStyle w:val="Hyperlink"/>
@@ -3016,6 +3890,7 @@
           <w:sz w:val="24"/>
           <w:szCs w:val="24"/>
         </w:rPr>
+        <w:lastRenderedPageBreak/>
         <w:t xml:space="preserve">Version </w:t>
       </w:r>
       <w:r>
@@ -3080,15 +3955,7 @@
           <w:rFonts w:ascii="Arial" w:hAnsi="Arial" w:cs="Arial"/>
           <w:color w:val="000000" w:themeColor="text1"/>
         </w:rPr>
-        <w:t xml:space="preserve">, </w:t>
-      </w:r>
-      <w:r>
-        <w:rPr>
-          <w:rFonts w:ascii="Arial" w:hAnsi="Arial" w:cs="Arial"/>
-          <w:color w:val="000000" w:themeColor="text1"/>
-        </w:rPr>
-        <w:lastRenderedPageBreak/>
-        <w:t>(Figure 2, Boxes D1 and D2). The USGS Data Management Guidelines encourage the use of version control software and repositories for data and code used for projects, which allow</w:t>
+        <w:t>, (Figure 2, Boxes D1 and D2). The USGS Data Management Guidelines encourage the use of version control software and repositories for data and code used for projects, which allow</w:t>
       </w:r>
       <w:r>
         <w:rPr>
@@ -3178,7 +4045,7 @@
         </w:rPr>
         <w:t xml:space="preserve"> provide detailed reasons for using version control (</w:t>
       </w:r>
-      <w:hyperlink r:id="rId18">
+      <w:hyperlink r:id="rId19">
         <w:r>
           <w:rPr>
             <w:rStyle w:val="Hyperlink"/>
@@ -3463,7 +4330,15 @@
           <w:rFonts w:ascii="Arial" w:hAnsi="Arial" w:cs="Arial"/>
           <w:color w:val="000000" w:themeColor="text1"/>
         </w:rPr>
-        <w:t xml:space="preserve"> will usually have a prior set of approved abbreviations, after the date. One advantage of this naming structure is that all files </w:t>
+        <w:t xml:space="preserve"> will usually have a prior set of approved abbreviations, after </w:t>
+      </w:r>
+      <w:r>
+        <w:rPr>
+          <w:rFonts w:ascii="Arial" w:hAnsi="Arial" w:cs="Arial"/>
+          <w:color w:val="000000" w:themeColor="text1"/>
+        </w:rPr>
+        <w:lastRenderedPageBreak/>
+        <w:t xml:space="preserve">the date. One advantage of this naming structure is that all files </w:t>
       </w:r>
       <w:r>
         <w:rPr>
@@ -3547,15 +4422,7 @@
           <w:rFonts w:ascii="Arial" w:hAnsi="Arial" w:cs="Arial"/>
           <w:color w:val="000000" w:themeColor="text1"/>
         </w:rPr>
-        <w:t xml:space="preserve">lowercase, and the context of the file names are separated </w:t>
-      </w:r>
-      <w:r>
-        <w:rPr>
-          <w:rFonts w:ascii="Arial" w:hAnsi="Arial" w:cs="Arial"/>
-          <w:color w:val="000000" w:themeColor="text1"/>
-        </w:rPr>
-        <w:lastRenderedPageBreak/>
-        <w:t>with an underscore. If files are not named correctly, they will be renamed to follow our guidelines. Files that are not named correctly, also have the risk of being overlooked, or re-organized in an incorrect folder. Correct naming conventions are critical to create the correct interface between the field collected water quality sensor data and the Python code that reads and stores these data.</w:t>
+        <w:t>lowercase, and the context of the file names are separated with an underscore. If files are not named correctly, they will be renamed to follow our guidelines. Files that are not named correctly, also have the risk of being overlooked, or re-organized in an incorrect folder. Correct naming conventions are critical to create the correct interface between the field collected water quality sensor data and the Python code that reads and stores these data.</w:t>
       </w:r>
     </w:p>
     <w:tbl>
@@ -3752,7 +4619,7 @@
         </w:rPr>
         <w:t xml:space="preserve"> in a format that has already been established and planned (</w:t>
       </w:r>
-      <w:hyperlink r:id="rId19" w:anchor="examples">
+      <w:hyperlink r:id="rId20" w:anchor="examples">
         <w:r>
           <w:rPr>
             <w:rStyle w:val="Hyperlink"/>
@@ -4136,14 +5003,7 @@
                 <w:rFonts w:ascii="Arial" w:hAnsi="Arial" w:cs="Arial"/>
                 <w:color w:val="000000" w:themeColor="text1"/>
               </w:rPr>
-              <w:t>starting x utm transect location</w:t>
-            </w:r>
-            <w:r>
-              <w:rPr>
-                <w:rFonts w:ascii="Arial" w:hAnsi="Arial" w:cs="Arial"/>
-                <w:color w:val="000000" w:themeColor="text1"/>
-              </w:rPr>
-              <w:t>, latitude</w:t>
+              <w:t>starting x utm transect location, latitude</w:t>
             </w:r>
           </w:p>
         </w:tc>
@@ -4246,21 +5106,7 @@
                 <w:rFonts w:ascii="Arial" w:hAnsi="Arial" w:cs="Arial"/>
                 <w:color w:val="000000" w:themeColor="text1"/>
               </w:rPr>
-              <w:t>ending</w:t>
-            </w:r>
-            <w:r>
-              <w:rPr>
-                <w:rFonts w:ascii="Arial" w:hAnsi="Arial" w:cs="Arial"/>
-                <w:color w:val="000000" w:themeColor="text1"/>
-              </w:rPr>
-              <w:t xml:space="preserve"> x utm transect location</w:t>
-            </w:r>
-            <w:r>
-              <w:rPr>
-                <w:rFonts w:ascii="Arial" w:hAnsi="Arial" w:cs="Arial"/>
-                <w:color w:val="000000" w:themeColor="text1"/>
-              </w:rPr>
-              <w:t>, latitude</w:t>
+              <w:t>ending x utm transect location, latitude</w:t>
             </w:r>
           </w:p>
         </w:tc>
@@ -4688,8 +5534,6 @@
         </w:rPr>
         <w:t xml:space="preserve">level of </w:t>
       </w:r>
-      <w:bookmarkStart w:id="15" w:name="_GoBack"/>
-      <w:bookmarkEnd w:id="15"/>
       <w:r>
         <w:rPr>
           <w:rFonts w:ascii="Arial" w:hAnsi="Arial" w:cs="Arial"/>
@@ -4709,14 +5553,7 @@
           <w:rFonts w:ascii="Arial" w:hAnsi="Arial" w:cs="Arial"/>
           <w:color w:val="000000" w:themeColor="text1"/>
         </w:rPr>
-        <w:t xml:space="preserve"> </w:t>
-      </w:r>
-      <w:r>
-        <w:rPr>
-          <w:rFonts w:ascii="Arial" w:hAnsi="Arial" w:cs="Arial"/>
-          <w:color w:val="000000" w:themeColor="text1"/>
-        </w:rPr>
-        <w:t>data and files</w:t>
+        <w:t xml:space="preserve"> data and files</w:t>
       </w:r>
       <w:r>
         <w:rPr>
@@ -4740,6 +5577,7 @@
           <w:rFonts w:ascii="Arial" w:hAnsi="Arial" w:cs="Arial"/>
           <w:color w:val="000000" w:themeColor="text1"/>
         </w:rPr>
+        <w:lastRenderedPageBreak/>
         <w:t>Discussion</w:t>
       </w:r>
     </w:p>
@@ -4807,15 +5645,7 @@
           <w:rFonts w:ascii="Arial" w:hAnsi="Arial" w:cs="Arial"/>
           <w:color w:val="000000" w:themeColor="text1"/>
         </w:rPr>
-        <w:t xml:space="preserve"> the adaptive management requirements for this project by providing the data in a structure that allows rapid assessment and evaluation to inform decision making related to the ongoing monitoring </w:t>
-      </w:r>
-      <w:r>
-        <w:rPr>
-          <w:rFonts w:ascii="Arial" w:hAnsi="Arial" w:cs="Arial"/>
-          <w:color w:val="000000" w:themeColor="text1"/>
-        </w:rPr>
-        <w:lastRenderedPageBreak/>
-        <w:t xml:space="preserve">efforts (Figure 2, Box E). </w:t>
+        <w:t xml:space="preserve"> the adaptive management requirements for this project by providing the data in a structure that allows rapid assessment and evaluation to inform decision making related to the ongoing monitoring efforts (Figure 2, Box E). </w:t>
       </w:r>
       <w:r>
         <w:rPr>
@@ -5048,8 +5878,8 @@
         </w:rPr>
         <w:t xml:space="preserve"> informed by this data workflow. Overall well-designed data workflow programs are critical to meeting basic requirements of an adaptive management plan. When combined this approach can be highly effective in maximizing the effectiveness of conservation actions such as the LCR restoration in a cost-effective manner.</w:t>
       </w:r>
-      <w:bookmarkStart w:id="16" w:name="references"/>
-      <w:bookmarkEnd w:id="16"/>
+      <w:bookmarkStart w:id="15" w:name="references"/>
+      <w:bookmarkEnd w:id="15"/>
     </w:p>
     <w:sectPr>
       <w:pgSz w:w="12240" w:h="15840"/>
@@ -5590,6 +6420,12 @@
     <w:lvlOverride w:ilvl="8">
       <w:startOverride w:val="1"/>
     </w:lvlOverride>
+  </w:num>
+  <w:num w:numId="5">
+    <w:abstractNumId w:val="1"/>
+  </w:num>
+  <w:num w:numId="6">
+    <w:abstractNumId w:val="2"/>
   </w:num>
 </w:numbering>
 </file>
@@ -5717,6 +6553,7 @@
     <w:lsdException w:name="HTML Sample" w:semiHidden="1" w:unhideWhenUsed="1"/>
     <w:lsdException w:name="HTML Typewriter" w:semiHidden="1" w:unhideWhenUsed="1"/>
     <w:lsdException w:name="HTML Variable" w:semiHidden="1" w:unhideWhenUsed="1"/>
+    <w:lsdException w:name="Normal Table" w:semiHidden="1" w:unhideWhenUsed="1"/>
     <w:lsdException w:name="annotation subject" w:semiHidden="1" w:unhideWhenUsed="1"/>
     <w:lsdException w:name="No List" w:semiHidden="1" w:unhideWhenUsed="1"/>
     <w:lsdException w:name="Outline List 1" w:semiHidden="1" w:unhideWhenUsed="1"/>
@@ -5763,8 +6600,10 @@
     <w:lsdException w:name="Table Subtle 2" w:semiHidden="1" w:unhideWhenUsed="1"/>
     <w:lsdException w:name="Table Web 1" w:semiHidden="1" w:unhideWhenUsed="1"/>
     <w:lsdException w:name="Table Web 2" w:semiHidden="1" w:unhideWhenUsed="1"/>
+    <w:lsdException w:name="Table Web 3" w:semiHidden="1" w:unhideWhenUsed="1"/>
     <w:lsdException w:name="Balloon Text" w:semiHidden="1" w:unhideWhenUsed="1"/>
     <w:lsdException w:name="Table Grid" w:uiPriority="39"/>
+    <w:lsdException w:name="Table Theme" w:semiHidden="1" w:unhideWhenUsed="1"/>
     <w:lsdException w:name="Placeholder Text" w:semiHidden="1"/>
     <w:lsdException w:name="No Spacing" w:uiPriority="1" w:qFormat="1"/>
     <w:lsdException w:name="Light Shading" w:uiPriority="60"/>
@@ -6619,7 +7458,7 @@
 </file>
 
 <file path=customXml/itemProps1.xml><?xml version="1.0" encoding="utf-8"?>
-<ds:datastoreItem xmlns:ds="http://schemas.openxmlformats.org/officeDocument/2006/customXml" ds:itemID="{DB821C84-9D84-46D4-8CE6-6BC535518809}">
+<ds:datastoreItem xmlns:ds="http://schemas.openxmlformats.org/officeDocument/2006/customXml" ds:itemID="{A9991B83-B7B6-4D81-A0BD-B498C6CD4CBF}">
   <ds:schemaRefs>
     <ds:schemaRef ds:uri="http://schemas.openxmlformats.org/officeDocument/2006/bibliography"/>
   </ds:schemaRefs>

</xml_diff>

<commit_message>
updated chap 1 based on BP comments, added new figure for figure 1
</commit_message>
<xml_diff>
--- a/graduate_research/chap_1_manuscript.docx
+++ b/graduate_research/chap_1_manuscript.docx
@@ -69,9 +69,39 @@
       <w:r>
         <w:rPr>
           <w:rFonts w:ascii="Arial" w:hAnsi="Arial" w:cs="Arial"/>
-          <w:color w:val="000000" w:themeColor="text1"/>
-        </w:rPr>
-        <w:t xml:space="preserve">Data management and data </w:t>
+        </w:rPr>
+        <w:t>Biology</w:t>
+      </w:r>
+      <w:r>
+        <w:rPr>
+          <w:rFonts w:ascii="Arial" w:hAnsi="Arial" w:cs="Arial"/>
+        </w:rPr>
+        <w:t xml:space="preserve"> is </w:t>
+      </w:r>
+      <w:r>
+        <w:rPr>
+          <w:rFonts w:ascii="Arial" w:hAnsi="Arial" w:cs="Arial"/>
+        </w:rPr>
+        <w:t xml:space="preserve">rapidly </w:t>
+      </w:r>
+      <w:r>
+        <w:rPr>
+          <w:rFonts w:ascii="Arial" w:hAnsi="Arial" w:cs="Arial"/>
+        </w:rPr>
+        <w:t>transitioning from an anecdotal science into a data driven science</w:t>
+      </w:r>
+      <w:r>
+        <w:rPr>
+          <w:rFonts w:ascii="Arial" w:hAnsi="Arial" w:cs="Arial"/>
+        </w:rPr>
+        <w:t xml:space="preserve"> due to the advances of d</w:t>
+      </w:r>
+      <w:r>
+        <w:rPr>
+          <w:rFonts w:ascii="Arial" w:hAnsi="Arial" w:cs="Arial"/>
+          <w:color w:val="000000" w:themeColor="text1"/>
+        </w:rPr>
+        <w:t xml:space="preserve">ata management and data </w:t>
       </w:r>
       <w:r>
         <w:rPr>
@@ -85,14 +115,28 @@
           <w:rFonts w:ascii="Arial" w:hAnsi="Arial" w:cs="Arial"/>
           <w:color w:val="000000" w:themeColor="text1"/>
         </w:rPr>
-        <w:t xml:space="preserve"> techniques have been advancing at a rapid pace over the past decade.</w:t>
-      </w:r>
-      <w:r>
-        <w:rPr>
-          <w:rFonts w:ascii="Arial" w:hAnsi="Arial" w:cs="Arial"/>
-          <w:color w:val="000000" w:themeColor="text1"/>
-        </w:rPr>
-        <w:t xml:space="preserve"> A constant </w:t>
+        <w:t xml:space="preserve"> </w:t>
+      </w:r>
+      <w:r>
+        <w:rPr>
+          <w:rFonts w:ascii="Arial" w:hAnsi="Arial" w:cs="Arial"/>
+          <w:color w:val="000000" w:themeColor="text1"/>
+        </w:rPr>
+        <w:t>technology</w:t>
+      </w:r>
+      <w:r>
+        <w:rPr>
+          <w:rFonts w:ascii="Arial" w:hAnsi="Arial" w:cs="Arial"/>
+          <w:color w:val="000000" w:themeColor="text1"/>
+        </w:rPr>
+        <w:t xml:space="preserve">. </w:t>
+      </w:r>
+      <w:r>
+        <w:rPr>
+          <w:rFonts w:ascii="Arial" w:hAnsi="Arial" w:cs="Arial"/>
+          <w:color w:val="000000" w:themeColor="text1"/>
+        </w:rPr>
+        <w:t xml:space="preserve">A constant </w:t>
       </w:r>
       <w:r>
         <w:rPr>
@@ -239,7 +283,21 @@
           <w:rFonts w:ascii="Arial" w:hAnsi="Arial" w:cs="Arial"/>
           <w:color w:val="000000" w:themeColor="text1"/>
         </w:rPr>
-        <w:t>concerns with these types of data. We accomplish this by 1) standardizing field data</w:t>
+        <w:t xml:space="preserve">concerns with these types of data. We accomplish this by </w:t>
+      </w:r>
+      <w:r>
+        <w:rPr>
+          <w:rFonts w:ascii="Arial" w:hAnsi="Arial" w:cs="Arial"/>
+          <w:color w:val="000000" w:themeColor="text1"/>
+        </w:rPr>
+        <w:t>(</w:t>
+      </w:r>
+      <w:r>
+        <w:rPr>
+          <w:rFonts w:ascii="Arial" w:hAnsi="Arial" w:cs="Arial"/>
+          <w:color w:val="000000" w:themeColor="text1"/>
+        </w:rPr>
+        <w:t>1 standardizing field data</w:t>
       </w:r>
       <w:r>
         <w:rPr>
@@ -253,6 +311,13 @@
           <w:rFonts w:ascii="Arial" w:hAnsi="Arial" w:cs="Arial"/>
           <w:color w:val="000000" w:themeColor="text1"/>
         </w:rPr>
+        <w:t xml:space="preserve"> linked to electronic data entry</w:t>
+      </w:r>
+      <w:r>
+        <w:rPr>
+          <w:rFonts w:ascii="Arial" w:hAnsi="Arial" w:cs="Arial"/>
+          <w:color w:val="000000" w:themeColor="text1"/>
+        </w:rPr>
         <w:t>;</w:t>
       </w:r>
       <w:r>
@@ -260,7 +325,21 @@
           <w:rFonts w:ascii="Arial" w:hAnsi="Arial" w:cs="Arial"/>
           <w:color w:val="000000" w:themeColor="text1"/>
         </w:rPr>
-        <w:t xml:space="preserve"> 2) perform</w:t>
+        <w:t xml:space="preserve"> </w:t>
+      </w:r>
+      <w:r>
+        <w:rPr>
+          <w:rFonts w:ascii="Arial" w:hAnsi="Arial" w:cs="Arial"/>
+          <w:color w:val="000000" w:themeColor="text1"/>
+        </w:rPr>
+        <w:t>(</w:t>
+      </w:r>
+      <w:r>
+        <w:rPr>
+          <w:rFonts w:ascii="Arial" w:hAnsi="Arial" w:cs="Arial"/>
+          <w:color w:val="000000" w:themeColor="text1"/>
+        </w:rPr>
+        <w:t>2 perform</w:t>
       </w:r>
       <w:r>
         <w:rPr>
@@ -295,7 +374,21 @@
           <w:rFonts w:ascii="Arial" w:hAnsi="Arial" w:cs="Arial"/>
           <w:color w:val="000000" w:themeColor="text1"/>
         </w:rPr>
-        <w:t xml:space="preserve"> 3) creat</w:t>
+        <w:t xml:space="preserve"> </w:t>
+      </w:r>
+      <w:r>
+        <w:rPr>
+          <w:rFonts w:ascii="Arial" w:hAnsi="Arial" w:cs="Arial"/>
+          <w:color w:val="000000" w:themeColor="text1"/>
+        </w:rPr>
+        <w:t>(</w:t>
+      </w:r>
+      <w:r>
+        <w:rPr>
+          <w:rFonts w:ascii="Arial" w:hAnsi="Arial" w:cs="Arial"/>
+          <w:color w:val="000000" w:themeColor="text1"/>
+        </w:rPr>
+        <w:t>3 creat</w:t>
       </w:r>
       <w:r>
         <w:rPr>
@@ -337,6 +430,13 @@
           <w:rFonts w:ascii="Arial" w:hAnsi="Arial" w:cs="Arial"/>
           <w:color w:val="000000" w:themeColor="text1"/>
         </w:rPr>
+        <w:t>(</w:t>
+      </w:r>
+      <w:r>
+        <w:rPr>
+          <w:rFonts w:ascii="Arial" w:hAnsi="Arial" w:cs="Arial"/>
+          <w:color w:val="000000" w:themeColor="text1"/>
+        </w:rPr>
         <w:t>4</w:t>
       </w:r>
       <w:r>
@@ -344,13 +444,6 @@
           <w:rFonts w:ascii="Arial" w:hAnsi="Arial" w:cs="Arial"/>
           <w:color w:val="000000" w:themeColor="text1"/>
         </w:rPr>
-        <w:t>)</w:t>
-      </w:r>
-      <w:r>
-        <w:rPr>
-          <w:rFonts w:ascii="Arial" w:hAnsi="Arial" w:cs="Arial"/>
-          <w:color w:val="000000" w:themeColor="text1"/>
-        </w:rPr>
         <w:t xml:space="preserve"> use a version control </w:t>
       </w:r>
       <w:r>
@@ -421,7 +514,23 @@
           <w:rFonts w:ascii="Arial" w:hAnsi="Arial" w:cs="Arial"/>
           <w:color w:val="000000" w:themeColor="text1"/>
         </w:rPr>
-        <w:t xml:space="preserve"> be implemented in many </w:t>
+        <w:t xml:space="preserve"> </w:t>
+      </w:r>
+      <w:proofErr w:type="gramStart"/>
+      <w:r>
+        <w:rPr>
+          <w:rFonts w:ascii="Arial" w:hAnsi="Arial" w:cs="Arial"/>
+          <w:color w:val="000000" w:themeColor="text1"/>
+        </w:rPr>
+        <w:t>be implemented</w:t>
+      </w:r>
+      <w:proofErr w:type="gramEnd"/>
+      <w:r>
+        <w:rPr>
+          <w:rFonts w:ascii="Arial" w:hAnsi="Arial" w:cs="Arial"/>
+          <w:color w:val="000000" w:themeColor="text1"/>
+        </w:rPr>
+        <w:t xml:space="preserve"> in many </w:t>
       </w:r>
       <w:r>
         <w:rPr>
@@ -477,7 +586,23 @@
           <w:rFonts w:ascii="Arial" w:hAnsi="Arial" w:cs="Arial"/>
           <w:color w:val="000000" w:themeColor="text1"/>
         </w:rPr>
-        <w:t>Traditional field biology programs, many of which are designed to monitor animal populations and their environments, have experienced</w:t>
+        <w:t xml:space="preserve">Traditional field biology programs, many of which </w:t>
+      </w:r>
+      <w:proofErr w:type="gramStart"/>
+      <w:r>
+        <w:rPr>
+          <w:rFonts w:ascii="Arial" w:hAnsi="Arial" w:cs="Arial"/>
+          <w:color w:val="000000" w:themeColor="text1"/>
+        </w:rPr>
+        <w:t>are designed</w:t>
+      </w:r>
+      <w:proofErr w:type="gramEnd"/>
+      <w:r>
+        <w:rPr>
+          <w:rFonts w:ascii="Arial" w:hAnsi="Arial" w:cs="Arial"/>
+          <w:color w:val="000000" w:themeColor="text1"/>
+        </w:rPr>
+        <w:t xml:space="preserve"> to monitor animal populations and their environments, have experienced</w:t>
       </w:r>
       <w:r>
         <w:rPr>
@@ -505,7 +630,39 @@
           <w:rFonts w:ascii="Arial" w:hAnsi="Arial" w:cs="Arial"/>
           <w:color w:val="000000" w:themeColor="text1"/>
         </w:rPr>
-        <w:t xml:space="preserve"> in data collection, management, and storage technology in recent years. Changes include new sensor technology, data collection methods, and data observing platforms that are being used in large-scale monitoring programs including SECOORA (Southeast Coastal Ocean Observing Regional Association) and NEON (National Ecological Observing Network). As an example, advancements in sensor technology have allowed for significant changes in water quality monitoring such as transitioning from discrete single location and single point in time sample collections to real-time continuous observations at multiple locations. While the scale and technological capacity of many monitoring programs has increased these monitoring programs are still most often conceived, </w:t>
+        <w:t xml:space="preserve"> in data collection, management, and storage technology in recent years. Changes include new sensor technology, data collection methods, and data observing platforms that are </w:t>
+      </w:r>
+      <w:proofErr w:type="gramStart"/>
+      <w:r>
+        <w:rPr>
+          <w:rFonts w:ascii="Arial" w:hAnsi="Arial" w:cs="Arial"/>
+          <w:color w:val="000000" w:themeColor="text1"/>
+        </w:rPr>
+        <w:t>being used</w:t>
+      </w:r>
+      <w:proofErr w:type="gramEnd"/>
+      <w:r>
+        <w:rPr>
+          <w:rFonts w:ascii="Arial" w:hAnsi="Arial" w:cs="Arial"/>
+          <w:color w:val="000000" w:themeColor="text1"/>
+        </w:rPr>
+        <w:t xml:space="preserve"> in large-scale monitoring programs including SECOORA (Southeast Coastal Ocean Observing Regional Association) and NEON (National Ecological Observing Network). As an example, advancements in sensor technology have allowed for significant changes in water quality monitoring such as transitioning from discrete </w:t>
+      </w:r>
+      <w:proofErr w:type="gramStart"/>
+      <w:r>
+        <w:rPr>
+          <w:rFonts w:ascii="Arial" w:hAnsi="Arial" w:cs="Arial"/>
+          <w:color w:val="000000" w:themeColor="text1"/>
+        </w:rPr>
+        <w:t>single location</w:t>
+      </w:r>
+      <w:proofErr w:type="gramEnd"/>
+      <w:r>
+        <w:rPr>
+          <w:rFonts w:ascii="Arial" w:hAnsi="Arial" w:cs="Arial"/>
+          <w:color w:val="000000" w:themeColor="text1"/>
+        </w:rPr>
+        <w:t xml:space="preserve"> and single point in time sample collections to real-time continuous observations at multiple locations. While the scale and technological capacity of many monitoring </w:t>
       </w:r>
       <w:r>
         <w:rPr>
@@ -513,7 +670,23 @@
           <w:color w:val="000000" w:themeColor="text1"/>
         </w:rPr>
         <w:lastRenderedPageBreak/>
-        <w:t xml:space="preserve">planned, and used by personnel trained as biologists and not data scientists.  The lack of training in basic data management, curation, and workflow of data generated from these types of data collection platforms was demonstrated in a recent NSF (National Science Foundation) survey (Lowndes et al., 2017) which highlighted that of the 704 scientists who participated in the survey, “data skills” (e.g. multi-step workflows, ability to store, share and publish data) was identified as the largest unmet need (Barone, Williams, and </w:t>
+        <w:t xml:space="preserve">programs has increased these </w:t>
+      </w:r>
+      <w:proofErr w:type="gramStart"/>
+      <w:r>
+        <w:rPr>
+          <w:rFonts w:ascii="Arial" w:hAnsi="Arial" w:cs="Arial"/>
+          <w:color w:val="000000" w:themeColor="text1"/>
+        </w:rPr>
+        <w:t>monitoring</w:t>
+      </w:r>
+      <w:proofErr w:type="gramEnd"/>
+      <w:r>
+        <w:rPr>
+          <w:rFonts w:ascii="Arial" w:hAnsi="Arial" w:cs="Arial"/>
+          <w:color w:val="000000" w:themeColor="text1"/>
+        </w:rPr>
+        <w:t xml:space="preserve"> programs are still most often conceived, planned, and used by personnel trained as biologists and not data scientists.  The lack of training in basic data management, curation, and workflow of data generated from these types of data collection platforms was demonstrated in a recent NSF (National Science Foundation) survey (Lowndes et al., 2017) which highlighted that of the 704 scientists who participated in the survey, “data skills” (e.g. multi-step workflows, ability to store, share and publish data) was identified as the largest unmet need (Barone, Williams, and </w:t>
       </w:r>
       <w:proofErr w:type="spellStart"/>
       <w:r>
@@ -573,7 +746,179 @@
           <w:rFonts w:ascii="Arial" w:hAnsi="Arial" w:cs="Arial"/>
           <w:color w:val="000000" w:themeColor="text1"/>
         </w:rPr>
-        <w:t xml:space="preserve">These projects explicitly require an adaptive management plan to guide the restoration process. Extensive data management plans are mandated with the overall purpose of creating opportunities to improve future restoration actions by maximizing learning from previous and ongoing restoration efforts. </w:t>
+        <w:t xml:space="preserve">These projects </w:t>
+      </w:r>
+      <w:proofErr w:type="gramStart"/>
+      <w:r>
+        <w:rPr>
+          <w:rFonts w:ascii="Arial" w:hAnsi="Arial" w:cs="Arial"/>
+          <w:color w:val="000000" w:themeColor="text1"/>
+        </w:rPr>
+        <w:t xml:space="preserve">are </w:t>
+      </w:r>
+      <w:r>
+        <w:rPr>
+          <w:rFonts w:ascii="Arial" w:hAnsi="Arial" w:cs="Arial"/>
+          <w:color w:val="000000" w:themeColor="text1"/>
+        </w:rPr>
+        <w:t xml:space="preserve">typically </w:t>
+      </w:r>
+      <w:r>
+        <w:rPr>
+          <w:rFonts w:ascii="Arial" w:hAnsi="Arial" w:cs="Arial"/>
+          <w:color w:val="000000" w:themeColor="text1"/>
+        </w:rPr>
+        <w:t>chosen</w:t>
+      </w:r>
+      <w:proofErr w:type="gramEnd"/>
+      <w:r>
+        <w:rPr>
+          <w:rFonts w:ascii="Arial" w:hAnsi="Arial" w:cs="Arial"/>
+          <w:color w:val="000000" w:themeColor="text1"/>
+        </w:rPr>
+        <w:t xml:space="preserve"> and funded</w:t>
+      </w:r>
+      <w:r>
+        <w:rPr>
+          <w:rFonts w:ascii="Arial" w:hAnsi="Arial" w:cs="Arial"/>
+          <w:color w:val="000000" w:themeColor="text1"/>
+        </w:rPr>
+        <w:t xml:space="preserve"> </w:t>
+      </w:r>
+      <w:r>
+        <w:rPr>
+          <w:rFonts w:ascii="Arial" w:hAnsi="Arial" w:cs="Arial"/>
+          <w:color w:val="000000" w:themeColor="text1"/>
+        </w:rPr>
+        <w:t>based on their robust</w:t>
+      </w:r>
+      <w:r>
+        <w:rPr>
+          <w:rFonts w:ascii="Arial" w:hAnsi="Arial" w:cs="Arial"/>
+          <w:color w:val="000000" w:themeColor="text1"/>
+        </w:rPr>
+        <w:t xml:space="preserve"> adaptive management plan to guide the restoration process</w:t>
+      </w:r>
+      <w:r>
+        <w:rPr>
+          <w:rFonts w:ascii="Arial" w:hAnsi="Arial" w:cs="Arial"/>
+          <w:color w:val="000000" w:themeColor="text1"/>
+        </w:rPr>
+        <w:t xml:space="preserve"> (Kraft and Crandall, 2019)</w:t>
+      </w:r>
+      <w:r>
+        <w:rPr>
+          <w:rFonts w:ascii="Arial" w:hAnsi="Arial" w:cs="Arial"/>
+          <w:color w:val="000000" w:themeColor="text1"/>
+        </w:rPr>
+        <w:t xml:space="preserve">. </w:t>
+      </w:r>
+      <w:r>
+        <w:rPr>
+          <w:rFonts w:ascii="Arial" w:hAnsi="Arial" w:cs="Arial"/>
+          <w:color w:val="000000" w:themeColor="text1"/>
+        </w:rPr>
+        <w:t xml:space="preserve">Adaptive management is the ability to statistically model, </w:t>
+      </w:r>
+      <w:r>
+        <w:rPr>
+          <w:rFonts w:ascii="Arial" w:hAnsi="Arial" w:cs="Arial"/>
+          <w:color w:val="000000" w:themeColor="text1"/>
+        </w:rPr>
+        <w:t xml:space="preserve">generate alternate hypotheses and </w:t>
+      </w:r>
+      <w:r>
+        <w:rPr>
+          <w:rFonts w:ascii="Arial" w:hAnsi="Arial" w:cs="Arial"/>
+          <w:color w:val="000000" w:themeColor="text1"/>
+        </w:rPr>
+        <w:t xml:space="preserve">address uncertainties, and </w:t>
+      </w:r>
+      <w:r>
+        <w:rPr>
+          <w:rFonts w:ascii="Arial" w:hAnsi="Arial" w:cs="Arial"/>
+          <w:color w:val="000000" w:themeColor="text1"/>
+        </w:rPr>
+        <w:t xml:space="preserve">actively </w:t>
+      </w:r>
+      <w:r>
+        <w:rPr>
+          <w:rFonts w:ascii="Arial" w:hAnsi="Arial" w:cs="Arial"/>
+          <w:color w:val="000000" w:themeColor="text1"/>
+        </w:rPr>
+        <w:t>adapt policy choices for</w:t>
+      </w:r>
+      <w:r>
+        <w:rPr>
+          <w:rFonts w:ascii="Arial" w:hAnsi="Arial" w:cs="Arial"/>
+          <w:color w:val="000000" w:themeColor="text1"/>
+        </w:rPr>
+        <w:t xml:space="preserve"> renewable resource management</w:t>
+      </w:r>
+      <w:r>
+        <w:rPr>
+          <w:rFonts w:ascii="Arial" w:hAnsi="Arial" w:cs="Arial"/>
+          <w:color w:val="000000" w:themeColor="text1"/>
+        </w:rPr>
+        <w:t xml:space="preserve"> </w:t>
+      </w:r>
+      <w:r>
+        <w:rPr>
+          <w:rFonts w:ascii="Arial" w:hAnsi="Arial" w:cs="Arial"/>
+          <w:color w:val="000000" w:themeColor="text1"/>
+        </w:rPr>
+        <w:t>efforts</w:t>
+      </w:r>
+      <w:r>
+        <w:rPr>
+          <w:rFonts w:ascii="Arial" w:hAnsi="Arial" w:cs="Arial"/>
+          <w:color w:val="000000" w:themeColor="text1"/>
+        </w:rPr>
+        <w:t xml:space="preserve"> </w:t>
+      </w:r>
+      <w:r>
+        <w:rPr>
+          <w:rFonts w:ascii="Arial" w:hAnsi="Arial" w:cs="Arial"/>
+          <w:color w:val="000000" w:themeColor="text1"/>
+        </w:rPr>
+        <w:t xml:space="preserve">(Walters, 1986). </w:t>
+      </w:r>
+      <w:r>
+        <w:rPr>
+          <w:rFonts w:ascii="Arial" w:hAnsi="Arial" w:cs="Arial"/>
+          <w:color w:val="000000" w:themeColor="text1"/>
+        </w:rPr>
+        <w:t>Extensive data management plans are mandated with the overall purpose of creating opportunities to improve future restoration actions by maximizing learning from previous and ongoing restoration efforts</w:t>
+      </w:r>
+      <w:r>
+        <w:rPr>
+          <w:rFonts w:ascii="Arial" w:hAnsi="Arial" w:cs="Arial"/>
+          <w:color w:val="000000" w:themeColor="text1"/>
+        </w:rPr>
+        <w:t xml:space="preserve"> (Tompkins and </w:t>
+      </w:r>
+      <w:proofErr w:type="spellStart"/>
+      <w:r>
+        <w:rPr>
+          <w:rFonts w:ascii="Arial" w:hAnsi="Arial" w:cs="Arial"/>
+          <w:color w:val="000000" w:themeColor="text1"/>
+        </w:rPr>
+        <w:t>Adger</w:t>
+      </w:r>
+      <w:proofErr w:type="spellEnd"/>
+      <w:r>
+        <w:rPr>
+          <w:rFonts w:ascii="Arial" w:hAnsi="Arial" w:cs="Arial"/>
+          <w:color w:val="000000" w:themeColor="text1"/>
+        </w:rPr>
+        <w:t>, 2004)</w:t>
+      </w:r>
+      <w:r>
+        <w:rPr>
+          <w:rFonts w:ascii="Arial" w:hAnsi="Arial" w:cs="Arial"/>
+          <w:color w:val="000000" w:themeColor="text1"/>
+        </w:rPr>
+        <w:t xml:space="preserve">. </w:t>
       </w:r>
       <w:r>
         <w:rPr>
@@ -598,35 +943,101 @@
           <w:rFonts w:ascii="Arial" w:hAnsi="Arial" w:cs="Arial"/>
           <w:color w:val="000000" w:themeColor="text1"/>
         </w:rPr>
-        <w:t xml:space="preserve">Our project is a </w:t>
-      </w:r>
-      <w:r>
-        <w:rPr>
-          <w:rFonts w:ascii="Arial" w:hAnsi="Arial" w:cs="Arial"/>
-          <w:color w:val="000000" w:themeColor="text1"/>
-        </w:rPr>
-        <w:t>large-scale</w:t>
-      </w:r>
-      <w:r>
-        <w:rPr>
-          <w:rFonts w:ascii="Arial" w:hAnsi="Arial" w:cs="Arial"/>
-          <w:color w:val="000000" w:themeColor="text1"/>
-        </w:rPr>
-        <w:t xml:space="preserve"> restoration effort in the eastern part of the Gulf of Mexico funded by NFWF-GEBF</w:t>
-      </w:r>
-      <w:r>
-        <w:rPr>
-          <w:rFonts w:ascii="Arial" w:hAnsi="Arial" w:cs="Arial"/>
-          <w:color w:val="000000" w:themeColor="text1"/>
-        </w:rPr>
-        <w:t xml:space="preserve"> on Lone Cabbage Reef (LCR)</w:t>
-      </w:r>
-      <w:r>
-        <w:rPr>
-          <w:rFonts w:ascii="Arial" w:hAnsi="Arial" w:cs="Arial"/>
-          <w:color w:val="000000" w:themeColor="text1"/>
-        </w:rPr>
-        <w:t xml:space="preserve">. Our project’s primary goal is to restore specific historical oyster reefs so that they may be resilient to changing sea level and river discharge. This project generates data from multiple sources including continuous autonomous water quality data via sensors and observations of oyster populations by field biologists. These data are generated at different time frequencies with sensor data obtained at hourly time intervals from multiple spatial locations and biological data collected at discrete time intervals from multiple spatial locations. For both cases, there is a need to prepare data, meet data quality standards, and complete routine analyses of data to ensure data collected are useful for project objectives and questions. </w:t>
+        <w:t>One example</w:t>
+      </w:r>
+      <w:r>
+        <w:rPr>
+          <w:rFonts w:ascii="Arial" w:hAnsi="Arial" w:cs="Arial"/>
+          <w:color w:val="000000" w:themeColor="text1"/>
+        </w:rPr>
+        <w:t xml:space="preserve"> restoration effort</w:t>
+      </w:r>
+      <w:r>
+        <w:rPr>
+          <w:rFonts w:ascii="Arial" w:hAnsi="Arial" w:cs="Arial"/>
+          <w:color w:val="000000" w:themeColor="text1"/>
+        </w:rPr>
+        <w:t xml:space="preserve"> funded by NFWF as part of the consolidated Deepwater Horizon settlements is the Lone Cabbage Reef (LCR) oyster reef project in the northeastern Gulf of Mexico</w:t>
+      </w:r>
+      <w:r>
+        <w:rPr>
+          <w:rFonts w:ascii="Arial" w:hAnsi="Arial" w:cs="Arial"/>
+          <w:color w:val="000000" w:themeColor="text1"/>
+        </w:rPr>
+        <w:t xml:space="preserve">. </w:t>
+      </w:r>
+      <w:r>
+        <w:rPr>
+          <w:rFonts w:ascii="Arial" w:hAnsi="Arial" w:cs="Arial"/>
+          <w:color w:val="000000" w:themeColor="text1"/>
+        </w:rPr>
+        <w:t>The</w:t>
+      </w:r>
+      <w:r>
+        <w:rPr>
+          <w:rFonts w:ascii="Arial" w:hAnsi="Arial" w:cs="Arial"/>
+          <w:color w:val="000000" w:themeColor="text1"/>
+        </w:rPr>
+        <w:t xml:space="preserve"> primary goal</w:t>
+      </w:r>
+      <w:r>
+        <w:rPr>
+          <w:rFonts w:ascii="Arial" w:hAnsi="Arial" w:cs="Arial"/>
+          <w:color w:val="000000" w:themeColor="text1"/>
+        </w:rPr>
+        <w:t xml:space="preserve"> of this project</w:t>
+      </w:r>
+      <w:r>
+        <w:rPr>
+          <w:rFonts w:ascii="Arial" w:hAnsi="Arial" w:cs="Arial"/>
+          <w:color w:val="000000" w:themeColor="text1"/>
+        </w:rPr>
+        <w:t xml:space="preserve"> is to restore specific oyster reefs</w:t>
+      </w:r>
+      <w:r>
+        <w:rPr>
+          <w:rFonts w:ascii="Arial" w:hAnsi="Arial" w:cs="Arial"/>
+          <w:color w:val="000000" w:themeColor="text1"/>
+        </w:rPr>
+        <w:t xml:space="preserve"> to historic levels</w:t>
+      </w:r>
+      <w:r>
+        <w:rPr>
+          <w:rFonts w:ascii="Arial" w:hAnsi="Arial" w:cs="Arial"/>
+          <w:color w:val="000000" w:themeColor="text1"/>
+        </w:rPr>
+        <w:t xml:space="preserve"> so that they may be resilient to changing sea level and river discharge. </w:t>
+      </w:r>
+      <w:r>
+        <w:rPr>
+          <w:rFonts w:ascii="Arial" w:hAnsi="Arial" w:cs="Arial"/>
+          <w:color w:val="000000" w:themeColor="text1"/>
+        </w:rPr>
+        <w:t xml:space="preserve"> This project generates data from multiple sources including continuous autonomous water quality data via sensors and observations of oyster populations by field biologists. These data </w:t>
+      </w:r>
+      <w:proofErr w:type="gramStart"/>
+      <w:r>
+        <w:rPr>
+          <w:rFonts w:ascii="Arial" w:hAnsi="Arial" w:cs="Arial"/>
+          <w:color w:val="000000" w:themeColor="text1"/>
+        </w:rPr>
+        <w:t>are generated</w:t>
+      </w:r>
+      <w:proofErr w:type="gramEnd"/>
+      <w:r>
+        <w:rPr>
+          <w:rFonts w:ascii="Arial" w:hAnsi="Arial" w:cs="Arial"/>
+          <w:color w:val="000000" w:themeColor="text1"/>
+        </w:rPr>
+        <w:t xml:space="preserve"> at different time frequencies with sensor data obtained at hourly time intervals from multiple spatial locations and biological data </w:t>
+      </w:r>
+      <w:r>
+        <w:rPr>
+          <w:rFonts w:ascii="Arial" w:hAnsi="Arial" w:cs="Arial"/>
+          <w:color w:val="000000" w:themeColor="text1"/>
+        </w:rPr>
+        <w:lastRenderedPageBreak/>
+        <w:t xml:space="preserve">collected at discrete time intervals from multiple spatial locations. For both cases, there is a need to prepare data, meet data quality standards, and complete routine analyses of data to ensure data collected are useful for project objectives and questions. </w:t>
       </w:r>
       <w:bookmarkStart w:id="2" w:name="objective"/>
       <w:bookmarkEnd w:id="2"/>
@@ -635,6 +1046,34 @@
           <w:rFonts w:ascii="Arial" w:hAnsi="Arial" w:cs="Arial"/>
           <w:color w:val="000000" w:themeColor="text1"/>
         </w:rPr>
+        <w:t xml:space="preserve">This is critical because this project by design uses adaptive management principles to inform the restoration through an </w:t>
+      </w:r>
+      <w:r>
+        <w:rPr>
+          <w:rFonts w:ascii="Arial" w:hAnsi="Arial" w:cs="Arial"/>
+          <w:color w:val="000000" w:themeColor="text1"/>
+        </w:rPr>
+        <w:t>interactive</w:t>
+      </w:r>
+      <w:r>
+        <w:rPr>
+          <w:rFonts w:ascii="Arial" w:hAnsi="Arial" w:cs="Arial"/>
+          <w:color w:val="000000" w:themeColor="text1"/>
+        </w:rPr>
+        <w:t xml:space="preserve"> process of collecting data, analyzing these data, and informing restoration actions from these analyses.</w:t>
+      </w:r>
+      <w:r>
+        <w:rPr>
+          <w:rFonts w:ascii="Arial" w:hAnsi="Arial" w:cs="Arial"/>
+          <w:color w:val="000000" w:themeColor="text1"/>
+        </w:rPr>
+        <w:t xml:space="preserve"> </w:t>
+      </w:r>
+      <w:r>
+        <w:rPr>
+          <w:rFonts w:ascii="Arial" w:hAnsi="Arial" w:cs="Arial"/>
+          <w:color w:val="000000" w:themeColor="text1"/>
+        </w:rPr>
         <w:t xml:space="preserve">For </w:t>
       </w:r>
       <w:r>
@@ -705,7 +1144,23 @@
           <w:rFonts w:ascii="Arial" w:hAnsi="Arial" w:cs="Arial"/>
           <w:color w:val="000000" w:themeColor="text1"/>
         </w:rPr>
-        <w:t xml:space="preserve">captures data as it is collected, guides </w:t>
+        <w:t xml:space="preserve">captures data as it </w:t>
+      </w:r>
+      <w:proofErr w:type="gramStart"/>
+      <w:r>
+        <w:rPr>
+          <w:rFonts w:ascii="Arial" w:hAnsi="Arial" w:cs="Arial"/>
+          <w:color w:val="000000" w:themeColor="text1"/>
+        </w:rPr>
+        <w:t>is collected</w:t>
+      </w:r>
+      <w:proofErr w:type="gramEnd"/>
+      <w:r>
+        <w:rPr>
+          <w:rFonts w:ascii="Arial" w:hAnsi="Arial" w:cs="Arial"/>
+          <w:color w:val="000000" w:themeColor="text1"/>
+        </w:rPr>
+        <w:t xml:space="preserve">, guides </w:t>
       </w:r>
       <w:r>
         <w:rPr>
@@ -733,15 +1188,7 @@
           <w:rFonts w:ascii="Arial" w:hAnsi="Arial" w:cs="Arial"/>
           <w:color w:val="000000" w:themeColor="text1"/>
         </w:rPr>
-        <w:t xml:space="preserve">to </w:t>
-      </w:r>
-      <w:r>
-        <w:rPr>
-          <w:rFonts w:ascii="Arial" w:hAnsi="Arial" w:cs="Arial"/>
-          <w:color w:val="000000" w:themeColor="text1"/>
-        </w:rPr>
-        <w:lastRenderedPageBreak/>
-        <w:t xml:space="preserve">analyses, </w:t>
+        <w:t xml:space="preserve">to analyses, </w:t>
       </w:r>
       <w:r>
         <w:rPr>
@@ -762,55 +1209,35 @@
           <w:rFonts w:ascii="Arial" w:hAnsi="Arial" w:cs="Arial"/>
           <w:color w:val="000000" w:themeColor="text1"/>
         </w:rPr>
-        <w:t>Our</w:t>
-      </w:r>
-      <w:r>
-        <w:rPr>
-          <w:rFonts w:ascii="Arial" w:hAnsi="Arial" w:cs="Arial"/>
-          <w:color w:val="000000" w:themeColor="text1"/>
-        </w:rPr>
-        <w:t xml:space="preserve"> data </w:t>
-      </w:r>
-      <w:r>
-        <w:rPr>
-          <w:rFonts w:ascii="Arial" w:hAnsi="Arial" w:cs="Arial"/>
-          <w:color w:val="000000" w:themeColor="text1"/>
-        </w:rPr>
-        <w:t xml:space="preserve">management </w:t>
-      </w:r>
-      <w:r>
-        <w:rPr>
-          <w:rFonts w:ascii="Arial" w:hAnsi="Arial" w:cs="Arial"/>
-          <w:color w:val="000000" w:themeColor="text1"/>
-        </w:rPr>
-        <w:t>system is essential to improve data quality by reducing the likelihood of data collection</w:t>
-      </w:r>
-      <w:r>
-        <w:rPr>
-          <w:rFonts w:ascii="Arial" w:hAnsi="Arial" w:cs="Arial"/>
-          <w:color w:val="000000" w:themeColor="text1"/>
-        </w:rPr>
-        <w:t xml:space="preserve"> and analysis</w:t>
-      </w:r>
-      <w:r>
-        <w:rPr>
-          <w:rFonts w:ascii="Arial" w:hAnsi="Arial" w:cs="Arial"/>
-          <w:color w:val="000000" w:themeColor="text1"/>
-        </w:rPr>
-        <w:t xml:space="preserve"> errors</w:t>
-      </w:r>
-      <w:r>
-        <w:rPr>
-          <w:rFonts w:ascii="Arial" w:hAnsi="Arial" w:cs="Arial"/>
-          <w:color w:val="000000" w:themeColor="text1"/>
-        </w:rPr>
-        <w:t>.</w:t>
+        <w:t>Here we describe this data management system and the structure and decisions made in implementing the system to</w:t>
+      </w:r>
+      <w:r>
+        <w:rPr>
+          <w:rFonts w:ascii="Arial" w:hAnsi="Arial" w:cs="Arial"/>
+          <w:color w:val="000000" w:themeColor="text1"/>
+        </w:rPr>
+        <w:t xml:space="preserve"> improve data quality </w:t>
+      </w:r>
+      <w:r>
+        <w:rPr>
+          <w:rFonts w:ascii="Arial" w:hAnsi="Arial" w:cs="Arial"/>
+          <w:color w:val="000000" w:themeColor="text1"/>
+        </w:rPr>
+        <w:t>and reduce</w:t>
+      </w:r>
+      <w:r>
+        <w:rPr>
+          <w:rFonts w:ascii="Arial" w:hAnsi="Arial" w:cs="Arial"/>
+          <w:color w:val="000000" w:themeColor="text1"/>
+        </w:rPr>
+        <w:t xml:space="preserve"> the likelihood of data collection and analysis errors.</w:t>
       </w:r>
     </w:p>
     <w:p>
       <w:pPr>
         <w:pStyle w:val="BodyText"/>
-        <w:spacing w:after="0" w:line="360" w:lineRule="auto"/>
+        <w:spacing w:line="360" w:lineRule="auto"/>
+        <w:ind w:firstLine="720"/>
         <w:rPr>
           <w:rFonts w:ascii="Arial" w:eastAsiaTheme="majorEastAsia" w:hAnsi="Arial" w:cs="Arial"/>
           <w:b/>
@@ -897,56 +1324,191 @@
           <w:rFonts w:ascii="Arial" w:hAnsi="Arial" w:cs="Arial"/>
           <w:color w:val="000000" w:themeColor="text1"/>
         </w:rPr>
-        <w:t xml:space="preserve"> “Living data” are defined as data which are continuously collected and updated.  These types of data are critical to this type of adaptive learning to inform restoration and management actions (Yenni et al., 2018). These informed adaptations during a restoration project can be small such as shifting the location of an autonomous sensor, to larger changes including restoration practices or revamping of sampling programs because of low statistical power. Living data are challenging to work with from a data management perspective because the data (by design) change as new data are collected</w:t>
-      </w:r>
-      <w:r>
-        <w:rPr>
-          <w:rFonts w:ascii="Arial" w:hAnsi="Arial" w:cs="Arial"/>
-          <w:color w:val="000000" w:themeColor="text1"/>
-        </w:rPr>
-        <w:t xml:space="preserve"> and usually frequently</w:t>
-      </w:r>
-      <w:r>
-        <w:rPr>
-          <w:rFonts w:ascii="Arial" w:hAnsi="Arial" w:cs="Arial"/>
-          <w:color w:val="000000" w:themeColor="text1"/>
-        </w:rPr>
-        <w:t xml:space="preserve">. In a restoration or management context as these data are being collected, they must be processed, and analyses of these data </w:t>
-      </w:r>
-      <w:r>
-        <w:rPr>
-          <w:rFonts w:ascii="Arial" w:hAnsi="Arial" w:cs="Arial"/>
-          <w:color w:val="000000" w:themeColor="text1"/>
-        </w:rPr>
-        <w:t xml:space="preserve">to be </w:t>
-      </w:r>
-      <w:r>
-        <w:rPr>
-          <w:rFonts w:ascii="Arial" w:hAnsi="Arial" w:cs="Arial"/>
-          <w:color w:val="000000" w:themeColor="text1"/>
-        </w:rPr>
-        <w:t xml:space="preserve">completed to help draw inferences on how the system of interest is responding to the restoration action. This idea of iteratively integrating new data, analyses, and comparing these outcomes with previously stated objectives is not new and is a central aspect of the “adaptive management” process for natural resources first described in the 1970’s (Holling 1978; Walters 1986). </w:t>
+        <w:t xml:space="preserve"> </w:t>
+      </w:r>
+      <w:r>
+        <w:rPr>
+          <w:rFonts w:ascii="Arial" w:hAnsi="Arial" w:cs="Arial"/>
+          <w:color w:val="000000" w:themeColor="text1"/>
+        </w:rPr>
+        <w:t xml:space="preserve"> “Living data” </w:t>
+      </w:r>
+      <w:proofErr w:type="gramStart"/>
+      <w:r>
+        <w:rPr>
+          <w:rFonts w:ascii="Arial" w:hAnsi="Arial" w:cs="Arial"/>
+          <w:color w:val="000000" w:themeColor="text1"/>
+        </w:rPr>
+        <w:t>are defined</w:t>
+      </w:r>
+      <w:proofErr w:type="gramEnd"/>
+      <w:r>
+        <w:rPr>
+          <w:rFonts w:ascii="Arial" w:hAnsi="Arial" w:cs="Arial"/>
+          <w:color w:val="000000" w:themeColor="text1"/>
+        </w:rPr>
+        <w:t xml:space="preserve"> as data which are continuously collected and updated</w:t>
+      </w:r>
+      <w:r>
+        <w:rPr>
+          <w:rFonts w:ascii="Arial" w:hAnsi="Arial" w:cs="Arial"/>
+          <w:color w:val="000000" w:themeColor="text1"/>
+        </w:rPr>
+        <w:t xml:space="preserve"> </w:t>
+      </w:r>
+      <w:r>
+        <w:rPr>
+          <w:rFonts w:ascii="Arial" w:hAnsi="Arial" w:cs="Arial"/>
+          <w:color w:val="000000" w:themeColor="text1"/>
+        </w:rPr>
+        <w:t xml:space="preserve">(Yenni et al., </w:t>
+      </w:r>
+      <w:commentRangeStart w:id="3"/>
+      <w:r>
+        <w:rPr>
+          <w:rFonts w:ascii="Arial" w:hAnsi="Arial" w:cs="Arial"/>
+          <w:color w:val="000000" w:themeColor="text1"/>
+        </w:rPr>
+        <w:t>2018</w:t>
+      </w:r>
+      <w:commentRangeEnd w:id="3"/>
+      <w:r>
+        <w:rPr>
+          <w:rStyle w:val="CommentReference"/>
+        </w:rPr>
+        <w:commentReference w:id="3"/>
+      </w:r>
+      <w:r>
+        <w:rPr>
+          <w:rFonts w:ascii="Arial" w:hAnsi="Arial" w:cs="Arial"/>
+          <w:color w:val="000000" w:themeColor="text1"/>
+        </w:rPr>
+        <w:t xml:space="preserve">). </w:t>
+      </w:r>
+      <w:r>
+        <w:rPr>
+          <w:rFonts w:ascii="Arial" w:hAnsi="Arial" w:cs="Arial"/>
+          <w:color w:val="000000" w:themeColor="text1"/>
+        </w:rPr>
+        <w:t xml:space="preserve"> These types of data are critical to adaptive learning to inform restoration and management actions</w:t>
+      </w:r>
+      <w:r>
+        <w:rPr>
+          <w:rFonts w:ascii="Arial" w:hAnsi="Arial" w:cs="Arial"/>
+          <w:color w:val="000000" w:themeColor="text1"/>
+        </w:rPr>
+        <w:t xml:space="preserve">. </w:t>
+      </w:r>
+      <w:r>
+        <w:rPr>
+          <w:rFonts w:ascii="Arial" w:hAnsi="Arial" w:cs="Arial"/>
+          <w:color w:val="000000" w:themeColor="text1"/>
+        </w:rPr>
+        <w:t>Learning to guide a restoration project can vary widely including</w:t>
+      </w:r>
+      <w:r>
+        <w:rPr>
+          <w:rFonts w:ascii="Arial" w:hAnsi="Arial" w:cs="Arial"/>
+          <w:color w:val="000000" w:themeColor="text1"/>
+        </w:rPr>
+        <w:t xml:space="preserve"> </w:t>
+      </w:r>
+      <w:proofErr w:type="gramStart"/>
+      <w:r>
+        <w:rPr>
+          <w:rFonts w:ascii="Arial" w:hAnsi="Arial" w:cs="Arial"/>
+          <w:color w:val="000000" w:themeColor="text1"/>
+        </w:rPr>
+        <w:t xml:space="preserve">small </w:t>
+      </w:r>
+      <w:r>
+        <w:rPr>
+          <w:rFonts w:ascii="Arial" w:hAnsi="Arial" w:cs="Arial"/>
+          <w:color w:val="000000" w:themeColor="text1"/>
+        </w:rPr>
+        <w:t>changes</w:t>
+      </w:r>
+      <w:proofErr w:type="gramEnd"/>
+      <w:r>
+        <w:rPr>
+          <w:rFonts w:ascii="Arial" w:hAnsi="Arial" w:cs="Arial"/>
+          <w:color w:val="000000" w:themeColor="text1"/>
+        </w:rPr>
+        <w:t xml:space="preserve"> like</w:t>
+      </w:r>
+      <w:r>
+        <w:rPr>
+          <w:rFonts w:ascii="Arial" w:hAnsi="Arial" w:cs="Arial"/>
+          <w:color w:val="000000" w:themeColor="text1"/>
+        </w:rPr>
+        <w:t xml:space="preserve"> shifting the location of an autonomous sensor, to larger changes including restoration practices or revamping of sampling programs because of low statistical power. Living data</w:t>
+      </w:r>
+      <w:r>
+        <w:rPr>
+          <w:rFonts w:ascii="Arial" w:hAnsi="Arial" w:cs="Arial"/>
+          <w:color w:val="000000" w:themeColor="text1"/>
+        </w:rPr>
+        <w:t xml:space="preserve"> can inform these decisions, but these data</w:t>
+      </w:r>
+      <w:r>
+        <w:rPr>
+          <w:rFonts w:ascii="Arial" w:hAnsi="Arial" w:cs="Arial"/>
+          <w:color w:val="000000" w:themeColor="text1"/>
+        </w:rPr>
+        <w:t xml:space="preserve"> are challenging to work with from a data management perspective because the data (by design) change as new data </w:t>
+      </w:r>
+      <w:proofErr w:type="gramStart"/>
+      <w:r>
+        <w:rPr>
+          <w:rFonts w:ascii="Arial" w:hAnsi="Arial" w:cs="Arial"/>
+          <w:color w:val="000000" w:themeColor="text1"/>
+        </w:rPr>
+        <w:t>are collected</w:t>
+      </w:r>
+      <w:proofErr w:type="gramEnd"/>
+      <w:r>
+        <w:rPr>
+          <w:rFonts w:ascii="Arial" w:hAnsi="Arial" w:cs="Arial"/>
+          <w:color w:val="000000" w:themeColor="text1"/>
+        </w:rPr>
+        <w:t xml:space="preserve"> and usually frequently. In a restoration or management context as these data are </w:t>
+      </w:r>
+      <w:proofErr w:type="gramStart"/>
+      <w:r>
+        <w:rPr>
+          <w:rFonts w:ascii="Arial" w:hAnsi="Arial" w:cs="Arial"/>
+          <w:color w:val="000000" w:themeColor="text1"/>
+        </w:rPr>
+        <w:t>being collected</w:t>
+      </w:r>
+      <w:proofErr w:type="gramEnd"/>
+      <w:r>
+        <w:rPr>
+          <w:rFonts w:ascii="Arial" w:hAnsi="Arial" w:cs="Arial"/>
+          <w:color w:val="000000" w:themeColor="text1"/>
+        </w:rPr>
+        <w:t xml:space="preserve">, they must be processed, and analyses of these data to be completed to help draw inferences on how the system of interest is responding to the restoration action. This idea of iteratively integrating new data, analyses, and comparing these outcomes with previously stated objectives is not new and is a central aspect of the “adaptive management” process for natural resources first described in the 1970’s (Holling 1978; Walters 1986). </w:t>
       </w:r>
     </w:p>
     <w:p>
       <w:pPr>
-        <w:pStyle w:val="Heading3"/>
+        <w:pStyle w:val="BodyText"/>
         <w:spacing w:line="360" w:lineRule="auto"/>
         <w:rPr>
           <w:rFonts w:ascii="Arial" w:hAnsi="Arial" w:cs="Arial"/>
-          <w:color w:val="000000" w:themeColor="text1"/>
-          <w:sz w:val="24"/>
-          <w:szCs w:val="24"/>
-        </w:rPr>
-      </w:pPr>
-      <w:r>
-        <w:rPr>
-          <w:rFonts w:ascii="Arial" w:hAnsi="Arial" w:cs="Arial"/>
-          <w:color w:val="000000" w:themeColor="text1"/>
-          <w:sz w:val="24"/>
-          <w:szCs w:val="24"/>
-        </w:rPr>
-        <w:t>Version control</w:t>
+          <w:b/>
+          <w:bCs/>
+          <w:color w:val="000000" w:themeColor="text1"/>
+        </w:rPr>
+      </w:pPr>
+      <w:r>
+        <w:rPr>
+          <w:rFonts w:ascii="Arial" w:hAnsi="Arial" w:cs="Arial"/>
+          <w:b/>
+          <w:bCs/>
+          <w:color w:val="000000" w:themeColor="text1"/>
+        </w:rPr>
+        <w:t>Adaptive management</w:t>
       </w:r>
     </w:p>
     <w:p>
@@ -963,58 +1525,84 @@
           <w:rFonts w:ascii="Arial" w:hAnsi="Arial" w:cs="Arial"/>
           <w:color w:val="000000" w:themeColor="text1"/>
         </w:rPr>
-        <w:t xml:space="preserve">Version control is defined as a software that allows for the saving and management of changes in content, documents, and other developmental information over time.  The key purpose of using version control software is to document and confirm that changes in content are intended and planned. </w:t>
-      </w:r>
-      <w:r>
-        <w:rPr>
-          <w:rFonts w:ascii="Arial" w:hAnsi="Arial" w:cs="Arial"/>
-          <w:color w:val="000000" w:themeColor="text1"/>
-        </w:rPr>
-        <w:t xml:space="preserve">The advantages of using version control </w:t>
-      </w:r>
-      <w:r>
-        <w:rPr>
-          <w:rFonts w:ascii="Arial" w:hAnsi="Arial" w:cs="Arial"/>
-          <w:color w:val="000000" w:themeColor="text1"/>
-        </w:rPr>
-        <w:t xml:space="preserve">(1) a version control system saves all versions of a file, (2) version control records who made what changes to specific files and makes the user write detailed notes about what they changed (3) allows these changes to be undone if needed, (4) </w:t>
-      </w:r>
-      <w:r>
-        <w:rPr>
-          <w:rFonts w:ascii="Arial" w:hAnsi="Arial" w:cs="Arial"/>
-          <w:color w:val="000000" w:themeColor="text1"/>
-        </w:rPr>
-        <w:t xml:space="preserve">can facilitate reproducibility and transparency (Ram, 2013). </w:t>
-      </w:r>
-      <w:r>
-        <w:rPr>
-          <w:rFonts w:ascii="Arial" w:hAnsi="Arial" w:cs="Arial"/>
-          <w:color w:val="000000" w:themeColor="text1"/>
-        </w:rPr>
-        <w:t xml:space="preserve"> Version control can be incorporated into a data workflow using software such as Github (</w:t>
-      </w:r>
-      <w:hyperlink r:id="rId8" w:history="1">
-        <w:r>
-          <w:rPr>
-            <w:rStyle w:val="Hyperlink"/>
-            <w:rFonts w:ascii="Arial" w:hAnsi="Arial" w:cs="Arial"/>
-          </w:rPr>
-          <w:t>https://github.com</w:t>
-        </w:r>
-      </w:hyperlink>
-      <w:r>
-        <w:rPr>
-          <w:rFonts w:ascii="Arial" w:hAnsi="Arial" w:cs="Arial"/>
-          <w:color w:val="000000" w:themeColor="text1"/>
-        </w:rPr>
-        <w:t>)</w:t>
-      </w:r>
-      <w:r>
-        <w:rPr>
-          <w:rFonts w:ascii="Arial" w:hAnsi="Arial" w:cs="Arial"/>
-          <w:color w:val="000000" w:themeColor="text1"/>
-        </w:rPr>
-        <w:t xml:space="preserve">. </w:t>
+        <w:lastRenderedPageBreak/>
+        <w:t xml:space="preserve">By design, an adaptive management program requires rapid feedback </w:t>
+      </w:r>
+      <w:r>
+        <w:rPr>
+          <w:rFonts w:ascii="Arial" w:hAnsi="Arial" w:cs="Arial"/>
+          <w:color w:val="000000" w:themeColor="text1"/>
+        </w:rPr>
+        <w:t xml:space="preserve">loops </w:t>
+      </w:r>
+      <w:r>
+        <w:rPr>
+          <w:rFonts w:ascii="Arial" w:hAnsi="Arial" w:cs="Arial"/>
+          <w:color w:val="000000" w:themeColor="text1"/>
+        </w:rPr>
+        <w:t xml:space="preserve">between data collection, analyses, and interpretation to drive the process of updating knowledge, examining management and restoration options, making </w:t>
+      </w:r>
+      <w:proofErr w:type="gramStart"/>
+      <w:r>
+        <w:rPr>
+          <w:rFonts w:ascii="Arial" w:hAnsi="Arial" w:cs="Arial"/>
+          <w:color w:val="000000" w:themeColor="text1"/>
+        </w:rPr>
+        <w:t>decisions</w:t>
+      </w:r>
+      <w:proofErr w:type="gramEnd"/>
+      <w:r>
+        <w:rPr>
+          <w:rFonts w:ascii="Arial" w:hAnsi="Arial" w:cs="Arial"/>
+          <w:color w:val="000000" w:themeColor="text1"/>
+        </w:rPr>
+        <w:t xml:space="preserve"> and implementing actions</w:t>
+      </w:r>
+      <w:r>
+        <w:rPr>
+          <w:rFonts w:ascii="Arial" w:hAnsi="Arial" w:cs="Arial"/>
+          <w:color w:val="000000" w:themeColor="text1"/>
+        </w:rPr>
+        <w:t xml:space="preserve"> (</w:t>
+      </w:r>
+      <w:proofErr w:type="spellStart"/>
+      <w:r>
+        <w:rPr>
+          <w:rFonts w:ascii="Arial" w:hAnsi="Arial" w:cs="Arial"/>
+          <w:color w:val="000000" w:themeColor="text1"/>
+        </w:rPr>
+        <w:t>Nie</w:t>
+      </w:r>
+      <w:proofErr w:type="spellEnd"/>
+      <w:r>
+        <w:rPr>
+          <w:rFonts w:ascii="Arial" w:hAnsi="Arial" w:cs="Arial"/>
+          <w:color w:val="000000" w:themeColor="text1"/>
+        </w:rPr>
+        <w:t xml:space="preserve"> and Shultz, 2012)</w:t>
+      </w:r>
+      <w:r>
+        <w:rPr>
+          <w:rFonts w:ascii="Arial" w:hAnsi="Arial" w:cs="Arial"/>
+          <w:color w:val="000000" w:themeColor="text1"/>
+        </w:rPr>
+        <w:t xml:space="preserve">.  This process </w:t>
+      </w:r>
+      <w:proofErr w:type="gramStart"/>
+      <w:r>
+        <w:rPr>
+          <w:rFonts w:ascii="Arial" w:hAnsi="Arial" w:cs="Arial"/>
+          <w:color w:val="000000" w:themeColor="text1"/>
+        </w:rPr>
+        <w:t>is repeated</w:t>
+      </w:r>
+      <w:proofErr w:type="gramEnd"/>
+      <w:r>
+        <w:rPr>
+          <w:rFonts w:ascii="Arial" w:hAnsi="Arial" w:cs="Arial"/>
+          <w:color w:val="000000" w:themeColor="text1"/>
+        </w:rPr>
+        <w:t xml:space="preserve"> (Figure 1) to improve management actions such as identifying the best restoration approach. To carry out a restoration project adaptively, data used in these continuous efforts meet quality assurance/quality control (QA/QC) protocols to identify and correct inconsistencies and errors in field or sensor observations before these data are used in an analysis. Errors in these data, or delays in producing the data in a usable framework, can quickly lead to a breakdown in the adaptive learning process either in terms of slowing the analyses limiting their utility for timely decision making, or worse, erroneously informing the decision-making process because of errors in data management or analyses. </w:t>
       </w:r>
     </w:p>
     <w:p>
@@ -1023,136 +1611,53 @@
         <w:spacing w:line="360" w:lineRule="auto"/>
         <w:rPr>
           <w:rFonts w:ascii="Arial" w:hAnsi="Arial" w:cs="Arial"/>
-          <w:b/>
-          <w:bCs/>
-          <w:color w:val="000000" w:themeColor="text1"/>
-        </w:rPr>
-      </w:pPr>
-      <w:r>
-        <w:rPr>
-          <w:rFonts w:ascii="Arial" w:hAnsi="Arial" w:cs="Arial"/>
-          <w:b/>
-          <w:bCs/>
-          <w:color w:val="000000" w:themeColor="text1"/>
-        </w:rPr>
-        <w:lastRenderedPageBreak/>
-        <w:t>Adaptive management</w:t>
-      </w:r>
-    </w:p>
-    <w:p>
-      <w:pPr>
-        <w:pStyle w:val="BodyText"/>
-        <w:spacing w:line="360" w:lineRule="auto"/>
-        <w:rPr>
-          <w:rFonts w:ascii="Arial" w:hAnsi="Arial" w:cs="Arial"/>
-          <w:color w:val="000000" w:themeColor="text1"/>
-        </w:rPr>
-      </w:pPr>
-      <w:r>
-        <w:rPr>
-          <w:rFonts w:ascii="Arial" w:hAnsi="Arial" w:cs="Arial"/>
-          <w:color w:val="000000" w:themeColor="text1"/>
-        </w:rPr>
-        <w:t xml:space="preserve">By design, an adaptive management program requires rapid feedback </w:t>
-      </w:r>
-      <w:r>
-        <w:rPr>
-          <w:rFonts w:ascii="Arial" w:hAnsi="Arial" w:cs="Arial"/>
-          <w:color w:val="000000" w:themeColor="text1"/>
-        </w:rPr>
-        <w:t xml:space="preserve">loops </w:t>
-      </w:r>
-      <w:r>
-        <w:rPr>
-          <w:rFonts w:ascii="Arial" w:hAnsi="Arial" w:cs="Arial"/>
-          <w:color w:val="000000" w:themeColor="text1"/>
-        </w:rPr>
-        <w:t>between data collection, analyses, and interpretation to drive the process of updating knowledge, examining management and restoration options, making decisions and implementing actions</w:t>
-      </w:r>
-      <w:r>
-        <w:rPr>
-          <w:rFonts w:ascii="Arial" w:hAnsi="Arial" w:cs="Arial"/>
-          <w:color w:val="000000" w:themeColor="text1"/>
-        </w:rPr>
-        <w:t xml:space="preserve"> (</w:t>
-      </w:r>
-      <w:proofErr w:type="spellStart"/>
-      <w:r>
-        <w:rPr>
-          <w:rFonts w:ascii="Arial" w:hAnsi="Arial" w:cs="Arial"/>
-          <w:color w:val="000000" w:themeColor="text1"/>
-        </w:rPr>
-        <w:t>Nie</w:t>
-      </w:r>
-      <w:proofErr w:type="spellEnd"/>
-      <w:r>
-        <w:rPr>
-          <w:rFonts w:ascii="Arial" w:hAnsi="Arial" w:cs="Arial"/>
-          <w:color w:val="000000" w:themeColor="text1"/>
-        </w:rPr>
-        <w:t xml:space="preserve"> and Shultz, 2012)</w:t>
-      </w:r>
-      <w:r>
-        <w:rPr>
-          <w:rFonts w:ascii="Arial" w:hAnsi="Arial" w:cs="Arial"/>
-          <w:color w:val="000000" w:themeColor="text1"/>
-        </w:rPr>
-        <w:t xml:space="preserve">.  This process is repeated (Figure 1) to improve management actions such as identifying the best restoration approach. To carry out a restoration project adaptively, data used in these continuous efforts meet quality assurance/quality control (QA/QC) protocols to identify and correct inconsistencies and errors in field or sensor observations before these data are used in an analysis. Errors in these data, or delays in producing the data in a usable framework, can quickly lead to a breakdown in the adaptive learning process either in terms of slowing the analyses limiting their utility for timely decision making, or worse, erroneously informing the decision-making process because of errors in data management or analyses. </w:t>
-      </w:r>
-    </w:p>
-    <w:p>
-      <w:pPr>
-        <w:pStyle w:val="BodyText"/>
-        <w:spacing w:line="360" w:lineRule="auto"/>
-        <w:rPr>
-          <w:rFonts w:ascii="Arial" w:hAnsi="Arial" w:cs="Arial"/>
-          <w:color w:val="000000" w:themeColor="text1"/>
-        </w:rPr>
-      </w:pPr>
-      <w:r>
-        <w:rPr>
-          <w:rFonts w:ascii="Arial" w:hAnsi="Arial" w:cs="Arial"/>
+          <w:color w:val="000000" w:themeColor="text1"/>
+        </w:rPr>
+      </w:pPr>
+      <w:r>
+        <w:rPr>
           <w:noProof/>
-          <w:color w:val="000000" w:themeColor="text1"/>
         </w:rPr>
         <w:drawing>
-          <wp:anchor distT="0" distB="0" distL="114300" distR="114300" simplePos="0" relativeHeight="251659264" behindDoc="0" locked="0" layoutInCell="1" allowOverlap="1" wp14:anchorId="43E50F6D" wp14:editId="40CA37CB">
+          <wp:anchor distT="0" distB="0" distL="114300" distR="114300" simplePos="0" relativeHeight="251670528" behindDoc="0" locked="0" layoutInCell="1" allowOverlap="1" wp14:anchorId="63BA9E22" wp14:editId="590AFEC0">
             <wp:simplePos x="0" y="0"/>
-            <wp:positionH relativeFrom="column">
-              <wp:posOffset>794385</wp:posOffset>
+            <wp:positionH relativeFrom="margin">
+              <wp:align>center</wp:align>
             </wp:positionH>
             <wp:positionV relativeFrom="paragraph">
-              <wp:posOffset>19050</wp:posOffset>
+              <wp:posOffset>68239</wp:posOffset>
             </wp:positionV>
-            <wp:extent cx="4114800" cy="2971800"/>
-            <wp:effectExtent l="0" t="0" r="0" b="0"/>
-            <wp:wrapTopAndBottom/>
-            <wp:docPr id="1" name="Picture"/>
-            <wp:cNvGraphicFramePr/>
+            <wp:extent cx="5097173" cy="3493606"/>
+            <wp:effectExtent l="0" t="0" r="8255" b="0"/>
+            <wp:wrapSquare wrapText="bothSides"/>
+            <wp:docPr id="3" name="Picture 3"/>
+            <wp:cNvGraphicFramePr>
+              <a:graphicFrameLocks xmlns:a="http://schemas.openxmlformats.org/drawingml/2006/main" noChangeAspect="1"/>
+            </wp:cNvGraphicFramePr>
             <a:graphic xmlns:a="http://schemas.openxmlformats.org/drawingml/2006/main">
               <a:graphicData uri="http://schemas.openxmlformats.org/drawingml/2006/picture">
                 <pic:pic xmlns:pic="http://schemas.openxmlformats.org/drawingml/2006/picture">
                   <pic:nvPicPr>
-                    <pic:cNvPr id="0" name="Picture" descr="C:/Users/Mel/Desktop/spring_2019/graduate_research/graduate_research/pic/berlin_workflow.png"/>
+                    <pic:cNvPr id="0" name="Picture 3"/>
                     <pic:cNvPicPr>
                       <a:picLocks noChangeAspect="1" noChangeArrowheads="1"/>
                     </pic:cNvPicPr>
                   </pic:nvPicPr>
                   <pic:blipFill rotWithShape="1">
-                    <a:blip r:embed="rId9">
+                    <a:blip r:embed="rId12">
                       <a:extLst>
                         <a:ext uri="{28A0092B-C50C-407E-A947-70E740481C1C}">
                           <a14:useLocalDpi xmlns:a14="http://schemas.microsoft.com/office/drawing/2010/main" val="0"/>
                         </a:ext>
                       </a:extLst>
                     </a:blip>
-                    <a:srcRect t="1" b="8000"/>
+                    <a:srcRect l="8841" t="612" r="5393" b="21011"/>
                     <a:stretch/>
                   </pic:blipFill>
                   <pic:spPr bwMode="auto">
                     <a:xfrm>
                       <a:off x="0" y="0"/>
-                      <a:ext cx="4114800" cy="2971800"/>
+                      <a:ext cx="5097173" cy="3493606"/>
                     </a:xfrm>
                     <a:prstGeom prst="rect">
                       <a:avLst/>
@@ -1170,12 +1675,6 @@
                 </pic:pic>
               </a:graphicData>
             </a:graphic>
-            <wp14:sizeRelH relativeFrom="page">
-              <wp14:pctWidth>0</wp14:pctWidth>
-            </wp14:sizeRelH>
-            <wp14:sizeRelV relativeFrom="page">
-              <wp14:pctHeight>0</wp14:pctHeight>
-            </wp14:sizeRelV>
           </wp:anchor>
         </w:drawing>
       </w:r>
@@ -1184,23 +1683,167 @@
           <w:rFonts w:ascii="Arial" w:hAnsi="Arial" w:cs="Arial"/>
           <w:color w:val="000000" w:themeColor="text1"/>
         </w:rPr>
-        <w:t xml:space="preserve">Figure 1- The adaptive management process (Schreiber et al., 2004, adapted from </w:t>
-      </w:r>
-      <w:proofErr w:type="spellStart"/>
-      <w:r>
-        <w:rPr>
-          <w:rFonts w:ascii="Arial" w:hAnsi="Arial" w:cs="Arial"/>
-          <w:color w:val="000000" w:themeColor="text1"/>
-        </w:rPr>
-        <w:t>Bearlin</w:t>
-      </w:r>
-      <w:proofErr w:type="spellEnd"/>
-      <w:r>
-        <w:rPr>
-          <w:rFonts w:ascii="Arial" w:hAnsi="Arial" w:cs="Arial"/>
-          <w:color w:val="000000" w:themeColor="text1"/>
-        </w:rPr>
-        <w:t xml:space="preserve"> et al., 2002). </w:t>
+        <w:br w:type="textWrapping" w:clear="all"/>
+      </w:r>
+    </w:p>
+    <w:p>
+      <w:pPr>
+        <w:pStyle w:val="BodyText"/>
+        <w:spacing w:line="360" w:lineRule="auto"/>
+        <w:rPr>
+          <w:rFonts w:ascii="Arial" w:hAnsi="Arial" w:cs="Arial"/>
+          <w:color w:val="000000" w:themeColor="text1"/>
+        </w:rPr>
+      </w:pPr>
+      <w:r>
+        <w:rPr>
+          <w:rFonts w:ascii="Arial" w:hAnsi="Arial" w:cs="Arial"/>
+          <w:color w:val="000000" w:themeColor="text1"/>
+        </w:rPr>
+        <w:t xml:space="preserve">Figure 1- The adaptive management process </w:t>
+      </w:r>
+      <w:r>
+        <w:rPr>
+          <w:rFonts w:ascii="Arial" w:hAnsi="Arial" w:cs="Arial"/>
+          <w:color w:val="000000" w:themeColor="text1"/>
+        </w:rPr>
+        <w:t>(A establish restoration project goals and objectives</w:t>
+      </w:r>
+      <w:r>
+        <w:rPr>
+          <w:rFonts w:ascii="Arial" w:hAnsi="Arial" w:cs="Arial"/>
+          <w:color w:val="000000" w:themeColor="text1"/>
+        </w:rPr>
+        <w:t xml:space="preserve"> prior to data collection; (B collect, analyze, model and store data; C) use collected and analyzed data to create possible alternative management choices; and (D implement these </w:t>
+      </w:r>
+      <w:r>
+        <w:rPr>
+          <w:rFonts w:ascii="Arial" w:hAnsi="Arial" w:cs="Arial"/>
+          <w:color w:val="000000" w:themeColor="text1"/>
+        </w:rPr>
+        <w:t xml:space="preserve">updated policies, record and share findings with other biologists </w:t>
+      </w:r>
+    </w:p>
+    <w:p>
+      <w:pPr>
+        <w:pStyle w:val="Heading3"/>
+        <w:spacing w:line="360" w:lineRule="auto"/>
+        <w:rPr>
+          <w:rFonts w:ascii="Arial" w:hAnsi="Arial" w:cs="Arial"/>
+          <w:color w:val="000000" w:themeColor="text1"/>
+          <w:sz w:val="24"/>
+          <w:szCs w:val="24"/>
+        </w:rPr>
+      </w:pPr>
+      <w:r>
+        <w:rPr>
+          <w:rFonts w:ascii="Arial" w:hAnsi="Arial" w:cs="Arial"/>
+          <w:color w:val="000000" w:themeColor="text1"/>
+          <w:sz w:val="24"/>
+          <w:szCs w:val="24"/>
+        </w:rPr>
+        <w:lastRenderedPageBreak/>
+        <w:t>Version control</w:t>
+      </w:r>
+    </w:p>
+    <w:p>
+      <w:pPr>
+        <w:pStyle w:val="BodyText"/>
+        <w:spacing w:line="360" w:lineRule="auto"/>
+        <w:rPr>
+          <w:rFonts w:ascii="Arial" w:hAnsi="Arial" w:cs="Arial"/>
+          <w:color w:val="000000" w:themeColor="text1"/>
+        </w:rPr>
+      </w:pPr>
+      <w:r>
+        <w:rPr>
+          <w:rFonts w:ascii="Arial" w:hAnsi="Arial" w:cs="Arial"/>
+          <w:color w:val="000000" w:themeColor="text1"/>
+        </w:rPr>
+        <w:t xml:space="preserve">Version control </w:t>
+      </w:r>
+      <w:proofErr w:type="gramStart"/>
+      <w:r>
+        <w:rPr>
+          <w:rFonts w:ascii="Arial" w:hAnsi="Arial" w:cs="Arial"/>
+          <w:color w:val="000000" w:themeColor="text1"/>
+        </w:rPr>
+        <w:t>is defined</w:t>
+      </w:r>
+      <w:proofErr w:type="gramEnd"/>
+      <w:r>
+        <w:rPr>
+          <w:rFonts w:ascii="Arial" w:hAnsi="Arial" w:cs="Arial"/>
+          <w:color w:val="000000" w:themeColor="text1"/>
+        </w:rPr>
+        <w:t xml:space="preserve"> as a software that allows for the saving and management of changes in content, documents, and other developmental information over time.  The key purpose of using version control software is to document and confirm that changes in content </w:t>
+      </w:r>
+      <w:proofErr w:type="gramStart"/>
+      <w:r>
+        <w:rPr>
+          <w:rFonts w:ascii="Arial" w:hAnsi="Arial" w:cs="Arial"/>
+          <w:color w:val="000000" w:themeColor="text1"/>
+        </w:rPr>
+        <w:t>are intended</w:t>
+      </w:r>
+      <w:proofErr w:type="gramEnd"/>
+      <w:r>
+        <w:rPr>
+          <w:rFonts w:ascii="Arial" w:hAnsi="Arial" w:cs="Arial"/>
+          <w:color w:val="000000" w:themeColor="text1"/>
+        </w:rPr>
+        <w:t xml:space="preserve"> and planned. </w:t>
+      </w:r>
+      <w:r>
+        <w:rPr>
+          <w:rFonts w:ascii="Arial" w:hAnsi="Arial" w:cs="Arial"/>
+          <w:color w:val="000000" w:themeColor="text1"/>
+        </w:rPr>
+        <w:t xml:space="preserve">The advantages of using version control </w:t>
+      </w:r>
+      <w:r>
+        <w:rPr>
+          <w:rFonts w:ascii="Arial" w:hAnsi="Arial" w:cs="Arial"/>
+          <w:color w:val="000000" w:themeColor="text1"/>
+        </w:rPr>
+        <w:t xml:space="preserve">(1) a version control system saves all versions of a file, (2) version control records who made what changes to specific files and makes the user write detailed notes about what they changed (3) allows these changes to be undone if needed, (4) </w:t>
+      </w:r>
+      <w:r>
+        <w:rPr>
+          <w:rFonts w:ascii="Arial" w:hAnsi="Arial" w:cs="Arial"/>
+          <w:color w:val="000000" w:themeColor="text1"/>
+        </w:rPr>
+        <w:t xml:space="preserve">can facilitate reproducibility and transparency (Ram, 2013). </w:t>
+      </w:r>
+      <w:r>
+        <w:rPr>
+          <w:rFonts w:ascii="Arial" w:hAnsi="Arial" w:cs="Arial"/>
+          <w:color w:val="000000" w:themeColor="text1"/>
+        </w:rPr>
+        <w:t xml:space="preserve"> Version control can be incorporated into a data workflow using software such as Github (</w:t>
+      </w:r>
+      <w:hyperlink r:id="rId13" w:history="1">
+        <w:r>
+          <w:rPr>
+            <w:rStyle w:val="Hyperlink"/>
+            <w:rFonts w:ascii="Arial" w:hAnsi="Arial" w:cs="Arial"/>
+          </w:rPr>
+          <w:t>https://github.com</w:t>
+        </w:r>
+      </w:hyperlink>
+      <w:r>
+        <w:rPr>
+          <w:rFonts w:ascii="Arial" w:hAnsi="Arial" w:cs="Arial"/>
+          <w:color w:val="000000" w:themeColor="text1"/>
+        </w:rPr>
+        <w:t>)</w:t>
+      </w:r>
+      <w:r>
+        <w:rPr>
+          <w:rFonts w:ascii="Arial" w:hAnsi="Arial" w:cs="Arial"/>
+          <w:color w:val="000000" w:themeColor="text1"/>
+        </w:rPr>
+        <w:t xml:space="preserve">. </w:t>
       </w:r>
     </w:p>
     <w:p>
@@ -1284,14 +1927,28 @@
           <w:rFonts w:ascii="Arial" w:hAnsi="Arial" w:cs="Arial"/>
           <w:color w:val="000000" w:themeColor="text1"/>
         </w:rPr>
-        <w:t xml:space="preserve">Though </w:t>
-      </w:r>
-      <w:r>
-        <w:rPr>
-          <w:rFonts w:ascii="Arial" w:hAnsi="Arial" w:cs="Arial"/>
-          <w:color w:val="000000" w:themeColor="text1"/>
-        </w:rPr>
-        <w:t>there are only a few</w:t>
+        <w:t xml:space="preserve">Our study involves water quality observations collected every hour every day and humanly observed oyster </w:t>
+      </w:r>
+      <w:r>
+        <w:rPr>
+          <w:rFonts w:ascii="Arial" w:hAnsi="Arial" w:cs="Arial"/>
+          <w:color w:val="000000" w:themeColor="text1"/>
+        </w:rPr>
+        <w:t>counts,</w:t>
+      </w:r>
+      <w:r>
+        <w:rPr>
+          <w:rFonts w:ascii="Arial" w:hAnsi="Arial" w:cs="Arial"/>
+          <w:color w:val="000000" w:themeColor="text1"/>
+        </w:rPr>
+        <w:t xml:space="preserve"> and measurements surveyed during summer and winter. We created a data management workflow to</w:t>
+      </w:r>
+      <w:r>
+        <w:rPr>
+          <w:rFonts w:ascii="Arial" w:hAnsi="Arial" w:cs="Arial"/>
+          <w:color w:val="000000" w:themeColor="text1"/>
+        </w:rPr>
+        <w:t xml:space="preserve"> efficiently process and analyze data</w:t>
       </w:r>
       <w:r>
         <w:rPr>
@@ -1305,43 +1962,21 @@
           <w:rFonts w:ascii="Arial" w:hAnsi="Arial" w:cs="Arial"/>
           <w:color w:val="000000" w:themeColor="text1"/>
         </w:rPr>
-        <w:t>team members</w:t>
-      </w:r>
-      <w:r>
-        <w:rPr>
-          <w:rFonts w:ascii="Arial" w:hAnsi="Arial" w:cs="Arial"/>
-          <w:color w:val="000000" w:themeColor="text1"/>
-        </w:rPr>
-        <w:t xml:space="preserve"> collecting and analyzing data, we have tackled some challenges to create and implement our current data management </w:t>
-      </w:r>
-      <w:r>
-        <w:rPr>
-          <w:rFonts w:ascii="Arial" w:hAnsi="Arial" w:cs="Arial"/>
-          <w:color w:val="000000" w:themeColor="text1"/>
-        </w:rPr>
-        <w:lastRenderedPageBreak/>
-        <w:t xml:space="preserve">workflow. Our study involves water quality observations collected every hour every day and humanly observed oyster </w:t>
-      </w:r>
-      <w:r>
-        <w:rPr>
-          <w:rFonts w:ascii="Arial" w:hAnsi="Arial" w:cs="Arial"/>
-          <w:color w:val="000000" w:themeColor="text1"/>
-        </w:rPr>
-        <w:t>counts,</w:t>
-      </w:r>
-      <w:r>
-        <w:rPr>
-          <w:rFonts w:ascii="Arial" w:hAnsi="Arial" w:cs="Arial"/>
-          <w:color w:val="000000" w:themeColor="text1"/>
-        </w:rPr>
-        <w:t xml:space="preserve"> and measurements surveyed during summer and winter. We created a data management workflow to</w:t>
-      </w:r>
-      <w:r>
-        <w:rPr>
-          <w:rFonts w:ascii="Arial" w:hAnsi="Arial" w:cs="Arial"/>
-          <w:color w:val="000000" w:themeColor="text1"/>
-        </w:rPr>
-        <w:t xml:space="preserve"> efficiently process and analyze data</w:t>
+        <w:t xml:space="preserve">to actively </w:t>
+      </w:r>
+      <w:r>
+        <w:rPr>
+          <w:rFonts w:ascii="Arial" w:hAnsi="Arial" w:cs="Arial"/>
+          <w:color w:val="000000" w:themeColor="text1"/>
+        </w:rPr>
+        <w:t>inform decision</w:t>
+      </w:r>
+      <w:r>
+        <w:rPr>
+          <w:rFonts w:ascii="Arial" w:hAnsi="Arial" w:cs="Arial"/>
+          <w:color w:val="000000" w:themeColor="text1"/>
+        </w:rPr>
+        <w:t>-making</w:t>
       </w:r>
       <w:r>
         <w:rPr>
@@ -1355,34 +1990,6 @@
           <w:rFonts w:ascii="Arial" w:hAnsi="Arial" w:cs="Arial"/>
           <w:color w:val="000000" w:themeColor="text1"/>
         </w:rPr>
-        <w:t xml:space="preserve">to actively </w:t>
-      </w:r>
-      <w:r>
-        <w:rPr>
-          <w:rFonts w:ascii="Arial" w:hAnsi="Arial" w:cs="Arial"/>
-          <w:color w:val="000000" w:themeColor="text1"/>
-        </w:rPr>
-        <w:t>inform decision</w:t>
-      </w:r>
-      <w:r>
-        <w:rPr>
-          <w:rFonts w:ascii="Arial" w:hAnsi="Arial" w:cs="Arial"/>
-          <w:color w:val="000000" w:themeColor="text1"/>
-        </w:rPr>
-        <w:t>-making</w:t>
-      </w:r>
-      <w:r>
-        <w:rPr>
-          <w:rFonts w:ascii="Arial" w:hAnsi="Arial" w:cs="Arial"/>
-          <w:color w:val="000000" w:themeColor="text1"/>
-        </w:rPr>
-        <w:t xml:space="preserve"> </w:t>
-      </w:r>
-      <w:r>
-        <w:rPr>
-          <w:rFonts w:ascii="Arial" w:hAnsi="Arial" w:cs="Arial"/>
-          <w:color w:val="000000" w:themeColor="text1"/>
-        </w:rPr>
         <w:t xml:space="preserve">on efforts such as the amount of sampling trips needed to </w:t>
       </w:r>
       <w:r>
@@ -1432,8 +2039,17 @@
           <w:rFonts w:ascii="Arial" w:hAnsi="Arial" w:cs="Arial"/>
           <w:color w:val="000000" w:themeColor="text1"/>
         </w:rPr>
-        <w:t>widely available</w:t>
-      </w:r>
+        <w:t xml:space="preserve">widely </w:t>
+      </w:r>
+      <w:proofErr w:type="gramStart"/>
+      <w:r>
+        <w:rPr>
+          <w:rFonts w:ascii="Arial" w:hAnsi="Arial" w:cs="Arial"/>
+          <w:color w:val="000000" w:themeColor="text1"/>
+        </w:rPr>
+        <w:t>available</w:t>
+      </w:r>
+      <w:proofErr w:type="gramEnd"/>
       <w:r>
         <w:rPr>
           <w:rFonts w:ascii="Arial" w:hAnsi="Arial" w:cs="Arial"/>
@@ -1446,7 +2062,21 @@
           <w:rFonts w:ascii="Arial" w:hAnsi="Arial" w:cs="Arial"/>
           <w:color w:val="000000" w:themeColor="text1"/>
         </w:rPr>
-        <w:t xml:space="preserve"> to most field biologists</w:t>
+        <w:t xml:space="preserve"> to </w:t>
+      </w:r>
+      <w:r>
+        <w:rPr>
+          <w:rFonts w:ascii="Arial" w:hAnsi="Arial" w:cs="Arial"/>
+          <w:color w:val="000000" w:themeColor="text1"/>
+        </w:rPr>
+        <w:t>many</w:t>
+      </w:r>
+      <w:r>
+        <w:rPr>
+          <w:rFonts w:ascii="Arial" w:hAnsi="Arial" w:cs="Arial"/>
+          <w:color w:val="000000" w:themeColor="text1"/>
+        </w:rPr>
+        <w:t xml:space="preserve"> field biologists</w:t>
       </w:r>
       <w:r>
         <w:rPr>
@@ -1610,47 +2240,36 @@
           <w:color w:val="000000" w:themeColor="text1"/>
         </w:rPr>
       </w:pPr>
-      <w:r>
-        <w:rPr>
-          <w:rFonts w:ascii="Arial" w:hAnsi="Arial" w:cs="Arial"/>
-          <w:color w:val="000000" w:themeColor="text1"/>
-        </w:rPr>
-        <w:t xml:space="preserve">The LCR project generates data from autonomous sensors, and humanly observed counts/measurements. </w:t>
-      </w:r>
-      <w:r>
-        <w:rPr>
-          <w:rFonts w:ascii="Arial" w:hAnsi="Arial" w:cs="Arial"/>
-          <w:color w:val="000000" w:themeColor="text1"/>
-        </w:rPr>
-        <w:t>The project is funded by NFWF-GEBF</w:t>
-      </w:r>
-      <w:r>
-        <w:rPr>
-          <w:rFonts w:ascii="Arial" w:hAnsi="Arial" w:cs="Arial"/>
-          <w:color w:val="000000" w:themeColor="text1"/>
-        </w:rPr>
-        <w:t xml:space="preserve">, over an </w:t>
-      </w:r>
-      <w:r>
-        <w:rPr>
-          <w:rFonts w:ascii="Arial" w:hAnsi="Arial" w:cs="Arial"/>
-          <w:color w:val="000000" w:themeColor="text1"/>
-        </w:rPr>
-        <w:t>8-year</w:t>
-      </w:r>
-      <w:r>
-        <w:rPr>
-          <w:rFonts w:ascii="Arial" w:hAnsi="Arial" w:cs="Arial"/>
-          <w:color w:val="000000" w:themeColor="text1"/>
-        </w:rPr>
-        <w:t xml:space="preserve"> span, to reconstruct the Lone Cabbage oyster reef and monitor the </w:t>
-      </w:r>
-      <w:r>
-        <w:rPr>
-          <w:rFonts w:ascii="Arial" w:hAnsi="Arial" w:cs="Arial"/>
-          <w:color w:val="000000" w:themeColor="text1"/>
-        </w:rPr>
-        <w:t xml:space="preserve">surrounding water quality. </w:t>
+      <w:bookmarkStart w:id="4" w:name="_Hlk40702202"/>
+      <w:r>
+        <w:rPr>
+          <w:rFonts w:ascii="Arial" w:hAnsi="Arial" w:cs="Arial"/>
+          <w:color w:val="000000" w:themeColor="text1"/>
+        </w:rPr>
+        <w:t xml:space="preserve">The </w:t>
+      </w:r>
+      <w:r>
+        <w:rPr>
+          <w:rFonts w:ascii="Arial" w:hAnsi="Arial" w:cs="Arial"/>
+          <w:color w:val="000000" w:themeColor="text1"/>
+        </w:rPr>
+        <w:t xml:space="preserve">LCR project, bunded by NFWF-GEBF will over 8-years restore the relic Lone Cabbage oyster reef.  This restoration </w:t>
+      </w:r>
+      <w:proofErr w:type="gramStart"/>
+      <w:r>
+        <w:rPr>
+          <w:rFonts w:ascii="Arial" w:hAnsi="Arial" w:cs="Arial"/>
+          <w:color w:val="000000" w:themeColor="text1"/>
+        </w:rPr>
+        <w:t>is predicted</w:t>
+      </w:r>
+      <w:proofErr w:type="gramEnd"/>
+      <w:r>
+        <w:rPr>
+          <w:rFonts w:ascii="Arial" w:hAnsi="Arial" w:cs="Arial"/>
+          <w:color w:val="000000" w:themeColor="text1"/>
+        </w:rPr>
+        <w:t xml:space="preserve"> to then cause changes in the water quality and oyster populations in areas on and adjacent to the reef.</w:t>
       </w:r>
       <w:r>
         <w:rPr>
@@ -1664,70 +2283,30 @@
           <w:rFonts w:ascii="Arial" w:hAnsi="Arial" w:cs="Arial"/>
           <w:color w:val="000000" w:themeColor="text1"/>
         </w:rPr>
-        <w:t>Several types of data are collected at various frequencies (seasonally, bi-</w:t>
-      </w:r>
-      <w:r>
-        <w:rPr>
-          <w:rFonts w:ascii="Arial" w:hAnsi="Arial" w:cs="Arial"/>
-          <w:color w:val="000000" w:themeColor="text1"/>
-        </w:rPr>
-        <w:t>mont</w:t>
-      </w:r>
-      <w:r>
-        <w:rPr>
-          <w:rFonts w:ascii="Arial" w:hAnsi="Arial" w:cs="Arial"/>
-          <w:color w:val="000000" w:themeColor="text1"/>
-        </w:rPr>
-        <w:t>h</w:t>
-      </w:r>
-      <w:r>
-        <w:rPr>
-          <w:rFonts w:ascii="Arial" w:hAnsi="Arial" w:cs="Arial"/>
-          <w:color w:val="000000" w:themeColor="text1"/>
-        </w:rPr>
-        <w:t>ly</w:t>
-      </w:r>
-      <w:r>
-        <w:rPr>
-          <w:rFonts w:ascii="Arial" w:hAnsi="Arial" w:cs="Arial"/>
-          <w:color w:val="000000" w:themeColor="text1"/>
-        </w:rPr>
-        <w:t xml:space="preserve">) and each </w:t>
-      </w:r>
-      <w:r>
-        <w:rPr>
-          <w:rFonts w:ascii="Arial" w:hAnsi="Arial" w:cs="Arial"/>
-          <w:color w:val="000000" w:themeColor="text1"/>
-        </w:rPr>
-        <w:t>data</w:t>
-      </w:r>
-      <w:r>
-        <w:rPr>
-          <w:rFonts w:ascii="Arial" w:hAnsi="Arial" w:cs="Arial"/>
-          <w:color w:val="000000" w:themeColor="text1"/>
-        </w:rPr>
-        <w:t xml:space="preserve"> type </w:t>
-      </w:r>
-      <w:r>
-        <w:rPr>
-          <w:rFonts w:ascii="Arial" w:hAnsi="Arial" w:cs="Arial"/>
-          <w:color w:val="000000" w:themeColor="text1"/>
-        </w:rPr>
-        <w:t>requires</w:t>
-      </w:r>
-      <w:r>
-        <w:rPr>
-          <w:rFonts w:ascii="Arial" w:hAnsi="Arial" w:cs="Arial"/>
-          <w:color w:val="000000" w:themeColor="text1"/>
-        </w:rPr>
-        <w:t xml:space="preserve"> individualized attention</w:t>
-      </w:r>
-      <w:r>
-        <w:rPr>
-          <w:rFonts w:ascii="Arial" w:hAnsi="Arial" w:cs="Arial"/>
-          <w:color w:val="000000" w:themeColor="text1"/>
-        </w:rPr>
-        <w:t xml:space="preserve">. </w:t>
+        <w:t xml:space="preserve">The LCR project generates data from autonomous sensors, and human observed counts/measurements.  Several types of data </w:t>
+      </w:r>
+      <w:proofErr w:type="gramStart"/>
+      <w:r>
+        <w:rPr>
+          <w:rFonts w:ascii="Arial" w:hAnsi="Arial" w:cs="Arial"/>
+          <w:color w:val="000000" w:themeColor="text1"/>
+        </w:rPr>
+        <w:t>are collected</w:t>
+      </w:r>
+      <w:proofErr w:type="gramEnd"/>
+      <w:r>
+        <w:rPr>
+          <w:rFonts w:ascii="Arial" w:hAnsi="Arial" w:cs="Arial"/>
+          <w:color w:val="000000" w:themeColor="text1"/>
+        </w:rPr>
+        <w:t xml:space="preserve"> at various frequencies (seasonally, bi-monthly) and each data type requires </w:t>
+      </w:r>
+      <w:r>
+        <w:rPr>
+          <w:rFonts w:ascii="Arial" w:hAnsi="Arial" w:cs="Arial"/>
+          <w:color w:val="000000" w:themeColor="text1"/>
+        </w:rPr>
+        <w:t>a specific plan to monitor data workflow from collection to analyses.</w:t>
       </w:r>
     </w:p>
     <w:p>
@@ -1747,163 +2326,233 @@
           <w:iCs/>
           <w:color w:val="000000" w:themeColor="text1"/>
         </w:rPr>
-        <w:t>Highest-frequency, autonomous water quality observations</w:t>
+        <w:t>Highest-frequency</w:t>
+      </w:r>
+      <w:r>
+        <w:rPr>
+          <w:rFonts w:ascii="Arial" w:hAnsi="Arial" w:cs="Arial"/>
+          <w:i/>
+          <w:iCs/>
+          <w:color w:val="000000" w:themeColor="text1"/>
+        </w:rPr>
+        <w:t xml:space="preserve"> data collection</w:t>
+      </w:r>
+      <w:r>
+        <w:rPr>
+          <w:rFonts w:ascii="Arial" w:hAnsi="Arial" w:cs="Arial"/>
+          <w:i/>
+          <w:iCs/>
+          <w:color w:val="000000" w:themeColor="text1"/>
+        </w:rPr>
+        <w:t>, autonomous water quality observations</w:t>
+      </w:r>
+    </w:p>
+    <w:bookmarkEnd w:id="4"/>
+    <w:p>
+      <w:pPr>
+        <w:spacing w:line="360" w:lineRule="auto"/>
+        <w:rPr>
+          <w:rFonts w:ascii="Arial" w:hAnsi="Arial" w:cs="Arial"/>
+          <w:color w:val="000000" w:themeColor="text1"/>
+        </w:rPr>
+      </w:pPr>
+      <w:r>
+        <w:rPr>
+          <w:rFonts w:ascii="Arial" w:hAnsi="Arial" w:cs="Arial"/>
+          <w:color w:val="000000" w:themeColor="text1"/>
+        </w:rPr>
+        <w:lastRenderedPageBreak/>
+        <w:t xml:space="preserve">We collect hourly water quality observations from 11 different sites around Lone Cabbage reef. These observations </w:t>
+      </w:r>
+      <w:proofErr w:type="gramStart"/>
+      <w:r>
+        <w:rPr>
+          <w:rFonts w:ascii="Arial" w:hAnsi="Arial" w:cs="Arial"/>
+          <w:color w:val="000000" w:themeColor="text1"/>
+        </w:rPr>
+        <w:t>are downloaded</w:t>
+      </w:r>
+      <w:proofErr w:type="gramEnd"/>
+      <w:r>
+        <w:rPr>
+          <w:rFonts w:ascii="Arial" w:hAnsi="Arial" w:cs="Arial"/>
+          <w:color w:val="000000" w:themeColor="text1"/>
+        </w:rPr>
+        <w:t xml:space="preserve"> from the field bi-monthly. </w:t>
+      </w:r>
+      <w:r>
+        <w:rPr>
+          <w:rFonts w:ascii="Arial" w:hAnsi="Arial" w:cs="Arial"/>
+          <w:color w:val="000000" w:themeColor="text1"/>
+        </w:rPr>
+        <w:t xml:space="preserve">Regular </w:t>
+      </w:r>
+      <w:r>
+        <w:rPr>
+          <w:rFonts w:ascii="Arial" w:hAnsi="Arial" w:cs="Arial"/>
+          <w:color w:val="000000" w:themeColor="text1"/>
+        </w:rPr>
+        <w:t>maintenance of the</w:t>
+      </w:r>
+      <w:r>
+        <w:rPr>
+          <w:rFonts w:ascii="Arial" w:hAnsi="Arial" w:cs="Arial"/>
+          <w:color w:val="000000" w:themeColor="text1"/>
+        </w:rPr>
+        <w:t>se</w:t>
+      </w:r>
+      <w:r>
+        <w:rPr>
+          <w:rFonts w:ascii="Arial" w:hAnsi="Arial" w:cs="Arial"/>
+          <w:color w:val="000000" w:themeColor="text1"/>
+        </w:rPr>
+        <w:t xml:space="preserve"> sensor</w:t>
+      </w:r>
+      <w:r>
+        <w:rPr>
+          <w:rFonts w:ascii="Arial" w:hAnsi="Arial" w:cs="Arial"/>
+          <w:color w:val="000000" w:themeColor="text1"/>
+        </w:rPr>
+        <w:t>s</w:t>
+      </w:r>
+      <w:r>
+        <w:rPr>
+          <w:rFonts w:ascii="Arial" w:hAnsi="Arial" w:cs="Arial"/>
+          <w:color w:val="000000" w:themeColor="text1"/>
+        </w:rPr>
+        <w:t xml:space="preserve"> and </w:t>
+      </w:r>
+      <w:r>
+        <w:rPr>
+          <w:rFonts w:ascii="Arial" w:hAnsi="Arial" w:cs="Arial"/>
+          <w:color w:val="000000" w:themeColor="text1"/>
+        </w:rPr>
+        <w:t>their</w:t>
+      </w:r>
+      <w:r>
+        <w:rPr>
+          <w:rFonts w:ascii="Arial" w:hAnsi="Arial" w:cs="Arial"/>
+          <w:color w:val="000000" w:themeColor="text1"/>
+        </w:rPr>
+        <w:t xml:space="preserve"> protective housing </w:t>
+      </w:r>
+      <w:proofErr w:type="gramStart"/>
+      <w:r>
+        <w:rPr>
+          <w:rFonts w:ascii="Arial" w:hAnsi="Arial" w:cs="Arial"/>
+          <w:color w:val="000000" w:themeColor="text1"/>
+        </w:rPr>
+        <w:t>are completed</w:t>
+      </w:r>
+      <w:proofErr w:type="gramEnd"/>
+      <w:r>
+        <w:rPr>
+          <w:rFonts w:ascii="Arial" w:hAnsi="Arial" w:cs="Arial"/>
+          <w:color w:val="000000" w:themeColor="text1"/>
+        </w:rPr>
+        <w:t xml:space="preserve"> </w:t>
+      </w:r>
+      <w:r>
+        <w:rPr>
+          <w:rFonts w:ascii="Arial" w:hAnsi="Arial" w:cs="Arial"/>
+          <w:color w:val="000000" w:themeColor="text1"/>
+        </w:rPr>
+        <w:t xml:space="preserve">to ensure continuous </w:t>
+      </w:r>
+      <w:r>
+        <w:rPr>
+          <w:rFonts w:ascii="Arial" w:hAnsi="Arial" w:cs="Arial"/>
+          <w:color w:val="000000" w:themeColor="text1"/>
+        </w:rPr>
+        <w:t>stream of data by reducing data errors due to biofouling or equipment loss</w:t>
+      </w:r>
+      <w:r>
+        <w:rPr>
+          <w:rFonts w:ascii="Arial" w:hAnsi="Arial" w:cs="Arial"/>
+          <w:color w:val="000000" w:themeColor="text1"/>
+        </w:rPr>
+        <w:t xml:space="preserve">. These </w:t>
+      </w:r>
+      <w:r>
+        <w:rPr>
+          <w:rFonts w:ascii="Arial" w:hAnsi="Arial" w:cs="Arial"/>
+          <w:color w:val="000000" w:themeColor="text1"/>
+        </w:rPr>
+        <w:t xml:space="preserve">“living </w:t>
+      </w:r>
+      <w:r>
+        <w:rPr>
+          <w:rFonts w:ascii="Arial" w:hAnsi="Arial" w:cs="Arial"/>
+          <w:color w:val="000000" w:themeColor="text1"/>
+        </w:rPr>
+        <w:t>data</w:t>
+      </w:r>
+      <w:r>
+        <w:rPr>
+          <w:rFonts w:ascii="Arial" w:hAnsi="Arial" w:cs="Arial"/>
+          <w:color w:val="000000" w:themeColor="text1"/>
+        </w:rPr>
+        <w:t>”</w:t>
+      </w:r>
+      <w:r>
+        <w:rPr>
+          <w:rFonts w:ascii="Arial" w:hAnsi="Arial" w:cs="Arial"/>
+          <w:color w:val="000000" w:themeColor="text1"/>
+        </w:rPr>
+        <w:t xml:space="preserve"> are the most intensive</w:t>
+      </w:r>
+      <w:r>
+        <w:rPr>
+          <w:rFonts w:ascii="Arial" w:hAnsi="Arial" w:cs="Arial"/>
+          <w:color w:val="000000" w:themeColor="text1"/>
+        </w:rPr>
+        <w:t xml:space="preserve"> data to manage due to their frequency of collection and </w:t>
+      </w:r>
+      <w:r>
+        <w:rPr>
+          <w:rFonts w:ascii="Arial" w:hAnsi="Arial" w:cs="Arial"/>
+          <w:color w:val="000000" w:themeColor="text1"/>
+        </w:rPr>
+        <w:t xml:space="preserve">require strict data management protocols (Box 3). </w:t>
       </w:r>
     </w:p>
     <w:p>
       <w:pPr>
+        <w:pStyle w:val="BodyText"/>
         <w:spacing w:line="360" w:lineRule="auto"/>
         <w:rPr>
           <w:rFonts w:ascii="Arial" w:hAnsi="Arial" w:cs="Arial"/>
-          <w:color w:val="000000" w:themeColor="text1"/>
-        </w:rPr>
-      </w:pPr>
-      <w:r>
-        <w:rPr>
-          <w:rFonts w:ascii="Arial" w:hAnsi="Arial" w:cs="Arial"/>
-          <w:color w:val="000000" w:themeColor="text1"/>
-        </w:rPr>
-        <w:t xml:space="preserve">We collect hourly water quality observations from 11 different sites around Lone Cabbage reef. These observations are downloaded from the field </w:t>
-      </w:r>
-      <w:r>
-        <w:rPr>
-          <w:rFonts w:ascii="Arial" w:hAnsi="Arial" w:cs="Arial"/>
-          <w:color w:val="000000" w:themeColor="text1"/>
-        </w:rPr>
-        <w:t>bi-monthly</w:t>
-      </w:r>
-      <w:r>
-        <w:rPr>
-          <w:rFonts w:ascii="Arial" w:hAnsi="Arial" w:cs="Arial"/>
-          <w:color w:val="000000" w:themeColor="text1"/>
-        </w:rPr>
-        <w:t xml:space="preserve">. </w:t>
-      </w:r>
-      <w:r>
-        <w:rPr>
-          <w:rFonts w:ascii="Arial" w:hAnsi="Arial" w:cs="Arial"/>
-          <w:color w:val="000000" w:themeColor="text1"/>
-        </w:rPr>
-        <w:t xml:space="preserve">Regular </w:t>
-      </w:r>
-      <w:r>
-        <w:rPr>
-          <w:rFonts w:ascii="Arial" w:hAnsi="Arial" w:cs="Arial"/>
-          <w:color w:val="000000" w:themeColor="text1"/>
-        </w:rPr>
-        <w:t>maintenance of the</w:t>
-      </w:r>
-      <w:r>
-        <w:rPr>
-          <w:rFonts w:ascii="Arial" w:hAnsi="Arial" w:cs="Arial"/>
-          <w:color w:val="000000" w:themeColor="text1"/>
-        </w:rPr>
-        <w:t>se</w:t>
-      </w:r>
-      <w:r>
-        <w:rPr>
-          <w:rFonts w:ascii="Arial" w:hAnsi="Arial" w:cs="Arial"/>
-          <w:color w:val="000000" w:themeColor="text1"/>
-        </w:rPr>
-        <w:t xml:space="preserve"> sensor</w:t>
-      </w:r>
-      <w:r>
-        <w:rPr>
-          <w:rFonts w:ascii="Arial" w:hAnsi="Arial" w:cs="Arial"/>
-          <w:color w:val="000000" w:themeColor="text1"/>
-        </w:rPr>
-        <w:t>s</w:t>
-      </w:r>
-      <w:r>
-        <w:rPr>
-          <w:rFonts w:ascii="Arial" w:hAnsi="Arial" w:cs="Arial"/>
-          <w:color w:val="000000" w:themeColor="text1"/>
-        </w:rPr>
-        <w:t xml:space="preserve"> and </w:t>
-      </w:r>
-      <w:r>
-        <w:rPr>
-          <w:rFonts w:ascii="Arial" w:hAnsi="Arial" w:cs="Arial"/>
-          <w:color w:val="000000" w:themeColor="text1"/>
-        </w:rPr>
-        <w:t>their</w:t>
-      </w:r>
-      <w:r>
-        <w:rPr>
-          <w:rFonts w:ascii="Arial" w:hAnsi="Arial" w:cs="Arial"/>
-          <w:color w:val="000000" w:themeColor="text1"/>
-        </w:rPr>
-        <w:t xml:space="preserve"> protective housing to ensure continuous </w:t>
-      </w:r>
-      <w:r>
-        <w:rPr>
-          <w:rFonts w:ascii="Arial" w:hAnsi="Arial" w:cs="Arial"/>
-          <w:color w:val="000000" w:themeColor="text1"/>
-        </w:rPr>
-        <w:t>stream of data</w:t>
-      </w:r>
-      <w:r>
-        <w:rPr>
-          <w:rFonts w:ascii="Arial" w:hAnsi="Arial" w:cs="Arial"/>
-          <w:color w:val="000000" w:themeColor="text1"/>
-        </w:rPr>
-        <w:t xml:space="preserve">. </w:t>
-      </w:r>
-      <w:r>
-        <w:rPr>
-          <w:rFonts w:ascii="Arial" w:hAnsi="Arial" w:cs="Arial"/>
-          <w:color w:val="000000" w:themeColor="text1"/>
-        </w:rPr>
-        <w:t xml:space="preserve">These </w:t>
-      </w:r>
-      <w:r>
-        <w:rPr>
-          <w:rFonts w:ascii="Arial" w:hAnsi="Arial" w:cs="Arial"/>
-          <w:color w:val="000000" w:themeColor="text1"/>
-        </w:rPr>
-        <w:t xml:space="preserve">“living </w:t>
-      </w:r>
-      <w:r>
-        <w:rPr>
-          <w:rFonts w:ascii="Arial" w:hAnsi="Arial" w:cs="Arial"/>
-          <w:color w:val="000000" w:themeColor="text1"/>
-        </w:rPr>
-        <w:t>data</w:t>
-      </w:r>
-      <w:r>
-        <w:rPr>
-          <w:rFonts w:ascii="Arial" w:hAnsi="Arial" w:cs="Arial"/>
-          <w:color w:val="000000" w:themeColor="text1"/>
-        </w:rPr>
-        <w:t>”</w:t>
-      </w:r>
-      <w:r>
-        <w:rPr>
-          <w:rFonts w:ascii="Arial" w:hAnsi="Arial" w:cs="Arial"/>
-          <w:color w:val="000000" w:themeColor="text1"/>
-        </w:rPr>
-        <w:t xml:space="preserve"> are the most intensive and require strict data management</w:t>
-      </w:r>
-      <w:r>
-        <w:rPr>
-          <w:rFonts w:ascii="Arial" w:hAnsi="Arial" w:cs="Arial"/>
-          <w:color w:val="000000" w:themeColor="text1"/>
-        </w:rPr>
-        <w:t xml:space="preserve"> protocols</w:t>
-      </w:r>
-      <w:r>
-        <w:rPr>
-          <w:rFonts w:ascii="Arial" w:hAnsi="Arial" w:cs="Arial"/>
-          <w:color w:val="000000" w:themeColor="text1"/>
-        </w:rPr>
-        <w:t xml:space="preserve"> (Box 3)</w:t>
-      </w:r>
-      <w:r>
-        <w:rPr>
-          <w:rFonts w:ascii="Arial" w:hAnsi="Arial" w:cs="Arial"/>
-          <w:color w:val="000000" w:themeColor="text1"/>
-        </w:rPr>
-        <w:t xml:space="preserve">. </w:t>
+          <w:i/>
+          <w:iCs/>
+          <w:color w:val="000000" w:themeColor="text1"/>
+        </w:rPr>
+      </w:pPr>
+      <w:r>
+        <w:rPr>
+          <w:rFonts w:ascii="Arial" w:hAnsi="Arial" w:cs="Arial"/>
+          <w:i/>
+          <w:iCs/>
+          <w:color w:val="000000" w:themeColor="text1"/>
+        </w:rPr>
+        <w:t>Medium-frequency</w:t>
+      </w:r>
+      <w:r>
+        <w:rPr>
+          <w:rFonts w:ascii="Arial" w:hAnsi="Arial" w:cs="Arial"/>
+          <w:i/>
+          <w:iCs/>
+          <w:color w:val="000000" w:themeColor="text1"/>
+        </w:rPr>
+        <w:t xml:space="preserve"> data collection</w:t>
+      </w:r>
+      <w:r>
+        <w:rPr>
+          <w:rFonts w:ascii="Arial" w:hAnsi="Arial" w:cs="Arial"/>
+          <w:i/>
+          <w:iCs/>
+          <w:color w:val="000000" w:themeColor="text1"/>
+        </w:rPr>
+        <w:t>, oyster counts and measurements</w:t>
       </w:r>
     </w:p>
     <w:p>
@@ -1912,6 +2561,144 @@
         <w:spacing w:line="360" w:lineRule="auto"/>
         <w:rPr>
           <w:rFonts w:ascii="Arial" w:hAnsi="Arial" w:cs="Arial"/>
+          <w:color w:val="000000" w:themeColor="text1"/>
+        </w:rPr>
+      </w:pPr>
+      <w:r>
+        <w:rPr>
+          <w:rFonts w:ascii="Arial" w:hAnsi="Arial" w:cs="Arial"/>
+          <w:color w:val="000000" w:themeColor="text1"/>
+        </w:rPr>
+        <w:t>E</w:t>
+      </w:r>
+      <w:r>
+        <w:rPr>
+          <w:rFonts w:ascii="Arial" w:hAnsi="Arial" w:cs="Arial"/>
+          <w:color w:val="000000" w:themeColor="text1"/>
+        </w:rPr>
+        <w:t>ach</w:t>
+      </w:r>
+      <w:r>
+        <w:rPr>
+          <w:rFonts w:ascii="Arial" w:hAnsi="Arial" w:cs="Arial"/>
+          <w:color w:val="000000" w:themeColor="text1"/>
+        </w:rPr>
+        <w:t xml:space="preserve"> year we </w:t>
+      </w:r>
+      <w:r>
+        <w:rPr>
+          <w:rFonts w:ascii="Arial" w:hAnsi="Arial" w:cs="Arial"/>
+          <w:color w:val="000000" w:themeColor="text1"/>
+        </w:rPr>
+        <w:t>survey</w:t>
+      </w:r>
+      <w:r>
+        <w:rPr>
+          <w:rFonts w:ascii="Arial" w:hAnsi="Arial" w:cs="Arial"/>
+          <w:color w:val="000000" w:themeColor="text1"/>
+        </w:rPr>
+        <w:t xml:space="preserve"> oysters along transects</w:t>
+      </w:r>
+      <w:r>
+        <w:rPr>
+          <w:rFonts w:ascii="Arial" w:hAnsi="Arial" w:cs="Arial"/>
+          <w:color w:val="000000" w:themeColor="text1"/>
+        </w:rPr>
+        <w:t xml:space="preserve"> to calculate changes in oyster density and size structure.</w:t>
+      </w:r>
+      <w:r>
+        <w:rPr>
+          <w:rFonts w:ascii="Arial" w:hAnsi="Arial" w:cs="Arial"/>
+          <w:color w:val="000000" w:themeColor="text1"/>
+        </w:rPr>
+        <w:t xml:space="preserve"> These data </w:t>
+      </w:r>
+      <w:proofErr w:type="gramStart"/>
+      <w:r>
+        <w:rPr>
+          <w:rFonts w:ascii="Arial" w:hAnsi="Arial" w:cs="Arial"/>
+          <w:color w:val="000000" w:themeColor="text1"/>
+        </w:rPr>
+        <w:t>are recorded</w:t>
+      </w:r>
+      <w:proofErr w:type="gramEnd"/>
+      <w:r>
+        <w:rPr>
+          <w:rFonts w:ascii="Arial" w:hAnsi="Arial" w:cs="Arial"/>
+          <w:color w:val="000000" w:themeColor="text1"/>
+        </w:rPr>
+        <w:t xml:space="preserve"> in the field on datasheets and translated into a computer through a dual</w:t>
+      </w:r>
+      <w:r>
+        <w:rPr>
+          <w:rFonts w:ascii="Arial" w:hAnsi="Arial" w:cs="Arial"/>
+          <w:color w:val="000000" w:themeColor="text1"/>
+        </w:rPr>
+        <w:t xml:space="preserve"> data </w:t>
+      </w:r>
+      <w:r>
+        <w:rPr>
+          <w:rFonts w:ascii="Arial" w:hAnsi="Arial" w:cs="Arial"/>
+          <w:color w:val="000000" w:themeColor="text1"/>
+        </w:rPr>
+        <w:t>entry system</w:t>
+      </w:r>
+      <w:r>
+        <w:rPr>
+          <w:rFonts w:ascii="Arial" w:hAnsi="Arial" w:cs="Arial"/>
+          <w:color w:val="000000" w:themeColor="text1"/>
+        </w:rPr>
+        <w:t xml:space="preserve"> where each data record is entered independently into the computer, and then these records reconciled</w:t>
+      </w:r>
+      <w:r>
+        <w:rPr>
+          <w:rFonts w:ascii="Arial" w:hAnsi="Arial" w:cs="Arial"/>
+          <w:color w:val="000000" w:themeColor="text1"/>
+        </w:rPr>
+        <w:t xml:space="preserve">. Our </w:t>
+      </w:r>
+      <w:r>
+        <w:rPr>
+          <w:rFonts w:ascii="Arial" w:hAnsi="Arial" w:cs="Arial"/>
+          <w:color w:val="000000" w:themeColor="text1"/>
+        </w:rPr>
+        <w:t>o</w:t>
+      </w:r>
+      <w:r>
+        <w:rPr>
+          <w:rFonts w:ascii="Arial" w:hAnsi="Arial" w:cs="Arial"/>
+          <w:color w:val="000000" w:themeColor="text1"/>
+        </w:rPr>
+        <w:t xml:space="preserve">yster observation workflow </w:t>
+      </w:r>
+      <w:r>
+        <w:rPr>
+          <w:rFonts w:ascii="Arial" w:hAnsi="Arial" w:cs="Arial"/>
+          <w:color w:val="000000" w:themeColor="text1"/>
+        </w:rPr>
+        <w:t>reduces the chance for human introduced errors (Box 4</w:t>
+      </w:r>
+      <w:r>
+        <w:rPr>
+          <w:rFonts w:ascii="Arial" w:hAnsi="Arial" w:cs="Arial"/>
+          <w:color w:val="000000" w:themeColor="text1"/>
+        </w:rPr>
+        <w:t xml:space="preserve"> 3A</w:t>
+      </w:r>
+      <w:r>
+        <w:rPr>
+          <w:rFonts w:ascii="Arial" w:hAnsi="Arial" w:cs="Arial"/>
+          <w:color w:val="000000" w:themeColor="text1"/>
+        </w:rPr>
+        <w:t>).</w:t>
+      </w:r>
+    </w:p>
+    <w:p>
+      <w:pPr>
+        <w:pStyle w:val="BodyText"/>
+        <w:spacing w:line="360" w:lineRule="auto"/>
+        <w:rPr>
+          <w:rFonts w:ascii="Arial" w:hAnsi="Arial" w:cs="Arial"/>
           <w:i/>
           <w:iCs/>
           <w:color w:val="000000" w:themeColor="text1"/>
@@ -1924,7 +2711,7 @@
           <w:iCs/>
           <w:color w:val="000000" w:themeColor="text1"/>
         </w:rPr>
-        <w:t>Medium</w:t>
+        <w:t>Low-frequency</w:t>
       </w:r>
       <w:r>
         <w:rPr>
@@ -1933,7 +2720,7 @@
           <w:iCs/>
           <w:color w:val="000000" w:themeColor="text1"/>
         </w:rPr>
-        <w:t>-frequency, oyster</w:t>
+        <w:t xml:space="preserve"> data collection</w:t>
       </w:r>
       <w:r>
         <w:rPr>
@@ -1942,7 +2729,7 @@
           <w:iCs/>
           <w:color w:val="000000" w:themeColor="text1"/>
         </w:rPr>
-        <w:t xml:space="preserve"> counts and measurements</w:t>
+        <w:t>, water quality YSI measurements</w:t>
       </w:r>
     </w:p>
     <w:p>
@@ -1959,140 +2746,96 @@
           <w:rFonts w:ascii="Arial" w:hAnsi="Arial" w:cs="Arial"/>
           <w:color w:val="000000" w:themeColor="text1"/>
         </w:rPr>
-        <w:t>Every year</w:t>
-      </w:r>
-      <w:r>
-        <w:rPr>
-          <w:rFonts w:ascii="Arial" w:hAnsi="Arial" w:cs="Arial"/>
-          <w:color w:val="000000" w:themeColor="text1"/>
-        </w:rPr>
-        <w:t xml:space="preserve"> we </w:t>
-      </w:r>
-      <w:r>
-        <w:rPr>
-          <w:rFonts w:ascii="Arial" w:hAnsi="Arial" w:cs="Arial"/>
-          <w:color w:val="000000" w:themeColor="text1"/>
-        </w:rPr>
-        <w:t>survey</w:t>
-      </w:r>
-      <w:r>
-        <w:rPr>
-          <w:rFonts w:ascii="Arial" w:hAnsi="Arial" w:cs="Arial"/>
-          <w:color w:val="000000" w:themeColor="text1"/>
-        </w:rPr>
-        <w:t xml:space="preserve"> oysters along transects and measure their </w:t>
-      </w:r>
-      <w:r>
-        <w:rPr>
-          <w:rFonts w:ascii="Arial" w:hAnsi="Arial" w:cs="Arial"/>
-          <w:color w:val="000000" w:themeColor="text1"/>
-        </w:rPr>
-        <w:t>lengths</w:t>
-      </w:r>
-      <w:r>
-        <w:rPr>
-          <w:rFonts w:ascii="Arial" w:hAnsi="Arial" w:cs="Arial"/>
-          <w:color w:val="000000" w:themeColor="text1"/>
-        </w:rPr>
-        <w:t xml:space="preserve">, at randomized locations, during the sampling periods of summer and winter. </w:t>
-      </w:r>
-      <w:r>
-        <w:rPr>
-          <w:rFonts w:ascii="Arial" w:hAnsi="Arial" w:cs="Arial"/>
-          <w:color w:val="000000" w:themeColor="text1"/>
-        </w:rPr>
-        <w:t>The</w:t>
-      </w:r>
-      <w:r>
-        <w:rPr>
-          <w:rFonts w:ascii="Arial" w:hAnsi="Arial" w:cs="Arial"/>
-          <w:color w:val="000000" w:themeColor="text1"/>
-        </w:rPr>
-        <w:t>se</w:t>
-      </w:r>
-      <w:r>
-        <w:rPr>
-          <w:rFonts w:ascii="Arial" w:hAnsi="Arial" w:cs="Arial"/>
-          <w:color w:val="000000" w:themeColor="text1"/>
-        </w:rPr>
-        <w:t xml:space="preserve"> data are recorded in the field on datasheets and translated into a computer through a dual-entry system. </w:t>
-      </w:r>
-      <w:r>
-        <w:rPr>
-          <w:rFonts w:ascii="Arial" w:hAnsi="Arial" w:cs="Arial"/>
-          <w:color w:val="000000" w:themeColor="text1"/>
-        </w:rPr>
-        <w:t>These data can be intensive as they require dual-entry and checking</w:t>
-      </w:r>
-      <w:r>
-        <w:rPr>
-          <w:rFonts w:ascii="Arial" w:hAnsi="Arial" w:cs="Arial"/>
-          <w:color w:val="000000" w:themeColor="text1"/>
-        </w:rPr>
-        <w:t>/reconciliation</w:t>
-      </w:r>
-      <w:r>
-        <w:rPr>
-          <w:rFonts w:ascii="Arial" w:hAnsi="Arial" w:cs="Arial"/>
-          <w:color w:val="000000" w:themeColor="text1"/>
-        </w:rPr>
-        <w:t xml:space="preserve">. </w:t>
-      </w:r>
-      <w:r>
-        <w:rPr>
-          <w:rFonts w:ascii="Arial" w:hAnsi="Arial" w:cs="Arial"/>
-          <w:color w:val="000000" w:themeColor="text1"/>
-        </w:rPr>
-        <w:t xml:space="preserve">Our </w:t>
-      </w:r>
-      <w:r>
-        <w:rPr>
-          <w:rFonts w:ascii="Arial" w:hAnsi="Arial" w:cs="Arial"/>
-          <w:color w:val="000000" w:themeColor="text1"/>
-        </w:rPr>
-        <w:t>o</w:t>
-      </w:r>
-      <w:r>
-        <w:rPr>
-          <w:rFonts w:ascii="Arial" w:hAnsi="Arial" w:cs="Arial"/>
-          <w:color w:val="000000" w:themeColor="text1"/>
-        </w:rPr>
-        <w:t xml:space="preserve">yster observation workflow </w:t>
-      </w:r>
-      <w:r>
-        <w:rPr>
-          <w:rFonts w:ascii="Arial" w:hAnsi="Arial" w:cs="Arial"/>
-          <w:color w:val="000000" w:themeColor="text1"/>
-        </w:rPr>
-        <w:t>reduces the chan</w:t>
-      </w:r>
-      <w:r>
-        <w:rPr>
-          <w:rFonts w:ascii="Arial" w:hAnsi="Arial" w:cs="Arial"/>
-          <w:color w:val="000000" w:themeColor="text1"/>
-        </w:rPr>
-        <w:t xml:space="preserve">ce </w:t>
-      </w:r>
-      <w:r>
-        <w:rPr>
-          <w:rFonts w:ascii="Arial" w:hAnsi="Arial" w:cs="Arial"/>
-          <w:color w:val="000000" w:themeColor="text1"/>
-        </w:rPr>
-        <w:t>for human introduced errors (Box 4</w:t>
-      </w:r>
-      <w:r>
-        <w:rPr>
-          <w:rFonts w:ascii="Arial" w:hAnsi="Arial" w:cs="Arial"/>
-          <w:color w:val="000000" w:themeColor="text1"/>
-        </w:rPr>
-        <w:t xml:space="preserve"> 3A</w:t>
-      </w:r>
-      <w:r>
-        <w:rPr>
-          <w:rFonts w:ascii="Arial" w:hAnsi="Arial" w:cs="Arial"/>
-          <w:color w:val="000000" w:themeColor="text1"/>
-        </w:rPr>
-        <w:t>).</w:t>
+        <w:t xml:space="preserve">During water quality service trips, we </w:t>
+      </w:r>
+      <w:r>
+        <w:rPr>
+          <w:rFonts w:ascii="Arial" w:hAnsi="Arial" w:cs="Arial"/>
+          <w:color w:val="000000" w:themeColor="text1"/>
+        </w:rPr>
+        <w:t xml:space="preserve">collect water quality data using a hand-held </w:t>
+      </w:r>
+      <w:r>
+        <w:rPr>
+          <w:rFonts w:ascii="Arial" w:hAnsi="Arial" w:cs="Arial"/>
+          <w:color w:val="000000" w:themeColor="text1"/>
+        </w:rPr>
+        <w:t>YSI</w:t>
+      </w:r>
+      <w:r>
+        <w:rPr>
+          <w:rFonts w:ascii="Arial" w:hAnsi="Arial" w:cs="Arial"/>
+          <w:color w:val="000000" w:themeColor="text1"/>
+        </w:rPr>
+        <w:t xml:space="preserve"> </w:t>
+      </w:r>
+      <w:commentRangeStart w:id="5"/>
+      <w:r>
+        <w:rPr>
+          <w:rFonts w:ascii="Arial" w:hAnsi="Arial" w:cs="Arial"/>
+          <w:color w:val="000000" w:themeColor="text1"/>
+        </w:rPr>
+        <w:t>instrument</w:t>
+      </w:r>
+      <w:commentRangeEnd w:id="5"/>
+      <w:r>
+        <w:rPr>
+          <w:rStyle w:val="CommentReference"/>
+        </w:rPr>
+        <w:commentReference w:id="5"/>
+      </w:r>
+      <w:r>
+        <w:rPr>
+          <w:rFonts w:ascii="Arial" w:hAnsi="Arial" w:cs="Arial"/>
+          <w:color w:val="000000" w:themeColor="text1"/>
+        </w:rPr>
+        <w:t xml:space="preserve"> measurements to provide a supplemental check on our autonomous sensor observations. These measurements </w:t>
+      </w:r>
+      <w:proofErr w:type="gramStart"/>
+      <w:r>
+        <w:rPr>
+          <w:rFonts w:ascii="Arial" w:hAnsi="Arial" w:cs="Arial"/>
+          <w:color w:val="000000" w:themeColor="text1"/>
+        </w:rPr>
+        <w:t>are recorded</w:t>
+      </w:r>
+      <w:proofErr w:type="gramEnd"/>
+      <w:r>
+        <w:rPr>
+          <w:rFonts w:ascii="Arial" w:hAnsi="Arial" w:cs="Arial"/>
+          <w:color w:val="000000" w:themeColor="text1"/>
+        </w:rPr>
+        <w:t xml:space="preserve"> once during the water quality service trip for each site location.  These observations are the least intensive</w:t>
+      </w:r>
+      <w:r>
+        <w:rPr>
+          <w:rFonts w:ascii="Arial" w:hAnsi="Arial" w:cs="Arial"/>
+          <w:color w:val="000000" w:themeColor="text1"/>
+        </w:rPr>
+        <w:t xml:space="preserve"> data type</w:t>
+      </w:r>
+      <w:r>
+        <w:rPr>
+          <w:rFonts w:ascii="Arial" w:hAnsi="Arial" w:cs="Arial"/>
+          <w:color w:val="000000" w:themeColor="text1"/>
+        </w:rPr>
+        <w:t xml:space="preserve"> as their frequency is low, and they </w:t>
+      </w:r>
+      <w:proofErr w:type="gramStart"/>
+      <w:r>
+        <w:rPr>
+          <w:rFonts w:ascii="Arial" w:hAnsi="Arial" w:cs="Arial"/>
+          <w:color w:val="000000" w:themeColor="text1"/>
+        </w:rPr>
+        <w:t>are manually entered</w:t>
+      </w:r>
+      <w:proofErr w:type="gramEnd"/>
+      <w:r>
+        <w:rPr>
+          <w:rFonts w:ascii="Arial" w:hAnsi="Arial" w:cs="Arial"/>
+          <w:color w:val="000000" w:themeColor="text1"/>
+        </w:rPr>
+        <w:t xml:space="preserve"> in the MySQL database (Box 3). </w:t>
       </w:r>
     </w:p>
     <w:p>
@@ -2101,20 +2844,82 @@
         <w:spacing w:line="360" w:lineRule="auto"/>
         <w:rPr>
           <w:rFonts w:ascii="Arial" w:hAnsi="Arial" w:cs="Arial"/>
-          <w:i/>
-          <w:iCs/>
-          <w:color w:val="000000" w:themeColor="text1"/>
-        </w:rPr>
-      </w:pPr>
-      <w:r>
-        <w:rPr>
-          <w:rFonts w:ascii="Arial" w:hAnsi="Arial" w:cs="Arial"/>
-          <w:i/>
-          <w:iCs/>
-          <w:color w:val="000000" w:themeColor="text1"/>
-        </w:rPr>
-        <w:lastRenderedPageBreak/>
-        <w:t>Low-frequency, water quality YSI measurements</w:t>
+          <w:color w:val="000000" w:themeColor="text1"/>
+        </w:rPr>
+      </w:pPr>
+      <w:r>
+        <w:rPr>
+          <w:rFonts w:ascii="Arial" w:hAnsi="Arial" w:cs="Arial"/>
+          <w:color w:val="000000" w:themeColor="text1"/>
+        </w:rPr>
+        <w:t xml:space="preserve">While conceptually each of these data types are similar, because of differences in the frequency the data </w:t>
+      </w:r>
+      <w:proofErr w:type="gramStart"/>
+      <w:r>
+        <w:rPr>
+          <w:rFonts w:ascii="Arial" w:hAnsi="Arial" w:cs="Arial"/>
+          <w:color w:val="000000" w:themeColor="text1"/>
+        </w:rPr>
+        <w:t>are collected</w:t>
+      </w:r>
+      <w:proofErr w:type="gramEnd"/>
+      <w:r>
+        <w:rPr>
+          <w:rFonts w:ascii="Arial" w:hAnsi="Arial" w:cs="Arial"/>
+          <w:color w:val="000000" w:themeColor="text1"/>
+        </w:rPr>
+        <w:t xml:space="preserve"> and the collection method (with a machine or by hand), each data stream must be managed differently</w:t>
+      </w:r>
+      <w:r>
+        <w:rPr>
+          <w:rFonts w:ascii="Arial" w:hAnsi="Arial" w:cs="Arial"/>
+          <w:color w:val="000000" w:themeColor="text1"/>
+        </w:rPr>
+        <w:t xml:space="preserve">. Addressing the variety of concerns </w:t>
+      </w:r>
+      <w:r>
+        <w:rPr>
+          <w:rFonts w:ascii="Arial" w:hAnsi="Arial" w:cs="Arial"/>
+          <w:color w:val="000000" w:themeColor="text1"/>
+        </w:rPr>
+        <w:t>which</w:t>
+      </w:r>
+      <w:r>
+        <w:rPr>
+          <w:rFonts w:ascii="Arial" w:hAnsi="Arial" w:cs="Arial"/>
+          <w:color w:val="000000" w:themeColor="text1"/>
+        </w:rPr>
+        <w:t xml:space="preserve"> have </w:t>
+      </w:r>
+      <w:proofErr w:type="gramStart"/>
+      <w:r>
+        <w:rPr>
+          <w:rFonts w:ascii="Arial" w:hAnsi="Arial" w:cs="Arial"/>
+          <w:color w:val="000000" w:themeColor="text1"/>
+        </w:rPr>
+        <w:t>been discovered</w:t>
+      </w:r>
+      <w:proofErr w:type="gramEnd"/>
+      <w:r>
+        <w:rPr>
+          <w:rFonts w:ascii="Arial" w:hAnsi="Arial" w:cs="Arial"/>
+          <w:color w:val="000000" w:themeColor="text1"/>
+        </w:rPr>
+        <w:t xml:space="preserve"> through regularly updating these data types </w:t>
+      </w:r>
+      <w:r>
+        <w:rPr>
+          <w:rFonts w:ascii="Arial" w:hAnsi="Arial" w:cs="Arial"/>
+          <w:color w:val="000000" w:themeColor="text1"/>
+        </w:rPr>
+        <w:t>may</w:t>
+      </w:r>
+      <w:r>
+        <w:rPr>
+          <w:rFonts w:ascii="Arial" w:hAnsi="Arial" w:cs="Arial"/>
+          <w:color w:val="000000" w:themeColor="text1"/>
+        </w:rPr>
+        <w:t xml:space="preserve"> also address many data management challenges which researchers may confront.  </w:t>
       </w:r>
     </w:p>
     <w:p>
@@ -2123,224 +2928,57 @@
         <w:spacing w:line="360" w:lineRule="auto"/>
         <w:rPr>
           <w:rFonts w:ascii="Arial" w:hAnsi="Arial" w:cs="Arial"/>
-          <w:color w:val="000000" w:themeColor="text1"/>
-        </w:rPr>
-      </w:pPr>
-      <w:r>
-        <w:rPr>
-          <w:rFonts w:ascii="Arial" w:hAnsi="Arial" w:cs="Arial"/>
-          <w:color w:val="000000" w:themeColor="text1"/>
-        </w:rPr>
-        <w:t xml:space="preserve">During </w:t>
-      </w:r>
-      <w:r>
-        <w:rPr>
-          <w:rFonts w:ascii="Arial" w:hAnsi="Arial" w:cs="Arial"/>
-          <w:color w:val="000000" w:themeColor="text1"/>
-        </w:rPr>
-        <w:t>water quality service trips</w:t>
-      </w:r>
-      <w:r>
-        <w:rPr>
-          <w:rFonts w:ascii="Arial" w:hAnsi="Arial" w:cs="Arial"/>
-          <w:color w:val="000000" w:themeColor="text1"/>
-        </w:rPr>
-        <w:t>,</w:t>
-      </w:r>
-      <w:r>
-        <w:rPr>
-          <w:rFonts w:ascii="Arial" w:hAnsi="Arial" w:cs="Arial"/>
-          <w:color w:val="000000" w:themeColor="text1"/>
-        </w:rPr>
-        <w:t xml:space="preserve"> </w:t>
-      </w:r>
-      <w:r>
-        <w:rPr>
-          <w:rFonts w:ascii="Arial" w:hAnsi="Arial" w:cs="Arial"/>
-          <w:color w:val="000000" w:themeColor="text1"/>
-        </w:rPr>
-        <w:t>we also collect YSI measurements to provide a supplemental check on our autonomous sensor observations. These measurements are recorded once during the water quality service trip for each site location.</w:t>
-      </w:r>
-      <w:r>
-        <w:rPr>
-          <w:rFonts w:ascii="Arial" w:hAnsi="Arial" w:cs="Arial"/>
-          <w:color w:val="000000" w:themeColor="text1"/>
-        </w:rPr>
-        <w:t xml:space="preserve"> </w:t>
-      </w:r>
-      <w:r>
-        <w:rPr>
-          <w:rFonts w:ascii="Arial" w:hAnsi="Arial" w:cs="Arial"/>
-          <w:color w:val="000000" w:themeColor="text1"/>
-        </w:rPr>
-        <w:t xml:space="preserve"> These observations </w:t>
-      </w:r>
-      <w:r>
-        <w:rPr>
-          <w:rFonts w:ascii="Arial" w:hAnsi="Arial" w:cs="Arial"/>
-          <w:color w:val="000000" w:themeColor="text1"/>
-        </w:rPr>
-        <w:t>are the</w:t>
-      </w:r>
-      <w:r>
-        <w:rPr>
-          <w:rFonts w:ascii="Arial" w:hAnsi="Arial" w:cs="Arial"/>
-          <w:color w:val="000000" w:themeColor="text1"/>
-        </w:rPr>
-        <w:t xml:space="preserve"> least intensive as their frequency is low, and </w:t>
-      </w:r>
-      <w:r>
-        <w:rPr>
-          <w:rFonts w:ascii="Arial" w:hAnsi="Arial" w:cs="Arial"/>
-          <w:color w:val="000000" w:themeColor="text1"/>
-        </w:rPr>
-        <w:t xml:space="preserve">they are manually entered in the MySQL database (Box 3). </w:t>
+          <w:b/>
+          <w:bCs/>
+          <w:color w:val="000000" w:themeColor="text1"/>
+        </w:rPr>
+      </w:pPr>
+      <w:r>
+        <w:rPr>
+          <w:rFonts w:ascii="Arial" w:hAnsi="Arial" w:cs="Arial"/>
+          <w:b/>
+          <w:bCs/>
+          <w:color w:val="000000" w:themeColor="text1"/>
+        </w:rPr>
+        <w:t>#### End of Box 2</w:t>
       </w:r>
     </w:p>
     <w:p>
       <w:pPr>
+        <w:pStyle w:val="Heading3"/>
+        <w:spacing w:line="360" w:lineRule="auto"/>
+        <w:rPr>
+          <w:rFonts w:ascii="Arial" w:hAnsi="Arial" w:cs="Arial"/>
+          <w:color w:val="000000" w:themeColor="text1"/>
+          <w:sz w:val="24"/>
+          <w:szCs w:val="24"/>
+        </w:rPr>
+      </w:pPr>
+      <w:r>
+        <w:rPr>
+          <w:rFonts w:ascii="Arial" w:hAnsi="Arial" w:cs="Arial"/>
+          <w:color w:val="000000" w:themeColor="text1"/>
+          <w:sz w:val="24"/>
+          <w:szCs w:val="24"/>
+        </w:rPr>
+        <w:t>Establishing</w:t>
+      </w:r>
+      <w:r>
+        <w:rPr>
+          <w:rFonts w:ascii="Arial" w:hAnsi="Arial" w:cs="Arial"/>
+          <w:color w:val="000000" w:themeColor="text1"/>
+          <w:sz w:val="24"/>
+          <w:szCs w:val="24"/>
+        </w:rPr>
+        <w:t xml:space="preserve"> a modern data workflow</w:t>
+      </w:r>
+    </w:p>
+    <w:p>
+      <w:pPr>
         <w:pStyle w:val="BodyText"/>
         <w:spacing w:line="360" w:lineRule="auto"/>
         <w:rPr>
           <w:rFonts w:ascii="Arial" w:hAnsi="Arial" w:cs="Arial"/>
-          <w:color w:val="000000" w:themeColor="text1"/>
-        </w:rPr>
-      </w:pPr>
-      <w:r>
-        <w:rPr>
-          <w:rFonts w:ascii="Arial" w:hAnsi="Arial" w:cs="Arial"/>
-          <w:color w:val="000000" w:themeColor="text1"/>
-        </w:rPr>
-        <w:t xml:space="preserve">Though these data types may seem relatively </w:t>
-      </w:r>
-      <w:r>
-        <w:rPr>
-          <w:rFonts w:ascii="Arial" w:hAnsi="Arial" w:cs="Arial"/>
-          <w:color w:val="000000" w:themeColor="text1"/>
-        </w:rPr>
-        <w:t>similar</w:t>
-      </w:r>
-      <w:r>
-        <w:rPr>
-          <w:rFonts w:ascii="Arial" w:hAnsi="Arial" w:cs="Arial"/>
-          <w:color w:val="000000" w:themeColor="text1"/>
-        </w:rPr>
-        <w:t>,</w:t>
-      </w:r>
-      <w:r>
-        <w:rPr>
-          <w:rFonts w:ascii="Arial" w:hAnsi="Arial" w:cs="Arial"/>
-          <w:color w:val="000000" w:themeColor="text1"/>
-        </w:rPr>
-        <w:t xml:space="preserve"> they are collected and handled differently to ensure data integrity. Addressing the variety </w:t>
-      </w:r>
-      <w:r>
-        <w:rPr>
-          <w:rFonts w:ascii="Arial" w:hAnsi="Arial" w:cs="Arial"/>
-          <w:color w:val="000000" w:themeColor="text1"/>
-        </w:rPr>
-        <w:t xml:space="preserve">of concerns </w:t>
-      </w:r>
-      <w:r>
-        <w:rPr>
-          <w:rFonts w:ascii="Arial" w:hAnsi="Arial" w:cs="Arial"/>
-          <w:color w:val="000000" w:themeColor="text1"/>
-        </w:rPr>
-        <w:t>which</w:t>
-      </w:r>
-      <w:r>
-        <w:rPr>
-          <w:rFonts w:ascii="Arial" w:hAnsi="Arial" w:cs="Arial"/>
-          <w:color w:val="000000" w:themeColor="text1"/>
-        </w:rPr>
-        <w:t xml:space="preserve"> have been discovered through regularly updating these data types </w:t>
-      </w:r>
-      <w:r>
-        <w:rPr>
-          <w:rFonts w:ascii="Arial" w:hAnsi="Arial" w:cs="Arial"/>
-          <w:color w:val="000000" w:themeColor="text1"/>
-        </w:rPr>
-        <w:t>may</w:t>
-      </w:r>
-      <w:r>
-        <w:rPr>
-          <w:rFonts w:ascii="Arial" w:hAnsi="Arial" w:cs="Arial"/>
-          <w:color w:val="000000" w:themeColor="text1"/>
-        </w:rPr>
-        <w:t xml:space="preserve"> also address many data management challenges </w:t>
-      </w:r>
-      <w:r>
-        <w:rPr>
-          <w:rFonts w:ascii="Arial" w:hAnsi="Arial" w:cs="Arial"/>
-          <w:color w:val="000000" w:themeColor="text1"/>
-        </w:rPr>
-        <w:t>which</w:t>
-      </w:r>
-      <w:r>
-        <w:rPr>
-          <w:rFonts w:ascii="Arial" w:hAnsi="Arial" w:cs="Arial"/>
-          <w:color w:val="000000" w:themeColor="text1"/>
-        </w:rPr>
-        <w:t xml:space="preserve"> researchers may confront.  </w:t>
-      </w:r>
-    </w:p>
-    <w:p>
-      <w:pPr>
-        <w:pStyle w:val="BodyText"/>
-        <w:spacing w:line="360" w:lineRule="auto"/>
-        <w:rPr>
-          <w:rFonts w:ascii="Arial" w:hAnsi="Arial" w:cs="Arial"/>
-          <w:b/>
-          <w:bCs/>
-          <w:color w:val="000000" w:themeColor="text1"/>
-        </w:rPr>
-      </w:pPr>
-      <w:r>
-        <w:rPr>
-          <w:rFonts w:ascii="Arial" w:hAnsi="Arial" w:cs="Arial"/>
-          <w:b/>
-          <w:bCs/>
-          <w:color w:val="000000" w:themeColor="text1"/>
-        </w:rPr>
-        <w:t>#### End of Box 2</w:t>
-      </w:r>
-    </w:p>
-    <w:p>
-      <w:pPr>
-        <w:pStyle w:val="Heading3"/>
-        <w:spacing w:line="360" w:lineRule="auto"/>
-        <w:rPr>
-          <w:rFonts w:ascii="Arial" w:hAnsi="Arial" w:cs="Arial"/>
-          <w:color w:val="000000" w:themeColor="text1"/>
-          <w:sz w:val="24"/>
-          <w:szCs w:val="24"/>
-        </w:rPr>
-      </w:pPr>
-      <w:r>
-        <w:rPr>
-          <w:rFonts w:ascii="Arial" w:hAnsi="Arial" w:cs="Arial"/>
-          <w:color w:val="000000" w:themeColor="text1"/>
-          <w:sz w:val="24"/>
-          <w:szCs w:val="24"/>
-        </w:rPr>
-        <w:t>Establishing</w:t>
-      </w:r>
-      <w:r>
-        <w:rPr>
-          <w:rFonts w:ascii="Arial" w:hAnsi="Arial" w:cs="Arial"/>
-          <w:color w:val="000000" w:themeColor="text1"/>
-          <w:sz w:val="24"/>
-          <w:szCs w:val="24"/>
-        </w:rPr>
-        <w:t xml:space="preserve"> a modern data workflow</w:t>
-      </w:r>
-    </w:p>
-    <w:p>
-      <w:pPr>
-        <w:pStyle w:val="BodyText"/>
-        <w:spacing w:line="360" w:lineRule="auto"/>
-        <w:rPr>
-          <w:rFonts w:ascii="Arial" w:hAnsi="Arial" w:cs="Arial"/>
           <w:noProof/>
         </w:rPr>
       </w:pPr>
@@ -2350,16 +2988,44 @@
           <w:noProof/>
         </w:rPr>
         <w:tab/>
-        <w:t>Prior to the start of the LCR project there was a need to  create a workflow to manage and store water quality observations. This need required the expertise of the University of Florida Academic Research Consulting &amp; Services (ARCS</w:t>
+        <w:t xml:space="preserve">Prior to the start of the LCR project there was a </w:t>
       </w:r>
       <w:r>
         <w:rPr>
           <w:rFonts w:ascii="Arial" w:hAnsi="Arial" w:cs="Arial"/>
           <w:noProof/>
         </w:rPr>
+        <w:t>necessity</w:t>
+      </w:r>
+      <w:r>
+        <w:rPr>
+          <w:rFonts w:ascii="Arial" w:hAnsi="Arial" w:cs="Arial"/>
+          <w:noProof/>
+        </w:rPr>
+        <w:t xml:space="preserve"> to create a workflow </w:t>
+      </w:r>
+      <w:r>
+        <w:rPr>
+          <w:rFonts w:ascii="Arial" w:hAnsi="Arial" w:cs="Arial"/>
+          <w:noProof/>
+        </w:rPr>
+        <w:t>which would</w:t>
+      </w:r>
+      <w:r>
+        <w:rPr>
+          <w:rFonts w:ascii="Arial" w:hAnsi="Arial" w:cs="Arial"/>
+          <w:noProof/>
+        </w:rPr>
+        <w:t xml:space="preserve"> manage and store water quality observations. This need required the expertise of the University of Florida Academic Research Consulting &amp; Services (ARCS</w:t>
+      </w:r>
+      <w:r>
+        <w:rPr>
+          <w:rFonts w:ascii="Arial" w:hAnsi="Arial" w:cs="Arial"/>
+          <w:noProof/>
+        </w:rPr>
         <w:t xml:space="preserve">, </w:t>
       </w:r>
-      <w:hyperlink r:id="rId10" w:history="1">
+      <w:hyperlink r:id="rId14" w:history="1">
         <w:r>
           <w:rPr>
             <w:rStyle w:val="Hyperlink"/>
@@ -2388,27 +3054,34 @@
           <w:rFonts w:ascii="Arial" w:hAnsi="Arial" w:cs="Arial"/>
           <w:noProof/>
         </w:rPr>
-        <w:t xml:space="preserve">to provide guidance on how to </w:t>
+        <w:t xml:space="preserve">to provide guidance on </w:t>
       </w:r>
       <w:r>
         <w:rPr>
           <w:rFonts w:ascii="Arial" w:hAnsi="Arial" w:cs="Arial"/>
           <w:noProof/>
         </w:rPr>
-        <w:t xml:space="preserve">create </w:t>
+        <w:t>creating</w:t>
       </w:r>
       <w:r>
         <w:rPr>
           <w:rFonts w:ascii="Arial" w:hAnsi="Arial" w:cs="Arial"/>
           <w:noProof/>
         </w:rPr>
-        <w:t>our</w:t>
+        <w:t xml:space="preserve"> </w:t>
       </w:r>
       <w:r>
         <w:rPr>
           <w:rFonts w:ascii="Arial" w:hAnsi="Arial" w:cs="Arial"/>
           <w:noProof/>
         </w:rPr>
+        <w:t>a</w:t>
+      </w:r>
+      <w:r>
+        <w:rPr>
+          <w:rFonts w:ascii="Arial" w:hAnsi="Arial" w:cs="Arial"/>
+          <w:noProof/>
+        </w:rPr>
         <w:t xml:space="preserve"> MySQL </w:t>
       </w:r>
       <w:r>
@@ -2486,7 +3159,7 @@
           <w:rFonts w:ascii="Arial" w:hAnsi="Arial" w:cs="Arial"/>
           <w:noProof/>
         </w:rPr>
-        <w:t xml:space="preserve">By doing this we were able to address our greatest concern, which was loosing the ability to track observations at a particular site. </w:t>
+        <w:t xml:space="preserve">By doing this we were able to address our greatest concern, which was losing the ability to track observations at a particular site. </w:t>
       </w:r>
       <w:r>
         <w:rPr>
@@ -2556,10 +3229,26 @@
           <w:rFonts w:ascii="Arial" w:hAnsi="Arial" w:cs="Arial"/>
           <w:color w:val="000000" w:themeColor="text1"/>
         </w:rPr>
-        <w:t xml:space="preserve">More than ever, data management is recognized as a core skill for biologists and ecologists (Hampton et al., 2017). This manuscript illustrates our project’s data management workflow for the purpose of providing guidance where others might be able to implement this system into their own conservation efforts. </w:t>
-      </w:r>
-      <w:bookmarkStart w:id="3" w:name="field-collections"/>
-      <w:bookmarkEnd w:id="3"/>
+        <w:t xml:space="preserve">More than ever, data management </w:t>
+      </w:r>
+      <w:proofErr w:type="gramStart"/>
+      <w:r>
+        <w:rPr>
+          <w:rFonts w:ascii="Arial" w:hAnsi="Arial" w:cs="Arial"/>
+          <w:color w:val="000000" w:themeColor="text1"/>
+        </w:rPr>
+        <w:t>is recognized</w:t>
+      </w:r>
+      <w:proofErr w:type="gramEnd"/>
+      <w:r>
+        <w:rPr>
+          <w:rFonts w:ascii="Arial" w:hAnsi="Arial" w:cs="Arial"/>
+          <w:color w:val="000000" w:themeColor="text1"/>
+        </w:rPr>
+        <w:t xml:space="preserve"> as a core skill for biologists and ecologists (Hampton et al., 2017). This manuscript illustrates our project’s data management workflow for the purpose of providing guidance where others might be able to implement this system into their own conservation efforts. </w:t>
+      </w:r>
+      <w:bookmarkStart w:id="6" w:name="field-collections"/>
+      <w:bookmarkEnd w:id="6"/>
       <w:r>
         <w:rPr>
           <w:rFonts w:ascii="Arial" w:hAnsi="Arial" w:cs="Arial"/>
@@ -2623,7 +3312,6 @@
         <w:rPr>
           <w:rFonts w:ascii="Arial" w:hAnsi="Arial" w:cs="Arial"/>
         </w:rPr>
-        <w:lastRenderedPageBreak/>
         <w:t xml:space="preserve">For more information about </w:t>
       </w:r>
       <w:r>
@@ -2695,7 +3383,21 @@
         <w:rPr>
           <w:rFonts w:ascii="Arial" w:hAnsi="Arial" w:cs="Arial"/>
         </w:rPr>
-        <w:t xml:space="preserve"> are standardized and</w:t>
+        <w:t xml:space="preserve"> </w:t>
+      </w:r>
+      <w:proofErr w:type="gramStart"/>
+      <w:r>
+        <w:rPr>
+          <w:rFonts w:ascii="Arial" w:hAnsi="Arial" w:cs="Arial"/>
+        </w:rPr>
+        <w:t>are standardized</w:t>
+      </w:r>
+      <w:proofErr w:type="gramEnd"/>
+      <w:r>
+        <w:rPr>
+          <w:rFonts w:ascii="Arial" w:hAnsi="Arial" w:cs="Arial"/>
+        </w:rPr>
+        <w:t xml:space="preserve"> and</w:t>
       </w:r>
       <w:r>
         <w:rPr>
@@ -2716,7 +3418,77 @@
         <w:rPr>
           <w:rFonts w:ascii="Arial" w:hAnsi="Arial" w:cs="Arial"/>
         </w:rPr>
-        <w:t>2. Water quality hourly sensor observations are downloaded in the field, unto a field laptop, and the technicians physically write the observation counts and any notes pertaining to the download. YSI measurements are also recorded at each location and physically written into the same datasheet.</w:t>
+        <w:t xml:space="preserve">2. Water quality hourly sensor observations </w:t>
+      </w:r>
+      <w:proofErr w:type="gramStart"/>
+      <w:r>
+        <w:rPr>
+          <w:rFonts w:ascii="Arial" w:hAnsi="Arial" w:cs="Arial"/>
+        </w:rPr>
+        <w:t>are downloaded</w:t>
+      </w:r>
+      <w:proofErr w:type="gramEnd"/>
+      <w:r>
+        <w:rPr>
+          <w:rFonts w:ascii="Arial" w:hAnsi="Arial" w:cs="Arial"/>
+        </w:rPr>
+        <w:t xml:space="preserve"> in the field, unto a field laptop, </w:t>
+      </w:r>
+      <w:r>
+        <w:rPr>
+          <w:rFonts w:ascii="Arial" w:hAnsi="Arial" w:cs="Arial"/>
+        </w:rPr>
+        <w:t>while</w:t>
+      </w:r>
+      <w:r>
+        <w:rPr>
+          <w:rFonts w:ascii="Arial" w:hAnsi="Arial" w:cs="Arial"/>
+        </w:rPr>
+        <w:t xml:space="preserve"> the technicians physically write</w:t>
+      </w:r>
+      <w:r>
+        <w:rPr>
+          <w:rFonts w:ascii="Arial" w:hAnsi="Arial" w:cs="Arial"/>
+        </w:rPr>
+        <w:t xml:space="preserve">- up a summary of </w:t>
+      </w:r>
+      <w:r>
+        <w:rPr>
+          <w:rFonts w:ascii="Arial" w:hAnsi="Arial" w:cs="Arial"/>
+        </w:rPr>
+        <w:t>each service trip</w:t>
+      </w:r>
+      <w:r>
+        <w:rPr>
+          <w:rFonts w:ascii="Arial" w:hAnsi="Arial" w:cs="Arial"/>
+        </w:rPr>
+        <w:t xml:space="preserve"> and any notes pertaining to the download. YSI </w:t>
+      </w:r>
+      <w:r>
+        <w:rPr>
+          <w:rFonts w:ascii="Arial" w:hAnsi="Arial" w:cs="Arial"/>
+        </w:rPr>
+        <w:t xml:space="preserve">instrument </w:t>
+      </w:r>
+      <w:r>
+        <w:rPr>
+          <w:rFonts w:ascii="Arial" w:hAnsi="Arial" w:cs="Arial"/>
+        </w:rPr>
+        <w:t xml:space="preserve">measurements </w:t>
+      </w:r>
+      <w:proofErr w:type="gramStart"/>
+      <w:r>
+        <w:rPr>
+          <w:rFonts w:ascii="Arial" w:hAnsi="Arial" w:cs="Arial"/>
+        </w:rPr>
+        <w:t>are also recorded</w:t>
+      </w:r>
+      <w:proofErr w:type="gramEnd"/>
+      <w:r>
+        <w:rPr>
+          <w:rFonts w:ascii="Arial" w:hAnsi="Arial" w:cs="Arial"/>
+        </w:rPr>
+        <w:t xml:space="preserve"> at each location and physically written into the same datasheet.</w:t>
       </w:r>
     </w:p>
     <w:p>
@@ -2731,7 +3503,33 @@
         <w:rPr>
           <w:rFonts w:ascii="Arial" w:hAnsi="Arial" w:cs="Arial"/>
         </w:rPr>
-        <w:t xml:space="preserve">3.A. Files are uploaded into a secure University of Florida internal server and a trigger starts the Python import process into our MySQL </w:t>
+        <w:t xml:space="preserve">3.A. Files </w:t>
+      </w:r>
+      <w:proofErr w:type="gramStart"/>
+      <w:r>
+        <w:rPr>
+          <w:rFonts w:ascii="Arial" w:hAnsi="Arial" w:cs="Arial"/>
+        </w:rPr>
+        <w:t xml:space="preserve">are </w:t>
+      </w:r>
+      <w:r>
+        <w:rPr>
+          <w:rFonts w:ascii="Arial" w:hAnsi="Arial" w:cs="Arial"/>
+        </w:rPr>
+        <w:t xml:space="preserve">then </w:t>
+      </w:r>
+      <w:r>
+        <w:rPr>
+          <w:rFonts w:ascii="Arial" w:hAnsi="Arial" w:cs="Arial"/>
+        </w:rPr>
+        <w:t>uploaded</w:t>
+      </w:r>
+      <w:proofErr w:type="gramEnd"/>
+      <w:r>
+        <w:rPr>
+          <w:rFonts w:ascii="Arial" w:hAnsi="Arial" w:cs="Arial"/>
+        </w:rPr>
+        <w:t xml:space="preserve"> into a secure University of Florida internal server and a trigger starts the Python import process into our MySQL </w:t>
       </w:r>
       <w:r>
         <w:rPr>
@@ -2743,7 +3541,21 @@
         <w:rPr>
           <w:rFonts w:ascii="Arial" w:hAnsi="Arial" w:cs="Arial"/>
         </w:rPr>
-        <w:t xml:space="preserve">database, permanent storage. YSI measurements are manually entered into our MySQL </w:t>
+        <w:t xml:space="preserve">database, permanent storage. YSI measurements </w:t>
+      </w:r>
+      <w:proofErr w:type="gramStart"/>
+      <w:r>
+        <w:rPr>
+          <w:rFonts w:ascii="Arial" w:hAnsi="Arial" w:cs="Arial"/>
+        </w:rPr>
+        <w:t>are manually entered</w:t>
+      </w:r>
+      <w:proofErr w:type="gramEnd"/>
+      <w:r>
+        <w:rPr>
+          <w:rFonts w:ascii="Arial" w:hAnsi="Arial" w:cs="Arial"/>
+        </w:rPr>
+        <w:t xml:space="preserve"> into our MySQL </w:t>
       </w:r>
       <w:r>
         <w:rPr>
@@ -2786,6 +3598,7 @@
           <w:rFonts w:ascii="Arial" w:hAnsi="Arial" w:cs="Arial"/>
           <w:noProof/>
         </w:rPr>
+        <w:lastRenderedPageBreak/>
         <w:drawing>
           <wp:anchor distT="0" distB="0" distL="114300" distR="114300" simplePos="0" relativeHeight="251669504" behindDoc="0" locked="0" layoutInCell="1" allowOverlap="1" wp14:anchorId="05211DFA" wp14:editId="498B8628">
             <wp:simplePos x="0" y="0"/>
@@ -2812,7 +3625,7 @@
                     </pic:cNvPicPr>
                   </pic:nvPicPr>
                   <pic:blipFill>
-                    <a:blip r:embed="rId11" cstate="print">
+                    <a:blip r:embed="rId15" cstate="print">
                       <a:extLst>
                         <a:ext uri="{28A0092B-C50C-407E-A947-70E740481C1C}">
                           <a14:useLocalDpi xmlns:a14="http://schemas.microsoft.com/office/drawing/2010/main" val="0"/>
@@ -2865,7 +3678,21 @@
         <w:rPr>
           <w:rFonts w:ascii="Arial" w:hAnsi="Arial" w:cs="Arial"/>
         </w:rPr>
-        <w:t xml:space="preserve"> scripts, and documents are then stored </w:t>
+        <w:t xml:space="preserve"> scripts, and documents </w:t>
+      </w:r>
+      <w:proofErr w:type="gramStart"/>
+      <w:r>
+        <w:rPr>
+          <w:rFonts w:ascii="Arial" w:hAnsi="Arial" w:cs="Arial"/>
+        </w:rPr>
+        <w:t>are then stored</w:t>
+      </w:r>
+      <w:proofErr w:type="gramEnd"/>
+      <w:r>
+        <w:rPr>
+          <w:rFonts w:ascii="Arial" w:hAnsi="Arial" w:cs="Arial"/>
+        </w:rPr>
+        <w:t xml:space="preserve"> </w:t>
       </w:r>
       <w:r>
         <w:rPr>
@@ -2877,7 +3704,27 @@
         <w:rPr>
           <w:rFonts w:ascii="Arial" w:hAnsi="Arial" w:cs="Arial"/>
         </w:rPr>
-        <w:t>in GitHub. Standardized GitHub workflows are used during collaborative projects to ensure proper version control utility</w:t>
+        <w:t xml:space="preserve">unto </w:t>
+      </w:r>
+      <w:r>
+        <w:rPr>
+          <w:rFonts w:ascii="Arial" w:hAnsi="Arial" w:cs="Arial"/>
+        </w:rPr>
+        <w:t xml:space="preserve">GitHub. Standardized GitHub workflows </w:t>
+      </w:r>
+      <w:proofErr w:type="gramStart"/>
+      <w:r>
+        <w:rPr>
+          <w:rFonts w:ascii="Arial" w:hAnsi="Arial" w:cs="Arial"/>
+        </w:rPr>
+        <w:t>are used</w:t>
+      </w:r>
+      <w:proofErr w:type="gramEnd"/>
+      <w:r>
+        <w:rPr>
+          <w:rFonts w:ascii="Arial" w:hAnsi="Arial" w:cs="Arial"/>
+        </w:rPr>
+        <w:t xml:space="preserve"> during collaborative projects to ensure proper version control utility</w:t>
       </w:r>
       <w:r>
         <w:rPr>
@@ -2922,7 +3769,6 @@
           <w:noProof/>
           <w:color w:val="000000" w:themeColor="text1"/>
         </w:rPr>
-        <w:lastRenderedPageBreak/>
         <w:t>Figure 2</w:t>
       </w:r>
       <w:r>
@@ -3019,7 +3865,6 @@
         </w:rPr>
         <w:t xml:space="preserve">relational </w:t>
       </w:r>
-      <w:proofErr w:type="spellStart"/>
       <w:r>
         <w:rPr>
           <w:rFonts w:ascii="Arial" w:hAnsi="Arial" w:cs="Arial"/>
@@ -3034,9 +3879,8 @@
           <w:b/>
           <w:bCs/>
         </w:rPr>
-        <w:t>atabase</w:t>
-      </w:r>
-      <w:proofErr w:type="spellEnd"/>
+        <w:t>abase</w:t>
+      </w:r>
       <w:r>
         <w:rPr>
           <w:rFonts w:ascii="Arial" w:hAnsi="Arial" w:cs="Arial"/>
@@ -3103,7 +3947,14 @@
         <w:rPr>
           <w:rFonts w:ascii="Arial" w:hAnsi="Arial" w:cs="Arial"/>
         </w:rPr>
-        <w:t xml:space="preserve"> water quality observations and can be access</w:t>
+        <w:t xml:space="preserve"> water quality observations and can </w:t>
+      </w:r>
+      <w:proofErr w:type="gramStart"/>
+      <w:r>
+        <w:rPr>
+          <w:rFonts w:ascii="Arial" w:hAnsi="Arial" w:cs="Arial"/>
+        </w:rPr>
+        <w:t>be access</w:t>
       </w:r>
       <w:r>
         <w:rPr>
@@ -3111,6 +3962,7 @@
         </w:rPr>
         <w:t>ed</w:t>
       </w:r>
+      <w:proofErr w:type="gramEnd"/>
       <w:r>
         <w:rPr>
           <w:rFonts w:ascii="Arial" w:hAnsi="Arial" w:cs="Arial"/>
@@ -3255,7 +4107,7 @@
         </w:rPr>
         <w:t xml:space="preserve"> (</w:t>
       </w:r>
-      <w:hyperlink r:id="rId12" w:history="1">
+      <w:hyperlink r:id="rId16" w:history="1">
         <w:r>
           <w:rPr>
             <w:rStyle w:val="Hyperlink"/>
@@ -3286,8 +4138,16 @@
         <w:rPr>
           <w:rFonts w:ascii="Arial" w:hAnsi="Arial" w:cs="Arial"/>
         </w:rPr>
-        <w:t>to date `master` branch which is protected</w:t>
-      </w:r>
+        <w:t xml:space="preserve">to date `master` branch which </w:t>
+      </w:r>
+      <w:proofErr w:type="gramStart"/>
+      <w:r>
+        <w:rPr>
+          <w:rFonts w:ascii="Arial" w:hAnsi="Arial" w:cs="Arial"/>
+        </w:rPr>
+        <w:t>is protected</w:t>
+      </w:r>
+      <w:proofErr w:type="gramEnd"/>
       <w:r>
         <w:rPr>
           <w:rFonts w:ascii="Arial" w:hAnsi="Arial" w:cs="Arial"/>
@@ -3304,6 +4164,7 @@
         <w:rPr>
           <w:rFonts w:ascii="Arial" w:hAnsi="Arial" w:cs="Arial"/>
         </w:rPr>
+        <w:lastRenderedPageBreak/>
         <w:t>updates using GitHub repository restrictions</w:t>
       </w:r>
       <w:r>
@@ -3408,7 +4269,21 @@
         <w:rPr>
           <w:rFonts w:ascii="Arial" w:hAnsi="Arial" w:cs="Arial"/>
         </w:rPr>
-        <w:t xml:space="preserve"> has to be investigated. </w:t>
+        <w:t xml:space="preserve"> </w:t>
+      </w:r>
+      <w:proofErr w:type="gramStart"/>
+      <w:r>
+        <w:rPr>
+          <w:rFonts w:ascii="Arial" w:hAnsi="Arial" w:cs="Arial"/>
+        </w:rPr>
+        <w:t>has to</w:t>
+      </w:r>
+      <w:proofErr w:type="gramEnd"/>
+      <w:r>
+        <w:rPr>
+          <w:rFonts w:ascii="Arial" w:hAnsi="Arial" w:cs="Arial"/>
+        </w:rPr>
+        <w:t xml:space="preserve"> be investigated. </w:t>
       </w:r>
       <w:r>
         <w:rPr>
@@ -3509,7 +4384,21 @@
         <w:rPr>
           <w:rFonts w:ascii="Arial" w:hAnsi="Arial" w:cs="Arial"/>
         </w:rPr>
-        <w:t xml:space="preserve">Water quality observations are imported </w:t>
+        <w:t xml:space="preserve">Water quality observations </w:t>
+      </w:r>
+      <w:proofErr w:type="gramStart"/>
+      <w:r>
+        <w:rPr>
+          <w:rFonts w:ascii="Arial" w:hAnsi="Arial" w:cs="Arial"/>
+        </w:rPr>
+        <w:t>are imported</w:t>
+      </w:r>
+      <w:proofErr w:type="gramEnd"/>
+      <w:r>
+        <w:rPr>
+          <w:rFonts w:ascii="Arial" w:hAnsi="Arial" w:cs="Arial"/>
+        </w:rPr>
+        <w:t xml:space="preserve"> </w:t>
       </w:r>
       <w:r>
         <w:rPr>
@@ -3569,14 +4458,21 @@
         <w:rPr>
           <w:rFonts w:ascii="Arial" w:hAnsi="Arial" w:cs="Arial"/>
         </w:rPr>
-        <w:t xml:space="preserve"> If observations are </w:t>
-      </w:r>
-      <w:r>
-        <w:rPr>
-          <w:rFonts w:ascii="Arial" w:hAnsi="Arial" w:cs="Arial"/>
-        </w:rPr>
-        <w:lastRenderedPageBreak/>
-        <w:t xml:space="preserve">flagged through the Python import process an </w:t>
+        <w:t xml:space="preserve"> If observations </w:t>
+      </w:r>
+      <w:proofErr w:type="gramStart"/>
+      <w:r>
+        <w:rPr>
+          <w:rFonts w:ascii="Arial" w:hAnsi="Arial" w:cs="Arial"/>
+        </w:rPr>
+        <w:t>are flagged</w:t>
+      </w:r>
+      <w:proofErr w:type="gramEnd"/>
+      <w:r>
+        <w:rPr>
+          <w:rFonts w:ascii="Arial" w:hAnsi="Arial" w:cs="Arial"/>
+        </w:rPr>
+        <w:t xml:space="preserve"> through the Python import process an </w:t>
       </w:r>
       <w:r>
         <w:rPr>
@@ -3624,13 +4520,27 @@
         <w:rPr>
           <w:rFonts w:ascii="Arial" w:hAnsi="Arial" w:cs="Arial"/>
         </w:rPr>
-        <w:t xml:space="preserve">All unique observations are </w:t>
-      </w:r>
-      <w:r>
-        <w:rPr>
-          <w:rFonts w:ascii="Arial" w:hAnsi="Arial" w:cs="Arial"/>
-        </w:rPr>
-        <w:t xml:space="preserve">imported into our MySQL </w:t>
+        <w:t xml:space="preserve">All unique observations </w:t>
+      </w:r>
+      <w:proofErr w:type="gramStart"/>
+      <w:r>
+        <w:rPr>
+          <w:rFonts w:ascii="Arial" w:hAnsi="Arial" w:cs="Arial"/>
+        </w:rPr>
+        <w:t xml:space="preserve">are </w:t>
+      </w:r>
+      <w:r>
+        <w:rPr>
+          <w:rFonts w:ascii="Arial" w:hAnsi="Arial" w:cs="Arial"/>
+        </w:rPr>
+        <w:t>imported</w:t>
+      </w:r>
+      <w:proofErr w:type="gramEnd"/>
+      <w:r>
+        <w:rPr>
+          <w:rFonts w:ascii="Arial" w:hAnsi="Arial" w:cs="Arial"/>
+        </w:rPr>
+        <w:t xml:space="preserve"> into our MySQL </w:t>
       </w:r>
       <w:r>
         <w:rPr>
@@ -3764,7 +4674,19 @@
         <w:rPr>
           <w:rFonts w:ascii="Arial" w:hAnsi="Arial" w:cs="Arial"/>
         </w:rPr>
-        <w:t xml:space="preserve">using a structure data packet </w:t>
+        <w:t>using a structure</w:t>
+      </w:r>
+      <w:r>
+        <w:rPr>
+          <w:rFonts w:ascii="Arial" w:hAnsi="Arial" w:cs="Arial"/>
+        </w:rPr>
+        <w:t>d</w:t>
+      </w:r>
+      <w:r>
+        <w:rPr>
+          <w:rFonts w:ascii="Arial" w:hAnsi="Arial" w:cs="Arial"/>
+        </w:rPr>
+        <w:t xml:space="preserve"> data packet </w:t>
       </w:r>
       <w:r>
         <w:rPr>
@@ -3822,11 +4744,19 @@
         </w:rPr>
         <w:t xml:space="preserve"> are </w:t>
       </w:r>
-      <w:r>
-        <w:rPr>
-          <w:rFonts w:ascii="Arial" w:hAnsi="Arial" w:cs="Arial"/>
-        </w:rPr>
-        <w:t>similar to th</w:t>
+      <w:proofErr w:type="gramStart"/>
+      <w:r>
+        <w:rPr>
+          <w:rFonts w:ascii="Arial" w:hAnsi="Arial" w:cs="Arial"/>
+        </w:rPr>
+        <w:t>similar to</w:t>
+      </w:r>
+      <w:proofErr w:type="gramEnd"/>
+      <w:r>
+        <w:rPr>
+          <w:rFonts w:ascii="Arial" w:hAnsi="Arial" w:cs="Arial"/>
+        </w:rPr>
+        <w:t xml:space="preserve"> th</w:t>
       </w:r>
       <w:r>
         <w:rPr>
@@ -3877,8 +4807,16 @@
         <w:rPr>
           <w:rFonts w:ascii="Arial" w:hAnsi="Arial" w:cs="Arial"/>
         </w:rPr>
-        <w:t xml:space="preserve"> are standardized</w:t>
-      </w:r>
+        <w:t xml:space="preserve"> </w:t>
+      </w:r>
+      <w:proofErr w:type="gramStart"/>
+      <w:r>
+        <w:rPr>
+          <w:rFonts w:ascii="Arial" w:hAnsi="Arial" w:cs="Arial"/>
+        </w:rPr>
+        <w:t>are standardized</w:t>
+      </w:r>
+      <w:proofErr w:type="gramEnd"/>
       <w:r>
         <w:rPr>
           <w:rFonts w:ascii="Arial" w:hAnsi="Arial" w:cs="Arial"/>
@@ -3898,6 +4836,7 @@
         <w:rPr>
           <w:rFonts w:ascii="Arial" w:hAnsi="Arial" w:cs="Arial"/>
         </w:rPr>
+        <w:lastRenderedPageBreak/>
         <w:t xml:space="preserve">2. </w:t>
       </w:r>
       <w:r>
@@ -3934,7 +4873,14 @@
         <w:rPr>
           <w:rFonts w:ascii="Arial" w:hAnsi="Arial" w:cs="Arial"/>
         </w:rPr>
-        <w:t xml:space="preserve">. These observations are </w:t>
+        <w:t xml:space="preserve">. These observations </w:t>
+      </w:r>
+      <w:proofErr w:type="gramStart"/>
+      <w:r>
+        <w:rPr>
+          <w:rFonts w:ascii="Arial" w:hAnsi="Arial" w:cs="Arial"/>
+        </w:rPr>
+        <w:t xml:space="preserve">are </w:t>
       </w:r>
       <w:r>
         <w:rPr>
@@ -3960,6 +4906,7 @@
         </w:rPr>
         <w:t>n</w:t>
       </w:r>
+      <w:proofErr w:type="gramEnd"/>
       <w:r>
         <w:rPr>
           <w:rFonts w:ascii="Arial" w:hAnsi="Arial" w:cs="Arial"/>
@@ -4026,7 +4973,19 @@
         <w:rPr>
           <w:rFonts w:ascii="Arial" w:hAnsi="Arial" w:cs="Arial"/>
         </w:rPr>
-        <w:t xml:space="preserve">. Use R programming to create internal reporting to estimate densities and power analysis which influence the number sampling trips needed for the season. </w:t>
+        <w:t xml:space="preserve">. </w:t>
+      </w:r>
+      <w:r>
+        <w:rPr>
+          <w:rFonts w:ascii="Arial" w:hAnsi="Arial" w:cs="Arial"/>
+        </w:rPr>
+        <w:t>We then u</w:t>
+      </w:r>
+      <w:r>
+        <w:rPr>
+          <w:rFonts w:ascii="Arial" w:hAnsi="Arial" w:cs="Arial"/>
+        </w:rPr>
+        <w:t xml:space="preserve">se R programming to create internal reporting to estimate densities and power analysis which influence the number sampling trips needed for the season. </w:t>
       </w:r>
     </w:p>
     <w:p>
@@ -4042,7 +5001,6 @@
           <w:rFonts w:ascii="Arial" w:hAnsi="Arial" w:cs="Arial"/>
           <w:noProof/>
         </w:rPr>
-        <w:lastRenderedPageBreak/>
         <w:drawing>
           <wp:anchor distT="0" distB="0" distL="114300" distR="114300" simplePos="0" relativeHeight="251668480" behindDoc="0" locked="0" layoutInCell="1" allowOverlap="1" wp14:anchorId="7ECFB681" wp14:editId="6D846170">
             <wp:simplePos x="0" y="0"/>
@@ -4069,7 +5027,7 @@
                     </pic:cNvPicPr>
                   </pic:nvPicPr>
                   <pic:blipFill>
-                    <a:blip r:embed="rId13" cstate="print">
+                    <a:blip r:embed="rId17" cstate="print">
                       <a:extLst>
                         <a:ext uri="{28A0092B-C50C-407E-A947-70E740481C1C}">
                           <a14:useLocalDpi xmlns:a14="http://schemas.microsoft.com/office/drawing/2010/main" val="0"/>
@@ -4110,7 +5068,47 @@
         <w:rPr>
           <w:rFonts w:ascii="Arial" w:hAnsi="Arial" w:cs="Arial"/>
         </w:rPr>
-        <w:t>3.C. Processed data, scripts, and documents are then stored in GitHub. Standardized GitHub workflows are used during collaborative projects to ensure proper version control utility</w:t>
+        <w:t xml:space="preserve">3.C. Processed data, scripts, and documents </w:t>
+      </w:r>
+      <w:proofErr w:type="gramStart"/>
+      <w:r>
+        <w:rPr>
+          <w:rFonts w:ascii="Arial" w:hAnsi="Arial" w:cs="Arial"/>
+        </w:rPr>
+        <w:t>are then stored</w:t>
+      </w:r>
+      <w:proofErr w:type="gramEnd"/>
+      <w:r>
+        <w:rPr>
+          <w:rFonts w:ascii="Arial" w:hAnsi="Arial" w:cs="Arial"/>
+        </w:rPr>
+        <w:t xml:space="preserve"> </w:t>
+      </w:r>
+      <w:r>
+        <w:rPr>
+          <w:rFonts w:ascii="Arial" w:hAnsi="Arial" w:cs="Arial"/>
+        </w:rPr>
+        <w:t>unto</w:t>
+      </w:r>
+      <w:r>
+        <w:rPr>
+          <w:rFonts w:ascii="Arial" w:hAnsi="Arial" w:cs="Arial"/>
+        </w:rPr>
+        <w:t xml:space="preserve"> GitHub. Standardized GitHub workflows </w:t>
+      </w:r>
+      <w:proofErr w:type="gramStart"/>
+      <w:r>
+        <w:rPr>
+          <w:rFonts w:ascii="Arial" w:hAnsi="Arial" w:cs="Arial"/>
+        </w:rPr>
+        <w:t>are used</w:t>
+      </w:r>
+      <w:proofErr w:type="gramEnd"/>
+      <w:r>
+        <w:rPr>
+          <w:rFonts w:ascii="Arial" w:hAnsi="Arial" w:cs="Arial"/>
+        </w:rPr>
+        <w:t xml:space="preserve"> during collaborative projects to ensure proper version control utility</w:t>
       </w:r>
       <w:r>
         <w:rPr>
@@ -4248,6 +5246,7 @@
         <w:rPr>
           <w:rFonts w:ascii="Arial" w:hAnsi="Arial" w:cs="Arial"/>
         </w:rPr>
+        <w:lastRenderedPageBreak/>
         <w:tab/>
         <w:t xml:space="preserve">Some of the challenges we have faced as an on-going project is to keep field data collection concise and </w:t>
       </w:r>
@@ -4447,14 +5446,7 @@
         <w:rPr>
           <w:rFonts w:ascii="Arial" w:hAnsi="Arial" w:cs="Arial"/>
         </w:rPr>
-        <w:t xml:space="preserve"> </w:t>
-      </w:r>
-      <w:r>
-        <w:rPr>
-          <w:rFonts w:ascii="Arial" w:hAnsi="Arial" w:cs="Arial"/>
-        </w:rPr>
-        <w:lastRenderedPageBreak/>
-        <w:t>and date</w:t>
+        <w:t xml:space="preserve"> and date</w:t>
       </w:r>
       <w:r>
         <w:rPr>
@@ -4543,7 +5535,21 @@
         <w:rPr>
           <w:rFonts w:ascii="Arial" w:hAnsi="Arial" w:cs="Arial"/>
         </w:rPr>
-        <w:t xml:space="preserve"> through Microsoft Excel. Data validation ensures that every new observation manually entered is restricted and limited to what is applicable for that </w:t>
+        <w:t xml:space="preserve"> through Microsoft Excel. Data validation ensures that every new observation manually entered </w:t>
+      </w:r>
+      <w:proofErr w:type="gramStart"/>
+      <w:r>
+        <w:rPr>
+          <w:rFonts w:ascii="Arial" w:hAnsi="Arial" w:cs="Arial"/>
+        </w:rPr>
+        <w:t>is restricted</w:t>
+      </w:r>
+      <w:proofErr w:type="gramEnd"/>
+      <w:r>
+        <w:rPr>
+          <w:rFonts w:ascii="Arial" w:hAnsi="Arial" w:cs="Arial"/>
+        </w:rPr>
+        <w:t xml:space="preserve"> and limited to what is applicable for that </w:t>
       </w:r>
       <w:r>
         <w:rPr>
@@ -4617,6 +5623,7 @@
         </w:rPr>
         <w:t xml:space="preserve"> that do not match. The flagged cells will then </w:t>
       </w:r>
+      <w:proofErr w:type="gramStart"/>
       <w:r>
         <w:rPr>
           <w:rFonts w:ascii="Arial" w:hAnsi="Arial" w:cs="Arial"/>
@@ -4627,7 +5634,14 @@
         <w:rPr>
           <w:rFonts w:ascii="Arial" w:hAnsi="Arial" w:cs="Arial"/>
         </w:rPr>
-        <w:t>reconciled by a third team member, who will investigate the discrepancy</w:t>
+        <w:t>reconciled</w:t>
+      </w:r>
+      <w:proofErr w:type="gramEnd"/>
+      <w:r>
+        <w:rPr>
+          <w:rFonts w:ascii="Arial" w:hAnsi="Arial" w:cs="Arial"/>
+        </w:rPr>
+        <w:t xml:space="preserve"> by a third team member, who will investigate the discrepancy</w:t>
       </w:r>
       <w:r>
         <w:rPr>
@@ -4778,7 +5792,21 @@
         <w:rPr>
           <w:rFonts w:ascii="Arial" w:hAnsi="Arial" w:cs="Arial"/>
         </w:rPr>
-        <w:t xml:space="preserve">oyster observations are ultimately stored in our master data repository on GitHub and team members are required to follow the same workflow as previous mentioned (Box 4 3.C). </w:t>
+        <w:t xml:space="preserve">oyster observations </w:t>
+      </w:r>
+      <w:proofErr w:type="gramStart"/>
+      <w:r>
+        <w:rPr>
+          <w:rFonts w:ascii="Arial" w:hAnsi="Arial" w:cs="Arial"/>
+        </w:rPr>
+        <w:t>are ultimately stored</w:t>
+      </w:r>
+      <w:proofErr w:type="gramEnd"/>
+      <w:r>
+        <w:rPr>
+          <w:rFonts w:ascii="Arial" w:hAnsi="Arial" w:cs="Arial"/>
+        </w:rPr>
+        <w:t xml:space="preserve"> in our master data repository on GitHub and team members are required to follow the same workflow as previous mentioned (Box 4 3.C). </w:t>
       </w:r>
       <w:r>
         <w:rPr>
@@ -4802,8 +5830,16 @@
         <w:rPr>
           <w:rFonts w:ascii="Arial" w:hAnsi="Arial" w:cs="Arial"/>
         </w:rPr>
-        <w:t xml:space="preserve">oyster data updated </w:t>
-      </w:r>
+        <w:t xml:space="preserve">oyster </w:t>
+      </w:r>
+      <w:r>
+        <w:rPr>
+          <w:rFonts w:ascii="Arial" w:hAnsi="Arial" w:cs="Arial"/>
+        </w:rPr>
+        <w:lastRenderedPageBreak/>
+        <w:t xml:space="preserve">data updated </w:t>
+      </w:r>
+      <w:proofErr w:type="gramStart"/>
       <w:r>
         <w:rPr>
           <w:rFonts w:ascii="Arial" w:hAnsi="Arial" w:cs="Arial"/>
@@ -4814,13 +5850,34 @@
         <w:rPr>
           <w:rFonts w:ascii="Arial" w:hAnsi="Arial" w:cs="Arial"/>
         </w:rPr>
-        <w:t xml:space="preserve"> reviewed prior to merging with the protected `master` branch. It is also important to note that oyster </w:t>
-      </w:r>
-      <w:r>
-        <w:rPr>
-          <w:rFonts w:ascii="Arial" w:hAnsi="Arial" w:cs="Arial"/>
-        </w:rPr>
-        <w:t xml:space="preserve">measurements are not stored in MySQL since our MySQL </w:t>
+        <w:t xml:space="preserve"> reviewed</w:t>
+      </w:r>
+      <w:proofErr w:type="gramEnd"/>
+      <w:r>
+        <w:rPr>
+          <w:rFonts w:ascii="Arial" w:hAnsi="Arial" w:cs="Arial"/>
+        </w:rPr>
+        <w:t xml:space="preserve"> prior to merging with the protected `master` branch. It is also important to note that oyster </w:t>
+      </w:r>
+      <w:r>
+        <w:rPr>
+          <w:rFonts w:ascii="Arial" w:hAnsi="Arial" w:cs="Arial"/>
+        </w:rPr>
+        <w:t xml:space="preserve">measurements </w:t>
+      </w:r>
+      <w:proofErr w:type="gramStart"/>
+      <w:r>
+        <w:rPr>
+          <w:rFonts w:ascii="Arial" w:hAnsi="Arial" w:cs="Arial"/>
+        </w:rPr>
+        <w:t>are not stored</w:t>
+      </w:r>
+      <w:proofErr w:type="gramEnd"/>
+      <w:r>
+        <w:rPr>
+          <w:rFonts w:ascii="Arial" w:hAnsi="Arial" w:cs="Arial"/>
+        </w:rPr>
+        <w:t xml:space="preserve"> in MySQL since our MySQL </w:t>
       </w:r>
       <w:r>
         <w:rPr>
@@ -4919,6 +5976,12 @@
         <w:rPr>
           <w:rFonts w:ascii="Arial" w:hAnsi="Arial" w:cs="Arial"/>
         </w:rPr>
+        <w:t xml:space="preserve"> (Jones, 2013)</w:t>
+      </w:r>
+      <w:r>
+        <w:rPr>
+          <w:rFonts w:ascii="Arial" w:hAnsi="Arial" w:cs="Arial"/>
+        </w:rPr>
         <w:t xml:space="preserve">. </w:t>
       </w:r>
       <w:r>
@@ -4991,14 +6054,7 @@
         <w:rPr>
           <w:rFonts w:ascii="Arial" w:hAnsi="Arial" w:cs="Arial"/>
         </w:rPr>
-        <w:t xml:space="preserve">, </w:t>
-      </w:r>
-      <w:r>
-        <w:rPr>
-          <w:rFonts w:ascii="Arial" w:hAnsi="Arial" w:cs="Arial"/>
-        </w:rPr>
-        <w:lastRenderedPageBreak/>
-        <w:t xml:space="preserve">which is currently not </w:t>
+        <w:t xml:space="preserve">, which is currently not </w:t>
       </w:r>
       <w:r>
         <w:rPr>
@@ -5298,7 +6354,21 @@
         <w:rPr>
           <w:rFonts w:ascii="Arial" w:hAnsi="Arial" w:cs="Arial"/>
         </w:rPr>
-        <w:t xml:space="preserve">between data collection, analysis and adaptive management. </w:t>
+        <w:t xml:space="preserve">between data collection, </w:t>
+      </w:r>
+      <w:proofErr w:type="gramStart"/>
+      <w:r>
+        <w:rPr>
+          <w:rFonts w:ascii="Arial" w:hAnsi="Arial" w:cs="Arial"/>
+        </w:rPr>
+        <w:t>analysis</w:t>
+      </w:r>
+      <w:proofErr w:type="gramEnd"/>
+      <w:r>
+        <w:rPr>
+          <w:rFonts w:ascii="Arial" w:hAnsi="Arial" w:cs="Arial"/>
+        </w:rPr>
+        <w:t xml:space="preserve"> and adaptive management. </w:t>
       </w:r>
       <w:r>
         <w:rPr>
@@ -5316,7 +6386,19 @@
         <w:rPr>
           <w:rFonts w:ascii="Arial" w:hAnsi="Arial" w:cs="Arial"/>
         </w:rPr>
-        <w:t xml:space="preserve"> to influence the amount of sampling needed to optimize our efforts through power analysis.</w:t>
+        <w:t xml:space="preserve"> to influence the amount of sampling needed to optimize our efforts through power analysis</w:t>
+      </w:r>
+      <w:r>
+        <w:rPr>
+          <w:rFonts w:ascii="Arial" w:hAnsi="Arial" w:cs="Arial"/>
+        </w:rPr>
+        <w:t xml:space="preserve"> (Randall, 1990)</w:t>
+      </w:r>
+      <w:r>
+        <w:rPr>
+          <w:rFonts w:ascii="Arial" w:hAnsi="Arial" w:cs="Arial"/>
+        </w:rPr>
+        <w:t>.</w:t>
       </w:r>
       <w:r>
         <w:rPr>
@@ -5412,7 +6494,14 @@
         <w:rPr>
           <w:rFonts w:ascii="Arial" w:hAnsi="Arial" w:cs="Arial"/>
         </w:rPr>
-        <w:t xml:space="preserve"> ensures that efforts and funds are allocated efficiently</w:t>
+        <w:t xml:space="preserve"> ensures that </w:t>
+      </w:r>
+      <w:r>
+        <w:rPr>
+          <w:rFonts w:ascii="Arial" w:hAnsi="Arial" w:cs="Arial"/>
+        </w:rPr>
+        <w:lastRenderedPageBreak/>
+        <w:t>efforts and funds are allocated efficiently</w:t>
       </w:r>
       <w:r>
         <w:rPr>
@@ -5491,8 +6580,8 @@
           <w:rFonts w:ascii="Arial" w:hAnsi="Arial" w:cs="Arial"/>
         </w:rPr>
       </w:pPr>
-      <w:bookmarkStart w:id="4" w:name="references"/>
-      <w:bookmarkEnd w:id="4"/>
+      <w:bookmarkStart w:id="7" w:name="references"/>
+      <w:bookmarkEnd w:id="7"/>
       <w:r>
         <w:rPr>
           <w:rFonts w:ascii="Arial" w:hAnsi="Arial" w:cs="Arial"/>
@@ -5575,8 +6664,16 @@
         <w:rPr>
           <w:rFonts w:ascii="Arial" w:hAnsi="Arial" w:cs="Arial"/>
         </w:rPr>
-        <w:t>how data will be collected</w:t>
-      </w:r>
+        <w:t xml:space="preserve">how data will </w:t>
+      </w:r>
+      <w:proofErr w:type="gramStart"/>
+      <w:r>
+        <w:rPr>
+          <w:rFonts w:ascii="Arial" w:hAnsi="Arial" w:cs="Arial"/>
+        </w:rPr>
+        <w:t>be collected</w:t>
+      </w:r>
+      <w:proofErr w:type="gramEnd"/>
       <w:r>
         <w:rPr>
           <w:rFonts w:ascii="Arial" w:hAnsi="Arial" w:cs="Arial"/>
@@ -5601,6 +6698,7 @@
         </w:rPr>
         <w:t xml:space="preserve">Establishing a modern data management workflow prior to the collection or start of a conservation effort should be </w:t>
       </w:r>
+      <w:proofErr w:type="gramStart"/>
       <w:r>
         <w:rPr>
           <w:rFonts w:ascii="Arial" w:hAnsi="Arial" w:cs="Arial"/>
@@ -5611,7 +6709,14 @@
         <w:rPr>
           <w:rFonts w:ascii="Arial" w:hAnsi="Arial" w:cs="Arial"/>
         </w:rPr>
-        <w:t xml:space="preserve"> practice.</w:t>
+        <w:t xml:space="preserve"> practice</w:t>
+      </w:r>
+      <w:proofErr w:type="gramEnd"/>
+      <w:r>
+        <w:rPr>
+          <w:rFonts w:ascii="Arial" w:hAnsi="Arial" w:cs="Arial"/>
+        </w:rPr>
+        <w:t>.</w:t>
       </w:r>
       <w:r>
         <w:rPr>
@@ -5689,14 +6794,7 @@
         <w:rPr>
           <w:rFonts w:ascii="Arial" w:hAnsi="Arial" w:cs="Arial"/>
         </w:rPr>
-        <w:t xml:space="preserve"> yield consistent </w:t>
-      </w:r>
-      <w:r>
-        <w:rPr>
-          <w:rFonts w:ascii="Arial" w:hAnsi="Arial" w:cs="Arial"/>
-        </w:rPr>
-        <w:lastRenderedPageBreak/>
-        <w:t>results among collaborators</w:t>
+        <w:t xml:space="preserve"> yield consistent results among collaborators</w:t>
       </w:r>
       <w:r>
         <w:rPr>
@@ -5720,7 +6818,21 @@
         <w:rPr>
           <w:rFonts w:ascii="Arial" w:hAnsi="Arial" w:cs="Arial"/>
         </w:rPr>
-        <w:t xml:space="preserve">Our data management workflow we’ve employed in the LCR project answers many of the challenges with “living data”. </w:t>
+        <w:t xml:space="preserve">Our data management workflow </w:t>
+      </w:r>
+      <w:proofErr w:type="gramStart"/>
+      <w:r>
+        <w:rPr>
+          <w:rFonts w:ascii="Arial" w:hAnsi="Arial" w:cs="Arial"/>
+        </w:rPr>
+        <w:t>we’ve</w:t>
+      </w:r>
+      <w:proofErr w:type="gramEnd"/>
+      <w:r>
+        <w:rPr>
+          <w:rFonts w:ascii="Arial" w:hAnsi="Arial" w:cs="Arial"/>
+        </w:rPr>
+        <w:t xml:space="preserve"> employed in the LCR project answers many of the challenges with “living data”. </w:t>
       </w:r>
       <w:r>
         <w:rPr>
@@ -5831,7 +6943,21 @@
         <w:rPr>
           <w:rFonts w:ascii="Arial" w:hAnsi="Arial" w:cs="Arial"/>
         </w:rPr>
-        <w:t xml:space="preserve"> in a data management workflow. Firstly, these software are free and there is continuous support for these applications</w:t>
+        <w:t xml:space="preserve"> in a data management workflow. Firstly, </w:t>
+      </w:r>
+      <w:proofErr w:type="gramStart"/>
+      <w:r>
+        <w:rPr>
+          <w:rFonts w:ascii="Arial" w:hAnsi="Arial" w:cs="Arial"/>
+        </w:rPr>
+        <w:t>these software</w:t>
+      </w:r>
+      <w:proofErr w:type="gramEnd"/>
+      <w:r>
+        <w:rPr>
+          <w:rFonts w:ascii="Arial" w:hAnsi="Arial" w:cs="Arial"/>
+        </w:rPr>
+        <w:t xml:space="preserve"> are free and there is continuous support for these applications</w:t>
       </w:r>
       <w:r>
         <w:rPr>
@@ -5875,7 +7001,7 @@
         </w:rPr>
         <w:t>(</w:t>
       </w:r>
-      <w:hyperlink r:id="rId14" w:history="1">
+      <w:hyperlink r:id="rId18" w:history="1">
         <w:r>
           <w:rPr>
             <w:rStyle w:val="Hyperlink"/>
@@ -5938,7 +7064,7 @@
         </w:rPr>
         <w:t xml:space="preserve">offer R programming courses which teach the basics of statistical analysis with R (e.g., WIS 4601, Quantitative Ecology, </w:t>
       </w:r>
-      <w:hyperlink r:id="rId15" w:history="1">
+      <w:hyperlink r:id="rId19" w:history="1">
         <w:r>
           <w:rPr>
             <w:rStyle w:val="Hyperlink"/>
@@ -5965,7 +7091,7 @@
         </w:rPr>
         <w:t xml:space="preserve"> (e.g., WIS 6934, </w:t>
       </w:r>
-      <w:hyperlink r:id="rId16" w:history="1">
+      <w:hyperlink r:id="rId20" w:history="1">
         <w:r>
           <w:rPr>
             <w:rStyle w:val="Hyperlink"/>
@@ -6064,14 +7190,31 @@
           <w:rFonts w:ascii="Arial" w:hAnsi="Arial" w:cs="Arial"/>
           <w:color w:val="000000" w:themeColor="text1"/>
         </w:rPr>
-        <w:t xml:space="preserve">Some of the disadvantages to our current workflow is that it can only handle only certain types of data and </w:t>
-      </w:r>
-      <w:r>
-        <w:rPr>
-          <w:rFonts w:ascii="Arial" w:hAnsi="Arial" w:cs="Arial"/>
-          <w:color w:val="000000" w:themeColor="text1"/>
-        </w:rPr>
-        <w:t xml:space="preserve">also </w:t>
+        <w:lastRenderedPageBreak/>
+        <w:t xml:space="preserve">Some of the disadvantages to our current workflow is that it can only handle only certain types of data </w:t>
+      </w:r>
+      <w:proofErr w:type="gramStart"/>
+      <w:r>
+        <w:rPr>
+          <w:rFonts w:ascii="Arial" w:hAnsi="Arial" w:cs="Arial"/>
+          <w:color w:val="000000" w:themeColor="text1"/>
+        </w:rPr>
+        <w:t xml:space="preserve">and </w:t>
+      </w:r>
+      <w:r>
+        <w:rPr>
+          <w:rFonts w:ascii="Arial" w:hAnsi="Arial" w:cs="Arial"/>
+          <w:color w:val="000000" w:themeColor="text1"/>
+        </w:rPr>
+        <w:t>also</w:t>
+      </w:r>
+      <w:proofErr w:type="gramEnd"/>
+      <w:r>
+        <w:rPr>
+          <w:rFonts w:ascii="Arial" w:hAnsi="Arial" w:cs="Arial"/>
+          <w:color w:val="000000" w:themeColor="text1"/>
+        </w:rPr>
+        <w:t xml:space="preserve"> </w:t>
       </w:r>
       <w:r>
         <w:rPr>
@@ -6115,7 +7258,7 @@
         </w:rPr>
         <w:t xml:space="preserve"> (</w:t>
       </w:r>
-      <w:hyperlink r:id="rId17" w:history="1">
+      <w:hyperlink r:id="rId21" w:history="1">
         <w:r>
           <w:rPr>
             <w:rStyle w:val="Hyperlink"/>
@@ -6138,6 +7281,7 @@
         </w:rPr>
         <w:t xml:space="preserve">. The MySQL database can also be difficult to make fundamental changes to, which we do not want to do at this </w:t>
       </w:r>
+      <w:proofErr w:type="gramStart"/>
       <w:r>
         <w:rPr>
           <w:rFonts w:ascii="Arial" w:hAnsi="Arial" w:cs="Arial"/>
@@ -6159,6 +7303,7 @@
         </w:rPr>
         <w:t>and</w:t>
       </w:r>
+      <w:proofErr w:type="gramEnd"/>
       <w:r>
         <w:rPr>
           <w:rFonts w:ascii="Arial" w:hAnsi="Arial" w:cs="Arial"/>
@@ -6215,7 +7360,7 @@
         </w:rPr>
         <w:t xml:space="preserve"> has a repository limit of 1 GB and up to 100 MB for an individual file (</w:t>
       </w:r>
-      <w:hyperlink r:id="rId18" w:anchor="file-and-repository-size-limitations" w:history="1">
+      <w:hyperlink r:id="rId22" w:anchor="file-and-repository-size-limitations" w:history="1">
         <w:r>
           <w:rPr>
             <w:rStyle w:val="Hyperlink"/>
@@ -6318,91 +7463,97 @@
           <w:rFonts w:ascii="Arial" w:hAnsi="Arial" w:cs="Arial"/>
           <w:noProof/>
         </w:rPr>
-        <w:t xml:space="preserve"> Due to </w:t>
+        <w:t xml:space="preserve"> Due to the recent advancements of tehcnoglogy,</w:t>
       </w:r>
       <w:r>
         <w:rPr>
           <w:rFonts w:ascii="Arial" w:hAnsi="Arial" w:cs="Arial"/>
           <w:noProof/>
         </w:rPr>
-        <w:lastRenderedPageBreak/>
-        <w:t>the recent advancements of tehcnoglogy,</w:t>
+        <w:t xml:space="preserve"> one would assume that</w:t>
       </w:r>
       <w:r>
         <w:rPr>
           <w:rFonts w:ascii="Arial" w:hAnsi="Arial" w:cs="Arial"/>
           <w:noProof/>
         </w:rPr>
-        <w:t xml:space="preserve"> one would assume that</w:t>
+        <w:t xml:space="preserve"> adapative management should be widely </w:t>
       </w:r>
       <w:r>
         <w:rPr>
           <w:rFonts w:ascii="Arial" w:hAnsi="Arial" w:cs="Arial"/>
           <w:noProof/>
         </w:rPr>
-        <w:t xml:space="preserve"> adapative management should be widely </w:t>
+        <w:t>employed</w:t>
       </w:r>
       <w:r>
         <w:rPr>
           <w:rFonts w:ascii="Arial" w:hAnsi="Arial" w:cs="Arial"/>
           <w:noProof/>
         </w:rPr>
-        <w:t>employed</w:t>
+        <w:t xml:space="preserve"> among ecological programs, however adpative management is infrequenctly implemented (Williams et al., 2007). </w:t>
       </w:r>
       <w:r>
         <w:rPr>
           <w:rFonts w:ascii="Arial" w:hAnsi="Arial" w:cs="Arial"/>
           <w:noProof/>
         </w:rPr>
-        <w:t xml:space="preserve"> among ecological programs, however adpative management is infrequenctly implemented (Williams et al., 2007). </w:t>
+        <w:t>We have described some of our challenges and our approach</w:t>
       </w:r>
       <w:r>
         <w:rPr>
           <w:rFonts w:ascii="Arial" w:hAnsi="Arial" w:cs="Arial"/>
           <w:noProof/>
         </w:rPr>
-        <w:t>We have described some of our challenges and our approach</w:t>
+        <w:t>es</w:t>
       </w:r>
       <w:r>
         <w:rPr>
           <w:rFonts w:ascii="Arial" w:hAnsi="Arial" w:cs="Arial"/>
           <w:noProof/>
         </w:rPr>
-        <w:t>es</w:t>
+        <w:t xml:space="preserve"> to address these concerns through our data management wo</w:t>
       </w:r>
       <w:r>
         <w:rPr>
           <w:rFonts w:ascii="Arial" w:hAnsi="Arial" w:cs="Arial"/>
           <w:noProof/>
         </w:rPr>
-        <w:t xml:space="preserve"> to address these concerns through our data management wo</w:t>
+        <w:t>rkflow</w:t>
       </w:r>
       <w:r>
         <w:rPr>
           <w:rFonts w:ascii="Arial" w:hAnsi="Arial" w:cs="Arial"/>
           <w:noProof/>
         </w:rPr>
-        <w:t>rkflow</w:t>
+        <w:t xml:space="preserve">, hoping that it can provide guidance to future research efforts. </w:t>
       </w:r>
       <w:r>
         <w:rPr>
           <w:rFonts w:ascii="Arial" w:hAnsi="Arial" w:cs="Arial"/>
           <w:noProof/>
         </w:rPr>
-        <w:t xml:space="preserve">, hoping that it can provide guidance to future research efforts. </w:t>
+        <w:t xml:space="preserve">Our data management workflow currently does not address some common concerns such as </w:t>
       </w:r>
       <w:r>
         <w:rPr>
           <w:rFonts w:ascii="Arial" w:hAnsi="Arial" w:cs="Arial"/>
           <w:noProof/>
         </w:rPr>
-        <w:t>Our data management workflow currently does not address some common concerns such as 1) citation and authorship</w:t>
+        <w:t>(</w:t>
       </w:r>
       <w:r>
         <w:rPr>
           <w:rFonts w:ascii="Arial" w:hAnsi="Arial" w:cs="Arial"/>
           <w:noProof/>
         </w:rPr>
+        <w:t>1 citation and authorship</w:t>
+      </w:r>
+      <w:r>
+        <w:rPr>
+          <w:rFonts w:ascii="Arial" w:hAnsi="Arial" w:cs="Arial"/>
+          <w:noProof/>
+        </w:rPr>
         <w:t xml:space="preserve"> credit</w:t>
       </w:r>
       <w:r>
@@ -6410,7 +7561,35 @@
           <w:rFonts w:ascii="Arial" w:hAnsi="Arial" w:cs="Arial"/>
           <w:noProof/>
         </w:rPr>
-        <w:t xml:space="preserve">, 2) managing for maps (e.g., geodatabases), and 3) </w:t>
+        <w:t xml:space="preserve">, </w:t>
+      </w:r>
+      <w:r>
+        <w:rPr>
+          <w:rFonts w:ascii="Arial" w:hAnsi="Arial" w:cs="Arial"/>
+          <w:noProof/>
+        </w:rPr>
+        <w:t>(</w:t>
+      </w:r>
+      <w:r>
+        <w:rPr>
+          <w:rFonts w:ascii="Arial" w:hAnsi="Arial" w:cs="Arial"/>
+          <w:noProof/>
+        </w:rPr>
+        <w:t xml:space="preserve">2 managing for maps (e.g., geodatabases), and </w:t>
+      </w:r>
+      <w:r>
+        <w:rPr>
+          <w:rFonts w:ascii="Arial" w:hAnsi="Arial" w:cs="Arial"/>
+          <w:noProof/>
+        </w:rPr>
+        <w:t>(</w:t>
+      </w:r>
+      <w:r>
+        <w:rPr>
+          <w:rFonts w:ascii="Arial" w:hAnsi="Arial" w:cs="Arial"/>
+          <w:noProof/>
+        </w:rPr>
+        <w:t xml:space="preserve">3 </w:t>
       </w:r>
       <w:r>
         <w:rPr>
@@ -6470,6 +7649,64 @@
     </w:sectPr>
   </w:body>
 </w:document>
+</file>
+
+<file path=word/comments.xml><?xml version="1.0" encoding="utf-8"?>
+<w:comments xmlns:wpc="http://schemas.microsoft.com/office/word/2010/wordprocessingCanvas" xmlns:cx="http://schemas.microsoft.com/office/drawing/2014/chartex" xmlns:cx1="http://schemas.microsoft.com/office/drawing/2015/9/8/chartex" xmlns:cx2="http://schemas.microsoft.com/office/drawing/2015/10/21/chartex" xmlns:cx3="http://schemas.microsoft.com/office/drawing/2016/5/9/chartex" xmlns:cx4="http://schemas.microsoft.com/office/drawing/2016/5/10/chartex" xmlns:cx5="http://schemas.microsoft.com/office/drawing/2016/5/11/chartex" xmlns:cx6="http://schemas.microsoft.com/office/drawing/2016/5/12/chartex" xmlns:cx7="http://schemas.microsoft.com/office/drawing/2016/5/13/chartex" xmlns:cx8="http://schemas.microsoft.com/office/drawing/2016/5/14/chartex" xmlns:mc="http://schemas.openxmlformats.org/markup-compatibility/2006" xmlns:aink="http://schemas.microsoft.com/office/drawing/2016/ink" xmlns:am3d="http://schemas.microsoft.com/office/drawing/2017/model3d" xmlns:o="urn:schemas-microsoft-com:office:office" xmlns:r="http://schemas.openxmlformats.org/officeDocument/2006/relationships" xmlns:m="http://schemas.openxmlformats.org/officeDocument/2006/math" xmlns:v="urn:schemas-microsoft-com:vml" xmlns:wp14="http://schemas.microsoft.com/office/word/2010/wordprocessingDrawing" xmlns:wp="http://schemas.openxmlformats.org/drawingml/2006/wordprocessingDrawing" xmlns:w10="urn:schemas-microsoft-com:office:word" xmlns:w="http://schemas.openxmlformats.org/wordprocessingml/2006/main" xmlns:w14="http://schemas.microsoft.com/office/word/2010/wordml" xmlns:w15="http://schemas.microsoft.com/office/word/2012/wordml" xmlns:w16cex="http://schemas.microsoft.com/office/word/2018/wordml/cex" xmlns:w16cid="http://schemas.microsoft.com/office/word/2016/wordml/cid" xmlns:w16="http://schemas.microsoft.com/office/word/2018/wordml" xmlns:w16se="http://schemas.microsoft.com/office/word/2015/wordml/symex" xmlns:wpg="http://schemas.microsoft.com/office/word/2010/wordprocessingGroup" xmlns:wpi="http://schemas.microsoft.com/office/word/2010/wordprocessingInk" xmlns:wne="http://schemas.microsoft.com/office/word/2006/wordml" xmlns:wps="http://schemas.microsoft.com/office/word/2010/wordprocessingShape" mc:Ignorable="w14 w15 w16se w16cid w16 w16cex wp14">
+  <w:comment w:id="3" w:author="Bill Pine" w:date="2020-05-08T06:22:00Z" w:initials="bp">
+    <w:p>
+      <w:pPr>
+        <w:pStyle w:val="CommentText"/>
+      </w:pPr>
+      <w:r>
+        <w:rPr>
+          <w:rStyle w:val="CommentReference"/>
+        </w:rPr>
+        <w:annotationRef/>
+      </w:r>
+      <w:r>
+        <w:t>Did Yenni talk about restoration and management actions?  Seems like this reference is then to the term “living data”</w:t>
+      </w:r>
+    </w:p>
+  </w:comment>
+  <w:comment w:id="5" w:author="Bill Pine" w:date="2020-05-08T06:42:00Z" w:initials="bp">
+    <w:p>
+      <w:pPr>
+        <w:pStyle w:val="CommentText"/>
+      </w:pPr>
+      <w:r>
+        <w:rPr>
+          <w:rStyle w:val="CommentReference"/>
+        </w:rPr>
+        <w:annotationRef/>
+      </w:r>
+      <w:r>
+        <w:t xml:space="preserve">See how my revisions better explain what is going on?  </w:t>
+      </w:r>
+    </w:p>
+  </w:comment>
+</w:comments>
+</file>
+
+<file path=word/commentsExtended.xml><?xml version="1.0" encoding="utf-8"?>
+<w15:commentsEx xmlns:wpc="http://schemas.microsoft.com/office/word/2010/wordprocessingCanvas" xmlns:cx="http://schemas.microsoft.com/office/drawing/2014/chartex" xmlns:cx1="http://schemas.microsoft.com/office/drawing/2015/9/8/chartex" xmlns:cx2="http://schemas.microsoft.com/office/drawing/2015/10/21/chartex" xmlns:cx3="http://schemas.microsoft.com/office/drawing/2016/5/9/chartex" xmlns:cx4="http://schemas.microsoft.com/office/drawing/2016/5/10/chartex" xmlns:cx5="http://schemas.microsoft.com/office/drawing/2016/5/11/chartex" xmlns:cx6="http://schemas.microsoft.com/office/drawing/2016/5/12/chartex" xmlns:cx7="http://schemas.microsoft.com/office/drawing/2016/5/13/chartex" xmlns:cx8="http://schemas.microsoft.com/office/drawing/2016/5/14/chartex" xmlns:mc="http://schemas.openxmlformats.org/markup-compatibility/2006" xmlns:aink="http://schemas.microsoft.com/office/drawing/2016/ink" xmlns:am3d="http://schemas.microsoft.com/office/drawing/2017/model3d" xmlns:o="urn:schemas-microsoft-com:office:office" xmlns:r="http://schemas.openxmlformats.org/officeDocument/2006/relationships" xmlns:m="http://schemas.openxmlformats.org/officeDocument/2006/math" xmlns:v="urn:schemas-microsoft-com:vml" xmlns:wp14="http://schemas.microsoft.com/office/word/2010/wordprocessingDrawing" xmlns:wp="http://schemas.openxmlformats.org/drawingml/2006/wordprocessingDrawing" xmlns:w10="urn:schemas-microsoft-com:office:word" xmlns:w="http://schemas.openxmlformats.org/wordprocessingml/2006/main" xmlns:w14="http://schemas.microsoft.com/office/word/2010/wordml" xmlns:w15="http://schemas.microsoft.com/office/word/2012/wordml" xmlns:w16cex="http://schemas.microsoft.com/office/word/2018/wordml/cex" xmlns:w16cid="http://schemas.microsoft.com/office/word/2016/wordml/cid" xmlns:w16="http://schemas.microsoft.com/office/word/2018/wordml" xmlns:w16se="http://schemas.microsoft.com/office/word/2015/wordml/symex" xmlns:wpg="http://schemas.microsoft.com/office/word/2010/wordprocessingGroup" xmlns:wpi="http://schemas.microsoft.com/office/word/2010/wordprocessingInk" xmlns:wne="http://schemas.microsoft.com/office/word/2006/wordml" xmlns:wps="http://schemas.microsoft.com/office/word/2010/wordprocessingShape" mc:Ignorable="w14 w15 w16se w16cid w16 w16cex wp14">
+  <w15:commentEx w15:paraId="78C97B00" w15:done="1"/>
+  <w15:commentEx w15:paraId="0273668C" w15:done="1"/>
+</w15:commentsEx>
+</file>
+
+<file path=word/commentsExtensible.xml><?xml version="1.0" encoding="utf-8"?>
+<w16cex:commentsExtensible xmlns:wpc="http://schemas.microsoft.com/office/word/2010/wordprocessingCanvas" xmlns:cx="http://schemas.microsoft.com/office/drawing/2014/chartex" xmlns:cx1="http://schemas.microsoft.com/office/drawing/2015/9/8/chartex" xmlns:cx2="http://schemas.microsoft.com/office/drawing/2015/10/21/chartex" xmlns:cx3="http://schemas.microsoft.com/office/drawing/2016/5/9/chartex" xmlns:cx4="http://schemas.microsoft.com/office/drawing/2016/5/10/chartex" xmlns:cx5="http://schemas.microsoft.com/office/drawing/2016/5/11/chartex" xmlns:cx6="http://schemas.microsoft.com/office/drawing/2016/5/12/chartex" xmlns:cx7="http://schemas.microsoft.com/office/drawing/2016/5/13/chartex" xmlns:cx8="http://schemas.microsoft.com/office/drawing/2016/5/14/chartex" xmlns:mc="http://schemas.openxmlformats.org/markup-compatibility/2006" xmlns:aink="http://schemas.microsoft.com/office/drawing/2016/ink" xmlns:am3d="http://schemas.microsoft.com/office/drawing/2017/model3d" xmlns:o="urn:schemas-microsoft-com:office:office" xmlns:r="http://schemas.openxmlformats.org/officeDocument/2006/relationships" xmlns:m="http://schemas.openxmlformats.org/officeDocument/2006/math" xmlns:v="urn:schemas-microsoft-com:vml" xmlns:wp14="http://schemas.microsoft.com/office/word/2010/wordprocessingDrawing" xmlns:wp="http://schemas.openxmlformats.org/drawingml/2006/wordprocessingDrawing" xmlns:w10="urn:schemas-microsoft-com:office:word" xmlns:w="http://schemas.openxmlformats.org/wordprocessingml/2006/main" xmlns:w14="http://schemas.microsoft.com/office/word/2010/wordml" xmlns:w15="http://schemas.microsoft.com/office/word/2012/wordml" xmlns:w16cex="http://schemas.microsoft.com/office/word/2018/wordml/cex" xmlns:w16cid="http://schemas.microsoft.com/office/word/2016/wordml/cid" xmlns:w16="http://schemas.microsoft.com/office/word/2018/wordml" xmlns:w16se="http://schemas.microsoft.com/office/word/2015/wordml/symex" xmlns:wpg="http://schemas.microsoft.com/office/word/2010/wordprocessingGroup" xmlns:wpi="http://schemas.microsoft.com/office/word/2010/wordprocessingInk" xmlns:wne="http://schemas.microsoft.com/office/word/2006/wordml" xmlns:wps="http://schemas.microsoft.com/office/word/2010/wordprocessingShape" mc:Ignorable="w14 w15 w16se w16cid w16 w16cex wp14">
+  <w16cex:commentExtensible w16cex:durableId="225F7940" w16cex:dateUtc="2020-05-08T10:22:00Z"/>
+  <w16cex:commentExtensible w16cex:durableId="225F7DBB" w16cex:dateUtc="2020-05-08T10:42:00Z"/>
+</w16cex:commentsExtensible>
+</file>
+
+<file path=word/commentsIds.xml><?xml version="1.0" encoding="utf-8"?>
+<w16cid:commentsIds xmlns:wpc="http://schemas.microsoft.com/office/word/2010/wordprocessingCanvas" xmlns:cx="http://schemas.microsoft.com/office/drawing/2014/chartex" xmlns:cx1="http://schemas.microsoft.com/office/drawing/2015/9/8/chartex" xmlns:cx2="http://schemas.microsoft.com/office/drawing/2015/10/21/chartex" xmlns:cx3="http://schemas.microsoft.com/office/drawing/2016/5/9/chartex" xmlns:cx4="http://schemas.microsoft.com/office/drawing/2016/5/10/chartex" xmlns:cx5="http://schemas.microsoft.com/office/drawing/2016/5/11/chartex" xmlns:cx6="http://schemas.microsoft.com/office/drawing/2016/5/12/chartex" xmlns:cx7="http://schemas.microsoft.com/office/drawing/2016/5/13/chartex" xmlns:cx8="http://schemas.microsoft.com/office/drawing/2016/5/14/chartex" xmlns:mc="http://schemas.openxmlformats.org/markup-compatibility/2006" xmlns:aink="http://schemas.microsoft.com/office/drawing/2016/ink" xmlns:am3d="http://schemas.microsoft.com/office/drawing/2017/model3d" xmlns:o="urn:schemas-microsoft-com:office:office" xmlns:r="http://schemas.openxmlformats.org/officeDocument/2006/relationships" xmlns:m="http://schemas.openxmlformats.org/officeDocument/2006/math" xmlns:v="urn:schemas-microsoft-com:vml" xmlns:wp14="http://schemas.microsoft.com/office/word/2010/wordprocessingDrawing" xmlns:wp="http://schemas.openxmlformats.org/drawingml/2006/wordprocessingDrawing" xmlns:w10="urn:schemas-microsoft-com:office:word" xmlns:w="http://schemas.openxmlformats.org/wordprocessingml/2006/main" xmlns:w14="http://schemas.microsoft.com/office/word/2010/wordml" xmlns:w15="http://schemas.microsoft.com/office/word/2012/wordml" xmlns:w16cex="http://schemas.microsoft.com/office/word/2018/wordml/cex" xmlns:w16cid="http://schemas.microsoft.com/office/word/2016/wordml/cid" xmlns:w16="http://schemas.microsoft.com/office/word/2018/wordml" xmlns:w16se="http://schemas.microsoft.com/office/word/2015/wordml/symex" xmlns:wpg="http://schemas.microsoft.com/office/word/2010/wordprocessingGroup" xmlns:wpi="http://schemas.microsoft.com/office/word/2010/wordprocessingInk" xmlns:wne="http://schemas.microsoft.com/office/word/2006/wordml" xmlns:wps="http://schemas.microsoft.com/office/word/2010/wordprocessingShape" mc:Ignorable="w14 w15 w16se w16cid w16 w16cex wp14">
+  <w16cid:commentId w16cid:paraId="78C97B00" w16cid:durableId="225F7940"/>
+  <w16cid:commentId w16cid:paraId="0273668C" w16cid:durableId="225F7DBB"/>
+</w16cid:commentsIds>
 </file>
 
 <file path=word/endnotes.xml><?xml version="1.0" encoding="utf-8"?>
@@ -7009,6 +8246,14 @@
     <w:abstractNumId w:val="2"/>
   </w:num>
 </w:numbering>
+</file>
+
+<file path=word/people.xml><?xml version="1.0" encoding="utf-8"?>
+<w15:people xmlns:wpc="http://schemas.microsoft.com/office/word/2010/wordprocessingCanvas" xmlns:cx="http://schemas.microsoft.com/office/drawing/2014/chartex" xmlns:cx1="http://schemas.microsoft.com/office/drawing/2015/9/8/chartex" xmlns:cx2="http://schemas.microsoft.com/office/drawing/2015/10/21/chartex" xmlns:cx3="http://schemas.microsoft.com/office/drawing/2016/5/9/chartex" xmlns:cx4="http://schemas.microsoft.com/office/drawing/2016/5/10/chartex" xmlns:cx5="http://schemas.microsoft.com/office/drawing/2016/5/11/chartex" xmlns:cx6="http://schemas.microsoft.com/office/drawing/2016/5/12/chartex" xmlns:cx7="http://schemas.microsoft.com/office/drawing/2016/5/13/chartex" xmlns:cx8="http://schemas.microsoft.com/office/drawing/2016/5/14/chartex" xmlns:mc="http://schemas.openxmlformats.org/markup-compatibility/2006" xmlns:aink="http://schemas.microsoft.com/office/drawing/2016/ink" xmlns:am3d="http://schemas.microsoft.com/office/drawing/2017/model3d" xmlns:o="urn:schemas-microsoft-com:office:office" xmlns:r="http://schemas.openxmlformats.org/officeDocument/2006/relationships" xmlns:m="http://schemas.openxmlformats.org/officeDocument/2006/math" xmlns:v="urn:schemas-microsoft-com:vml" xmlns:wp14="http://schemas.microsoft.com/office/word/2010/wordprocessingDrawing" xmlns:wp="http://schemas.openxmlformats.org/drawingml/2006/wordprocessingDrawing" xmlns:w10="urn:schemas-microsoft-com:office:word" xmlns:w="http://schemas.openxmlformats.org/wordprocessingml/2006/main" xmlns:w14="http://schemas.microsoft.com/office/word/2010/wordml" xmlns:w15="http://schemas.microsoft.com/office/word/2012/wordml" xmlns:w16cex="http://schemas.microsoft.com/office/word/2018/wordml/cex" xmlns:w16cid="http://schemas.microsoft.com/office/word/2016/wordml/cid" xmlns:w16="http://schemas.microsoft.com/office/word/2018/wordml" xmlns:w16se="http://schemas.microsoft.com/office/word/2015/wordml/symex" xmlns:wpg="http://schemas.microsoft.com/office/word/2010/wordprocessingGroup" xmlns:wpi="http://schemas.microsoft.com/office/word/2010/wordprocessingInk" xmlns:wne="http://schemas.microsoft.com/office/word/2006/wordml" xmlns:wps="http://schemas.microsoft.com/office/word/2010/wordprocessingShape" mc:Ignorable="w14 w15 w16se w16cid w16 w16cex wp14">
+  <w15:person w15:author="Bill Pine">
+    <w15:presenceInfo w15:providerId="None" w15:userId="Bill Pine"/>
+  </w15:person>
+</w15:people>
 </file>
 
 <file path=word/styles.xml><?xml version="1.0" encoding="utf-8"?>
@@ -7778,6 +9023,43 @@
       <w:shd w:val="clear" w:color="auto" w:fill="E1DFDD"/>
     </w:rPr>
   </w:style>
+  <w:style w:type="character" w:styleId="CommentReference">
+    <w:name w:val="annotation reference"/>
+    <w:basedOn w:val="DefaultParagraphFont"/>
+    <w:uiPriority w:val="99"/>
+    <w:semiHidden/>
+    <w:unhideWhenUsed/>
+    <w:rsid w:val="00A33CD3"/>
+    <w:rPr>
+      <w:sz w:val="16"/>
+      <w:szCs w:val="16"/>
+    </w:rPr>
+  </w:style>
+  <w:style w:type="paragraph" w:styleId="CommentText">
+    <w:name w:val="annotation text"/>
+    <w:basedOn w:val="Normal"/>
+    <w:link w:val="CommentTextChar"/>
+    <w:uiPriority w:val="99"/>
+    <w:semiHidden/>
+    <w:unhideWhenUsed/>
+    <w:rsid w:val="00A33CD3"/>
+    <w:rPr>
+      <w:sz w:val="20"/>
+      <w:szCs w:val="20"/>
+    </w:rPr>
+  </w:style>
+  <w:style w:type="character" w:customStyle="1" w:styleId="CommentTextChar">
+    <w:name w:val="Comment Text Char"/>
+    <w:basedOn w:val="DefaultParagraphFont"/>
+    <w:link w:val="CommentText"/>
+    <w:uiPriority w:val="99"/>
+    <w:semiHidden/>
+    <w:rsid w:val="00A33CD3"/>
+    <w:rPr>
+      <w:sz w:val="20"/>
+      <w:szCs w:val="20"/>
+    </w:rPr>
+  </w:style>
 </w:styles>
 </file>
 
@@ -8081,7 +9363,7 @@
 </file>
 
 <file path=customXml/itemProps1.xml><?xml version="1.0" encoding="utf-8"?>
-<ds:datastoreItem xmlns:ds="http://schemas.openxmlformats.org/officeDocument/2006/customXml" ds:itemID="{32B5E3A7-1413-4FA8-9CB0-2A258DFDA760}">
+<ds:datastoreItem xmlns:ds="http://schemas.openxmlformats.org/officeDocument/2006/customXml" ds:itemID="{F55363D8-C276-4890-A21A-2D05B078E72E}">
   <ds:schemaRefs>
     <ds:schemaRef ds:uri="http://schemas.openxmlformats.org/officeDocument/2006/bibliography"/>
   </ds:schemaRefs>

</xml_diff>

<commit_message>
finishing my draft of the github paper, working on my chapter 2
</commit_message>
<xml_diff>
--- a/graduate_research/chap_1_manuscript.docx
+++ b/graduate_research/chap_1_manuscript.docx
@@ -76,25 +76,7 @@
         <w:rPr>
           <w:rFonts w:ascii="Arial" w:hAnsi="Arial" w:cs="Arial"/>
         </w:rPr>
-        <w:t xml:space="preserve"> is </w:t>
-      </w:r>
-      <w:r>
-        <w:rPr>
-          <w:rFonts w:ascii="Arial" w:hAnsi="Arial" w:cs="Arial"/>
-        </w:rPr>
-        <w:t xml:space="preserve">rapidly </w:t>
-      </w:r>
-      <w:r>
-        <w:rPr>
-          <w:rFonts w:ascii="Arial" w:hAnsi="Arial" w:cs="Arial"/>
-        </w:rPr>
-        <w:t>transitioning from an anecdotal science into a data driven science</w:t>
-      </w:r>
-      <w:r>
-        <w:rPr>
-          <w:rFonts w:ascii="Arial" w:hAnsi="Arial" w:cs="Arial"/>
-        </w:rPr>
-        <w:t xml:space="preserve"> due to the advances of d</w:t>
+        <w:t xml:space="preserve"> is rapidly transitioning from an anecdotal science into a data driven science due to the advances of d</w:t>
       </w:r>
       <w:r>
         <w:rPr>
@@ -825,7 +807,14 @@
           <w:rFonts w:ascii="Arial" w:hAnsi="Arial" w:cs="Arial"/>
           <w:color w:val="000000" w:themeColor="text1"/>
         </w:rPr>
-        <w:t xml:space="preserve">generate alternate hypotheses and </w:t>
+        <w:t>generate alternate hypotheses</w:t>
+      </w:r>
+      <w:r>
+        <w:rPr>
+          <w:rFonts w:ascii="Arial" w:hAnsi="Arial" w:cs="Arial"/>
+          <w:color w:val="000000" w:themeColor="text1"/>
+        </w:rPr>
+        <w:t xml:space="preserve">, </w:t>
       </w:r>
       <w:r>
         <w:rPr>
@@ -2769,27 +2758,33 @@
         </w:rPr>
         <w:t xml:space="preserve"> </w:t>
       </w:r>
-      <w:commentRangeStart w:id="5"/>
-      <w:r>
-        <w:rPr>
-          <w:rFonts w:ascii="Arial" w:hAnsi="Arial" w:cs="Arial"/>
-          <w:color w:val="000000" w:themeColor="text1"/>
-        </w:rPr>
-        <w:t>instrument</w:t>
-      </w:r>
-      <w:commentRangeEnd w:id="5"/>
-      <w:r>
-        <w:rPr>
-          <w:rStyle w:val="CommentReference"/>
-        </w:rPr>
-        <w:commentReference w:id="5"/>
-      </w:r>
-      <w:r>
-        <w:rPr>
-          <w:rFonts w:ascii="Arial" w:hAnsi="Arial" w:cs="Arial"/>
-          <w:color w:val="000000" w:themeColor="text1"/>
-        </w:rPr>
-        <w:t xml:space="preserve"> measurements to provide a supplemental check on our autonomous sensor observations. These measurements </w:t>
+      <w:r>
+        <w:rPr>
+          <w:rFonts w:ascii="Arial" w:hAnsi="Arial" w:cs="Arial"/>
+          <w:color w:val="000000" w:themeColor="text1"/>
+        </w:rPr>
+        <w:t>(</w:t>
+      </w:r>
+      <w:r>
+        <w:rPr>
+          <w:rFonts w:ascii="Arial" w:hAnsi="Arial" w:cs="Arial"/>
+          <w:color w:val="000000" w:themeColor="text1"/>
+        </w:rPr>
+        <w:t>Yellow Springs Instrument</w:t>
+      </w:r>
+      <w:r>
+        <w:rPr>
+          <w:rFonts w:ascii="Arial" w:hAnsi="Arial" w:cs="Arial"/>
+          <w:color w:val="000000" w:themeColor="text1"/>
+        </w:rPr>
+        <w:t xml:space="preserve">) device </w:t>
+      </w:r>
+      <w:r>
+        <w:rPr>
+          <w:rFonts w:ascii="Arial" w:hAnsi="Arial" w:cs="Arial"/>
+          <w:color w:val="000000" w:themeColor="text1"/>
+        </w:rPr>
+        <w:t xml:space="preserve">measurements to provide a supplemental check on our autonomous sensor observations. These measurements </w:t>
       </w:r>
       <w:proofErr w:type="gramStart"/>
       <w:r>
@@ -2988,21 +2983,21 @@
           <w:noProof/>
         </w:rPr>
         <w:tab/>
-        <w:t xml:space="preserve">Prior to the start of the LCR project there was a </w:t>
+        <w:t xml:space="preserve">Prior to the start of the LCR project </w:t>
       </w:r>
       <w:r>
         <w:rPr>
           <w:rFonts w:ascii="Arial" w:hAnsi="Arial" w:cs="Arial"/>
           <w:noProof/>
         </w:rPr>
-        <w:t>necessity</w:t>
+        <w:t xml:space="preserve">we had recognized a need </w:t>
       </w:r>
       <w:r>
         <w:rPr>
           <w:rFonts w:ascii="Arial" w:hAnsi="Arial" w:cs="Arial"/>
           <w:noProof/>
         </w:rPr>
-        <w:t xml:space="preserve"> to create a workflow </w:t>
+        <w:t xml:space="preserve">to create a workflow </w:t>
       </w:r>
       <w:r>
         <w:rPr>
@@ -3016,7 +3011,15 @@
           <w:rFonts w:ascii="Arial" w:hAnsi="Arial" w:cs="Arial"/>
           <w:noProof/>
         </w:rPr>
-        <w:t xml:space="preserve"> manage and store water quality observations. This need required the expertise of the University of Florida Academic Research Consulting &amp; Services (ARCS</w:t>
+        <w:t xml:space="preserve"> manage and store water quality observations. This need required </w:t>
+      </w:r>
+      <w:r>
+        <w:rPr>
+          <w:rFonts w:ascii="Arial" w:hAnsi="Arial" w:cs="Arial"/>
+          <w:noProof/>
+        </w:rPr>
+        <w:lastRenderedPageBreak/>
+        <w:t>the expertise of the University of Florida Academic Research Consulting &amp; Services (ARCS</w:t>
       </w:r>
       <w:r>
         <w:rPr>
@@ -3247,8 +3250,8 @@
         </w:rPr>
         <w:t xml:space="preserve"> as a core skill for biologists and ecologists (Hampton et al., 2017). This manuscript illustrates our project’s data management workflow for the purpose of providing guidance where others might be able to implement this system into their own conservation efforts. </w:t>
       </w:r>
-      <w:bookmarkStart w:id="6" w:name="field-collections"/>
-      <w:bookmarkEnd w:id="6"/>
+      <w:bookmarkStart w:id="5" w:name="field-collections"/>
+      <w:bookmarkEnd w:id="5"/>
       <w:r>
         <w:rPr>
           <w:rFonts w:ascii="Arial" w:hAnsi="Arial" w:cs="Arial"/>
@@ -4015,7 +4018,19 @@
         <w:rPr>
           <w:rFonts w:ascii="Arial" w:hAnsi="Arial" w:cs="Arial"/>
         </w:rPr>
-        <w:t>These pre-definitions allow us to track which sensors are in which location at a specific time, which addresses our most challenging concern</w:t>
+        <w:t xml:space="preserve">These pre-definitions allow us to track which sensors are in which location at a specific time, which addresses our </w:t>
+      </w:r>
+      <w:r>
+        <w:rPr>
+          <w:rFonts w:ascii="Arial" w:hAnsi="Arial" w:cs="Arial"/>
+        </w:rPr>
+        <w:t>greatest</w:t>
+      </w:r>
+      <w:r>
+        <w:rPr>
+          <w:rFonts w:ascii="Arial" w:hAnsi="Arial" w:cs="Arial"/>
+        </w:rPr>
+        <w:t xml:space="preserve"> concern</w:t>
       </w:r>
       <w:r>
         <w:rPr>
@@ -4594,13 +4609,13 @@
         <w:rPr>
           <w:rFonts w:ascii="Arial" w:hAnsi="Arial" w:cs="Arial"/>
         </w:rPr>
-        <w:t xml:space="preserve">There R scripts are not automated, but they do provide a way to provide an additional layer of data integrity. </w:t>
-      </w:r>
-      <w:r>
-        <w:rPr>
-          <w:rFonts w:ascii="Arial" w:hAnsi="Arial" w:cs="Arial"/>
-        </w:rPr>
-        <w:t xml:space="preserve"> </w:t>
+        <w:t xml:space="preserve">There R scripts are not automated, but they do provide a way to provide </w:t>
+      </w:r>
+      <w:r>
+        <w:rPr>
+          <w:rFonts w:ascii="Arial" w:hAnsi="Arial" w:cs="Arial"/>
+        </w:rPr>
+        <w:t xml:space="preserve">quick and efficient checks on the data. </w:t>
       </w:r>
     </w:p>
     <w:p>
@@ -5320,19 +5335,31 @@
         <w:rPr>
           <w:rFonts w:ascii="Arial" w:hAnsi="Arial" w:cs="Arial"/>
         </w:rPr>
-        <w:t xml:space="preserve">pertinent </w:t>
-      </w:r>
-      <w:r>
-        <w:rPr>
-          <w:rFonts w:ascii="Arial" w:hAnsi="Arial" w:cs="Arial"/>
-        </w:rPr>
-        <w:t>fields</w:t>
-      </w:r>
-      <w:r>
-        <w:rPr>
-          <w:rFonts w:ascii="Arial" w:hAnsi="Arial" w:cs="Arial"/>
-        </w:rPr>
-        <w:t xml:space="preserve"> to the sampling event. Currently, in Epoch 3, we use </w:t>
+        <w:t>pertinent</w:t>
+      </w:r>
+      <w:r>
+        <w:rPr>
+          <w:rFonts w:ascii="Arial" w:hAnsi="Arial" w:cs="Arial"/>
+        </w:rPr>
+        <w:t xml:space="preserve"> field</w:t>
+      </w:r>
+      <w:r>
+        <w:rPr>
+          <w:rFonts w:ascii="Arial" w:hAnsi="Arial" w:cs="Arial"/>
+        </w:rPr>
+        <w:t>s</w:t>
+      </w:r>
+      <w:r>
+        <w:rPr>
+          <w:rFonts w:ascii="Arial" w:hAnsi="Arial" w:cs="Arial"/>
+        </w:rPr>
+        <w:t xml:space="preserve"> of</w:t>
+      </w:r>
+      <w:r>
+        <w:rPr>
+          <w:rFonts w:ascii="Arial" w:hAnsi="Arial" w:cs="Arial"/>
+        </w:rPr>
+        <w:t xml:space="preserve"> the sampling event. Currently, in Epoch 3, we use </w:t>
       </w:r>
       <w:r>
         <w:rPr>
@@ -5470,25 +5497,43 @@
         <w:rPr>
           <w:rFonts w:ascii="Arial" w:hAnsi="Arial" w:cs="Arial"/>
         </w:rPr>
-        <w:t xml:space="preserve">how much human introduced errors </w:t>
-      </w:r>
-      <w:r>
-        <w:rPr>
-          <w:rFonts w:ascii="Arial" w:hAnsi="Arial" w:cs="Arial"/>
-        </w:rPr>
-        <w:t xml:space="preserve">prior to field collection has </w:t>
-      </w:r>
-      <w:r>
-        <w:rPr>
-          <w:rFonts w:ascii="Arial" w:hAnsi="Arial" w:cs="Arial"/>
-        </w:rPr>
-        <w:t xml:space="preserve">greatly reduced the effort needed to reconcile these fields </w:t>
-      </w:r>
-      <w:r>
-        <w:rPr>
-          <w:rFonts w:ascii="Arial" w:hAnsi="Arial" w:cs="Arial"/>
-        </w:rPr>
-        <w:t xml:space="preserve">in the future. </w:t>
+        <w:t xml:space="preserve">how much a </w:t>
+      </w:r>
+      <w:r>
+        <w:rPr>
+          <w:rFonts w:ascii="Arial" w:hAnsi="Arial" w:cs="Arial"/>
+        </w:rPr>
+        <w:t xml:space="preserve">technician </w:t>
+      </w:r>
+      <w:r>
+        <w:rPr>
+          <w:rFonts w:ascii="Arial" w:hAnsi="Arial" w:cs="Arial"/>
+        </w:rPr>
+        <w:t>must</w:t>
+      </w:r>
+      <w:r>
+        <w:rPr>
+          <w:rFonts w:ascii="Arial" w:hAnsi="Arial" w:cs="Arial"/>
+        </w:rPr>
+        <w:t xml:space="preserve"> transcribe</w:t>
+      </w:r>
+      <w:r>
+        <w:rPr>
+          <w:rFonts w:ascii="Arial" w:hAnsi="Arial" w:cs="Arial"/>
+        </w:rPr>
+        <w:t xml:space="preserve">, reduces the likelihood of potential human introduced errors </w:t>
+      </w:r>
+      <w:r>
+        <w:rPr>
+          <w:rFonts w:ascii="Arial" w:hAnsi="Arial" w:cs="Arial"/>
+        </w:rPr>
+        <w:t>(Johnson et al., 2009)</w:t>
+      </w:r>
+      <w:r>
+        <w:rPr>
+          <w:rFonts w:ascii="Arial" w:hAnsi="Arial" w:cs="Arial"/>
+        </w:rPr>
+        <w:t xml:space="preserve">. </w:t>
       </w:r>
     </w:p>
     <w:p>
@@ -5726,7 +5771,19 @@
         <w:rPr>
           <w:rFonts w:ascii="Arial" w:hAnsi="Arial" w:cs="Arial"/>
         </w:rPr>
-        <w:t>Bachard</w:t>
+        <w:t>Ba</w:t>
+      </w:r>
+      <w:r>
+        <w:rPr>
+          <w:rFonts w:ascii="Arial" w:hAnsi="Arial" w:cs="Arial"/>
+        </w:rPr>
+        <w:t>r</w:t>
+      </w:r>
+      <w:r>
+        <w:rPr>
+          <w:rFonts w:ascii="Arial" w:hAnsi="Arial" w:cs="Arial"/>
+        </w:rPr>
+        <w:t>chard</w:t>
       </w:r>
       <w:proofErr w:type="spellEnd"/>
       <w:r>
@@ -6194,7 +6251,13 @@
         <w:rPr>
           <w:rFonts w:ascii="Arial" w:hAnsi="Arial" w:cs="Arial"/>
         </w:rPr>
-        <w:t xml:space="preserve"> and Procter, 2012)</w:t>
+        <w:t xml:space="preserve"> </w:t>
+      </w:r>
+      <w:r>
+        <w:rPr>
+          <w:rFonts w:ascii="Arial" w:hAnsi="Arial" w:cs="Arial"/>
+        </w:rPr>
+        <w:t>and Procter, 2012)</w:t>
       </w:r>
       <w:r>
         <w:rPr>
@@ -6580,8 +6643,8 @@
           <w:rFonts w:ascii="Arial" w:hAnsi="Arial" w:cs="Arial"/>
         </w:rPr>
       </w:pPr>
-      <w:bookmarkStart w:id="7" w:name="references"/>
-      <w:bookmarkEnd w:id="7"/>
+      <w:bookmarkStart w:id="6" w:name="references"/>
+      <w:bookmarkEnd w:id="6"/>
       <w:r>
         <w:rPr>
           <w:rFonts w:ascii="Arial" w:hAnsi="Arial" w:cs="Arial"/>
@@ -7281,7 +7344,6 @@
         </w:rPr>
         <w:t xml:space="preserve">. The MySQL database can also be difficult to make fundamental changes to, which we do not want to do at this </w:t>
       </w:r>
-      <w:proofErr w:type="gramStart"/>
       <w:r>
         <w:rPr>
           <w:rFonts w:ascii="Arial" w:hAnsi="Arial" w:cs="Arial"/>
@@ -7303,7 +7365,6 @@
         </w:rPr>
         <w:t>and</w:t>
       </w:r>
-      <w:proofErr w:type="gramEnd"/>
       <w:r>
         <w:rPr>
           <w:rFonts w:ascii="Arial" w:hAnsi="Arial" w:cs="Arial"/>
@@ -7669,43 +7730,24 @@
       </w:r>
     </w:p>
   </w:comment>
-  <w:comment w:id="5" w:author="Bill Pine" w:date="2020-05-08T06:42:00Z" w:initials="bp">
-    <w:p>
-      <w:pPr>
-        <w:pStyle w:val="CommentText"/>
-      </w:pPr>
-      <w:r>
-        <w:rPr>
-          <w:rStyle w:val="CommentReference"/>
-        </w:rPr>
-        <w:annotationRef/>
-      </w:r>
-      <w:r>
-        <w:t xml:space="preserve">See how my revisions better explain what is going on?  </w:t>
-      </w:r>
-    </w:p>
-  </w:comment>
 </w:comments>
 </file>
 
 <file path=word/commentsExtended.xml><?xml version="1.0" encoding="utf-8"?>
 <w15:commentsEx xmlns:wpc="http://schemas.microsoft.com/office/word/2010/wordprocessingCanvas" xmlns:cx="http://schemas.microsoft.com/office/drawing/2014/chartex" xmlns:cx1="http://schemas.microsoft.com/office/drawing/2015/9/8/chartex" xmlns:cx2="http://schemas.microsoft.com/office/drawing/2015/10/21/chartex" xmlns:cx3="http://schemas.microsoft.com/office/drawing/2016/5/9/chartex" xmlns:cx4="http://schemas.microsoft.com/office/drawing/2016/5/10/chartex" xmlns:cx5="http://schemas.microsoft.com/office/drawing/2016/5/11/chartex" xmlns:cx6="http://schemas.microsoft.com/office/drawing/2016/5/12/chartex" xmlns:cx7="http://schemas.microsoft.com/office/drawing/2016/5/13/chartex" xmlns:cx8="http://schemas.microsoft.com/office/drawing/2016/5/14/chartex" xmlns:mc="http://schemas.openxmlformats.org/markup-compatibility/2006" xmlns:aink="http://schemas.microsoft.com/office/drawing/2016/ink" xmlns:am3d="http://schemas.microsoft.com/office/drawing/2017/model3d" xmlns:o="urn:schemas-microsoft-com:office:office" xmlns:r="http://schemas.openxmlformats.org/officeDocument/2006/relationships" xmlns:m="http://schemas.openxmlformats.org/officeDocument/2006/math" xmlns:v="urn:schemas-microsoft-com:vml" xmlns:wp14="http://schemas.microsoft.com/office/word/2010/wordprocessingDrawing" xmlns:wp="http://schemas.openxmlformats.org/drawingml/2006/wordprocessingDrawing" xmlns:w10="urn:schemas-microsoft-com:office:word" xmlns:w="http://schemas.openxmlformats.org/wordprocessingml/2006/main" xmlns:w14="http://schemas.microsoft.com/office/word/2010/wordml" xmlns:w15="http://schemas.microsoft.com/office/word/2012/wordml" xmlns:w16cex="http://schemas.microsoft.com/office/word/2018/wordml/cex" xmlns:w16cid="http://schemas.microsoft.com/office/word/2016/wordml/cid" xmlns:w16="http://schemas.microsoft.com/office/word/2018/wordml" xmlns:w16se="http://schemas.microsoft.com/office/word/2015/wordml/symex" xmlns:wpg="http://schemas.microsoft.com/office/word/2010/wordprocessingGroup" xmlns:wpi="http://schemas.microsoft.com/office/word/2010/wordprocessingInk" xmlns:wne="http://schemas.microsoft.com/office/word/2006/wordml" xmlns:wps="http://schemas.microsoft.com/office/word/2010/wordprocessingShape" mc:Ignorable="w14 w15 w16se w16cid w16 w16cex wp14">
   <w15:commentEx w15:paraId="78C97B00" w15:done="1"/>
-  <w15:commentEx w15:paraId="0273668C" w15:done="1"/>
 </w15:commentsEx>
 </file>
 
 <file path=word/commentsExtensible.xml><?xml version="1.0" encoding="utf-8"?>
 <w16cex:commentsExtensible xmlns:wpc="http://schemas.microsoft.com/office/word/2010/wordprocessingCanvas" xmlns:cx="http://schemas.microsoft.com/office/drawing/2014/chartex" xmlns:cx1="http://schemas.microsoft.com/office/drawing/2015/9/8/chartex" xmlns:cx2="http://schemas.microsoft.com/office/drawing/2015/10/21/chartex" xmlns:cx3="http://schemas.microsoft.com/office/drawing/2016/5/9/chartex" xmlns:cx4="http://schemas.microsoft.com/office/drawing/2016/5/10/chartex" xmlns:cx5="http://schemas.microsoft.com/office/drawing/2016/5/11/chartex" xmlns:cx6="http://schemas.microsoft.com/office/drawing/2016/5/12/chartex" xmlns:cx7="http://schemas.microsoft.com/office/drawing/2016/5/13/chartex" xmlns:cx8="http://schemas.microsoft.com/office/drawing/2016/5/14/chartex" xmlns:mc="http://schemas.openxmlformats.org/markup-compatibility/2006" xmlns:aink="http://schemas.microsoft.com/office/drawing/2016/ink" xmlns:am3d="http://schemas.microsoft.com/office/drawing/2017/model3d" xmlns:o="urn:schemas-microsoft-com:office:office" xmlns:r="http://schemas.openxmlformats.org/officeDocument/2006/relationships" xmlns:m="http://schemas.openxmlformats.org/officeDocument/2006/math" xmlns:v="urn:schemas-microsoft-com:vml" xmlns:wp14="http://schemas.microsoft.com/office/word/2010/wordprocessingDrawing" xmlns:wp="http://schemas.openxmlformats.org/drawingml/2006/wordprocessingDrawing" xmlns:w10="urn:schemas-microsoft-com:office:word" xmlns:w="http://schemas.openxmlformats.org/wordprocessingml/2006/main" xmlns:w14="http://schemas.microsoft.com/office/word/2010/wordml" xmlns:w15="http://schemas.microsoft.com/office/word/2012/wordml" xmlns:w16cex="http://schemas.microsoft.com/office/word/2018/wordml/cex" xmlns:w16cid="http://schemas.microsoft.com/office/word/2016/wordml/cid" xmlns:w16="http://schemas.microsoft.com/office/word/2018/wordml" xmlns:w16se="http://schemas.microsoft.com/office/word/2015/wordml/symex" xmlns:wpg="http://schemas.microsoft.com/office/word/2010/wordprocessingGroup" xmlns:wpi="http://schemas.microsoft.com/office/word/2010/wordprocessingInk" xmlns:wne="http://schemas.microsoft.com/office/word/2006/wordml" xmlns:wps="http://schemas.microsoft.com/office/word/2010/wordprocessingShape" mc:Ignorable="w14 w15 w16se w16cid w16 w16cex wp14">
   <w16cex:commentExtensible w16cex:durableId="225F7940" w16cex:dateUtc="2020-05-08T10:22:00Z"/>
-  <w16cex:commentExtensible w16cex:durableId="225F7DBB" w16cex:dateUtc="2020-05-08T10:42:00Z"/>
 </w16cex:commentsExtensible>
 </file>
 
 <file path=word/commentsIds.xml><?xml version="1.0" encoding="utf-8"?>
 <w16cid:commentsIds xmlns:wpc="http://schemas.microsoft.com/office/word/2010/wordprocessingCanvas" xmlns:cx="http://schemas.microsoft.com/office/drawing/2014/chartex" xmlns:cx1="http://schemas.microsoft.com/office/drawing/2015/9/8/chartex" xmlns:cx2="http://schemas.microsoft.com/office/drawing/2015/10/21/chartex" xmlns:cx3="http://schemas.microsoft.com/office/drawing/2016/5/9/chartex" xmlns:cx4="http://schemas.microsoft.com/office/drawing/2016/5/10/chartex" xmlns:cx5="http://schemas.microsoft.com/office/drawing/2016/5/11/chartex" xmlns:cx6="http://schemas.microsoft.com/office/drawing/2016/5/12/chartex" xmlns:cx7="http://schemas.microsoft.com/office/drawing/2016/5/13/chartex" xmlns:cx8="http://schemas.microsoft.com/office/drawing/2016/5/14/chartex" xmlns:mc="http://schemas.openxmlformats.org/markup-compatibility/2006" xmlns:aink="http://schemas.microsoft.com/office/drawing/2016/ink" xmlns:am3d="http://schemas.microsoft.com/office/drawing/2017/model3d" xmlns:o="urn:schemas-microsoft-com:office:office" xmlns:r="http://schemas.openxmlformats.org/officeDocument/2006/relationships" xmlns:m="http://schemas.openxmlformats.org/officeDocument/2006/math" xmlns:v="urn:schemas-microsoft-com:vml" xmlns:wp14="http://schemas.microsoft.com/office/word/2010/wordprocessingDrawing" xmlns:wp="http://schemas.openxmlformats.org/drawingml/2006/wordprocessingDrawing" xmlns:w10="urn:schemas-microsoft-com:office:word" xmlns:w="http://schemas.openxmlformats.org/wordprocessingml/2006/main" xmlns:w14="http://schemas.microsoft.com/office/word/2010/wordml" xmlns:w15="http://schemas.microsoft.com/office/word/2012/wordml" xmlns:w16cex="http://schemas.microsoft.com/office/word/2018/wordml/cex" xmlns:w16cid="http://schemas.microsoft.com/office/word/2016/wordml/cid" xmlns:w16="http://schemas.microsoft.com/office/word/2018/wordml" xmlns:w16se="http://schemas.microsoft.com/office/word/2015/wordml/symex" xmlns:wpg="http://schemas.microsoft.com/office/word/2010/wordprocessingGroup" xmlns:wpi="http://schemas.microsoft.com/office/word/2010/wordprocessingInk" xmlns:wne="http://schemas.microsoft.com/office/word/2006/wordml" xmlns:wps="http://schemas.microsoft.com/office/word/2010/wordprocessingShape" mc:Ignorable="w14 w15 w16se w16cid w16 w16cex wp14">
   <w16cid:commentId w16cid:paraId="78C97B00" w16cid:durableId="225F7940"/>
-  <w16cid:commentId w16cid:paraId="0273668C" w16cid:durableId="225F7DBB"/>
 </w16cid:commentsIds>
 </file>
 
@@ -9363,7 +9405,7 @@
 </file>
 
 <file path=customXml/itemProps1.xml><?xml version="1.0" encoding="utf-8"?>
-<ds:datastoreItem xmlns:ds="http://schemas.openxmlformats.org/officeDocument/2006/customXml" ds:itemID="{F55363D8-C276-4890-A21A-2D05B078E72E}">
+<ds:datastoreItem xmlns:ds="http://schemas.openxmlformats.org/officeDocument/2006/customXml" ds:itemID="{811F2DE3-1B58-4BC8-97C4-AC20B8A49115}">
   <ds:schemaRefs>
     <ds:schemaRef ds:uri="http://schemas.openxmlformats.org/officeDocument/2006/bibliography"/>
   </ds:schemaRefs>

</xml_diff>

<commit_message>
updated the map and some text in chap 2
</commit_message>
<xml_diff>
--- a/graduate_research/chap_1_manuscript.docx
+++ b/graduate_research/chap_1_manuscript.docx
@@ -2242,7 +2242,49 @@
           <w:rFonts w:ascii="Arial" w:hAnsi="Arial" w:cs="Arial"/>
           <w:color w:val="000000" w:themeColor="text1"/>
         </w:rPr>
-        <w:t xml:space="preserve">LCR project, bunded by NFWF-GEBF will over 8-years restore the relic Lone Cabbage oyster reef.  This restoration </w:t>
+        <w:t xml:space="preserve">LCR project, </w:t>
+      </w:r>
+      <w:r>
+        <w:rPr>
+          <w:rFonts w:ascii="Arial" w:hAnsi="Arial" w:cs="Arial"/>
+          <w:color w:val="000000" w:themeColor="text1"/>
+        </w:rPr>
+        <w:t>f</w:t>
+      </w:r>
+      <w:r>
+        <w:rPr>
+          <w:rFonts w:ascii="Arial" w:hAnsi="Arial" w:cs="Arial"/>
+          <w:color w:val="000000" w:themeColor="text1"/>
+        </w:rPr>
+        <w:t>unded by NFWF-GEBF</w:t>
+      </w:r>
+      <w:r>
+        <w:rPr>
+          <w:rFonts w:ascii="Arial" w:hAnsi="Arial" w:cs="Arial"/>
+          <w:color w:val="000000" w:themeColor="text1"/>
+        </w:rPr>
+        <w:t>,</w:t>
+      </w:r>
+      <w:r>
+        <w:rPr>
+          <w:rFonts w:ascii="Arial" w:hAnsi="Arial" w:cs="Arial"/>
+          <w:color w:val="000000" w:themeColor="text1"/>
+        </w:rPr>
+        <w:t xml:space="preserve"> will </w:t>
+      </w:r>
+      <w:r>
+        <w:rPr>
+          <w:rFonts w:ascii="Arial" w:hAnsi="Arial" w:cs="Arial"/>
+          <w:color w:val="000000" w:themeColor="text1"/>
+        </w:rPr>
+        <w:t>for</w:t>
+      </w:r>
+      <w:r>
+        <w:rPr>
+          <w:rFonts w:ascii="Arial" w:hAnsi="Arial" w:cs="Arial"/>
+          <w:color w:val="000000" w:themeColor="text1"/>
+        </w:rPr>
+        <w:t xml:space="preserve"> 8-years restore the relic Lone Cabbage oyster reef.  This restoration </w:t>
       </w:r>
       <w:proofErr w:type="gramStart"/>
       <w:r>
@@ -3141,21 +3183,7 @@
           <w:rFonts w:ascii="Arial" w:hAnsi="Arial" w:cs="Arial"/>
           <w:noProof/>
         </w:rPr>
-        <w:t xml:space="preserve"> through space and time regardless of where </w:t>
-      </w:r>
-      <w:r>
-        <w:rPr>
-          <w:rFonts w:ascii="Arial" w:hAnsi="Arial" w:cs="Arial"/>
-          <w:noProof/>
-        </w:rPr>
-        <w:t>they are</w:t>
-      </w:r>
-      <w:r>
-        <w:rPr>
-          <w:rFonts w:ascii="Arial" w:hAnsi="Arial" w:cs="Arial"/>
-          <w:noProof/>
-        </w:rPr>
-        <w:t xml:space="preserve"> located. </w:t>
+        <w:t xml:space="preserve"> through space and time. </w:t>
       </w:r>
       <w:r>
         <w:rPr>
@@ -3603,7 +3631,7 @@
         </w:rPr>
         <w:lastRenderedPageBreak/>
         <w:drawing>
-          <wp:anchor distT="0" distB="0" distL="114300" distR="114300" simplePos="0" relativeHeight="251669504" behindDoc="0" locked="0" layoutInCell="1" allowOverlap="1" wp14:anchorId="05211DFA" wp14:editId="498B8628">
+          <wp:anchor distT="0" distB="0" distL="114300" distR="114300" simplePos="0" relativeHeight="251669504" behindDoc="0" locked="0" layoutInCell="1" allowOverlap="1" wp14:anchorId="05211DFA" wp14:editId="7892EC5E">
             <wp:simplePos x="0" y="0"/>
             <wp:positionH relativeFrom="margin">
               <wp:align>left</wp:align>
@@ -3611,8 +3639,8 @@
             <wp:positionV relativeFrom="paragraph">
               <wp:posOffset>832191</wp:posOffset>
             </wp:positionV>
-            <wp:extent cx="3841845" cy="2880562"/>
-            <wp:effectExtent l="0" t="0" r="6350" b="0"/>
+            <wp:extent cx="4730750" cy="3547110"/>
+            <wp:effectExtent l="0" t="0" r="0" b="0"/>
             <wp:wrapTopAndBottom/>
             <wp:docPr id="13" name="Picture 13"/>
             <wp:cNvGraphicFramePr>
@@ -3643,7 +3671,7 @@
                   <pic:spPr bwMode="auto">
                     <a:xfrm>
                       <a:off x="0" y="0"/>
-                      <a:ext cx="3841845" cy="2880562"/>
+                      <a:ext cx="4733672" cy="3549241"/>
                     </a:xfrm>
                     <a:prstGeom prst="rect">
                       <a:avLst/>
@@ -4066,7 +4094,14 @@
         <w:rPr>
           <w:rFonts w:ascii="Arial" w:hAnsi="Arial" w:cs="Arial"/>
         </w:rPr>
-        <w:t xml:space="preserve">and their accompanying scripts </w:t>
+        <w:t xml:space="preserve">and their </w:t>
+      </w:r>
+      <w:r>
+        <w:rPr>
+          <w:rFonts w:ascii="Arial" w:hAnsi="Arial" w:cs="Arial"/>
+        </w:rPr>
+        <w:lastRenderedPageBreak/>
+        <w:t xml:space="preserve">accompanying scripts </w:t>
       </w:r>
       <w:r>
         <w:rPr>
@@ -4179,7 +4214,6 @@
         <w:rPr>
           <w:rFonts w:ascii="Arial" w:hAnsi="Arial" w:cs="Arial"/>
         </w:rPr>
-        <w:lastRenderedPageBreak/>
         <w:t>updates using GitHub repository restrictions</w:t>
       </w:r>
       <w:r>
@@ -4816,6 +4850,7 @@
         <w:rPr>
           <w:rFonts w:ascii="Arial" w:hAnsi="Arial" w:cs="Arial"/>
         </w:rPr>
+        <w:lastRenderedPageBreak/>
         <w:t>1. Datasheets</w:t>
       </w:r>
       <w:r>
@@ -4851,7 +4886,6 @@
         <w:rPr>
           <w:rFonts w:ascii="Arial" w:hAnsi="Arial" w:cs="Arial"/>
         </w:rPr>
-        <w:lastRenderedPageBreak/>
         <w:t xml:space="preserve">2. </w:t>
       </w:r>
       <w:r>
@@ -5017,7 +5051,7 @@
           <w:noProof/>
         </w:rPr>
         <w:drawing>
-          <wp:anchor distT="0" distB="0" distL="114300" distR="114300" simplePos="0" relativeHeight="251668480" behindDoc="0" locked="0" layoutInCell="1" allowOverlap="1" wp14:anchorId="7ECFB681" wp14:editId="6D846170">
+          <wp:anchor distT="0" distB="0" distL="114300" distR="114300" simplePos="0" relativeHeight="251668480" behindDoc="0" locked="0" layoutInCell="1" allowOverlap="1" wp14:anchorId="7ECFB681" wp14:editId="0C5FDC74">
             <wp:simplePos x="0" y="0"/>
             <wp:positionH relativeFrom="margin">
               <wp:align>left</wp:align>
@@ -5025,8 +5059,8 @@
             <wp:positionV relativeFrom="paragraph">
               <wp:posOffset>905510</wp:posOffset>
             </wp:positionV>
-            <wp:extent cx="4724400" cy="3541395"/>
-            <wp:effectExtent l="0" t="0" r="0" b="1905"/>
+            <wp:extent cx="4977130" cy="3730625"/>
+            <wp:effectExtent l="0" t="0" r="0" b="3175"/>
             <wp:wrapTopAndBottom/>
             <wp:docPr id="11" name="Picture 11"/>
             <wp:cNvGraphicFramePr>
@@ -5057,7 +5091,7 @@
                   <pic:spPr bwMode="auto">
                     <a:xfrm>
                       <a:off x="0" y="0"/>
-                      <a:ext cx="4724400" cy="3541395"/>
+                      <a:ext cx="4982167" cy="3734616"/>
                     </a:xfrm>
                     <a:prstGeom prst="rect">
                       <a:avLst/>
@@ -5184,7 +5218,15 @@
           <w:noProof/>
           <w:color w:val="000000" w:themeColor="text1"/>
         </w:rPr>
-        <w:t xml:space="preserve"> observations</w:t>
+        <w:t xml:space="preserve"> </w:t>
+      </w:r>
+      <w:r>
+        <w:rPr>
+          <w:rFonts w:ascii="Arial" w:hAnsi="Arial" w:cs="Arial"/>
+          <w:noProof/>
+          <w:color w:val="000000" w:themeColor="text1"/>
+        </w:rPr>
+        <w:t>measurements</w:t>
       </w:r>
       <w:r>
         <w:rPr>
@@ -5211,6 +5253,7 @@
           <w:b/>
           <w:bCs/>
         </w:rPr>
+        <w:lastRenderedPageBreak/>
         <w:t>#### End of Box 4</w:t>
       </w:r>
     </w:p>
@@ -5261,7 +5304,6 @@
         <w:rPr>
           <w:rFonts w:ascii="Arial" w:hAnsi="Arial" w:cs="Arial"/>
         </w:rPr>
-        <w:lastRenderedPageBreak/>
         <w:tab/>
         <w:t xml:space="preserve">Some of the challenges we have faced as an on-going project is to keep field data collection concise and </w:t>
       </w:r>
@@ -5825,6 +5867,7 @@
         <w:rPr>
           <w:rFonts w:ascii="Arial" w:hAnsi="Arial" w:cs="Arial"/>
         </w:rPr>
+        <w:lastRenderedPageBreak/>
         <w:t>Similarly</w:t>
       </w:r>
       <w:r>
@@ -5887,14 +5930,7 @@
         <w:rPr>
           <w:rFonts w:ascii="Arial" w:hAnsi="Arial" w:cs="Arial"/>
         </w:rPr>
-        <w:t xml:space="preserve">oyster </w:t>
-      </w:r>
-      <w:r>
-        <w:rPr>
-          <w:rFonts w:ascii="Arial" w:hAnsi="Arial" w:cs="Arial"/>
-        </w:rPr>
-        <w:lastRenderedPageBreak/>
-        <w:t xml:space="preserve">data updated </w:t>
+        <w:t xml:space="preserve">oyster data updated </w:t>
       </w:r>
       <w:proofErr w:type="gramStart"/>
       <w:r>
@@ -6317,7 +6353,7 @@
         <w:rPr>
           <w:rFonts w:ascii="Arial" w:hAnsi="Arial" w:cs="Arial"/>
         </w:rPr>
-        <w:t xml:space="preserve"> may also facilitate novel research opportunities (Ram, 2013), while allowing </w:t>
+        <w:t xml:space="preserve"> may also facilitate novel research opportunities (Ram, 2013), while </w:t>
       </w:r>
       <w:r>
         <w:rPr>
@@ -6509,7 +6545,14 @@
         <w:rPr>
           <w:rFonts w:ascii="Arial" w:hAnsi="Arial" w:cs="Arial"/>
         </w:rPr>
-        <w:t xml:space="preserve">. This is an ongoing effort, and there are no direct decisions made, however, we do plan to implement our findings on reducing the number of sensors if our analysis proves that to be </w:t>
+        <w:t xml:space="preserve">. This is an ongoing effort, and there are no direct decisions made, however, we do plan to implement our findings on </w:t>
+      </w:r>
+      <w:r>
+        <w:rPr>
+          <w:rFonts w:ascii="Arial" w:hAnsi="Arial" w:cs="Arial"/>
+        </w:rPr>
+        <w:lastRenderedPageBreak/>
+        <w:t xml:space="preserve">reducing the number of sensors if our analysis proves that to be </w:t>
       </w:r>
       <w:r>
         <w:rPr>
@@ -6557,14 +6600,7 @@
         <w:rPr>
           <w:rFonts w:ascii="Arial" w:hAnsi="Arial" w:cs="Arial"/>
         </w:rPr>
-        <w:t xml:space="preserve"> ensures that </w:t>
-      </w:r>
-      <w:r>
-        <w:rPr>
-          <w:rFonts w:ascii="Arial" w:hAnsi="Arial" w:cs="Arial"/>
-        </w:rPr>
-        <w:lastRenderedPageBreak/>
-        <w:t>efforts and funds are allocated efficiently</w:t>
+        <w:t xml:space="preserve"> ensures that efforts and funds are allocated efficiently</w:t>
       </w:r>
       <w:r>
         <w:rPr>
@@ -7185,7 +7221,14 @@
         <w:rPr>
           <w:rFonts w:ascii="Arial" w:hAnsi="Arial" w:cs="Arial"/>
         </w:rPr>
-        <w:t xml:space="preserve">desired flexibility in code </w:t>
+        <w:t xml:space="preserve">desired </w:t>
+      </w:r>
+      <w:r>
+        <w:rPr>
+          <w:rFonts w:ascii="Arial" w:hAnsi="Arial" w:cs="Arial"/>
+        </w:rPr>
+        <w:lastRenderedPageBreak/>
+        <w:t xml:space="preserve">flexibility in code </w:t>
       </w:r>
       <w:r>
         <w:rPr>
@@ -7253,7 +7296,6 @@
           <w:rFonts w:ascii="Arial" w:hAnsi="Arial" w:cs="Arial"/>
           <w:color w:val="000000" w:themeColor="text1"/>
         </w:rPr>
-        <w:lastRenderedPageBreak/>
         <w:t xml:space="preserve">Some of the disadvantages to our current workflow is that it can only handle only certain types of data </w:t>
       </w:r>
       <w:proofErr w:type="gramStart"/>
@@ -7482,7 +7524,7 @@
           <w:rFonts w:ascii="Arial" w:hAnsi="Arial" w:cs="Arial"/>
           <w:noProof/>
         </w:rPr>
-        <w:t>Adapative management is also described as a process which continually improves policies and practices based on data outcomes</w:t>
+        <w:t>Adapative management is described as a process which continually improves policies and practices based on data outcomes</w:t>
       </w:r>
       <w:r>
         <w:rPr>
@@ -9405,7 +9447,7 @@
 </file>
 
 <file path=customXml/itemProps1.xml><?xml version="1.0" encoding="utf-8"?>
-<ds:datastoreItem xmlns:ds="http://schemas.openxmlformats.org/officeDocument/2006/customXml" ds:itemID="{811F2DE3-1B58-4BC8-97C4-AC20B8A49115}">
+<ds:datastoreItem xmlns:ds="http://schemas.openxmlformats.org/officeDocument/2006/customXml" ds:itemID="{31F31A33-4FD5-4F31-A206-FFEA00E5BE56}">
   <ds:schemaRefs>
     <ds:schemaRef ds:uri="http://schemas.openxmlformats.org/officeDocument/2006/bibliography"/>
   </ds:schemaRefs>

</xml_diff>

<commit_message>
finished up chap 1 discussion, need to continue working on chap 2 writting, analysis methods are concrete with that however.
</commit_message>
<xml_diff>
--- a/graduate_research/chap_1_manuscript.docx
+++ b/graduate_research/chap_1_manuscript.docx
@@ -77,7 +77,23 @@
           <w:rFonts w:ascii="Arial" w:hAnsi="Arial" w:cs="Arial"/>
           <w:color w:val="000000" w:themeColor="text1"/>
         </w:rPr>
-        <w:t xml:space="preserve">This increase in new data creates both opportunities for learning and also challenges for managing these data and creating data workflows that lead to reproducible results.  </w:t>
+        <w:t xml:space="preserve">This increase in new data creates both opportunities for learning </w:t>
+      </w:r>
+      <w:proofErr w:type="gramStart"/>
+      <w:r>
+        <w:rPr>
+          <w:rFonts w:ascii="Arial" w:hAnsi="Arial" w:cs="Arial"/>
+          <w:color w:val="000000" w:themeColor="text1"/>
+        </w:rPr>
+        <w:t>and also</w:t>
+      </w:r>
+      <w:proofErr w:type="gramEnd"/>
+      <w:r>
+        <w:rPr>
+          <w:rFonts w:ascii="Arial" w:hAnsi="Arial" w:cs="Arial"/>
+          <w:color w:val="000000" w:themeColor="text1"/>
+        </w:rPr>
+        <w:t xml:space="preserve"> challenges for managing these data and creating data workflows that lead to reproducible results.  </w:t>
       </w:r>
       <w:r>
         <w:rPr>
@@ -336,7 +352,23 @@
           <w:rFonts w:ascii="Arial" w:hAnsi="Arial" w:cs="Arial"/>
           <w:color w:val="000000" w:themeColor="text1"/>
         </w:rPr>
-        <w:t xml:space="preserve"> be implemented in many </w:t>
+        <w:t xml:space="preserve"> </w:t>
+      </w:r>
+      <w:proofErr w:type="gramStart"/>
+      <w:r>
+        <w:rPr>
+          <w:rFonts w:ascii="Arial" w:hAnsi="Arial" w:cs="Arial"/>
+          <w:color w:val="000000" w:themeColor="text1"/>
+        </w:rPr>
+        <w:t>be implemented</w:t>
+      </w:r>
+      <w:proofErr w:type="gramEnd"/>
+      <w:r>
+        <w:rPr>
+          <w:rFonts w:ascii="Arial" w:hAnsi="Arial" w:cs="Arial"/>
+          <w:color w:val="000000" w:themeColor="text1"/>
+        </w:rPr>
+        <w:t xml:space="preserve"> in many </w:t>
       </w:r>
       <w:r>
         <w:rPr>
@@ -392,7 +424,23 @@
           <w:rFonts w:ascii="Arial" w:hAnsi="Arial" w:cs="Arial"/>
           <w:color w:val="000000" w:themeColor="text1"/>
         </w:rPr>
-        <w:t>Traditional field biology programs, many of which are designed to monitor animal populations and their environments, have experienced</w:t>
+        <w:t xml:space="preserve">Traditional field biology programs, many of which </w:t>
+      </w:r>
+      <w:proofErr w:type="gramStart"/>
+      <w:r>
+        <w:rPr>
+          <w:rFonts w:ascii="Arial" w:hAnsi="Arial" w:cs="Arial"/>
+          <w:color w:val="000000" w:themeColor="text1"/>
+        </w:rPr>
+        <w:t>are designed</w:t>
+      </w:r>
+      <w:proofErr w:type="gramEnd"/>
+      <w:r>
+        <w:rPr>
+          <w:rFonts w:ascii="Arial" w:hAnsi="Arial" w:cs="Arial"/>
+          <w:color w:val="000000" w:themeColor="text1"/>
+        </w:rPr>
+        <w:t xml:space="preserve"> to monitor animal populations and their environments, have experienced</w:t>
       </w:r>
       <w:r>
         <w:rPr>
@@ -420,7 +468,23 @@
           <w:rFonts w:ascii="Arial" w:hAnsi="Arial" w:cs="Arial"/>
           <w:color w:val="000000" w:themeColor="text1"/>
         </w:rPr>
-        <w:t xml:space="preserve"> in data collection, management, and storage technology in recent years. Changes include new sensor technology, data collection methods, and data observing platforms that are being used in large-scale monitoring programs including SECOORA (Southeast Coastal </w:t>
+        <w:t xml:space="preserve"> in data collection, management, and storage technology in recent years. Changes include new sensor technology, data collection methods, and data observing platforms that are </w:t>
+      </w:r>
+      <w:proofErr w:type="gramStart"/>
+      <w:r>
+        <w:rPr>
+          <w:rFonts w:ascii="Arial" w:hAnsi="Arial" w:cs="Arial"/>
+          <w:color w:val="000000" w:themeColor="text1"/>
+        </w:rPr>
+        <w:t>being used</w:t>
+      </w:r>
+      <w:proofErr w:type="gramEnd"/>
+      <w:r>
+        <w:rPr>
+          <w:rFonts w:ascii="Arial" w:hAnsi="Arial" w:cs="Arial"/>
+          <w:color w:val="000000" w:themeColor="text1"/>
+        </w:rPr>
+        <w:t xml:space="preserve"> in large-scale monitoring programs including SECOORA (Southeast Coastal </w:t>
       </w:r>
       <w:r>
         <w:rPr>
@@ -428,7 +492,55 @@
           <w:color w:val="000000" w:themeColor="text1"/>
         </w:rPr>
         <w:lastRenderedPageBreak/>
-        <w:t>Ocean Observing Regional Association) and NEON (National Ecological Observing Network). As an example, advancements in sensor technology have allowed for significant changes in water quality monitoring such as transitioning from discrete single location and single point in time sample collections to real-time continuous observations at multiple locations. While the scale and technological capacity of many monitoring programs has increased these monitoring programs are still most often conceived, planned, and used by personnel trained as biologists and not data scientists.  The lack of training in basic data management, curation, and workflow of data generated from these types of data collection platforms was demonstrated in a recent NSF (National Science Foundation) survey (Lowndes et al., 2017) which highlighted that of the 704 scientists who participated in the survey, “data skills” (e.g. multi-step workflows, ability to store, share and publish data) was identified as the largest unmet need (Barone, Williams, and Micklos, 2017; Lowndes et al., 2017).</w:t>
+        <w:t xml:space="preserve">Ocean Observing Regional Association) and NEON (National Ecological Observing Network). As an example, advancements in sensor technology have allowed for significant changes in water quality monitoring such as transitioning from discrete </w:t>
+      </w:r>
+      <w:proofErr w:type="gramStart"/>
+      <w:r>
+        <w:rPr>
+          <w:rFonts w:ascii="Arial" w:hAnsi="Arial" w:cs="Arial"/>
+          <w:color w:val="000000" w:themeColor="text1"/>
+        </w:rPr>
+        <w:t>single location</w:t>
+      </w:r>
+      <w:proofErr w:type="gramEnd"/>
+      <w:r>
+        <w:rPr>
+          <w:rFonts w:ascii="Arial" w:hAnsi="Arial" w:cs="Arial"/>
+          <w:color w:val="000000" w:themeColor="text1"/>
+        </w:rPr>
+        <w:t xml:space="preserve"> and single point in time sample collections to real-time continuous observations at multiple locations. While the scale and technological capacity of many monitoring programs has increased these </w:t>
+      </w:r>
+      <w:proofErr w:type="gramStart"/>
+      <w:r>
+        <w:rPr>
+          <w:rFonts w:ascii="Arial" w:hAnsi="Arial" w:cs="Arial"/>
+          <w:color w:val="000000" w:themeColor="text1"/>
+        </w:rPr>
+        <w:t>monitoring</w:t>
+      </w:r>
+      <w:proofErr w:type="gramEnd"/>
+      <w:r>
+        <w:rPr>
+          <w:rFonts w:ascii="Arial" w:hAnsi="Arial" w:cs="Arial"/>
+          <w:color w:val="000000" w:themeColor="text1"/>
+        </w:rPr>
+        <w:t xml:space="preserve"> programs are still most often conceived, planned, and used by personnel trained as biologists and not data scientists.  The lack of training in basic data management, curation, and workflow of data generated from these types of data collection platforms was demonstrated in a recent NSF (National Science Foundation) survey (Lowndes et al., 2017) which highlighted that of the 704 scientists who participated in the survey, “data skills” (e.g. multi-step workflows, ability to store, share and publish data) was identified as the largest unmet need (Barone, Williams, and </w:t>
+      </w:r>
+      <w:proofErr w:type="spellStart"/>
+      <w:r>
+        <w:rPr>
+          <w:rFonts w:ascii="Arial" w:hAnsi="Arial" w:cs="Arial"/>
+          <w:color w:val="000000" w:themeColor="text1"/>
+        </w:rPr>
+        <w:t>Micklos</w:t>
+      </w:r>
+      <w:proofErr w:type="spellEnd"/>
+      <w:r>
+        <w:rPr>
+          <w:rFonts w:ascii="Arial" w:hAnsi="Arial" w:cs="Arial"/>
+          <w:color w:val="000000" w:themeColor="text1"/>
+        </w:rPr>
+        <w:t>, 2017; Lowndes et al., 2017).</w:t>
       </w:r>
     </w:p>
     <w:p>
@@ -458,7 +570,71 @@
           <w:rFonts w:ascii="Arial" w:hAnsi="Arial" w:cs="Arial"/>
           <w:color w:val="000000" w:themeColor="text1"/>
         </w:rPr>
-        <w:t xml:space="preserve">The US Gulf of Mexico region is undergoing a large restoration effort to reverse observed declines in key ecosystem components including seagrass, fish communities, and oyster reefs using funding from the consolidated Deepwater Horizon settlements (see https://www.nfwf.org/gulf/Pages/home.aspx as an example). These restoration projects vary in spatial scale, but, like other restoration efforts, these projects have data collection and evaluation efforts that occur frequently throughout the project. Several of the restoration programs in this funding program require basic adaptive management concepts to be used to guide restoration actions.  Under this framework, decisions related to restoration actions are made iteratively based on stating, testing, and updating hypotheses based on observed outcomes.  In a restoration context, this information can be used to inform the restoration as the project is ongoing to maximize intended benefit. Doing so requires a data management plan designed to improve restoration actions by maximizing learning from previous and ongoing restoration efforts (Tompkins and Adger, 2004).  </w:t>
+        <w:t xml:space="preserve">The US Gulf of Mexico region is undergoing a large restoration effort to reverse observed declines in key ecosystem components including seagrass, fish communities, and oyster reefs using funding from the consolidated Deepwater Horizon settlements (see https://www.nfwf.org/gulf/Pages/home.aspx as an example). These restoration projects vary in spatial scale, but, like other restoration efforts, these projects have data collection and evaluation efforts that occur frequently throughout the project. Several of the restoration programs in this funding program require basic adaptive management concepts to </w:t>
+      </w:r>
+      <w:proofErr w:type="gramStart"/>
+      <w:r>
+        <w:rPr>
+          <w:rFonts w:ascii="Arial" w:hAnsi="Arial" w:cs="Arial"/>
+          <w:color w:val="000000" w:themeColor="text1"/>
+        </w:rPr>
+        <w:t>be used</w:t>
+      </w:r>
+      <w:proofErr w:type="gramEnd"/>
+      <w:r>
+        <w:rPr>
+          <w:rFonts w:ascii="Arial" w:hAnsi="Arial" w:cs="Arial"/>
+          <w:color w:val="000000" w:themeColor="text1"/>
+        </w:rPr>
+        <w:t xml:space="preserve"> to guide restoration actions.  Under this framework, decisions related to restoration actions </w:t>
+      </w:r>
+      <w:proofErr w:type="gramStart"/>
+      <w:r>
+        <w:rPr>
+          <w:rFonts w:ascii="Arial" w:hAnsi="Arial" w:cs="Arial"/>
+          <w:color w:val="000000" w:themeColor="text1"/>
+        </w:rPr>
+        <w:t>are made</w:t>
+      </w:r>
+      <w:proofErr w:type="gramEnd"/>
+      <w:r>
+        <w:rPr>
+          <w:rFonts w:ascii="Arial" w:hAnsi="Arial" w:cs="Arial"/>
+          <w:color w:val="000000" w:themeColor="text1"/>
+        </w:rPr>
+        <w:t xml:space="preserve"> iteratively based on stating, testing, and updating hypotheses based on observed outcomes.  In a restoration context, this information can </w:t>
+      </w:r>
+      <w:proofErr w:type="gramStart"/>
+      <w:r>
+        <w:rPr>
+          <w:rFonts w:ascii="Arial" w:hAnsi="Arial" w:cs="Arial"/>
+          <w:color w:val="000000" w:themeColor="text1"/>
+        </w:rPr>
+        <w:t>be used</w:t>
+      </w:r>
+      <w:proofErr w:type="gramEnd"/>
+      <w:r>
+        <w:rPr>
+          <w:rFonts w:ascii="Arial" w:hAnsi="Arial" w:cs="Arial"/>
+          <w:color w:val="000000" w:themeColor="text1"/>
+        </w:rPr>
+        <w:t xml:space="preserve"> to inform the restoration as the project is ongoing to maximize intended benefit. Doing so requires a data management plan designed to improve restoration actions by maximizing learning from previous and ongoing restoration efforts (Tompkins and </w:t>
+      </w:r>
+      <w:proofErr w:type="spellStart"/>
+      <w:r>
+        <w:rPr>
+          <w:rFonts w:ascii="Arial" w:hAnsi="Arial" w:cs="Arial"/>
+          <w:color w:val="000000" w:themeColor="text1"/>
+        </w:rPr>
+        <w:t>Adger</w:t>
+      </w:r>
+      <w:proofErr w:type="spellEnd"/>
+      <w:r>
+        <w:rPr>
+          <w:rFonts w:ascii="Arial" w:hAnsi="Arial" w:cs="Arial"/>
+          <w:color w:val="000000" w:themeColor="text1"/>
+        </w:rPr>
+        <w:t xml:space="preserve">, 2004).  </w:t>
       </w:r>
     </w:p>
     <w:p>
@@ -484,7 +660,39 @@
           <w:color w:val="000000" w:themeColor="text1"/>
         </w:rPr>
         <w:lastRenderedPageBreak/>
-        <w:t>oyster reefs to historic levels so that they may be resilient to changing sea level and river discharge.  This project generates data from multiple sources including continuous autonomous water quality data via sensors and observations of oyster populations by field biologists. These data are generated at different time steps with sensor data obtained at hourly time intervals from multiple spatial locations and biological data collected at discrete time intervals from multiple spatial locations. For both cases, there is a need to capture and process data to meet standards and then complete routine analyses of these data to ensure they are useful for informing project objectives and questions. This is critical because this project by design uses adaptive management principles to inform the restoration through an interactive process of collecting data, analyzing these data, and informing restoration actions from these analyses. For adaptive management to work efficiently in our project, we developed a system which captures data as it is collected, guides the data to analyses, version control and data storage.  Here we describe this data management system and the structure and decisions made in implementing the system to improve data quality and reduce the likelihood of data collection and analysis errors.</w:t>
+        <w:t xml:space="preserve">oyster reefs to historic levels so that they may be resilient to changing sea level and river discharge.  This project generates data from multiple sources including continuous autonomous water quality data via sensors and observations of oyster populations by field biologists. These data </w:t>
+      </w:r>
+      <w:proofErr w:type="gramStart"/>
+      <w:r>
+        <w:rPr>
+          <w:rFonts w:ascii="Arial" w:hAnsi="Arial" w:cs="Arial"/>
+          <w:color w:val="000000" w:themeColor="text1"/>
+        </w:rPr>
+        <w:t>are generated</w:t>
+      </w:r>
+      <w:proofErr w:type="gramEnd"/>
+      <w:r>
+        <w:rPr>
+          <w:rFonts w:ascii="Arial" w:hAnsi="Arial" w:cs="Arial"/>
+          <w:color w:val="000000" w:themeColor="text1"/>
+        </w:rPr>
+        <w:t xml:space="preserve"> at different time steps with sensor data obtained at hourly time intervals from multiple spatial locations and biological data collected at discrete time intervals from multiple spatial locations. For both cases, there is a need to capture and process data to meet standards and then complete routine analyses of these data to ensure they are useful for informing project objectives and questions. This is critical because this project by design uses adaptive management principles to inform the restoration through an interactive process of collecting data, analyzing these data, and informing restoration actions from these analyses. For adaptive management to work efficiently in our project, we developed a system which captures data as it </w:t>
+      </w:r>
+      <w:proofErr w:type="gramStart"/>
+      <w:r>
+        <w:rPr>
+          <w:rFonts w:ascii="Arial" w:hAnsi="Arial" w:cs="Arial"/>
+          <w:color w:val="000000" w:themeColor="text1"/>
+        </w:rPr>
+        <w:t>is collected</w:t>
+      </w:r>
+      <w:proofErr w:type="gramEnd"/>
+      <w:r>
+        <w:rPr>
+          <w:rFonts w:ascii="Arial" w:hAnsi="Arial" w:cs="Arial"/>
+          <w:color w:val="000000" w:themeColor="text1"/>
+        </w:rPr>
+        <w:t>, guides the data to analyses, version control and data storage.  Here we describe this data management system and the structure and decisions made in implementing the system to improve data quality and reduce the likelihood of data collection and analysis errors.</w:t>
       </w:r>
     </w:p>
     <w:p>
@@ -631,7 +839,23 @@
           <w:rFonts w:ascii="Arial" w:hAnsi="Arial" w:cs="Arial"/>
           <w:color w:val="000000" w:themeColor="text1"/>
         </w:rPr>
-        <w:t xml:space="preserve"> small changes like shifting the location of an autonomous sensor, to larger changes </w:t>
+        <w:t xml:space="preserve"> </w:t>
+      </w:r>
+      <w:proofErr w:type="gramStart"/>
+      <w:r>
+        <w:rPr>
+          <w:rFonts w:ascii="Arial" w:hAnsi="Arial" w:cs="Arial"/>
+          <w:color w:val="000000" w:themeColor="text1"/>
+        </w:rPr>
+        <w:t>small changes</w:t>
+      </w:r>
+      <w:proofErr w:type="gramEnd"/>
+      <w:r>
+        <w:rPr>
+          <w:rFonts w:ascii="Arial" w:hAnsi="Arial" w:cs="Arial"/>
+          <w:color w:val="000000" w:themeColor="text1"/>
+        </w:rPr>
+        <w:t xml:space="preserve"> like shifting the location of an autonomous sensor, to larger changes </w:t>
       </w:r>
       <w:r>
         <w:rPr>
@@ -659,7 +883,39 @@
           <w:rFonts w:ascii="Arial" w:hAnsi="Arial" w:cs="Arial"/>
           <w:color w:val="000000" w:themeColor="text1"/>
         </w:rPr>
-        <w:t xml:space="preserve"> are challenging to work with from a data management perspective because the data (by design) change as new data are collected. In a restoration context as these data are being collected, they must be processed, and analyses of these data to be completed to help draw inferences on how the system of interest is responding to the restoration action. This idea of iteratively integrating new data, analyses, and comparing these outcomes</w:t>
+        <w:t xml:space="preserve"> are challenging to work with from a data management perspective because the data (by design) change as new data </w:t>
+      </w:r>
+      <w:proofErr w:type="gramStart"/>
+      <w:r>
+        <w:rPr>
+          <w:rFonts w:ascii="Arial" w:hAnsi="Arial" w:cs="Arial"/>
+          <w:color w:val="000000" w:themeColor="text1"/>
+        </w:rPr>
+        <w:t>are collected</w:t>
+      </w:r>
+      <w:proofErr w:type="gramEnd"/>
+      <w:r>
+        <w:rPr>
+          <w:rFonts w:ascii="Arial" w:hAnsi="Arial" w:cs="Arial"/>
+          <w:color w:val="000000" w:themeColor="text1"/>
+        </w:rPr>
+        <w:t xml:space="preserve">. In a restoration context as these data are </w:t>
+      </w:r>
+      <w:proofErr w:type="gramStart"/>
+      <w:r>
+        <w:rPr>
+          <w:rFonts w:ascii="Arial" w:hAnsi="Arial" w:cs="Arial"/>
+          <w:color w:val="000000" w:themeColor="text1"/>
+        </w:rPr>
+        <w:t>being collected</w:t>
+      </w:r>
+      <w:proofErr w:type="gramEnd"/>
+      <w:r>
+        <w:rPr>
+          <w:rFonts w:ascii="Arial" w:hAnsi="Arial" w:cs="Arial"/>
+          <w:color w:val="000000" w:themeColor="text1"/>
+        </w:rPr>
+        <w:t>, they must be processed, and analyses of these data to be completed to help draw inferences on how the system of interest is responding to the restoration action. This idea of iteratively integrating new data, analyses, and comparing these outcomes</w:t>
       </w:r>
       <w:r>
         <w:rPr>
@@ -754,14 +1010,46 @@
           <w:rFonts w:ascii="Arial" w:hAnsi="Arial" w:cs="Arial"/>
           <w:color w:val="000000" w:themeColor="text1"/>
         </w:rPr>
-        <w:t xml:space="preserve"> (Nie and Shultz, 2012)</w:t>
-      </w:r>
-      <w:r>
-        <w:rPr>
-          <w:rFonts w:ascii="Arial" w:hAnsi="Arial" w:cs="Arial"/>
-          <w:color w:val="000000" w:themeColor="text1"/>
-        </w:rPr>
-        <w:t xml:space="preserve">.  This process is repeated (Figure 1) to improve management actions such as identifying the best restoration approach. </w:t>
+        <w:t xml:space="preserve"> (</w:t>
+      </w:r>
+      <w:proofErr w:type="spellStart"/>
+      <w:r>
+        <w:rPr>
+          <w:rFonts w:ascii="Arial" w:hAnsi="Arial" w:cs="Arial"/>
+          <w:color w:val="000000" w:themeColor="text1"/>
+        </w:rPr>
+        <w:t>Nie</w:t>
+      </w:r>
+      <w:proofErr w:type="spellEnd"/>
+      <w:r>
+        <w:rPr>
+          <w:rFonts w:ascii="Arial" w:hAnsi="Arial" w:cs="Arial"/>
+          <w:color w:val="000000" w:themeColor="text1"/>
+        </w:rPr>
+        <w:t xml:space="preserve"> and Shultz, 2012)</w:t>
+      </w:r>
+      <w:r>
+        <w:rPr>
+          <w:rFonts w:ascii="Arial" w:hAnsi="Arial" w:cs="Arial"/>
+          <w:color w:val="000000" w:themeColor="text1"/>
+        </w:rPr>
+        <w:t xml:space="preserve">.  This process </w:t>
+      </w:r>
+      <w:proofErr w:type="gramStart"/>
+      <w:r>
+        <w:rPr>
+          <w:rFonts w:ascii="Arial" w:hAnsi="Arial" w:cs="Arial"/>
+          <w:color w:val="000000" w:themeColor="text1"/>
+        </w:rPr>
+        <w:t>is repeated</w:t>
+      </w:r>
+      <w:proofErr w:type="gramEnd"/>
+      <w:r>
+        <w:rPr>
+          <w:rFonts w:ascii="Arial" w:hAnsi="Arial" w:cs="Arial"/>
+          <w:color w:val="000000" w:themeColor="text1"/>
+        </w:rPr>
+        <w:t xml:space="preserve"> (Figure 1) to improve management actions such as identifying the best restoration approach. </w:t>
       </w:r>
       <w:r>
         <w:rPr>
@@ -775,7 +1063,23 @@
           <w:rFonts w:ascii="Arial" w:hAnsi="Arial" w:cs="Arial"/>
           <w:color w:val="000000" w:themeColor="text1"/>
         </w:rPr>
-        <w:t xml:space="preserve"> meet quality assurance/quality control (QA/QC) protocols to identify and correct inconsistencies and errors in field or sensor observations before these data are used in an analysis. Errors in these data, or delays in producing the data in a usable framework, can quickly lead to a breakdown in the adaptive learning process either in terms of slowing the analyses limiting their utility for timely decision making, or worse, erroneously informing the decision-making process because of errors in data management or analyses. </w:t>
+        <w:t xml:space="preserve"> meet quality assurance/quality control (QA/QC) protocols to identify and correct inconsistencies and errors in field or sensor observations before these data </w:t>
+      </w:r>
+      <w:proofErr w:type="gramStart"/>
+      <w:r>
+        <w:rPr>
+          <w:rFonts w:ascii="Arial" w:hAnsi="Arial" w:cs="Arial"/>
+          <w:color w:val="000000" w:themeColor="text1"/>
+        </w:rPr>
+        <w:t>are used</w:t>
+      </w:r>
+      <w:proofErr w:type="gramEnd"/>
+      <w:r>
+        <w:rPr>
+          <w:rFonts w:ascii="Arial" w:hAnsi="Arial" w:cs="Arial"/>
+          <w:color w:val="000000" w:themeColor="text1"/>
+        </w:rPr>
+        <w:t xml:space="preserve"> in an analysis. Errors in these data, or delays in producing the data in a usable framework, can quickly lead to a breakdown in the adaptive learning process either in terms of slowing the analyses limiting their utility for timely decision making, or worse, erroneously informing the decision-making process because of errors in data management or analyses. </w:t>
       </w:r>
     </w:p>
     <w:p>
@@ -1003,7 +1307,39 @@
           <w:rFonts w:ascii="Arial" w:hAnsi="Arial" w:cs="Arial"/>
           <w:color w:val="000000" w:themeColor="text1"/>
         </w:rPr>
-        <w:t xml:space="preserve">Version control is defined as a software that allows for the saving and management of changes in content, documents, and other developmental information over time.  The key purpose of using version control software is to document and confirm that changes in content are intended and planned. </w:t>
+        <w:t xml:space="preserve">Version control </w:t>
+      </w:r>
+      <w:proofErr w:type="gramStart"/>
+      <w:r>
+        <w:rPr>
+          <w:rFonts w:ascii="Arial" w:hAnsi="Arial" w:cs="Arial"/>
+          <w:color w:val="000000" w:themeColor="text1"/>
+        </w:rPr>
+        <w:t>is defined</w:t>
+      </w:r>
+      <w:proofErr w:type="gramEnd"/>
+      <w:r>
+        <w:rPr>
+          <w:rFonts w:ascii="Arial" w:hAnsi="Arial" w:cs="Arial"/>
+          <w:color w:val="000000" w:themeColor="text1"/>
+        </w:rPr>
+        <w:t xml:space="preserve"> as a software that allows for the saving and management of changes in content, documents, and other developmental information over time.  The key purpose of using version control software is to document and confirm that changes in content </w:t>
+      </w:r>
+      <w:proofErr w:type="gramStart"/>
+      <w:r>
+        <w:rPr>
+          <w:rFonts w:ascii="Arial" w:hAnsi="Arial" w:cs="Arial"/>
+          <w:color w:val="000000" w:themeColor="text1"/>
+        </w:rPr>
+        <w:t>are intended</w:t>
+      </w:r>
+      <w:proofErr w:type="gramEnd"/>
+      <w:r>
+        <w:rPr>
+          <w:rFonts w:ascii="Arial" w:hAnsi="Arial" w:cs="Arial"/>
+          <w:color w:val="000000" w:themeColor="text1"/>
+        </w:rPr>
+        <w:t xml:space="preserve"> and planned. </w:t>
       </w:r>
       <w:r>
         <w:rPr>
@@ -1166,7 +1502,39 @@
           <w:rFonts w:ascii="Arial" w:hAnsi="Arial" w:cs="Arial"/>
           <w:color w:val="000000" w:themeColor="text1"/>
         </w:rPr>
-        <w:t>hourly from autonomous sensors.  A second metric are accounts of oysters at locations where restoration has been done (restored sites) and sites where restoration has not been done (wild oyster bars).  Oyster counts are made by people conducting the field work during winter low tide events.</w:t>
+        <w:t xml:space="preserve">hourly from autonomous sensors.  A second metric are accounts of oysters at locations where restoration has </w:t>
+      </w:r>
+      <w:proofErr w:type="gramStart"/>
+      <w:r>
+        <w:rPr>
+          <w:rFonts w:ascii="Arial" w:hAnsi="Arial" w:cs="Arial"/>
+          <w:color w:val="000000" w:themeColor="text1"/>
+        </w:rPr>
+        <w:t>been done</w:t>
+      </w:r>
+      <w:proofErr w:type="gramEnd"/>
+      <w:r>
+        <w:rPr>
+          <w:rFonts w:ascii="Arial" w:hAnsi="Arial" w:cs="Arial"/>
+          <w:color w:val="000000" w:themeColor="text1"/>
+        </w:rPr>
+        <w:t xml:space="preserve"> (restored sites) and sites where restoration has not been done (wild oyster bars).  Oyster counts </w:t>
+      </w:r>
+      <w:proofErr w:type="gramStart"/>
+      <w:r>
+        <w:rPr>
+          <w:rFonts w:ascii="Arial" w:hAnsi="Arial" w:cs="Arial"/>
+          <w:color w:val="000000" w:themeColor="text1"/>
+        </w:rPr>
+        <w:t>are made</w:t>
+      </w:r>
+      <w:proofErr w:type="gramEnd"/>
+      <w:r>
+        <w:rPr>
+          <w:rFonts w:ascii="Arial" w:hAnsi="Arial" w:cs="Arial"/>
+          <w:color w:val="000000" w:themeColor="text1"/>
+        </w:rPr>
+        <w:t xml:space="preserve"> by people conducting the field work during winter low tide events.</w:t>
       </w:r>
       <w:r>
         <w:rPr>
@@ -1309,7 +1677,23 @@
           <w:color w:val="000000" w:themeColor="text1"/>
         </w:rPr>
         <w:lastRenderedPageBreak/>
-        <w:t xml:space="preserve">The LCR project generates data from autonomous sensors, and human observed counts/measurements.  Several types of data are collected at various frequencies (seasonally, bi-monthly) and each data type requires </w:t>
+        <w:t xml:space="preserve">The LCR project generates data from autonomous sensors, and human observed counts/measurements.  Several types of data </w:t>
+      </w:r>
+      <w:proofErr w:type="gramStart"/>
+      <w:r>
+        <w:rPr>
+          <w:rFonts w:ascii="Arial" w:hAnsi="Arial" w:cs="Arial"/>
+          <w:color w:val="000000" w:themeColor="text1"/>
+        </w:rPr>
+        <w:t>are collected</w:t>
+      </w:r>
+      <w:proofErr w:type="gramEnd"/>
+      <w:r>
+        <w:rPr>
+          <w:rFonts w:ascii="Arial" w:hAnsi="Arial" w:cs="Arial"/>
+          <w:color w:val="000000" w:themeColor="text1"/>
+        </w:rPr>
+        <w:t xml:space="preserve"> at various frequencies (seasonally, bi-monthly) and each data type requires </w:t>
       </w:r>
       <w:r>
         <w:rPr>
@@ -1371,7 +1755,23 @@
           <w:rFonts w:ascii="Arial" w:hAnsi="Arial" w:cs="Arial"/>
           <w:color w:val="000000" w:themeColor="text1"/>
         </w:rPr>
-        <w:t xml:space="preserve">We collect hourly water quality observations from 11 different sites around Lone Cabbage reef. These observations are downloaded from </w:t>
+        <w:t xml:space="preserve">We collect hourly water quality observations from 11 different sites around Lone Cabbage reef. These observations </w:t>
+      </w:r>
+      <w:proofErr w:type="gramStart"/>
+      <w:r>
+        <w:rPr>
+          <w:rFonts w:ascii="Arial" w:hAnsi="Arial" w:cs="Arial"/>
+          <w:color w:val="000000" w:themeColor="text1"/>
+        </w:rPr>
+        <w:t>are downloaded</w:t>
+      </w:r>
+      <w:proofErr w:type="gramEnd"/>
+      <w:r>
+        <w:rPr>
+          <w:rFonts w:ascii="Arial" w:hAnsi="Arial" w:cs="Arial"/>
+          <w:color w:val="000000" w:themeColor="text1"/>
+        </w:rPr>
+        <w:t xml:space="preserve"> from </w:t>
       </w:r>
       <w:r>
         <w:rPr>
@@ -1443,12 +1843,21 @@
         </w:rPr>
         <w:t xml:space="preserve"> protective housing </w:t>
       </w:r>
-      <w:r>
-        <w:rPr>
-          <w:rFonts w:ascii="Arial" w:hAnsi="Arial" w:cs="Arial"/>
-          <w:color w:val="000000" w:themeColor="text1"/>
-        </w:rPr>
-        <w:t xml:space="preserve">are completed </w:t>
+      <w:proofErr w:type="gramStart"/>
+      <w:r>
+        <w:rPr>
+          <w:rFonts w:ascii="Arial" w:hAnsi="Arial" w:cs="Arial"/>
+          <w:color w:val="000000" w:themeColor="text1"/>
+        </w:rPr>
+        <w:t>are completed</w:t>
+      </w:r>
+      <w:proofErr w:type="gramEnd"/>
+      <w:r>
+        <w:rPr>
+          <w:rFonts w:ascii="Arial" w:hAnsi="Arial" w:cs="Arial"/>
+          <w:color w:val="000000" w:themeColor="text1"/>
+        </w:rPr>
+        <w:t xml:space="preserve"> </w:t>
       </w:r>
       <w:r>
         <w:rPr>
@@ -1750,7 +2159,23 @@
           <w:rFonts w:ascii="Arial" w:hAnsi="Arial" w:cs="Arial"/>
           <w:color w:val="000000" w:themeColor="text1"/>
         </w:rPr>
-        <w:t>measurements to provide a supplemental check on our autonomous sensor observations. These measurements are recorded once during the water quality service trip for each site location.  These observations are the least intensive</w:t>
+        <w:t xml:space="preserve">measurements to provide a supplemental check on our autonomous sensor observations. These measurements </w:t>
+      </w:r>
+      <w:proofErr w:type="gramStart"/>
+      <w:r>
+        <w:rPr>
+          <w:rFonts w:ascii="Arial" w:hAnsi="Arial" w:cs="Arial"/>
+          <w:color w:val="000000" w:themeColor="text1"/>
+        </w:rPr>
+        <w:t>are recorded</w:t>
+      </w:r>
+      <w:proofErr w:type="gramEnd"/>
+      <w:r>
+        <w:rPr>
+          <w:rFonts w:ascii="Arial" w:hAnsi="Arial" w:cs="Arial"/>
+          <w:color w:val="000000" w:themeColor="text1"/>
+        </w:rPr>
+        <w:t xml:space="preserve"> once during the water quality service trip for each site location.  These observations are the least intensive</w:t>
       </w:r>
       <w:r>
         <w:rPr>
@@ -1764,7 +2189,23 @@
           <w:rFonts w:ascii="Arial" w:hAnsi="Arial" w:cs="Arial"/>
           <w:color w:val="000000" w:themeColor="text1"/>
         </w:rPr>
-        <w:t xml:space="preserve"> as their frequency is low, and they are manually entered in the MySQL database (Box 3). </w:t>
+        <w:t xml:space="preserve"> as their frequency is low, and they </w:t>
+      </w:r>
+      <w:proofErr w:type="gramStart"/>
+      <w:r>
+        <w:rPr>
+          <w:rFonts w:ascii="Arial" w:hAnsi="Arial" w:cs="Arial"/>
+          <w:color w:val="000000" w:themeColor="text1"/>
+        </w:rPr>
+        <w:t>are manually entered</w:t>
+      </w:r>
+      <w:proofErr w:type="gramEnd"/>
+      <w:r>
+        <w:rPr>
+          <w:rFonts w:ascii="Arial" w:hAnsi="Arial" w:cs="Arial"/>
+          <w:color w:val="000000" w:themeColor="text1"/>
+        </w:rPr>
+        <w:t xml:space="preserve"> in the MySQL database (Box 3). </w:t>
       </w:r>
     </w:p>
     <w:p>
@@ -1781,7 +2222,23 @@
           <w:rFonts w:ascii="Arial" w:hAnsi="Arial" w:cs="Arial"/>
           <w:color w:val="000000" w:themeColor="text1"/>
         </w:rPr>
-        <w:t>While conceptually each of these data types are similar, because of differences in the frequency the data are collected and the collection method (with a machine or by hand), each data stream must be managed differently</w:t>
+        <w:t xml:space="preserve">While conceptually each of these data types are similar, because of differences in the frequency the data </w:t>
+      </w:r>
+      <w:proofErr w:type="gramStart"/>
+      <w:r>
+        <w:rPr>
+          <w:rFonts w:ascii="Arial" w:hAnsi="Arial" w:cs="Arial"/>
+          <w:color w:val="000000" w:themeColor="text1"/>
+        </w:rPr>
+        <w:t>are collected</w:t>
+      </w:r>
+      <w:proofErr w:type="gramEnd"/>
+      <w:r>
+        <w:rPr>
+          <w:rFonts w:ascii="Arial" w:hAnsi="Arial" w:cs="Arial"/>
+          <w:color w:val="000000" w:themeColor="text1"/>
+        </w:rPr>
+        <w:t xml:space="preserve"> and the collection method (with a machine or by hand), each data stream must be managed differently</w:t>
       </w:r>
       <w:r>
         <w:rPr>
@@ -1803,7 +2260,23 @@
           <w:rFonts w:ascii="Arial" w:hAnsi="Arial" w:cs="Arial"/>
           <w:color w:val="000000" w:themeColor="text1"/>
         </w:rPr>
-        <w:t xml:space="preserve"> have been discovered through regularly updating these data types </w:t>
+        <w:t xml:space="preserve"> have </w:t>
+      </w:r>
+      <w:proofErr w:type="gramStart"/>
+      <w:r>
+        <w:rPr>
+          <w:rFonts w:ascii="Arial" w:hAnsi="Arial" w:cs="Arial"/>
+          <w:color w:val="000000" w:themeColor="text1"/>
+        </w:rPr>
+        <w:t>been discovered</w:t>
+      </w:r>
+      <w:proofErr w:type="gramEnd"/>
+      <w:r>
+        <w:rPr>
+          <w:rFonts w:ascii="Arial" w:hAnsi="Arial" w:cs="Arial"/>
+          <w:color w:val="000000" w:themeColor="text1"/>
+        </w:rPr>
+        <w:t xml:space="preserve"> through regularly updating these data types </w:t>
       </w:r>
       <w:r>
         <w:rPr>
@@ -1950,7 +2423,49 @@
         <w:rPr>
           <w:rFonts w:ascii="Arial" w:hAnsi="Arial" w:cs="Arial"/>
         </w:rPr>
-        <w:t>Extensive details on the MySQL import process are provided in the project management library (zenodo link for MySQL).  An overview is provided here where:</w:t>
+        <w:t xml:space="preserve">Extensive details on the MySQL import process </w:t>
+      </w:r>
+      <w:proofErr w:type="gramStart"/>
+      <w:r>
+        <w:rPr>
+          <w:rFonts w:ascii="Arial" w:hAnsi="Arial" w:cs="Arial"/>
+        </w:rPr>
+        <w:t>are provided</w:t>
+      </w:r>
+      <w:proofErr w:type="gramEnd"/>
+      <w:r>
+        <w:rPr>
+          <w:rFonts w:ascii="Arial" w:hAnsi="Arial" w:cs="Arial"/>
+        </w:rPr>
+        <w:t xml:space="preserve"> in the project management library (</w:t>
+      </w:r>
+      <w:proofErr w:type="spellStart"/>
+      <w:r>
+        <w:rPr>
+          <w:rFonts w:ascii="Arial" w:hAnsi="Arial" w:cs="Arial"/>
+        </w:rPr>
+        <w:t>zenodo</w:t>
+      </w:r>
+      <w:proofErr w:type="spellEnd"/>
+      <w:r>
+        <w:rPr>
+          <w:rFonts w:ascii="Arial" w:hAnsi="Arial" w:cs="Arial"/>
+        </w:rPr>
+        <w:t xml:space="preserve"> link for MySQL).  An overview </w:t>
+      </w:r>
+      <w:proofErr w:type="gramStart"/>
+      <w:r>
+        <w:rPr>
+          <w:rFonts w:ascii="Arial" w:hAnsi="Arial" w:cs="Arial"/>
+        </w:rPr>
+        <w:t>is provided</w:t>
+      </w:r>
+      <w:proofErr w:type="gramEnd"/>
+      <w:r>
+        <w:rPr>
+          <w:rFonts w:ascii="Arial" w:hAnsi="Arial" w:cs="Arial"/>
+        </w:rPr>
+        <w:t xml:space="preserve"> here where:</w:t>
       </w:r>
     </w:p>
     <w:p>
@@ -1971,7 +2486,21 @@
         <w:rPr>
           <w:rFonts w:ascii="Arial" w:hAnsi="Arial" w:cs="Arial"/>
         </w:rPr>
-        <w:t xml:space="preserve"> are standardized and</w:t>
+        <w:t xml:space="preserve"> </w:t>
+      </w:r>
+      <w:proofErr w:type="gramStart"/>
+      <w:r>
+        <w:rPr>
+          <w:rFonts w:ascii="Arial" w:hAnsi="Arial" w:cs="Arial"/>
+        </w:rPr>
+        <w:t>are standardized</w:t>
+      </w:r>
+      <w:proofErr w:type="gramEnd"/>
+      <w:r>
+        <w:rPr>
+          <w:rFonts w:ascii="Arial" w:hAnsi="Arial" w:cs="Arial"/>
+        </w:rPr>
+        <w:t xml:space="preserve"> and</w:t>
       </w:r>
       <w:r>
         <w:rPr>
@@ -1998,7 +2527,21 @@
         <w:rPr>
           <w:rFonts w:ascii="Arial" w:hAnsi="Arial" w:cs="Arial"/>
         </w:rPr>
-        <w:t>Water quality hourly sensor observations are downloaded in the field to a field laptop while simultaneously notes are made on paper datasheets related to field conditions and equipment status.  Water quality observations using the YSI</w:t>
+        <w:t xml:space="preserve">Water quality hourly sensor observations </w:t>
+      </w:r>
+      <w:proofErr w:type="gramStart"/>
+      <w:r>
+        <w:rPr>
+          <w:rFonts w:ascii="Arial" w:hAnsi="Arial" w:cs="Arial"/>
+        </w:rPr>
+        <w:t>are downloaded</w:t>
+      </w:r>
+      <w:proofErr w:type="gramEnd"/>
+      <w:r>
+        <w:rPr>
+          <w:rFonts w:ascii="Arial" w:hAnsi="Arial" w:cs="Arial"/>
+        </w:rPr>
+        <w:t xml:space="preserve"> in the field to a field laptop while simultaneously notes are made on paper datasheets related to field conditions and equipment status.  Water quality observations using the YSI</w:t>
       </w:r>
       <w:r>
         <w:rPr>
@@ -2010,7 +2553,14 @@
         <w:rPr>
           <w:rFonts w:ascii="Arial" w:hAnsi="Arial" w:cs="Arial"/>
         </w:rPr>
-        <w:t xml:space="preserve"> are </w:t>
+        <w:t xml:space="preserve"> </w:t>
+      </w:r>
+      <w:proofErr w:type="gramStart"/>
+      <w:r>
+        <w:rPr>
+          <w:rFonts w:ascii="Arial" w:hAnsi="Arial" w:cs="Arial"/>
+        </w:rPr>
+        <w:t xml:space="preserve">are </w:t>
       </w:r>
       <w:r>
         <w:rPr>
@@ -2022,7 +2572,14 @@
         <w:rPr>
           <w:rFonts w:ascii="Arial" w:hAnsi="Arial" w:cs="Arial"/>
         </w:rPr>
-        <w:t>taken and recorded on the same data sheet</w:t>
+        <w:t>taken</w:t>
+      </w:r>
+      <w:proofErr w:type="gramEnd"/>
+      <w:r>
+        <w:rPr>
+          <w:rFonts w:ascii="Arial" w:hAnsi="Arial" w:cs="Arial"/>
+        </w:rPr>
+        <w:t xml:space="preserve"> and recorded on the same data sheet</w:t>
       </w:r>
       <w:r>
         <w:rPr>
@@ -2050,7 +2607,21 @@
         <w:rPr>
           <w:rFonts w:ascii="Arial" w:hAnsi="Arial" w:cs="Arial"/>
         </w:rPr>
-        <w:t>Water quality sensor files are then uploaded into a secure University of Florida internal server and a trigger starts the Python import process into the MySQL relational database</w:t>
+        <w:t xml:space="preserve">Water quality sensor files </w:t>
+      </w:r>
+      <w:proofErr w:type="gramStart"/>
+      <w:r>
+        <w:rPr>
+          <w:rFonts w:ascii="Arial" w:hAnsi="Arial" w:cs="Arial"/>
+        </w:rPr>
+        <w:t>are then uploaded</w:t>
+      </w:r>
+      <w:proofErr w:type="gramEnd"/>
+      <w:r>
+        <w:rPr>
+          <w:rFonts w:ascii="Arial" w:hAnsi="Arial" w:cs="Arial"/>
+        </w:rPr>
+        <w:t xml:space="preserve"> into a secure University of Florida internal server and a trigger starts the Python import process into the MySQL relational database</w:t>
       </w:r>
       <w:r>
         <w:rPr>
@@ -2098,7 +2669,21 @@
         <w:rPr>
           <w:rFonts w:ascii="Arial" w:hAnsi="Arial" w:cs="Arial"/>
         </w:rPr>
-        <w:t xml:space="preserve"> measurements are manually entered into our MySQL relational database. </w:t>
+        <w:t xml:space="preserve"> measurements </w:t>
+      </w:r>
+      <w:proofErr w:type="gramStart"/>
+      <w:r>
+        <w:rPr>
+          <w:rFonts w:ascii="Arial" w:hAnsi="Arial" w:cs="Arial"/>
+        </w:rPr>
+        <w:t>are manually entered</w:t>
+      </w:r>
+      <w:proofErr w:type="gramEnd"/>
+      <w:r>
+        <w:rPr>
+          <w:rFonts w:ascii="Arial" w:hAnsi="Arial" w:cs="Arial"/>
+        </w:rPr>
+        <w:t xml:space="preserve"> into our MySQL relational database. </w:t>
       </w:r>
     </w:p>
     <w:p>
@@ -2208,7 +2793,21 @@
         <w:rPr>
           <w:rFonts w:ascii="Arial" w:hAnsi="Arial" w:cs="Arial"/>
         </w:rPr>
-        <w:t xml:space="preserve"> scripts, and documents are then stored </w:t>
+        <w:t xml:space="preserve"> scripts, and documents </w:t>
+      </w:r>
+      <w:proofErr w:type="gramStart"/>
+      <w:r>
+        <w:rPr>
+          <w:rFonts w:ascii="Arial" w:hAnsi="Arial" w:cs="Arial"/>
+        </w:rPr>
+        <w:t>are then stored</w:t>
+      </w:r>
+      <w:proofErr w:type="gramEnd"/>
+      <w:r>
+        <w:rPr>
+          <w:rFonts w:ascii="Arial" w:hAnsi="Arial" w:cs="Arial"/>
+        </w:rPr>
+        <w:t xml:space="preserve"> </w:t>
       </w:r>
       <w:r>
         <w:rPr>
@@ -2226,13 +2825,41 @@
         <w:rPr>
           <w:rFonts w:ascii="Arial" w:hAnsi="Arial" w:cs="Arial"/>
         </w:rPr>
-        <w:t>GitHub. Standardized GitHub workflows are used during collaborative projects to ensure proper version control utility</w:t>
-      </w:r>
-      <w:r>
-        <w:rPr>
-          <w:rFonts w:ascii="Arial" w:hAnsi="Arial" w:cs="Arial"/>
-        </w:rPr>
-        <w:t xml:space="preserve"> (zenodo link for GitHub workflow)</w:t>
+        <w:t xml:space="preserve">GitHub. Standardized GitHub workflows </w:t>
+      </w:r>
+      <w:proofErr w:type="gramStart"/>
+      <w:r>
+        <w:rPr>
+          <w:rFonts w:ascii="Arial" w:hAnsi="Arial" w:cs="Arial"/>
+        </w:rPr>
+        <w:t>are used</w:t>
+      </w:r>
+      <w:proofErr w:type="gramEnd"/>
+      <w:r>
+        <w:rPr>
+          <w:rFonts w:ascii="Arial" w:hAnsi="Arial" w:cs="Arial"/>
+        </w:rPr>
+        <w:t xml:space="preserve"> during collaborative projects to ensure proper version control utility</w:t>
+      </w:r>
+      <w:r>
+        <w:rPr>
+          <w:rFonts w:ascii="Arial" w:hAnsi="Arial" w:cs="Arial"/>
+        </w:rPr>
+        <w:t xml:space="preserve"> (</w:t>
+      </w:r>
+      <w:proofErr w:type="spellStart"/>
+      <w:r>
+        <w:rPr>
+          <w:rFonts w:ascii="Arial" w:hAnsi="Arial" w:cs="Arial"/>
+        </w:rPr>
+        <w:t>zenodo</w:t>
+      </w:r>
+      <w:proofErr w:type="spellEnd"/>
+      <w:r>
+        <w:rPr>
+          <w:rFonts w:ascii="Arial" w:hAnsi="Arial" w:cs="Arial"/>
+        </w:rPr>
+        <w:t xml:space="preserve"> link for GitHub workflow)</w:t>
       </w:r>
       <w:r>
         <w:rPr>
@@ -2412,7 +3039,21 @@
         <w:rPr>
           <w:rFonts w:ascii="Arial" w:hAnsi="Arial" w:cs="Arial"/>
         </w:rPr>
-        <w:t xml:space="preserve"> (e.g, specifi</w:t>
+        <w:t xml:space="preserve"> (</w:t>
+      </w:r>
+      <w:proofErr w:type="spellStart"/>
+      <w:r>
+        <w:rPr>
+          <w:rFonts w:ascii="Arial" w:hAnsi="Arial" w:cs="Arial"/>
+        </w:rPr>
+        <w:t>e.g</w:t>
+      </w:r>
+      <w:proofErr w:type="spellEnd"/>
+      <w:r>
+        <w:rPr>
+          <w:rFonts w:ascii="Arial" w:hAnsi="Arial" w:cs="Arial"/>
+        </w:rPr>
+        <w:t>, specifi</w:t>
       </w:r>
       <w:r>
         <w:rPr>
@@ -2430,7 +3071,21 @@
         <w:rPr>
           <w:rFonts w:ascii="Arial" w:hAnsi="Arial" w:cs="Arial"/>
         </w:rPr>
-        <w:t xml:space="preserve"> and in our project the tables are related through sensor serial number and site location. We use R scripts to pull these unedited observations and process additional QA/QC procedures. These processed observations and their accompanying scripts are then updated using version control in the project GitHub master data repository (https://github.com/LCRoysterproject). This repository includes an up to date master</w:t>
+        <w:t xml:space="preserve"> and in our project the tables are related through sensor serial number and site location. We use R scripts to pull these unedited observations and process additional QA/QC procedures. These processed observations and their accompanying scripts </w:t>
+      </w:r>
+      <w:proofErr w:type="gramStart"/>
+      <w:r>
+        <w:rPr>
+          <w:rFonts w:ascii="Arial" w:hAnsi="Arial" w:cs="Arial"/>
+        </w:rPr>
+        <w:t>are then updated</w:t>
+      </w:r>
+      <w:proofErr w:type="gramEnd"/>
+      <w:r>
+        <w:rPr>
+          <w:rFonts w:ascii="Arial" w:hAnsi="Arial" w:cs="Arial"/>
+        </w:rPr>
+        <w:t xml:space="preserve"> using version control in the project GitHub master data repository (https://github.com/LCRoysterproject). This repository includes an up to date master</w:t>
       </w:r>
       <w:r>
         <w:rPr>
@@ -2442,7 +3097,63 @@
         <w:rPr>
           <w:rFonts w:ascii="Arial" w:hAnsi="Arial" w:cs="Arial"/>
         </w:rPr>
-        <w:t xml:space="preserve">branch which is protected from any unintended or incorrect updates using GitHub repository restrictions. To submit any changes to the master branch (referred to as a pull request), it is mandatory to have the changes/edits reviewed by another member of our team to ensure data integrity (zenodo link for GitHub workflow). Every pull request requires a thorough message describing each change, in the event an update to the master branch has to be investigated. Version control allows for team members to view a previous iteration of the master data branch and go back to that iteration if needed (Perez-Riverol et al., 2016). This workflow protects the master branch from possibly merging accidental or incorrect changes, giving a layer of needed security to the data. </w:t>
+        <w:t xml:space="preserve">branch which </w:t>
+      </w:r>
+      <w:proofErr w:type="gramStart"/>
+      <w:r>
+        <w:rPr>
+          <w:rFonts w:ascii="Arial" w:hAnsi="Arial" w:cs="Arial"/>
+        </w:rPr>
+        <w:t>is protected</w:t>
+      </w:r>
+      <w:proofErr w:type="gramEnd"/>
+      <w:r>
+        <w:rPr>
+          <w:rFonts w:ascii="Arial" w:hAnsi="Arial" w:cs="Arial"/>
+        </w:rPr>
+        <w:t xml:space="preserve"> from any unintended or incorrect updates using GitHub repository restrictions. To submit any changes to the master branch (referred to as a pull request), it is mandatory to have the changes/edits reviewed by another member of our team to ensure data integrity (</w:t>
+      </w:r>
+      <w:proofErr w:type="spellStart"/>
+      <w:r>
+        <w:rPr>
+          <w:rFonts w:ascii="Arial" w:hAnsi="Arial" w:cs="Arial"/>
+        </w:rPr>
+        <w:t>zenodo</w:t>
+      </w:r>
+      <w:proofErr w:type="spellEnd"/>
+      <w:r>
+        <w:rPr>
+          <w:rFonts w:ascii="Arial" w:hAnsi="Arial" w:cs="Arial"/>
+        </w:rPr>
+        <w:t xml:space="preserve"> link for GitHub workflow). Every pull request requires a thorough message describing each change, in the event an update to the master branch </w:t>
+      </w:r>
+      <w:proofErr w:type="gramStart"/>
+      <w:r>
+        <w:rPr>
+          <w:rFonts w:ascii="Arial" w:hAnsi="Arial" w:cs="Arial"/>
+        </w:rPr>
+        <w:t>has to</w:t>
+      </w:r>
+      <w:proofErr w:type="gramEnd"/>
+      <w:r>
+        <w:rPr>
+          <w:rFonts w:ascii="Arial" w:hAnsi="Arial" w:cs="Arial"/>
+        </w:rPr>
+        <w:t xml:space="preserve"> be investigated. Version control allows for team members to view a previous iteration of the master data branch and go back to that iteration if needed (Perez-</w:t>
+      </w:r>
+      <w:proofErr w:type="spellStart"/>
+      <w:r>
+        <w:rPr>
+          <w:rFonts w:ascii="Arial" w:hAnsi="Arial" w:cs="Arial"/>
+        </w:rPr>
+        <w:t>Riverol</w:t>
+      </w:r>
+      <w:proofErr w:type="spellEnd"/>
+      <w:r>
+        <w:rPr>
+          <w:rFonts w:ascii="Arial" w:hAnsi="Arial" w:cs="Arial"/>
+        </w:rPr>
+        <w:t xml:space="preserve"> et al., 2016). This workflow protects the master branch from possibly merging accidental or incorrect changes, giving a layer of needed security to the data. </w:t>
       </w:r>
     </w:p>
     <w:p>
@@ -2493,7 +3204,21 @@
         <w:rPr>
           <w:rFonts w:ascii="Arial" w:hAnsi="Arial" w:cs="Arial"/>
         </w:rPr>
-        <w:t xml:space="preserve">Water quality observations are imported </w:t>
+        <w:t xml:space="preserve">Water quality observations </w:t>
+      </w:r>
+      <w:proofErr w:type="gramStart"/>
+      <w:r>
+        <w:rPr>
+          <w:rFonts w:ascii="Arial" w:hAnsi="Arial" w:cs="Arial"/>
+        </w:rPr>
+        <w:t>are imported</w:t>
+      </w:r>
+      <w:proofErr w:type="gramEnd"/>
+      <w:r>
+        <w:rPr>
+          <w:rFonts w:ascii="Arial" w:hAnsi="Arial" w:cs="Arial"/>
+        </w:rPr>
+        <w:t xml:space="preserve"> </w:t>
       </w:r>
       <w:r>
         <w:rPr>
@@ -2553,7 +3278,21 @@
         <w:rPr>
           <w:rFonts w:ascii="Arial" w:hAnsi="Arial" w:cs="Arial"/>
         </w:rPr>
-        <w:t xml:space="preserve"> If observations are flagged through the Python import process a </w:t>
+        <w:t xml:space="preserve"> If observations </w:t>
+      </w:r>
+      <w:proofErr w:type="gramStart"/>
+      <w:r>
+        <w:rPr>
+          <w:rFonts w:ascii="Arial" w:hAnsi="Arial" w:cs="Arial"/>
+        </w:rPr>
+        <w:t>are flagged</w:t>
+      </w:r>
+      <w:proofErr w:type="gramEnd"/>
+      <w:r>
+        <w:rPr>
+          <w:rFonts w:ascii="Arial" w:hAnsi="Arial" w:cs="Arial"/>
+        </w:rPr>
+        <w:t xml:space="preserve"> through the Python import process a </w:t>
       </w:r>
       <w:r>
         <w:rPr>
@@ -2631,13 +3370,27 @@
         <w:rPr>
           <w:rFonts w:ascii="Arial" w:hAnsi="Arial" w:cs="Arial"/>
         </w:rPr>
-        <w:t xml:space="preserve">All unique observations are </w:t>
-      </w:r>
-      <w:r>
-        <w:rPr>
-          <w:rFonts w:ascii="Arial" w:hAnsi="Arial" w:cs="Arial"/>
-        </w:rPr>
-        <w:t xml:space="preserve">imported into our MySQL </w:t>
+        <w:t xml:space="preserve">All unique observations </w:t>
+      </w:r>
+      <w:proofErr w:type="gramStart"/>
+      <w:r>
+        <w:rPr>
+          <w:rFonts w:ascii="Arial" w:hAnsi="Arial" w:cs="Arial"/>
+        </w:rPr>
+        <w:t xml:space="preserve">are </w:t>
+      </w:r>
+      <w:r>
+        <w:rPr>
+          <w:rFonts w:ascii="Arial" w:hAnsi="Arial" w:cs="Arial"/>
+        </w:rPr>
+        <w:t>imported</w:t>
+      </w:r>
+      <w:proofErr w:type="gramEnd"/>
+      <w:r>
+        <w:rPr>
+          <w:rFonts w:ascii="Arial" w:hAnsi="Arial" w:cs="Arial"/>
+        </w:rPr>
+        <w:t xml:space="preserve"> into our MySQL </w:t>
       </w:r>
       <w:r>
         <w:rPr>
@@ -2748,7 +3501,35 @@
         <w:rPr>
           <w:rFonts w:ascii="Arial" w:hAnsi="Arial" w:cs="Arial"/>
         </w:rPr>
-        <w:t xml:space="preserve">Detailed information on the dual data entry system using a structured data packet is available in the data entry documentation for the Lone Cabbage project (zenodo link for data packet). Several of these entry processes are similar to those in the water quality workflow (Box 3) and will only be briefly reviewed here where: </w:t>
+        <w:t>Detailed information on the dual data entry system using a structured data packet is available in the data entry documentation for the Lone Cabbage project (</w:t>
+      </w:r>
+      <w:proofErr w:type="spellStart"/>
+      <w:r>
+        <w:rPr>
+          <w:rFonts w:ascii="Arial" w:hAnsi="Arial" w:cs="Arial"/>
+        </w:rPr>
+        <w:t>zenodo</w:t>
+      </w:r>
+      <w:proofErr w:type="spellEnd"/>
+      <w:r>
+        <w:rPr>
+          <w:rFonts w:ascii="Arial" w:hAnsi="Arial" w:cs="Arial"/>
+        </w:rPr>
+        <w:t xml:space="preserve"> link for data packet). Several of these entry processes are </w:t>
+      </w:r>
+      <w:proofErr w:type="gramStart"/>
+      <w:r>
+        <w:rPr>
+          <w:rFonts w:ascii="Arial" w:hAnsi="Arial" w:cs="Arial"/>
+        </w:rPr>
+        <w:t>similar to</w:t>
+      </w:r>
+      <w:proofErr w:type="gramEnd"/>
+      <w:r>
+        <w:rPr>
+          <w:rFonts w:ascii="Arial" w:hAnsi="Arial" w:cs="Arial"/>
+        </w:rPr>
+        <w:t xml:space="preserve"> those in the water quality workflow (Box 3) and will only be briefly reviewed here where: </w:t>
       </w:r>
     </w:p>
     <w:p>
@@ -2769,8 +3550,16 @@
         <w:rPr>
           <w:rFonts w:ascii="Arial" w:hAnsi="Arial" w:cs="Arial"/>
         </w:rPr>
-        <w:t xml:space="preserve"> are standardized</w:t>
-      </w:r>
+        <w:t xml:space="preserve"> </w:t>
+      </w:r>
+      <w:proofErr w:type="gramStart"/>
+      <w:r>
+        <w:rPr>
+          <w:rFonts w:ascii="Arial" w:hAnsi="Arial" w:cs="Arial"/>
+        </w:rPr>
+        <w:t>are standardized</w:t>
+      </w:r>
+      <w:proofErr w:type="gramEnd"/>
       <w:r>
         <w:rPr>
           <w:rFonts w:ascii="Arial" w:hAnsi="Arial" w:cs="Arial"/>
@@ -2808,7 +3597,21 @@
         <w:rPr>
           <w:rFonts w:ascii="Arial" w:hAnsi="Arial" w:cs="Arial"/>
         </w:rPr>
-        <w:t xml:space="preserve">2. In the field, counts of oysters are recorded by team members on datasheets by hand. </w:t>
+        <w:t xml:space="preserve">2. In the field, counts of oysters </w:t>
+      </w:r>
+      <w:proofErr w:type="gramStart"/>
+      <w:r>
+        <w:rPr>
+          <w:rFonts w:ascii="Arial" w:hAnsi="Arial" w:cs="Arial"/>
+        </w:rPr>
+        <w:t>are recorded</w:t>
+      </w:r>
+      <w:proofErr w:type="gramEnd"/>
+      <w:r>
+        <w:rPr>
+          <w:rFonts w:ascii="Arial" w:hAnsi="Arial" w:cs="Arial"/>
+        </w:rPr>
+        <w:t xml:space="preserve"> by team members on datasheets by hand. </w:t>
       </w:r>
     </w:p>
     <w:p>
@@ -2823,7 +3626,21 @@
         <w:rPr>
           <w:rFonts w:ascii="Arial" w:hAnsi="Arial" w:cs="Arial"/>
         </w:rPr>
-        <w:t xml:space="preserve">3.A. In the lab data are entered using a dual entry system and data validation tools to ensure that the data entered are within range and standardized (e.g., site location, capitalization, appropriate oyster height range, </w:t>
+        <w:t xml:space="preserve">3.A. In the lab data </w:t>
+      </w:r>
+      <w:proofErr w:type="gramStart"/>
+      <w:r>
+        <w:rPr>
+          <w:rFonts w:ascii="Arial" w:hAnsi="Arial" w:cs="Arial"/>
+        </w:rPr>
+        <w:t>are entered</w:t>
+      </w:r>
+      <w:proofErr w:type="gramEnd"/>
+      <w:r>
+        <w:rPr>
+          <w:rFonts w:ascii="Arial" w:hAnsi="Arial" w:cs="Arial"/>
+        </w:rPr>
+        <w:t xml:space="preserve"> using a dual entry system and data validation tools to ensure that the data entered are within range and standardized (e.g., site location, capitalization, appropriate oyster height range, </w:t>
       </w:r>
       <w:r>
         <w:rPr>
@@ -2850,7 +3667,21 @@
         <w:rPr>
           <w:rFonts w:ascii="Arial" w:hAnsi="Arial" w:cs="Arial"/>
         </w:rPr>
-        <w:t>3.B. Standard R scripts are used to estimate oyster densities</w:t>
+        <w:t xml:space="preserve">3.B. Standard R scripts </w:t>
+      </w:r>
+      <w:proofErr w:type="gramStart"/>
+      <w:r>
+        <w:rPr>
+          <w:rFonts w:ascii="Arial" w:hAnsi="Arial" w:cs="Arial"/>
+        </w:rPr>
+        <w:t>are used</w:t>
+      </w:r>
+      <w:proofErr w:type="gramEnd"/>
+      <w:r>
+        <w:rPr>
+          <w:rFonts w:ascii="Arial" w:hAnsi="Arial" w:cs="Arial"/>
+        </w:rPr>
+        <w:t xml:space="preserve"> to estimate oyster densities</w:t>
       </w:r>
       <w:r>
         <w:rPr>
@@ -2945,7 +3776,21 @@
         <w:rPr>
           <w:rFonts w:ascii="Arial" w:hAnsi="Arial" w:cs="Arial"/>
         </w:rPr>
-        <w:t xml:space="preserve">3.C. Processed data, scripts, and documents are then stored </w:t>
+        <w:t xml:space="preserve">3.C. Processed data, scripts, and documents </w:t>
+      </w:r>
+      <w:proofErr w:type="gramStart"/>
+      <w:r>
+        <w:rPr>
+          <w:rFonts w:ascii="Arial" w:hAnsi="Arial" w:cs="Arial"/>
+        </w:rPr>
+        <w:t>are then stored</w:t>
+      </w:r>
+      <w:proofErr w:type="gramEnd"/>
+      <w:r>
+        <w:rPr>
+          <w:rFonts w:ascii="Arial" w:hAnsi="Arial" w:cs="Arial"/>
+        </w:rPr>
+        <w:t xml:space="preserve"> </w:t>
       </w:r>
       <w:r>
         <w:rPr>
@@ -2969,13 +3814,41 @@
         <w:rPr>
           <w:rFonts w:ascii="Arial" w:hAnsi="Arial" w:cs="Arial"/>
         </w:rPr>
-        <w:t>Standardized GitHub workflows are used during collaborative projects to ensure proper version control utility</w:t>
-      </w:r>
-      <w:r>
-        <w:rPr>
-          <w:rFonts w:ascii="Arial" w:hAnsi="Arial" w:cs="Arial"/>
-        </w:rPr>
-        <w:t xml:space="preserve"> (zenodo link for Github workflow). </w:t>
+        <w:t xml:space="preserve">Standardized GitHub workflows </w:t>
+      </w:r>
+      <w:proofErr w:type="gramStart"/>
+      <w:r>
+        <w:rPr>
+          <w:rFonts w:ascii="Arial" w:hAnsi="Arial" w:cs="Arial"/>
+        </w:rPr>
+        <w:t>are used</w:t>
+      </w:r>
+      <w:proofErr w:type="gramEnd"/>
+      <w:r>
+        <w:rPr>
+          <w:rFonts w:ascii="Arial" w:hAnsi="Arial" w:cs="Arial"/>
+        </w:rPr>
+        <w:t xml:space="preserve"> during collaborative projects to ensure proper version control utility</w:t>
+      </w:r>
+      <w:r>
+        <w:rPr>
+          <w:rFonts w:ascii="Arial" w:hAnsi="Arial" w:cs="Arial"/>
+        </w:rPr>
+        <w:t xml:space="preserve"> (</w:t>
+      </w:r>
+      <w:proofErr w:type="spellStart"/>
+      <w:r>
+        <w:rPr>
+          <w:rFonts w:ascii="Arial" w:hAnsi="Arial" w:cs="Arial"/>
+        </w:rPr>
+        <w:t>zenodo</w:t>
+      </w:r>
+      <w:proofErr w:type="spellEnd"/>
+      <w:r>
+        <w:rPr>
+          <w:rFonts w:ascii="Arial" w:hAnsi="Arial" w:cs="Arial"/>
+        </w:rPr>
+        <w:t xml:space="preserve"> link for Github workflow). </w:t>
       </w:r>
     </w:p>
     <w:p>
@@ -3108,7 +3981,49 @@
         <w:rPr>
           <w:rFonts w:ascii="Arial" w:hAnsi="Arial" w:cs="Arial"/>
         </w:rPr>
-        <w:t>Oyster counts and measurements are subject to data validation features through Microsoft Excel. Data validation ensures that every new observation manually entered is restricted and limited to what is applicable for that field. As an example, restrictions include oyster height measurement ranges, site location names, and acceptable dates for surveys. Two people separately enter oyster observations with the data validation restrictions, in two separate Microsoft Excel tabs (Box 4 3.A). An additional Microsoft Excel tab compares the two entry sheets to determine whether entered versions are identical. If the dual-entry versions are not the same a “check” notification will appear on the Excel cells (e.g., the cell column and row number) that do not match. The flagged cells will then be reconciled by a third team member, who will investigate the discrepancy using the original data sheets. Dual-entry workflows are known to significantly reduce data entry errors (Barchard and Pace, 2011).</w:t>
+        <w:t xml:space="preserve">Oyster counts and measurements are subject to data validation features through Microsoft Excel. Data validation ensures that every new observation manually entered </w:t>
+      </w:r>
+      <w:proofErr w:type="gramStart"/>
+      <w:r>
+        <w:rPr>
+          <w:rFonts w:ascii="Arial" w:hAnsi="Arial" w:cs="Arial"/>
+        </w:rPr>
+        <w:t>is restricted</w:t>
+      </w:r>
+      <w:proofErr w:type="gramEnd"/>
+      <w:r>
+        <w:rPr>
+          <w:rFonts w:ascii="Arial" w:hAnsi="Arial" w:cs="Arial"/>
+        </w:rPr>
+        <w:t xml:space="preserve"> and limited to what is applicable for that field. As an example, restrictions include oyster height measurement ranges, site location names, and acceptable dates for surveys. Two people separately enter oyster observations with the data validation restrictions, in two separate Microsoft Excel tabs (Box 4 3.A). An additional Microsoft Excel tab compares the two entry sheets to determine whether entered versions are identical. If the dual-entry versions are not the same a “check” notification will appear on the Excel cells (e.g., the cell column and row number) that do not match. The flagged cells will then </w:t>
+      </w:r>
+      <w:proofErr w:type="gramStart"/>
+      <w:r>
+        <w:rPr>
+          <w:rFonts w:ascii="Arial" w:hAnsi="Arial" w:cs="Arial"/>
+        </w:rPr>
+        <w:t>be reconciled</w:t>
+      </w:r>
+      <w:proofErr w:type="gramEnd"/>
+      <w:r>
+        <w:rPr>
+          <w:rFonts w:ascii="Arial" w:hAnsi="Arial" w:cs="Arial"/>
+        </w:rPr>
+        <w:t xml:space="preserve"> by a third team member, who will investigate the discrepancy using the original data sheets. Dual-entry workflows are known to significantly reduce data entry errors (</w:t>
+      </w:r>
+      <w:proofErr w:type="spellStart"/>
+      <w:r>
+        <w:rPr>
+          <w:rFonts w:ascii="Arial" w:hAnsi="Arial" w:cs="Arial"/>
+        </w:rPr>
+        <w:t>Barchard</w:t>
+      </w:r>
+      <w:proofErr w:type="spellEnd"/>
+      <w:r>
+        <w:rPr>
+          <w:rFonts w:ascii="Arial" w:hAnsi="Arial" w:cs="Arial"/>
+        </w:rPr>
+        <w:t xml:space="preserve"> and Pace, 2011).</w:t>
       </w:r>
     </w:p>
     <w:p>
@@ -3203,6 +4118,7 @@
         </w:rPr>
         <w:t xml:space="preserve"> </w:t>
       </w:r>
+      <w:proofErr w:type="gramStart"/>
       <w:r>
         <w:rPr>
           <w:rFonts w:ascii="Arial" w:hAnsi="Arial" w:cs="Arial"/>
@@ -3213,7 +4129,14 @@
         <w:rPr>
           <w:rFonts w:ascii="Arial" w:hAnsi="Arial" w:cs="Arial"/>
         </w:rPr>
-        <w:t xml:space="preserve"> created with the fact that these data will</w:t>
+        <w:t xml:space="preserve"> created</w:t>
+      </w:r>
+      <w:proofErr w:type="gramEnd"/>
+      <w:r>
+        <w:rPr>
+          <w:rFonts w:ascii="Arial" w:hAnsi="Arial" w:cs="Arial"/>
+        </w:rPr>
+        <w:t xml:space="preserve"> with the fact that these data will</w:t>
       </w:r>
       <w:r>
         <w:rPr>
@@ -3255,8 +4178,16 @@
         <w:rPr>
           <w:rFonts w:ascii="Arial" w:hAnsi="Arial" w:cs="Arial"/>
         </w:rPr>
-        <w:t>to be read in a similar manner</w:t>
-      </w:r>
+        <w:t xml:space="preserve">to be read in </w:t>
+      </w:r>
+      <w:proofErr w:type="gramStart"/>
+      <w:r>
+        <w:rPr>
+          <w:rFonts w:ascii="Arial" w:hAnsi="Arial" w:cs="Arial"/>
+        </w:rPr>
+        <w:t>a similar manner</w:t>
+      </w:r>
+      <w:proofErr w:type="gramEnd"/>
       <w:r>
         <w:rPr>
           <w:rFonts w:ascii="Arial" w:hAnsi="Arial" w:cs="Arial"/>
@@ -3345,7 +4276,21 @@
         <w:rPr>
           <w:rFonts w:ascii="Arial" w:hAnsi="Arial" w:cs="Arial"/>
         </w:rPr>
-        <w:t xml:space="preserve">Data validation ensures that every new observation manually entered is restricted and limited to what is applicable for that </w:t>
+        <w:t xml:space="preserve">Data validation ensures that every new observation manually entered </w:t>
+      </w:r>
+      <w:proofErr w:type="gramStart"/>
+      <w:r>
+        <w:rPr>
+          <w:rFonts w:ascii="Arial" w:hAnsi="Arial" w:cs="Arial"/>
+        </w:rPr>
+        <w:t>is restricted</w:t>
+      </w:r>
+      <w:proofErr w:type="gramEnd"/>
+      <w:r>
+        <w:rPr>
+          <w:rFonts w:ascii="Arial" w:hAnsi="Arial" w:cs="Arial"/>
+        </w:rPr>
+        <w:t xml:space="preserve"> and limited to what is applicable for that </w:t>
       </w:r>
       <w:r>
         <w:rPr>
@@ -3426,6 +4371,7 @@
         <w:lastRenderedPageBreak/>
         <w:t xml:space="preserve">not match. The flagged cells will then </w:t>
       </w:r>
+      <w:proofErr w:type="gramStart"/>
       <w:r>
         <w:rPr>
           <w:rFonts w:ascii="Arial" w:hAnsi="Arial" w:cs="Arial"/>
@@ -3436,7 +4382,14 @@
         <w:rPr>
           <w:rFonts w:ascii="Arial" w:hAnsi="Arial" w:cs="Arial"/>
         </w:rPr>
-        <w:t>reconciled by a third team member, who will investigate the discrepancy</w:t>
+        <w:t>reconciled</w:t>
+      </w:r>
+      <w:proofErr w:type="gramEnd"/>
+      <w:r>
+        <w:rPr>
+          <w:rFonts w:ascii="Arial" w:hAnsi="Arial" w:cs="Arial"/>
+        </w:rPr>
+        <w:t xml:space="preserve"> by a third team member, who will investigate the discrepancy</w:t>
       </w:r>
       <w:r>
         <w:rPr>
@@ -3516,6 +4469,7 @@
         </w:rPr>
         <w:t xml:space="preserve"> (</w:t>
       </w:r>
+      <w:proofErr w:type="spellStart"/>
       <w:r>
         <w:rPr>
           <w:rFonts w:ascii="Arial" w:hAnsi="Arial" w:cs="Arial"/>
@@ -3534,6 +4488,7 @@
         </w:rPr>
         <w:t>chard</w:t>
       </w:r>
+      <w:proofErr w:type="spellEnd"/>
       <w:r>
         <w:rPr>
           <w:rFonts w:ascii="Arial" w:hAnsi="Arial" w:cs="Arial"/>
@@ -3597,7 +4552,21 @@
         <w:rPr>
           <w:rFonts w:ascii="Arial" w:hAnsi="Arial" w:cs="Arial"/>
         </w:rPr>
-        <w:t xml:space="preserve">oyster observations are ultimately stored in our master data repository on GitHub and team members are required to follow the same workflow as previous mentioned (Box 4 3.C). </w:t>
+        <w:t xml:space="preserve">oyster observations </w:t>
+      </w:r>
+      <w:proofErr w:type="gramStart"/>
+      <w:r>
+        <w:rPr>
+          <w:rFonts w:ascii="Arial" w:hAnsi="Arial" w:cs="Arial"/>
+        </w:rPr>
+        <w:t>are ultimately stored</w:t>
+      </w:r>
+      <w:proofErr w:type="gramEnd"/>
+      <w:r>
+        <w:rPr>
+          <w:rFonts w:ascii="Arial" w:hAnsi="Arial" w:cs="Arial"/>
+        </w:rPr>
+        <w:t xml:space="preserve"> in our master data repository on GitHub and team members are required to follow the same workflow as previous mentioned (Box 4 3.C). </w:t>
       </w:r>
       <w:r>
         <w:rPr>
@@ -3623,6 +4592,7 @@
         </w:rPr>
         <w:t xml:space="preserve">oyster data updated </w:t>
       </w:r>
+      <w:proofErr w:type="gramStart"/>
       <w:r>
         <w:rPr>
           <w:rFonts w:ascii="Arial" w:hAnsi="Arial" w:cs="Arial"/>
@@ -3633,13 +4603,34 @@
         <w:rPr>
           <w:rFonts w:ascii="Arial" w:hAnsi="Arial" w:cs="Arial"/>
         </w:rPr>
-        <w:t xml:space="preserve"> reviewed prior to merging with the protected `master` branch. It is also important to note that oyster </w:t>
-      </w:r>
-      <w:r>
-        <w:rPr>
-          <w:rFonts w:ascii="Arial" w:hAnsi="Arial" w:cs="Arial"/>
-        </w:rPr>
-        <w:t xml:space="preserve">measurements are not stored in MySQL since our MySQL </w:t>
+        <w:t xml:space="preserve"> reviewed</w:t>
+      </w:r>
+      <w:proofErr w:type="gramEnd"/>
+      <w:r>
+        <w:rPr>
+          <w:rFonts w:ascii="Arial" w:hAnsi="Arial" w:cs="Arial"/>
+        </w:rPr>
+        <w:t xml:space="preserve"> prior to merging with the protected `master` branch. It is also important to note that oyster </w:t>
+      </w:r>
+      <w:r>
+        <w:rPr>
+          <w:rFonts w:ascii="Arial" w:hAnsi="Arial" w:cs="Arial"/>
+        </w:rPr>
+        <w:t xml:space="preserve">measurements </w:t>
+      </w:r>
+      <w:proofErr w:type="gramStart"/>
+      <w:r>
+        <w:rPr>
+          <w:rFonts w:ascii="Arial" w:hAnsi="Arial" w:cs="Arial"/>
+        </w:rPr>
+        <w:t>are not stored</w:t>
+      </w:r>
+      <w:proofErr w:type="gramEnd"/>
+      <w:r>
+        <w:rPr>
+          <w:rFonts w:ascii="Arial" w:hAnsi="Arial" w:cs="Arial"/>
+        </w:rPr>
+        <w:t xml:space="preserve"> in MySQL since our MySQL </w:t>
       </w:r>
       <w:r>
         <w:rPr>
@@ -3659,6 +4650,7 @@
         </w:rPr>
         <w:t xml:space="preserve">data </w:t>
       </w:r>
+      <w:proofErr w:type="gramStart"/>
       <w:r>
         <w:rPr>
           <w:rFonts w:ascii="Arial" w:hAnsi="Arial" w:cs="Arial"/>
@@ -3677,6 +4669,7 @@
         </w:rPr>
         <w:t xml:space="preserve"> stored</w:t>
       </w:r>
+      <w:proofErr w:type="gramEnd"/>
       <w:r>
         <w:rPr>
           <w:rFonts w:ascii="Arial" w:hAnsi="Arial" w:cs="Arial"/>
@@ -3723,7 +4716,6 @@
     <w:p>
       <w:pPr>
         <w:pStyle w:val="BodyText"/>
-        <w:spacing w:line="360" w:lineRule="auto"/>
         <w:rPr>
           <w:rFonts w:ascii="Arial" w:hAnsi="Arial" w:cs="Arial"/>
           <w:b/>
@@ -3736,23 +4728,7 @@
           <w:b/>
           <w:bCs/>
         </w:rPr>
-        <w:t xml:space="preserve">Reproducibility and transparency </w:t>
-      </w:r>
-      <w:r>
-        <w:rPr>
-          <w:rFonts w:ascii="Arial" w:hAnsi="Arial" w:cs="Arial"/>
-          <w:b/>
-          <w:bCs/>
-        </w:rPr>
-        <w:t>using</w:t>
-      </w:r>
-      <w:r>
-        <w:rPr>
-          <w:rFonts w:ascii="Arial" w:hAnsi="Arial" w:cs="Arial"/>
-          <w:b/>
-          <w:bCs/>
-        </w:rPr>
-        <w:t xml:space="preserve"> version control</w:t>
+        <w:t>Regularly updated data and adaptive management</w:t>
       </w:r>
     </w:p>
     <w:p>
@@ -3768,37 +4744,257 @@
         <w:rPr>
           <w:rFonts w:ascii="Arial" w:hAnsi="Arial" w:cs="Arial"/>
         </w:rPr>
-        <w:t xml:space="preserve">Our efforts to implement a modern data workflow has led to rapid feedback between data collection, analysis, and changes to sampling routines as part of our adaptive management approach to the Lone Cabbage Reef restoration. A recent example of </w:t>
-      </w:r>
-      <w:r>
-        <w:rPr>
-          <w:rFonts w:ascii="Arial" w:hAnsi="Arial" w:cs="Arial"/>
-        </w:rPr>
-        <w:t xml:space="preserve">how we use </w:t>
-      </w:r>
-      <w:r>
-        <w:rPr>
-          <w:rFonts w:ascii="Arial" w:hAnsi="Arial" w:cs="Arial"/>
-        </w:rPr>
-        <w:t xml:space="preserve">adaptive management includes regular internal reporting of oyster densities (from oyster count observations) to influence the amount of sampling needed to optimize our efforts through power analysis. Another example on how we are implementing adaptive management to our project is analyzing if the 11 sensors we currently have deployed, are necessary for our water quality models. This is an ongoing effort, and there are no direct decisions made, however, we do plan to implement our findings on reducing the number of sensors if our analysis proves that to be necessary.  Knowing the precise number of sampling trips and sensors needed for our project ensures that efforts and funds are allocated efficiently as required by our NFWF-GEBF grant contract.  </w:t>
+        <w:t>Due to efforts in creating an</w:t>
+      </w:r>
+      <w:r>
+        <w:rPr>
+          <w:rFonts w:ascii="Arial" w:hAnsi="Arial" w:cs="Arial"/>
+        </w:rPr>
+        <w:t>d</w:t>
+      </w:r>
+      <w:r>
+        <w:rPr>
+          <w:rFonts w:ascii="Arial" w:hAnsi="Arial" w:cs="Arial"/>
+        </w:rPr>
+        <w:t xml:space="preserve"> implementing </w:t>
+      </w:r>
+      <w:r>
+        <w:rPr>
+          <w:rFonts w:ascii="Arial" w:hAnsi="Arial" w:cs="Arial"/>
+        </w:rPr>
+        <w:t xml:space="preserve">our </w:t>
+      </w:r>
+      <w:r>
+        <w:rPr>
+          <w:rFonts w:ascii="Arial" w:hAnsi="Arial" w:cs="Arial"/>
+        </w:rPr>
+        <w:t xml:space="preserve">workflow </w:t>
+      </w:r>
+      <w:r>
+        <w:rPr>
+          <w:rFonts w:ascii="Arial" w:hAnsi="Arial" w:cs="Arial"/>
+        </w:rPr>
+        <w:t xml:space="preserve">we have </w:t>
+      </w:r>
+      <w:r>
+        <w:rPr>
+          <w:rFonts w:ascii="Arial" w:hAnsi="Arial" w:cs="Arial"/>
+        </w:rPr>
+        <w:t xml:space="preserve">rapid feedback </w:t>
+      </w:r>
+      <w:r>
+        <w:rPr>
+          <w:rFonts w:ascii="Arial" w:hAnsi="Arial" w:cs="Arial"/>
+        </w:rPr>
+        <w:t xml:space="preserve">between data collection, </w:t>
+      </w:r>
+      <w:proofErr w:type="gramStart"/>
+      <w:r>
+        <w:rPr>
+          <w:rFonts w:ascii="Arial" w:hAnsi="Arial" w:cs="Arial"/>
+        </w:rPr>
+        <w:t>analysis</w:t>
+      </w:r>
+      <w:proofErr w:type="gramEnd"/>
+      <w:r>
+        <w:rPr>
+          <w:rFonts w:ascii="Arial" w:hAnsi="Arial" w:cs="Arial"/>
+        </w:rPr>
+        <w:t xml:space="preserve"> and adaptive management. </w:t>
+      </w:r>
+      <w:r>
+        <w:rPr>
+          <w:rFonts w:ascii="Arial" w:hAnsi="Arial" w:cs="Arial"/>
+        </w:rPr>
+        <w:t>A</w:t>
+      </w:r>
+      <w:r>
+        <w:rPr>
+          <w:rFonts w:ascii="Arial" w:hAnsi="Arial" w:cs="Arial"/>
+        </w:rPr>
+        <w:t xml:space="preserve"> recent example of adaptive management includes regular internal reporting of oyster densities (from oyster count observations)</w:t>
+      </w:r>
+      <w:r>
+        <w:rPr>
+          <w:rFonts w:ascii="Arial" w:hAnsi="Arial" w:cs="Arial"/>
+        </w:rPr>
+        <w:t xml:space="preserve"> to influence the amount of sampling needed to optimize our efforts through power analysis</w:t>
+      </w:r>
+      <w:r>
+        <w:rPr>
+          <w:rFonts w:ascii="Arial" w:hAnsi="Arial" w:cs="Arial"/>
+        </w:rPr>
+        <w:t xml:space="preserve"> (Randall, 1990)</w:t>
+      </w:r>
+      <w:r>
+        <w:rPr>
+          <w:rFonts w:ascii="Arial" w:hAnsi="Arial" w:cs="Arial"/>
+        </w:rPr>
+        <w:t>.</w:t>
+      </w:r>
+      <w:r>
+        <w:rPr>
+          <w:rFonts w:ascii="Arial" w:hAnsi="Arial" w:cs="Arial"/>
+        </w:rPr>
+        <w:t xml:space="preserve"> Another example on how we are implementing adaptive management to </w:t>
+      </w:r>
+      <w:r>
+        <w:rPr>
+          <w:rFonts w:ascii="Arial" w:hAnsi="Arial" w:cs="Arial"/>
+        </w:rPr>
+        <w:t>our</w:t>
+      </w:r>
+      <w:r>
+        <w:rPr>
+          <w:rFonts w:ascii="Arial" w:hAnsi="Arial" w:cs="Arial"/>
+        </w:rPr>
+        <w:t xml:space="preserve"> project is analyzing if the 11 sensors we currently have deployed, are necessary for ou</w:t>
+      </w:r>
+      <w:r>
+        <w:rPr>
+          <w:rFonts w:ascii="Arial" w:hAnsi="Arial" w:cs="Arial"/>
+        </w:rPr>
+        <w:t>r</w:t>
+      </w:r>
+      <w:r>
+        <w:rPr>
+          <w:rFonts w:ascii="Arial" w:hAnsi="Arial" w:cs="Arial"/>
+        </w:rPr>
+        <w:t xml:space="preserve"> water quality </w:t>
+      </w:r>
+      <w:r>
+        <w:rPr>
+          <w:rFonts w:ascii="Arial" w:hAnsi="Arial" w:cs="Arial"/>
+        </w:rPr>
+        <w:t>model</w:t>
+      </w:r>
+      <w:r>
+        <w:rPr>
+          <w:rFonts w:ascii="Arial" w:hAnsi="Arial" w:cs="Arial"/>
+        </w:rPr>
+        <w:t>s</w:t>
+      </w:r>
+      <w:r>
+        <w:rPr>
+          <w:rFonts w:ascii="Arial" w:hAnsi="Arial" w:cs="Arial"/>
+        </w:rPr>
+        <w:t xml:space="preserve">. This is an ongoing effort, and there are no direct decisions made, however, we do plan to implement our findings on reducing the number of sensors if our analysis proves that to be </w:t>
+      </w:r>
+      <w:r>
+        <w:rPr>
+          <w:rFonts w:ascii="Arial" w:hAnsi="Arial" w:cs="Arial"/>
+        </w:rPr>
+        <w:t>necessary</w:t>
+      </w:r>
+      <w:r>
+        <w:rPr>
+          <w:rFonts w:ascii="Arial" w:hAnsi="Arial" w:cs="Arial"/>
+        </w:rPr>
+        <w:t xml:space="preserve">. </w:t>
+      </w:r>
+      <w:r>
+        <w:rPr>
+          <w:rFonts w:ascii="Arial" w:hAnsi="Arial" w:cs="Arial"/>
+        </w:rPr>
+        <w:t xml:space="preserve"> </w:t>
+      </w:r>
+      <w:r>
+        <w:rPr>
+          <w:rFonts w:ascii="Arial" w:hAnsi="Arial" w:cs="Arial"/>
+        </w:rPr>
+        <w:t xml:space="preserve">Knowing the precise number of sampling trips </w:t>
+      </w:r>
+      <w:r>
+        <w:rPr>
+          <w:rFonts w:ascii="Arial" w:hAnsi="Arial" w:cs="Arial"/>
+        </w:rPr>
+        <w:t xml:space="preserve">and sensors </w:t>
+      </w:r>
+      <w:r>
+        <w:rPr>
+          <w:rFonts w:ascii="Arial" w:hAnsi="Arial" w:cs="Arial"/>
+        </w:rPr>
+        <w:t>needed</w:t>
+      </w:r>
+      <w:r>
+        <w:rPr>
+          <w:rFonts w:ascii="Arial" w:hAnsi="Arial" w:cs="Arial"/>
+        </w:rPr>
+        <w:t xml:space="preserve"> for our project</w:t>
+      </w:r>
+      <w:r>
+        <w:rPr>
+          <w:rFonts w:ascii="Arial" w:hAnsi="Arial" w:cs="Arial"/>
+        </w:rPr>
+        <w:t xml:space="preserve"> ensures that efforts and funds are allocated efficiently</w:t>
+      </w:r>
+      <w:r>
+        <w:rPr>
+          <w:rFonts w:ascii="Arial" w:hAnsi="Arial" w:cs="Arial"/>
+        </w:rPr>
+        <w:t xml:space="preserve"> </w:t>
+      </w:r>
+      <w:r>
+        <w:rPr>
+          <w:rFonts w:ascii="Arial" w:hAnsi="Arial" w:cs="Arial"/>
+        </w:rPr>
+        <w:t xml:space="preserve">as </w:t>
+      </w:r>
+      <w:r>
+        <w:rPr>
+          <w:rFonts w:ascii="Arial" w:hAnsi="Arial" w:cs="Arial"/>
+        </w:rPr>
+        <w:t>required by our</w:t>
+      </w:r>
+      <w:r>
+        <w:rPr>
+          <w:rFonts w:ascii="Arial" w:hAnsi="Arial" w:cs="Arial"/>
+        </w:rPr>
+        <w:t xml:space="preserve"> </w:t>
+      </w:r>
+      <w:r>
+        <w:rPr>
+          <w:rFonts w:ascii="Arial" w:hAnsi="Arial" w:cs="Arial"/>
+          <w:color w:val="000000" w:themeColor="text1"/>
+        </w:rPr>
+        <w:t>NFWF-GEBF</w:t>
+      </w:r>
+      <w:r>
+        <w:rPr>
+          <w:rFonts w:ascii="Arial" w:hAnsi="Arial" w:cs="Arial"/>
+          <w:color w:val="000000" w:themeColor="text1"/>
+        </w:rPr>
+        <w:t xml:space="preserve"> </w:t>
+      </w:r>
+      <w:r>
+        <w:rPr>
+          <w:rFonts w:ascii="Arial" w:hAnsi="Arial" w:cs="Arial"/>
+          <w:color w:val="000000" w:themeColor="text1"/>
+        </w:rPr>
+        <w:t>grant contract</w:t>
+      </w:r>
+      <w:r>
+        <w:rPr>
+          <w:rFonts w:ascii="Arial" w:hAnsi="Arial" w:cs="Arial"/>
+        </w:rPr>
+        <w:t xml:space="preserve">. </w:t>
       </w:r>
     </w:p>
     <w:p>
       <w:pPr>
-        <w:pStyle w:val="BodyText"/>
-        <w:rPr>
-          <w:rFonts w:ascii="Arial" w:hAnsi="Arial" w:cs="Arial"/>
-          <w:b/>
-          <w:bCs/>
-        </w:rPr>
-      </w:pPr>
-      <w:r>
-        <w:rPr>
-          <w:rFonts w:ascii="Arial" w:hAnsi="Arial" w:cs="Arial"/>
-          <w:b/>
-          <w:bCs/>
-        </w:rPr>
-        <w:t>Regularly updated data and adaptive management</w:t>
+        <w:pStyle w:val="Heading4"/>
+        <w:spacing w:line="360" w:lineRule="auto"/>
+        <w:rPr>
+          <w:rFonts w:ascii="Arial" w:hAnsi="Arial" w:cs="Arial"/>
+          <w:color w:val="000000" w:themeColor="text1"/>
+        </w:rPr>
+      </w:pPr>
+      <w:r>
+        <w:rPr>
+          <w:rFonts w:ascii="Arial" w:hAnsi="Arial" w:cs="Arial"/>
+          <w:color w:val="000000" w:themeColor="text1"/>
+        </w:rPr>
+        <w:t>Discussion</w:t>
       </w:r>
     </w:p>
     <w:p>
@@ -3814,140 +5010,200 @@
         <w:rPr>
           <w:rFonts w:ascii="Arial" w:hAnsi="Arial" w:cs="Arial"/>
         </w:rPr>
-        <w:t>Due to efforts in creating an</w:t>
-      </w:r>
-      <w:r>
-        <w:rPr>
-          <w:rFonts w:ascii="Arial" w:hAnsi="Arial" w:cs="Arial"/>
-        </w:rPr>
-        <w:t>d</w:t>
-      </w:r>
-      <w:r>
-        <w:rPr>
-          <w:rFonts w:ascii="Arial" w:hAnsi="Arial" w:cs="Arial"/>
-        </w:rPr>
-        <w:t xml:space="preserve"> implementing </w:t>
-      </w:r>
-      <w:r>
-        <w:rPr>
-          <w:rFonts w:ascii="Arial" w:hAnsi="Arial" w:cs="Arial"/>
-        </w:rPr>
-        <w:t xml:space="preserve">our </w:t>
-      </w:r>
-      <w:r>
-        <w:rPr>
-          <w:rFonts w:ascii="Arial" w:hAnsi="Arial" w:cs="Arial"/>
-        </w:rPr>
-        <w:t xml:space="preserve">workflow </w:t>
-      </w:r>
-      <w:r>
-        <w:rPr>
-          <w:rFonts w:ascii="Arial" w:hAnsi="Arial" w:cs="Arial"/>
-        </w:rPr>
-        <w:t xml:space="preserve">we have </w:t>
-      </w:r>
-      <w:r>
-        <w:rPr>
-          <w:rFonts w:ascii="Arial" w:hAnsi="Arial" w:cs="Arial"/>
-        </w:rPr>
-        <w:t xml:space="preserve">rapid feedback </w:t>
-      </w:r>
-      <w:r>
-        <w:rPr>
-          <w:rFonts w:ascii="Arial" w:hAnsi="Arial" w:cs="Arial"/>
-        </w:rPr>
-        <w:t xml:space="preserve">between data collection, analysis and adaptive management. </w:t>
-      </w:r>
-      <w:r>
-        <w:rPr>
-          <w:rFonts w:ascii="Arial" w:hAnsi="Arial" w:cs="Arial"/>
-        </w:rPr>
-        <w:t>A</w:t>
-      </w:r>
-      <w:r>
-        <w:rPr>
-          <w:rFonts w:ascii="Arial" w:hAnsi="Arial" w:cs="Arial"/>
-        </w:rPr>
-        <w:t xml:space="preserve"> recent example of adaptive management includes regular internal reporting of oyster densities (from oyster </w:t>
+        <w:t xml:space="preserve">Establishing a data management workflow is </w:t>
+      </w:r>
+      <w:r>
+        <w:rPr>
+          <w:rFonts w:ascii="Arial" w:hAnsi="Arial" w:cs="Arial"/>
+        </w:rPr>
+        <w:t xml:space="preserve">presently </w:t>
+      </w:r>
+      <w:r>
+        <w:rPr>
+          <w:rFonts w:ascii="Arial" w:hAnsi="Arial" w:cs="Arial"/>
+        </w:rPr>
+        <w:t>receiving more attention in ecolog</w:t>
+      </w:r>
+      <w:r>
+        <w:rPr>
+          <w:rFonts w:ascii="Arial" w:hAnsi="Arial" w:cs="Arial"/>
+        </w:rPr>
+        <w:t>ical efforts</w:t>
+      </w:r>
+      <w:r>
+        <w:rPr>
+          <w:rFonts w:ascii="Arial" w:hAnsi="Arial" w:cs="Arial"/>
+        </w:rPr>
+        <w:t xml:space="preserve">. </w:t>
+      </w:r>
+      <w:r>
+        <w:rPr>
+          <w:rFonts w:ascii="Arial" w:hAnsi="Arial" w:cs="Arial"/>
+        </w:rPr>
+        <w:t>Thus, c</w:t>
+      </w:r>
+      <w:r>
+        <w:rPr>
+          <w:rFonts w:ascii="Arial" w:hAnsi="Arial" w:cs="Arial"/>
+        </w:rPr>
+        <w:t xml:space="preserve">reating </w:t>
+      </w:r>
+      <w:r>
+        <w:rPr>
+          <w:rFonts w:ascii="Arial" w:hAnsi="Arial" w:cs="Arial"/>
+        </w:rPr>
+        <w:t xml:space="preserve">a </w:t>
+      </w:r>
+      <w:r>
+        <w:rPr>
+          <w:rFonts w:ascii="Arial" w:hAnsi="Arial" w:cs="Arial"/>
+        </w:rPr>
+        <w:t>data management workflow</w:t>
+      </w:r>
+      <w:r>
+        <w:rPr>
+          <w:rFonts w:ascii="Arial" w:hAnsi="Arial" w:cs="Arial"/>
+        </w:rPr>
+        <w:t xml:space="preserve"> from the beginning of the research initiative is easier to maintain than trying to </w:t>
+      </w:r>
+      <w:r>
+        <w:rPr>
+          <w:rFonts w:ascii="Arial" w:hAnsi="Arial" w:cs="Arial"/>
+        </w:rPr>
+        <w:t>reconcile and document the study after a manuscript has been prepared</w:t>
+      </w:r>
+      <w:r>
+        <w:rPr>
+          <w:rFonts w:ascii="Arial" w:hAnsi="Arial" w:cs="Arial"/>
+        </w:rPr>
+        <w:t xml:space="preserve"> (</w:t>
+      </w:r>
+      <w:proofErr w:type="spellStart"/>
+      <w:r>
+        <w:rPr>
+          <w:rFonts w:ascii="Arial" w:hAnsi="Arial" w:cs="Arial"/>
+        </w:rPr>
+        <w:t>Archmiller</w:t>
+      </w:r>
+      <w:proofErr w:type="spellEnd"/>
+      <w:r>
+        <w:rPr>
+          <w:rFonts w:ascii="Arial" w:hAnsi="Arial" w:cs="Arial"/>
+        </w:rPr>
+        <w:t xml:space="preserve"> et al., 2020</w:t>
+      </w:r>
+      <w:r>
+        <w:rPr>
+          <w:rFonts w:ascii="Arial" w:hAnsi="Arial" w:cs="Arial"/>
+        </w:rPr>
+        <w:t>).</w:t>
+      </w:r>
+      <w:r>
+        <w:rPr>
+          <w:rFonts w:ascii="Arial" w:hAnsi="Arial" w:cs="Arial"/>
+        </w:rPr>
+        <w:t xml:space="preserve"> Data and scripts </w:t>
       </w:r>
       <w:r>
         <w:rPr>
           <w:rFonts w:ascii="Arial" w:hAnsi="Arial" w:cs="Arial"/>
         </w:rPr>
         <w:lastRenderedPageBreak/>
-        <w:t>count observations)</w:t>
-      </w:r>
-      <w:r>
-        <w:rPr>
-          <w:rFonts w:ascii="Arial" w:hAnsi="Arial" w:cs="Arial"/>
-        </w:rPr>
-        <w:t xml:space="preserve"> to influence the amount of sampling needed to optimize our efforts through power analysis</w:t>
-      </w:r>
-      <w:r>
-        <w:rPr>
-          <w:rFonts w:ascii="Arial" w:hAnsi="Arial" w:cs="Arial"/>
-        </w:rPr>
-        <w:t xml:space="preserve"> (Randall, 1990)</w:t>
-      </w:r>
-      <w:r>
-        <w:rPr>
-          <w:rFonts w:ascii="Arial" w:hAnsi="Arial" w:cs="Arial"/>
-        </w:rPr>
-        <w:t>.</w:t>
-      </w:r>
-      <w:r>
-        <w:rPr>
-          <w:rFonts w:ascii="Arial" w:hAnsi="Arial" w:cs="Arial"/>
-        </w:rPr>
-        <w:t xml:space="preserve"> Another example on how we are implementing adaptive management to </w:t>
-      </w:r>
-      <w:r>
-        <w:rPr>
-          <w:rFonts w:ascii="Arial" w:hAnsi="Arial" w:cs="Arial"/>
-        </w:rPr>
-        <w:t>our</w:t>
-      </w:r>
-      <w:r>
-        <w:rPr>
-          <w:rFonts w:ascii="Arial" w:hAnsi="Arial" w:cs="Arial"/>
-        </w:rPr>
-        <w:t xml:space="preserve"> project is analyzing if the 11 sensors we currently have deployed, are necessary for ou</w:t>
-      </w:r>
-      <w:r>
-        <w:rPr>
-          <w:rFonts w:ascii="Arial" w:hAnsi="Arial" w:cs="Arial"/>
-        </w:rPr>
-        <w:t>r</w:t>
-      </w:r>
-      <w:r>
-        <w:rPr>
-          <w:rFonts w:ascii="Arial" w:hAnsi="Arial" w:cs="Arial"/>
-        </w:rPr>
-        <w:t xml:space="preserve"> water quality </w:t>
-      </w:r>
-      <w:r>
-        <w:rPr>
-          <w:rFonts w:ascii="Arial" w:hAnsi="Arial" w:cs="Arial"/>
-        </w:rPr>
-        <w:t>model</w:t>
-      </w:r>
-      <w:r>
-        <w:rPr>
-          <w:rFonts w:ascii="Arial" w:hAnsi="Arial" w:cs="Arial"/>
-        </w:rPr>
-        <w:t>s</w:t>
-      </w:r>
-      <w:r>
-        <w:rPr>
-          <w:rFonts w:ascii="Arial" w:hAnsi="Arial" w:cs="Arial"/>
-        </w:rPr>
-        <w:t xml:space="preserve">. This is an ongoing effort, and there are no direct decisions made, however, we do plan to implement our findings on reducing the number of sensors if our analysis proves that to be </w:t>
-      </w:r>
-      <w:r>
-        <w:rPr>
-          <w:rFonts w:ascii="Arial" w:hAnsi="Arial" w:cs="Arial"/>
-        </w:rPr>
-        <w:t>necessary</w:t>
+        <w:t xml:space="preserve">without proper initial data management workflows can lead to an increased effort and time to properly archive and clean, which might </w:t>
+      </w:r>
+      <w:proofErr w:type="gramStart"/>
+      <w:r>
+        <w:rPr>
+          <w:rFonts w:ascii="Arial" w:hAnsi="Arial" w:cs="Arial"/>
+        </w:rPr>
+        <w:t>be supported</w:t>
+      </w:r>
+      <w:proofErr w:type="gramEnd"/>
+      <w:r>
+        <w:rPr>
+          <w:rFonts w:ascii="Arial" w:hAnsi="Arial" w:cs="Arial"/>
+        </w:rPr>
+        <w:t xml:space="preserve"> </w:t>
+      </w:r>
+      <w:r>
+        <w:rPr>
+          <w:rFonts w:ascii="Arial" w:hAnsi="Arial" w:cs="Arial"/>
+        </w:rPr>
+        <w:t xml:space="preserve">in </w:t>
+      </w:r>
+      <w:r>
+        <w:rPr>
+          <w:rFonts w:ascii="Arial" w:hAnsi="Arial" w:cs="Arial"/>
+        </w:rPr>
+        <w:t xml:space="preserve">theory but is rarely followed in practice (Nelson, 2009). </w:t>
+      </w:r>
+      <w:bookmarkStart w:id="4" w:name="references"/>
+      <w:bookmarkEnd w:id="4"/>
+      <w:r>
+        <w:rPr>
+          <w:rFonts w:ascii="Arial" w:hAnsi="Arial" w:cs="Arial"/>
+        </w:rPr>
+        <w:t xml:space="preserve">Our data management </w:t>
+      </w:r>
+      <w:r>
+        <w:rPr>
+          <w:rFonts w:ascii="Arial" w:hAnsi="Arial" w:cs="Arial"/>
+        </w:rPr>
+        <w:t>addresses</w:t>
+      </w:r>
+      <w:r>
+        <w:rPr>
+          <w:rFonts w:ascii="Arial" w:hAnsi="Arial" w:cs="Arial"/>
+        </w:rPr>
+        <w:t xml:space="preserve"> many of the challenges with “living data”</w:t>
+      </w:r>
+      <w:r>
+        <w:rPr>
+          <w:rFonts w:ascii="Arial" w:hAnsi="Arial" w:cs="Arial"/>
+        </w:rPr>
+        <w:t xml:space="preserve"> such as </w:t>
+      </w:r>
+      <w:r>
+        <w:rPr>
+          <w:rFonts w:ascii="Arial" w:hAnsi="Arial" w:cs="Arial"/>
+        </w:rPr>
+        <w:t>reducing human introduced error</w:t>
+      </w:r>
+      <w:r>
+        <w:rPr>
+          <w:rFonts w:ascii="Arial" w:hAnsi="Arial" w:cs="Arial"/>
+        </w:rPr>
+        <w:t>,</w:t>
+      </w:r>
+      <w:r>
+        <w:rPr>
+          <w:rFonts w:ascii="Arial" w:hAnsi="Arial" w:cs="Arial"/>
+        </w:rPr>
+        <w:t xml:space="preserve"> </w:t>
+      </w:r>
+      <w:r>
+        <w:rPr>
+          <w:rFonts w:ascii="Arial" w:hAnsi="Arial" w:cs="Arial"/>
+        </w:rPr>
+        <w:t>data</w:t>
+      </w:r>
+      <w:r>
+        <w:rPr>
+          <w:rFonts w:ascii="Arial" w:hAnsi="Arial" w:cs="Arial"/>
+        </w:rPr>
+        <w:t xml:space="preserve"> permanent storage,</w:t>
+      </w:r>
+      <w:r>
+        <w:rPr>
+          <w:rFonts w:ascii="Arial" w:hAnsi="Arial" w:cs="Arial"/>
+        </w:rPr>
+        <w:t xml:space="preserve"> and </w:t>
+      </w:r>
+      <w:r>
+        <w:rPr>
+          <w:rFonts w:ascii="Arial" w:hAnsi="Arial" w:cs="Arial"/>
+        </w:rPr>
+        <w:t>version control for text and scripts</w:t>
       </w:r>
       <w:r>
         <w:rPr>
@@ -3959,117 +5215,71 @@
         <w:rPr>
           <w:rFonts w:ascii="Arial" w:hAnsi="Arial" w:cs="Arial"/>
         </w:rPr>
-        <w:t xml:space="preserve"> </w:t>
-      </w:r>
-      <w:r>
-        <w:rPr>
-          <w:rFonts w:ascii="Arial" w:hAnsi="Arial" w:cs="Arial"/>
-        </w:rPr>
-        <w:t xml:space="preserve">Knowing the precise number of sampling trips </w:t>
-      </w:r>
-      <w:r>
-        <w:rPr>
-          <w:rFonts w:ascii="Arial" w:hAnsi="Arial" w:cs="Arial"/>
-        </w:rPr>
-        <w:t xml:space="preserve">and sensors </w:t>
-      </w:r>
-      <w:r>
-        <w:rPr>
-          <w:rFonts w:ascii="Arial" w:hAnsi="Arial" w:cs="Arial"/>
-        </w:rPr>
-        <w:t>needed</w:t>
-      </w:r>
-      <w:r>
-        <w:rPr>
-          <w:rFonts w:ascii="Arial" w:hAnsi="Arial" w:cs="Arial"/>
-        </w:rPr>
-        <w:t xml:space="preserve"> for our project</w:t>
-      </w:r>
-      <w:r>
-        <w:rPr>
-          <w:rFonts w:ascii="Arial" w:hAnsi="Arial" w:cs="Arial"/>
-        </w:rPr>
-        <w:t xml:space="preserve"> ensures that efforts and funds are allocated efficiently</w:t>
-      </w:r>
-      <w:r>
-        <w:rPr>
-          <w:rFonts w:ascii="Arial" w:hAnsi="Arial" w:cs="Arial"/>
-        </w:rPr>
-        <w:t xml:space="preserve"> </w:t>
-      </w:r>
-      <w:r>
-        <w:rPr>
-          <w:rFonts w:ascii="Arial" w:hAnsi="Arial" w:cs="Arial"/>
-        </w:rPr>
-        <w:t xml:space="preserve">as </w:t>
-      </w:r>
-      <w:r>
-        <w:rPr>
-          <w:rFonts w:ascii="Arial" w:hAnsi="Arial" w:cs="Arial"/>
-        </w:rPr>
-        <w:t>required by our</w:t>
-      </w:r>
-      <w:r>
-        <w:rPr>
-          <w:rFonts w:ascii="Arial" w:hAnsi="Arial" w:cs="Arial"/>
-        </w:rPr>
-        <w:t xml:space="preserve"> </w:t>
-      </w:r>
-      <w:r>
-        <w:rPr>
-          <w:rFonts w:ascii="Arial" w:hAnsi="Arial" w:cs="Arial"/>
-          <w:color w:val="000000" w:themeColor="text1"/>
-        </w:rPr>
-        <w:t>NFWF-GEBF</w:t>
-      </w:r>
-      <w:r>
-        <w:rPr>
-          <w:rFonts w:ascii="Arial" w:hAnsi="Arial" w:cs="Arial"/>
-          <w:color w:val="000000" w:themeColor="text1"/>
-        </w:rPr>
-        <w:t xml:space="preserve"> </w:t>
-      </w:r>
-      <w:r>
-        <w:rPr>
-          <w:rFonts w:ascii="Arial" w:hAnsi="Arial" w:cs="Arial"/>
-          <w:color w:val="000000" w:themeColor="text1"/>
-        </w:rPr>
-        <w:t>grant contract</w:t>
-      </w:r>
-      <w:r>
-        <w:rPr>
-          <w:rFonts w:ascii="Arial" w:hAnsi="Arial" w:cs="Arial"/>
-        </w:rPr>
-        <w:t xml:space="preserve">. </w:t>
+        <w:t>Our workflow uses a mixture of familiar software (e.g., Microsoft Excel) and versatile software (e.g., R programming</w:t>
+      </w:r>
+      <w:r>
+        <w:rPr>
+          <w:rFonts w:ascii="Arial" w:hAnsi="Arial" w:cs="Arial"/>
+        </w:rPr>
+        <w:t xml:space="preserve">, </w:t>
+      </w:r>
+      <w:r>
+        <w:rPr>
+          <w:rFonts w:ascii="Arial" w:hAnsi="Arial" w:cs="Arial"/>
+        </w:rPr>
+        <w:t>GitHub</w:t>
+      </w:r>
+      <w:r>
+        <w:rPr>
+          <w:rFonts w:ascii="Arial" w:hAnsi="Arial" w:cs="Arial"/>
+        </w:rPr>
+        <w:t>, MySQL</w:t>
+      </w:r>
+      <w:r>
+        <w:rPr>
+          <w:rFonts w:ascii="Arial" w:hAnsi="Arial" w:cs="Arial"/>
+        </w:rPr>
+        <w:t>)</w:t>
+      </w:r>
+      <w:r>
+        <w:rPr>
+          <w:rFonts w:ascii="Arial" w:hAnsi="Arial" w:cs="Arial"/>
+        </w:rPr>
+        <w:t xml:space="preserve">, which encompasses an array of skills needed from </w:t>
+      </w:r>
+      <w:r>
+        <w:rPr>
+          <w:rFonts w:ascii="Arial" w:hAnsi="Arial" w:cs="Arial"/>
+        </w:rPr>
+        <w:t>a biologist</w:t>
+      </w:r>
+      <w:r>
+        <w:rPr>
+          <w:rFonts w:ascii="Arial" w:hAnsi="Arial" w:cs="Arial"/>
+        </w:rPr>
+        <w:t xml:space="preserve"> to </w:t>
+      </w:r>
+      <w:r>
+        <w:rPr>
+          <w:rFonts w:ascii="Arial" w:hAnsi="Arial" w:cs="Arial"/>
+        </w:rPr>
+        <w:t>employ</w:t>
+      </w:r>
+      <w:r>
+        <w:rPr>
+          <w:rFonts w:ascii="Arial" w:hAnsi="Arial" w:cs="Arial"/>
+        </w:rPr>
+        <w:t xml:space="preserve"> a modern workflow. </w:t>
       </w:r>
     </w:p>
     <w:p>
       <w:pPr>
-        <w:pStyle w:val="Heading4"/>
-        <w:spacing w:line="360" w:lineRule="auto"/>
-        <w:rPr>
-          <w:rFonts w:ascii="Arial" w:hAnsi="Arial" w:cs="Arial"/>
-          <w:color w:val="000000" w:themeColor="text1"/>
-        </w:rPr>
-      </w:pPr>
-      <w:r>
-        <w:rPr>
-          <w:rFonts w:ascii="Arial" w:hAnsi="Arial" w:cs="Arial"/>
-          <w:color w:val="000000" w:themeColor="text1"/>
-        </w:rPr>
-        <w:t>Discussion</w:t>
-      </w:r>
-    </w:p>
-    <w:p>
-      <w:pPr>
         <w:pStyle w:val="BodyText"/>
         <w:spacing w:line="360" w:lineRule="auto"/>
         <w:rPr>
           <w:rFonts w:ascii="Arial" w:hAnsi="Arial" w:cs="Arial"/>
         </w:rPr>
       </w:pPr>
-      <w:bookmarkStart w:id="4" w:name="references"/>
-      <w:bookmarkEnd w:id="4"/>
       <w:r>
         <w:rPr>
           <w:rFonts w:ascii="Arial" w:hAnsi="Arial" w:cs="Arial"/>
@@ -4080,37 +5290,19 @@
         <w:rPr>
           <w:rFonts w:ascii="Arial" w:hAnsi="Arial" w:cs="Arial"/>
         </w:rPr>
-        <w:t xml:space="preserve">There is an increasing need for </w:t>
-      </w:r>
-      <w:r>
-        <w:rPr>
-          <w:rFonts w:ascii="Arial" w:hAnsi="Arial" w:cs="Arial"/>
-        </w:rPr>
-        <w:t xml:space="preserve">well-designed data management </w:t>
-      </w:r>
-      <w:r>
-        <w:rPr>
-          <w:rFonts w:ascii="Arial" w:hAnsi="Arial" w:cs="Arial"/>
-        </w:rPr>
-        <w:t xml:space="preserve">workflows </w:t>
-      </w:r>
-      <w:r>
-        <w:rPr>
-          <w:rFonts w:ascii="Arial" w:hAnsi="Arial" w:cs="Arial"/>
-        </w:rPr>
-        <w:t xml:space="preserve">in ecological efforts. Many journal publishing </w:t>
-      </w:r>
-      <w:r>
-        <w:rPr>
-          <w:rFonts w:ascii="Arial" w:hAnsi="Arial" w:cs="Arial"/>
-        </w:rPr>
-        <w:t>companies,</w:t>
-      </w:r>
-      <w:r>
-        <w:rPr>
-          <w:rFonts w:ascii="Arial" w:hAnsi="Arial" w:cs="Arial"/>
-        </w:rPr>
-        <w:t xml:space="preserve"> and funding agencies are now requiring</w:t>
+        <w:t>There are many</w:t>
+      </w:r>
+      <w:r>
+        <w:rPr>
+          <w:rFonts w:ascii="Arial" w:hAnsi="Arial" w:cs="Arial"/>
+        </w:rPr>
+        <w:t xml:space="preserve"> advantage</w:t>
+      </w:r>
+      <w:r>
+        <w:rPr>
+          <w:rFonts w:ascii="Arial" w:hAnsi="Arial" w:cs="Arial"/>
+        </w:rPr>
+        <w:t>s</w:t>
       </w:r>
       <w:r>
         <w:rPr>
@@ -4122,267 +5314,6 @@
         <w:rPr>
           <w:rFonts w:ascii="Arial" w:hAnsi="Arial" w:cs="Arial"/>
         </w:rPr>
-        <w:t>thought out</w:t>
-      </w:r>
-      <w:r>
-        <w:rPr>
-          <w:rFonts w:ascii="Arial" w:hAnsi="Arial" w:cs="Arial"/>
-        </w:rPr>
-        <w:t xml:space="preserve"> data management workflo</w:t>
-      </w:r>
-      <w:r>
-        <w:rPr>
-          <w:rFonts w:ascii="Arial" w:hAnsi="Arial" w:cs="Arial"/>
-        </w:rPr>
-        <w:t>w</w:t>
-      </w:r>
-      <w:r>
-        <w:rPr>
-          <w:rFonts w:ascii="Arial" w:hAnsi="Arial" w:cs="Arial"/>
-        </w:rPr>
-        <w:t>s</w:t>
-      </w:r>
-      <w:r>
-        <w:rPr>
-          <w:rFonts w:ascii="Arial" w:hAnsi="Arial" w:cs="Arial"/>
-        </w:rPr>
-        <w:t xml:space="preserve">, which describes </w:t>
-      </w:r>
-      <w:r>
-        <w:rPr>
-          <w:rFonts w:ascii="Arial" w:hAnsi="Arial" w:cs="Arial"/>
-        </w:rPr>
-        <w:t>how data will be collected</w:t>
-      </w:r>
-      <w:r>
-        <w:rPr>
-          <w:rFonts w:ascii="Arial" w:hAnsi="Arial" w:cs="Arial"/>
-        </w:rPr>
-        <w:t xml:space="preserve"> and </w:t>
-      </w:r>
-      <w:r>
-        <w:rPr>
-          <w:rFonts w:ascii="Arial" w:hAnsi="Arial" w:cs="Arial"/>
-        </w:rPr>
-        <w:t>what will happen to data after it is collected</w:t>
-      </w:r>
-      <w:r>
-        <w:rPr>
-          <w:rFonts w:ascii="Arial" w:hAnsi="Arial" w:cs="Arial"/>
-        </w:rPr>
-        <w:t xml:space="preserve">. </w:t>
-      </w:r>
-      <w:r>
-        <w:rPr>
-          <w:rFonts w:ascii="Arial" w:hAnsi="Arial" w:cs="Arial"/>
-        </w:rPr>
-        <w:t xml:space="preserve">Establishing a modern data management workflow prior to the collection or start of a conservation effort should be </w:t>
-      </w:r>
-      <w:r>
-        <w:rPr>
-          <w:rFonts w:ascii="Arial" w:hAnsi="Arial" w:cs="Arial"/>
-        </w:rPr>
-        <w:t>common</w:t>
-      </w:r>
-      <w:r>
-        <w:rPr>
-          <w:rFonts w:ascii="Arial" w:hAnsi="Arial" w:cs="Arial"/>
-        </w:rPr>
-        <w:t xml:space="preserve"> practice.</w:t>
-      </w:r>
-      <w:r>
-        <w:rPr>
-          <w:rFonts w:ascii="Arial" w:hAnsi="Arial" w:cs="Arial"/>
-        </w:rPr>
-        <w:t xml:space="preserve"> Projects that create a well-constructed data management workflow will be able to grapple possible challenges such </w:t>
-      </w:r>
-      <w:r>
-        <w:rPr>
-          <w:rFonts w:ascii="Arial" w:hAnsi="Arial" w:cs="Arial"/>
-        </w:rPr>
-        <w:t>as what do with</w:t>
-      </w:r>
-      <w:r>
-        <w:rPr>
-          <w:rFonts w:ascii="Arial" w:hAnsi="Arial" w:cs="Arial"/>
-        </w:rPr>
-        <w:t xml:space="preserve"> with large or “living data”</w:t>
-      </w:r>
-      <w:r>
-        <w:rPr>
-          <w:rFonts w:ascii="Arial" w:hAnsi="Arial" w:cs="Arial"/>
-        </w:rPr>
-        <w:t xml:space="preserve">, which is a known difficulty in </w:t>
-      </w:r>
-      <w:r>
-        <w:rPr>
-          <w:rFonts w:ascii="Arial" w:hAnsi="Arial" w:cs="Arial"/>
-        </w:rPr>
-        <w:t xml:space="preserve">many </w:t>
-      </w:r>
-      <w:r>
-        <w:rPr>
-          <w:rFonts w:ascii="Arial" w:hAnsi="Arial" w:cs="Arial"/>
-        </w:rPr>
-        <w:t>science regimes</w:t>
-      </w:r>
-      <w:r>
-        <w:rPr>
-          <w:rFonts w:ascii="Arial" w:hAnsi="Arial" w:cs="Arial"/>
-        </w:rPr>
-        <w:t xml:space="preserve"> (Marx, 2013). </w:t>
-      </w:r>
-      <w:r>
-        <w:rPr>
-          <w:rFonts w:ascii="Arial" w:hAnsi="Arial" w:cs="Arial"/>
-        </w:rPr>
-        <w:t>While at the same time, i</w:t>
-      </w:r>
-      <w:r>
-        <w:rPr>
-          <w:rFonts w:ascii="Arial" w:hAnsi="Arial" w:cs="Arial"/>
-        </w:rPr>
-        <w:t xml:space="preserve">mproving </w:t>
-      </w:r>
-      <w:r>
-        <w:rPr>
-          <w:rFonts w:ascii="Arial" w:hAnsi="Arial" w:cs="Arial"/>
-        </w:rPr>
-        <w:t>a project’s reproducibility and transparency</w:t>
-      </w:r>
-      <w:r>
-        <w:rPr>
-          <w:rFonts w:ascii="Arial" w:hAnsi="Arial" w:cs="Arial"/>
-        </w:rPr>
-        <w:t xml:space="preserve"> </w:t>
-      </w:r>
-      <w:r>
-        <w:rPr>
-          <w:rFonts w:ascii="Arial" w:hAnsi="Arial" w:cs="Arial"/>
-        </w:rPr>
-        <w:t>may</w:t>
-      </w:r>
-      <w:r>
-        <w:rPr>
-          <w:rFonts w:ascii="Arial" w:hAnsi="Arial" w:cs="Arial"/>
-        </w:rPr>
-        <w:t xml:space="preserve"> yield consistent results among collaborators</w:t>
-      </w:r>
-      <w:r>
-        <w:rPr>
-          <w:rFonts w:ascii="Arial" w:hAnsi="Arial" w:cs="Arial"/>
-        </w:rPr>
-        <w:t xml:space="preserve"> (Ellison, 2010</w:t>
-      </w:r>
-      <w:r>
-        <w:rPr>
-          <w:rFonts w:ascii="Arial" w:hAnsi="Arial" w:cs="Arial"/>
-        </w:rPr>
-        <w:t>)</w:t>
-      </w:r>
-      <w:r>
-        <w:rPr>
-          <w:rFonts w:ascii="Arial" w:hAnsi="Arial" w:cs="Arial"/>
-        </w:rPr>
-        <w:t xml:space="preserve">. </w:t>
-      </w:r>
-      <w:r>
-        <w:rPr>
-          <w:rFonts w:ascii="Arial" w:hAnsi="Arial" w:cs="Arial"/>
-        </w:rPr>
-        <w:t xml:space="preserve">Our data management workflow we’ve employed in the LCR project answers many of the challenges with “living data”. </w:t>
-      </w:r>
-      <w:r>
-        <w:rPr>
-          <w:rFonts w:ascii="Arial" w:hAnsi="Arial" w:cs="Arial"/>
-        </w:rPr>
-        <w:t>Our workflow uses a mixture of familiar software (e.g., Microsoft Excel) and versatile software (e.g., R programming</w:t>
-      </w:r>
-      <w:r>
-        <w:rPr>
-          <w:rFonts w:ascii="Arial" w:hAnsi="Arial" w:cs="Arial"/>
-        </w:rPr>
-        <w:t xml:space="preserve">, </w:t>
-      </w:r>
-      <w:r>
-        <w:rPr>
-          <w:rFonts w:ascii="Arial" w:hAnsi="Arial" w:cs="Arial"/>
-        </w:rPr>
-        <w:t>GitHub</w:t>
-      </w:r>
-      <w:r>
-        <w:rPr>
-          <w:rFonts w:ascii="Arial" w:hAnsi="Arial" w:cs="Arial"/>
-        </w:rPr>
-        <w:t>, MySQL</w:t>
-      </w:r>
-      <w:r>
-        <w:rPr>
-          <w:rFonts w:ascii="Arial" w:hAnsi="Arial" w:cs="Arial"/>
-        </w:rPr>
-        <w:t>)</w:t>
-      </w:r>
-      <w:r>
-        <w:rPr>
-          <w:rFonts w:ascii="Arial" w:hAnsi="Arial" w:cs="Arial"/>
-        </w:rPr>
-        <w:t xml:space="preserve">, which encompasses an array of skills needed from </w:t>
-      </w:r>
-      <w:r>
-        <w:rPr>
-          <w:rFonts w:ascii="Arial" w:hAnsi="Arial" w:cs="Arial"/>
-        </w:rPr>
-        <w:t>a biologist</w:t>
-      </w:r>
-      <w:r>
-        <w:rPr>
-          <w:rFonts w:ascii="Arial" w:hAnsi="Arial" w:cs="Arial"/>
-        </w:rPr>
-        <w:t xml:space="preserve"> to implement a modern workflow. </w:t>
-      </w:r>
-    </w:p>
-    <w:p>
-      <w:pPr>
-        <w:pStyle w:val="BodyText"/>
-        <w:spacing w:line="360" w:lineRule="auto"/>
-        <w:rPr>
-          <w:rFonts w:ascii="Arial" w:hAnsi="Arial" w:cs="Arial"/>
-        </w:rPr>
-      </w:pPr>
-      <w:r>
-        <w:rPr>
-          <w:rFonts w:ascii="Arial" w:hAnsi="Arial" w:cs="Arial"/>
-        </w:rPr>
-        <w:tab/>
-      </w:r>
-      <w:r>
-        <w:rPr>
-          <w:rFonts w:ascii="Arial" w:hAnsi="Arial" w:cs="Arial"/>
-        </w:rPr>
-        <w:t>There are many</w:t>
-      </w:r>
-      <w:r>
-        <w:rPr>
-          <w:rFonts w:ascii="Arial" w:hAnsi="Arial" w:cs="Arial"/>
-        </w:rPr>
-        <w:t xml:space="preserve"> advantage</w:t>
-      </w:r>
-      <w:r>
-        <w:rPr>
-          <w:rFonts w:ascii="Arial" w:hAnsi="Arial" w:cs="Arial"/>
-        </w:rPr>
-        <w:t>s</w:t>
-      </w:r>
-      <w:r>
-        <w:rPr>
-          <w:rFonts w:ascii="Arial" w:hAnsi="Arial" w:cs="Arial"/>
-        </w:rPr>
-        <w:t xml:space="preserve"> </w:t>
-      </w:r>
-      <w:r>
-        <w:rPr>
-          <w:rFonts w:ascii="Arial" w:hAnsi="Arial" w:cs="Arial"/>
-        </w:rPr>
         <w:t>to</w:t>
       </w:r>
       <w:r>
@@ -4401,7 +5332,21 @@
         <w:rPr>
           <w:rFonts w:ascii="Arial" w:hAnsi="Arial" w:cs="Arial"/>
         </w:rPr>
-        <w:t xml:space="preserve"> in a data management workflow. Firstly, these software are free and there is continuous support for these applications</w:t>
+        <w:t xml:space="preserve"> in a data management workflow. Firstly, </w:t>
+      </w:r>
+      <w:proofErr w:type="gramStart"/>
+      <w:r>
+        <w:rPr>
+          <w:rFonts w:ascii="Arial" w:hAnsi="Arial" w:cs="Arial"/>
+        </w:rPr>
+        <w:t>these software</w:t>
+      </w:r>
+      <w:proofErr w:type="gramEnd"/>
+      <w:r>
+        <w:rPr>
+          <w:rFonts w:ascii="Arial" w:hAnsi="Arial" w:cs="Arial"/>
+        </w:rPr>
+        <w:t xml:space="preserve"> are free and there is continuous support for these applications</w:t>
       </w:r>
       <w:r>
         <w:rPr>
@@ -4506,14 +5451,7 @@
         <w:rPr>
           <w:rFonts w:ascii="Arial" w:hAnsi="Arial" w:cs="Arial"/>
         </w:rPr>
-        <w:t xml:space="preserve">offer R programming courses which teach the basics of statistical </w:t>
-      </w:r>
-      <w:r>
-        <w:rPr>
-          <w:rFonts w:ascii="Arial" w:hAnsi="Arial" w:cs="Arial"/>
-        </w:rPr>
-        <w:lastRenderedPageBreak/>
-        <w:t xml:space="preserve">analysis with R (e.g., WIS 4601, Quantitative Ecology, </w:t>
+        <w:t xml:space="preserve">offer R programming courses which teach the basics of statistical analysis with R (e.g., WIS 4601, Quantitative Ecology, </w:t>
       </w:r>
       <w:hyperlink r:id="rId17" w:history="1">
         <w:r>
@@ -4561,13 +5499,13 @@
         <w:rPr>
           <w:rFonts w:ascii="Arial" w:hAnsi="Arial" w:cs="Arial"/>
         </w:rPr>
-        <w:t xml:space="preserve">Finally, </w:t>
-      </w:r>
-      <w:r>
-        <w:rPr>
-          <w:rFonts w:ascii="Arial" w:hAnsi="Arial" w:cs="Arial"/>
-        </w:rPr>
-        <w:t xml:space="preserve">using GitHub offers much </w:t>
+        <w:t>Using</w:t>
+      </w:r>
+      <w:r>
+        <w:rPr>
+          <w:rFonts w:ascii="Arial" w:hAnsi="Arial" w:cs="Arial"/>
+        </w:rPr>
+        <w:t xml:space="preserve"> GitHub offers much </w:t>
       </w:r>
       <w:r>
         <w:rPr>
@@ -4611,12 +5549,14 @@
         </w:rPr>
         <w:t>(</w:t>
       </w:r>
+      <w:proofErr w:type="spellStart"/>
       <w:r>
         <w:rPr>
           <w:rFonts w:ascii="Arial" w:hAnsi="Arial" w:cs="Arial"/>
         </w:rPr>
         <w:t>Blischak</w:t>
       </w:r>
+      <w:proofErr w:type="spellEnd"/>
       <w:r>
         <w:rPr>
           <w:rFonts w:ascii="Arial" w:hAnsi="Arial" w:cs="Arial"/>
@@ -4639,14 +5579,30 @@
           <w:rFonts w:ascii="Arial" w:hAnsi="Arial" w:cs="Arial"/>
           <w:color w:val="000000" w:themeColor="text1"/>
         </w:rPr>
-        <w:t xml:space="preserve">Some of the disadvantages to our current workflow is that it can only handle only certain types of data and </w:t>
-      </w:r>
-      <w:r>
-        <w:rPr>
-          <w:rFonts w:ascii="Arial" w:hAnsi="Arial" w:cs="Arial"/>
-          <w:color w:val="000000" w:themeColor="text1"/>
-        </w:rPr>
-        <w:t xml:space="preserve">also </w:t>
+        <w:t xml:space="preserve">Some of the disadvantages to our current workflow is that it can only handle only certain types of data </w:t>
+      </w:r>
+      <w:proofErr w:type="gramStart"/>
+      <w:r>
+        <w:rPr>
+          <w:rFonts w:ascii="Arial" w:hAnsi="Arial" w:cs="Arial"/>
+          <w:color w:val="000000" w:themeColor="text1"/>
+        </w:rPr>
+        <w:t xml:space="preserve">and </w:t>
+      </w:r>
+      <w:r>
+        <w:rPr>
+          <w:rFonts w:ascii="Arial" w:hAnsi="Arial" w:cs="Arial"/>
+          <w:color w:val="000000" w:themeColor="text1"/>
+        </w:rPr>
+        <w:t>also</w:t>
+      </w:r>
+      <w:proofErr w:type="gramEnd"/>
+      <w:r>
+        <w:rPr>
+          <w:rFonts w:ascii="Arial" w:hAnsi="Arial" w:cs="Arial"/>
+          <w:color w:val="000000" w:themeColor="text1"/>
+        </w:rPr>
+        <w:t xml:space="preserve"> </w:t>
       </w:r>
       <w:r>
         <w:rPr>
@@ -4819,6 +5775,7 @@
           <w:rFonts w:ascii="Arial" w:hAnsi="Arial" w:cs="Arial"/>
           <w:noProof/>
         </w:rPr>
+        <w:lastRenderedPageBreak/>
         <w:t>files</w:t>
       </w:r>
       <w:r>
@@ -5089,15 +6046,7 @@
           <w:rFonts w:ascii="Arial" w:hAnsi="Arial" w:cs="Arial"/>
           <w:noProof/>
         </w:rPr>
-        <w:t xml:space="preserve"> Collecting and managing “living data” is becoming the norm in many research programs. Making the effort to train teams and cultivate this new data type will ensure that scientists will be able to effectively </w:t>
-      </w:r>
-      <w:r>
-        <w:rPr>
-          <w:rFonts w:ascii="Arial" w:hAnsi="Arial" w:cs="Arial"/>
-          <w:noProof/>
-        </w:rPr>
-        <w:lastRenderedPageBreak/>
-        <w:t xml:space="preserve">manage these data, and  these data will ultimately provide </w:t>
+        <w:t xml:space="preserve"> Collecting and managing “living data” is becoming the norm in many research programs. Making the effort to train teams and cultivate this new data type will ensure that scientists will be able to effectively manage these data, and  these data will ultimately provide </w:t>
       </w:r>
       <w:r>
         <w:rPr>
@@ -5118,17 +6067,6 @@
       <w:pPr>
         <w:pStyle w:val="BodyText"/>
         <w:spacing w:line="360" w:lineRule="auto"/>
-        <w:rPr>
-          <w:rFonts w:ascii="Arial" w:hAnsi="Arial" w:cs="Arial"/>
-          <w:color w:val="000000" w:themeColor="text1"/>
-        </w:rPr>
-      </w:pPr>
-    </w:p>
-    <w:p>
-      <w:pPr>
-        <w:pStyle w:val="BodyText"/>
-        <w:spacing w:line="360" w:lineRule="auto"/>
-        <w:ind w:firstLine="720"/>
         <w:rPr>
           <w:rFonts w:ascii="Arial" w:hAnsi="Arial" w:cs="Arial"/>
           <w:color w:val="000000" w:themeColor="text1"/>

</xml_diff>

<commit_message>
made some edits on chap 1
</commit_message>
<xml_diff>
--- a/graduate_research/chap_1_manuscript.docx
+++ b/graduate_research/chap_1_manuscript.docx
@@ -77,23 +77,7 @@
           <w:rFonts w:ascii="Arial" w:hAnsi="Arial" w:cs="Arial"/>
           <w:color w:val="000000" w:themeColor="text1"/>
         </w:rPr>
-        <w:t xml:space="preserve">This increase in new data creates both opportunities for learning </w:t>
-      </w:r>
-      <w:proofErr w:type="gramStart"/>
-      <w:r>
-        <w:rPr>
-          <w:rFonts w:ascii="Arial" w:hAnsi="Arial" w:cs="Arial"/>
-          <w:color w:val="000000" w:themeColor="text1"/>
-        </w:rPr>
-        <w:t>and also</w:t>
-      </w:r>
-      <w:proofErr w:type="gramEnd"/>
-      <w:r>
-        <w:rPr>
-          <w:rFonts w:ascii="Arial" w:hAnsi="Arial" w:cs="Arial"/>
-          <w:color w:val="000000" w:themeColor="text1"/>
-        </w:rPr>
-        <w:t xml:space="preserve"> challenges for managing these data and creating data workflows that lead to reproducible results.  </w:t>
+        <w:t xml:space="preserve">This increase in new data creates both opportunities for learning and also challenges for managing these data and creating data workflows that lead to reproducible results.  </w:t>
       </w:r>
       <w:r>
         <w:rPr>
@@ -352,23 +336,7 @@
           <w:rFonts w:ascii="Arial" w:hAnsi="Arial" w:cs="Arial"/>
           <w:color w:val="000000" w:themeColor="text1"/>
         </w:rPr>
-        <w:t xml:space="preserve"> </w:t>
-      </w:r>
-      <w:proofErr w:type="gramStart"/>
-      <w:r>
-        <w:rPr>
-          <w:rFonts w:ascii="Arial" w:hAnsi="Arial" w:cs="Arial"/>
-          <w:color w:val="000000" w:themeColor="text1"/>
-        </w:rPr>
-        <w:t>be implemented</w:t>
-      </w:r>
-      <w:proofErr w:type="gramEnd"/>
-      <w:r>
-        <w:rPr>
-          <w:rFonts w:ascii="Arial" w:hAnsi="Arial" w:cs="Arial"/>
-          <w:color w:val="000000" w:themeColor="text1"/>
-        </w:rPr>
-        <w:t xml:space="preserve"> in many </w:t>
+        <w:t xml:space="preserve"> be implemented in many </w:t>
       </w:r>
       <w:r>
         <w:rPr>
@@ -424,23 +392,7 @@
           <w:rFonts w:ascii="Arial" w:hAnsi="Arial" w:cs="Arial"/>
           <w:color w:val="000000" w:themeColor="text1"/>
         </w:rPr>
-        <w:t xml:space="preserve">Traditional field biology programs, many of which </w:t>
-      </w:r>
-      <w:proofErr w:type="gramStart"/>
-      <w:r>
-        <w:rPr>
-          <w:rFonts w:ascii="Arial" w:hAnsi="Arial" w:cs="Arial"/>
-          <w:color w:val="000000" w:themeColor="text1"/>
-        </w:rPr>
-        <w:t>are designed</w:t>
-      </w:r>
-      <w:proofErr w:type="gramEnd"/>
-      <w:r>
-        <w:rPr>
-          <w:rFonts w:ascii="Arial" w:hAnsi="Arial" w:cs="Arial"/>
-          <w:color w:val="000000" w:themeColor="text1"/>
-        </w:rPr>
-        <w:t xml:space="preserve"> to monitor animal populations and their environments, have experienced</w:t>
+        <w:t>Traditional field biology programs, many of which are designed to monitor animal populations and their environments, have experienced</w:t>
       </w:r>
       <w:r>
         <w:rPr>
@@ -468,23 +420,7 @@
           <w:rFonts w:ascii="Arial" w:hAnsi="Arial" w:cs="Arial"/>
           <w:color w:val="000000" w:themeColor="text1"/>
         </w:rPr>
-        <w:t xml:space="preserve"> in data collection, management, and storage technology in recent years. Changes include new sensor technology, data collection methods, and data observing platforms that are </w:t>
-      </w:r>
-      <w:proofErr w:type="gramStart"/>
-      <w:r>
-        <w:rPr>
-          <w:rFonts w:ascii="Arial" w:hAnsi="Arial" w:cs="Arial"/>
-          <w:color w:val="000000" w:themeColor="text1"/>
-        </w:rPr>
-        <w:t>being used</w:t>
-      </w:r>
-      <w:proofErr w:type="gramEnd"/>
-      <w:r>
-        <w:rPr>
-          <w:rFonts w:ascii="Arial" w:hAnsi="Arial" w:cs="Arial"/>
-          <w:color w:val="000000" w:themeColor="text1"/>
-        </w:rPr>
-        <w:t xml:space="preserve"> in large-scale monitoring programs including SECOORA (Southeast Coastal </w:t>
+        <w:t xml:space="preserve"> in data collection, management, and storage technology in recent years. Changes include new sensor technology, data collection methods, and data observing platforms that are being used in large-scale monitoring programs including SECOORA (Southeast Coastal </w:t>
       </w:r>
       <w:r>
         <w:rPr>
@@ -492,55 +428,7 @@
           <w:color w:val="000000" w:themeColor="text1"/>
         </w:rPr>
         <w:lastRenderedPageBreak/>
-        <w:t xml:space="preserve">Ocean Observing Regional Association) and NEON (National Ecological Observing Network). As an example, advancements in sensor technology have allowed for significant changes in water quality monitoring such as transitioning from discrete </w:t>
-      </w:r>
-      <w:proofErr w:type="gramStart"/>
-      <w:r>
-        <w:rPr>
-          <w:rFonts w:ascii="Arial" w:hAnsi="Arial" w:cs="Arial"/>
-          <w:color w:val="000000" w:themeColor="text1"/>
-        </w:rPr>
-        <w:t>single location</w:t>
-      </w:r>
-      <w:proofErr w:type="gramEnd"/>
-      <w:r>
-        <w:rPr>
-          <w:rFonts w:ascii="Arial" w:hAnsi="Arial" w:cs="Arial"/>
-          <w:color w:val="000000" w:themeColor="text1"/>
-        </w:rPr>
-        <w:t xml:space="preserve"> and single point in time sample collections to real-time continuous observations at multiple locations. While the scale and technological capacity of many monitoring programs has increased these </w:t>
-      </w:r>
-      <w:proofErr w:type="gramStart"/>
-      <w:r>
-        <w:rPr>
-          <w:rFonts w:ascii="Arial" w:hAnsi="Arial" w:cs="Arial"/>
-          <w:color w:val="000000" w:themeColor="text1"/>
-        </w:rPr>
-        <w:t>monitoring</w:t>
-      </w:r>
-      <w:proofErr w:type="gramEnd"/>
-      <w:r>
-        <w:rPr>
-          <w:rFonts w:ascii="Arial" w:hAnsi="Arial" w:cs="Arial"/>
-          <w:color w:val="000000" w:themeColor="text1"/>
-        </w:rPr>
-        <w:t xml:space="preserve"> programs are still most often conceived, planned, and used by personnel trained as biologists and not data scientists.  The lack of training in basic data management, curation, and workflow of data generated from these types of data collection platforms was demonstrated in a recent NSF (National Science Foundation) survey (Lowndes et al., 2017) which highlighted that of the 704 scientists who participated in the survey, “data skills” (e.g. multi-step workflows, ability to store, share and publish data) was identified as the largest unmet need (Barone, Williams, and </w:t>
-      </w:r>
-      <w:proofErr w:type="spellStart"/>
-      <w:r>
-        <w:rPr>
-          <w:rFonts w:ascii="Arial" w:hAnsi="Arial" w:cs="Arial"/>
-          <w:color w:val="000000" w:themeColor="text1"/>
-        </w:rPr>
-        <w:t>Micklos</w:t>
-      </w:r>
-      <w:proofErr w:type="spellEnd"/>
-      <w:r>
-        <w:rPr>
-          <w:rFonts w:ascii="Arial" w:hAnsi="Arial" w:cs="Arial"/>
-          <w:color w:val="000000" w:themeColor="text1"/>
-        </w:rPr>
-        <w:t>, 2017; Lowndes et al., 2017).</w:t>
+        <w:t>Ocean Observing Regional Association) and NEON (National Ecological Observing Network). As an example, advancements in sensor technology have allowed for significant changes in water quality monitoring such as transitioning from discrete single location and single point in time sample collections to real-time continuous observations at multiple locations. While the scale and technological capacity of many monitoring programs has increased these monitoring programs are still most often conceived, planned, and used by personnel trained as biologists and not data scientists.  The lack of training in basic data management, curation, and workflow of data generated from these types of data collection platforms was demonstrated in a recent NSF (National Science Foundation) survey (Lowndes et al., 2017) which highlighted that of the 704 scientists who participated in the survey, “data skills” (e.g. multi-step workflows, ability to store, share and publish data) was identified as the largest unmet need (Barone, Williams, and Micklos, 2017).</w:t>
       </w:r>
     </w:p>
     <w:p>
@@ -570,71 +458,7 @@
           <w:rFonts w:ascii="Arial" w:hAnsi="Arial" w:cs="Arial"/>
           <w:color w:val="000000" w:themeColor="text1"/>
         </w:rPr>
-        <w:t xml:space="preserve">The US Gulf of Mexico region is undergoing a large restoration effort to reverse observed declines in key ecosystem components including seagrass, fish communities, and oyster reefs using funding from the consolidated Deepwater Horizon settlements (see https://www.nfwf.org/gulf/Pages/home.aspx as an example). These restoration projects vary in spatial scale, but, like other restoration efforts, these projects have data collection and evaluation efforts that occur frequently throughout the project. Several of the restoration programs in this funding program require basic adaptive management concepts to </w:t>
-      </w:r>
-      <w:proofErr w:type="gramStart"/>
-      <w:r>
-        <w:rPr>
-          <w:rFonts w:ascii="Arial" w:hAnsi="Arial" w:cs="Arial"/>
-          <w:color w:val="000000" w:themeColor="text1"/>
-        </w:rPr>
-        <w:t>be used</w:t>
-      </w:r>
-      <w:proofErr w:type="gramEnd"/>
-      <w:r>
-        <w:rPr>
-          <w:rFonts w:ascii="Arial" w:hAnsi="Arial" w:cs="Arial"/>
-          <w:color w:val="000000" w:themeColor="text1"/>
-        </w:rPr>
-        <w:t xml:space="preserve"> to guide restoration actions.  Under this framework, decisions related to restoration actions </w:t>
-      </w:r>
-      <w:proofErr w:type="gramStart"/>
-      <w:r>
-        <w:rPr>
-          <w:rFonts w:ascii="Arial" w:hAnsi="Arial" w:cs="Arial"/>
-          <w:color w:val="000000" w:themeColor="text1"/>
-        </w:rPr>
-        <w:t>are made</w:t>
-      </w:r>
-      <w:proofErr w:type="gramEnd"/>
-      <w:r>
-        <w:rPr>
-          <w:rFonts w:ascii="Arial" w:hAnsi="Arial" w:cs="Arial"/>
-          <w:color w:val="000000" w:themeColor="text1"/>
-        </w:rPr>
-        <w:t xml:space="preserve"> iteratively based on stating, testing, and updating hypotheses based on observed outcomes.  In a restoration context, this information can </w:t>
-      </w:r>
-      <w:proofErr w:type="gramStart"/>
-      <w:r>
-        <w:rPr>
-          <w:rFonts w:ascii="Arial" w:hAnsi="Arial" w:cs="Arial"/>
-          <w:color w:val="000000" w:themeColor="text1"/>
-        </w:rPr>
-        <w:t>be used</w:t>
-      </w:r>
-      <w:proofErr w:type="gramEnd"/>
-      <w:r>
-        <w:rPr>
-          <w:rFonts w:ascii="Arial" w:hAnsi="Arial" w:cs="Arial"/>
-          <w:color w:val="000000" w:themeColor="text1"/>
-        </w:rPr>
-        <w:t xml:space="preserve"> to inform the restoration as the project is ongoing to maximize intended benefit. Doing so requires a data management plan designed to improve restoration actions by maximizing learning from previous and ongoing restoration efforts (Tompkins and </w:t>
-      </w:r>
-      <w:proofErr w:type="spellStart"/>
-      <w:r>
-        <w:rPr>
-          <w:rFonts w:ascii="Arial" w:hAnsi="Arial" w:cs="Arial"/>
-          <w:color w:val="000000" w:themeColor="text1"/>
-        </w:rPr>
-        <w:t>Adger</w:t>
-      </w:r>
-      <w:proofErr w:type="spellEnd"/>
-      <w:r>
-        <w:rPr>
-          <w:rFonts w:ascii="Arial" w:hAnsi="Arial" w:cs="Arial"/>
-          <w:color w:val="000000" w:themeColor="text1"/>
-        </w:rPr>
-        <w:t xml:space="preserve">, 2004).  </w:t>
+        <w:t xml:space="preserve">The US Gulf of Mexico region is undergoing a large restoration effort to reverse observed declines in key ecosystem components including seagrass, fish communities, and oyster reefs using funding from the consolidated Deepwater Horizon settlements (see https://www.nfwf.org/gulf/Pages/home.aspx as an example). These restoration projects vary in spatial scale, but, like other restoration efforts, these projects have data collection and evaluation efforts that occur frequently throughout the project. Several of the restoration programs in this funding program require basic adaptive management concepts to be used to guide restoration actions.  Under this framework, decisions related to restoration actions are made iteratively based on stating, testing, and updating hypotheses based on observed outcomes.  In a restoration context, this information can be used to inform the restoration as the project is ongoing to maximize intended benefit. Doing so requires a data management plan designed to improve restoration actions by maximizing learning from previous and ongoing restoration efforts (Tompkins and Adger, 2004).  </w:t>
       </w:r>
     </w:p>
     <w:p>
@@ -652,7 +476,35 @@
           <w:rFonts w:ascii="Arial" w:hAnsi="Arial" w:cs="Arial"/>
           <w:color w:val="000000" w:themeColor="text1"/>
         </w:rPr>
-        <w:t xml:space="preserve">One example restoration effort funded by NFWF as part of the consolidated Deepwater Horizon settlements is the Lone Cabbage Reef (LCR) oyster reef project in the northeastern Gulf of Mexico. The primary goal of this project is to restore specific </w:t>
+        <w:t xml:space="preserve">One example restoration effort funded by NFWF </w:t>
+      </w:r>
+      <w:r>
+        <w:rPr>
+          <w:rFonts w:ascii="Arial" w:hAnsi="Arial" w:cs="Arial"/>
+          <w:color w:val="000000" w:themeColor="text1"/>
+        </w:rPr>
+        <w:t>(</w:t>
+      </w:r>
+      <w:r>
+        <w:rPr>
+          <w:rFonts w:ascii="Arial" w:hAnsi="Arial" w:cs="Arial"/>
+          <w:color w:val="000000" w:themeColor="text1"/>
+        </w:rPr>
+        <w:t>National Fish and Wildlife Foundation</w:t>
+      </w:r>
+      <w:r>
+        <w:rPr>
+          <w:rFonts w:ascii="Arial" w:hAnsi="Arial" w:cs="Arial"/>
+          <w:color w:val="000000" w:themeColor="text1"/>
+        </w:rPr>
+        <w:t xml:space="preserve">) </w:t>
+      </w:r>
+      <w:r>
+        <w:rPr>
+          <w:rFonts w:ascii="Arial" w:hAnsi="Arial" w:cs="Arial"/>
+          <w:color w:val="000000" w:themeColor="text1"/>
+        </w:rPr>
+        <w:t xml:space="preserve">as part of the consolidated Deepwater Horizon settlements is the Lone Cabbage Reef (LCR) oyster reef project in the northeastern Gulf of Mexico. The primary </w:t>
       </w:r>
       <w:r>
         <w:rPr>
@@ -660,39 +512,7 @@
           <w:color w:val="000000" w:themeColor="text1"/>
         </w:rPr>
         <w:lastRenderedPageBreak/>
-        <w:t xml:space="preserve">oyster reefs to historic levels so that they may be resilient to changing sea level and river discharge.  This project generates data from multiple sources including continuous autonomous water quality data via sensors and observations of oyster populations by field biologists. These data </w:t>
-      </w:r>
-      <w:proofErr w:type="gramStart"/>
-      <w:r>
-        <w:rPr>
-          <w:rFonts w:ascii="Arial" w:hAnsi="Arial" w:cs="Arial"/>
-          <w:color w:val="000000" w:themeColor="text1"/>
-        </w:rPr>
-        <w:t>are generated</w:t>
-      </w:r>
-      <w:proofErr w:type="gramEnd"/>
-      <w:r>
-        <w:rPr>
-          <w:rFonts w:ascii="Arial" w:hAnsi="Arial" w:cs="Arial"/>
-          <w:color w:val="000000" w:themeColor="text1"/>
-        </w:rPr>
-        <w:t xml:space="preserve"> at different time steps with sensor data obtained at hourly time intervals from multiple spatial locations and biological data collected at discrete time intervals from multiple spatial locations. For both cases, there is a need to capture and process data to meet standards and then complete routine analyses of these data to ensure they are useful for informing project objectives and questions. This is critical because this project by design uses adaptive management principles to inform the restoration through an interactive process of collecting data, analyzing these data, and informing restoration actions from these analyses. For adaptive management to work efficiently in our project, we developed a system which captures data as it </w:t>
-      </w:r>
-      <w:proofErr w:type="gramStart"/>
-      <w:r>
-        <w:rPr>
-          <w:rFonts w:ascii="Arial" w:hAnsi="Arial" w:cs="Arial"/>
-          <w:color w:val="000000" w:themeColor="text1"/>
-        </w:rPr>
-        <w:t>is collected</w:t>
-      </w:r>
-      <w:proofErr w:type="gramEnd"/>
-      <w:r>
-        <w:rPr>
-          <w:rFonts w:ascii="Arial" w:hAnsi="Arial" w:cs="Arial"/>
-          <w:color w:val="000000" w:themeColor="text1"/>
-        </w:rPr>
-        <w:t>, guides the data to analyses, version control and data storage.  Here we describe this data management system and the structure and decisions made in implementing the system to improve data quality and reduce the likelihood of data collection and analysis errors.</w:t>
+        <w:t>goal of this project is to restore specific oyster reefs to historic levels so that they may be resilient to changing sea level and river discharge.  This project generates data from multiple sources including continuous autonomous water quality data via sensors and observations of oyster populations by field biologists. These data are generated at different time steps with sensor data obtained at hourly time intervals from multiple spatial locations and biological data collected at discrete time intervals from multiple spatial locations. For both cases, there is a need to capture and process data to meet standards and then complete routine analyses of these data to ensure they are useful for informing project objectives and questions. This is critical because this project by design uses adaptive management principles to inform the restoration through an interactive process of collecting data, analyzing these data, and informing restoration actions from these analyses. For adaptive management to work efficiently in our project, we developed a system which captures data as it is collected, guides the data to analyses, version control and data storage.  Here we describe this data management system and the structure and decisions made in implementing the system to improve data quality and reduce the likelihood of data collection and analysis errors.</w:t>
       </w:r>
     </w:p>
     <w:p>
@@ -839,23 +659,7 @@
           <w:rFonts w:ascii="Arial" w:hAnsi="Arial" w:cs="Arial"/>
           <w:color w:val="000000" w:themeColor="text1"/>
         </w:rPr>
-        <w:t xml:space="preserve"> </w:t>
-      </w:r>
-      <w:proofErr w:type="gramStart"/>
-      <w:r>
-        <w:rPr>
-          <w:rFonts w:ascii="Arial" w:hAnsi="Arial" w:cs="Arial"/>
-          <w:color w:val="000000" w:themeColor="text1"/>
-        </w:rPr>
-        <w:t>small changes</w:t>
-      </w:r>
-      <w:proofErr w:type="gramEnd"/>
-      <w:r>
-        <w:rPr>
-          <w:rFonts w:ascii="Arial" w:hAnsi="Arial" w:cs="Arial"/>
-          <w:color w:val="000000" w:themeColor="text1"/>
-        </w:rPr>
-        <w:t xml:space="preserve"> like shifting the location of an autonomous sensor, to larger changes </w:t>
+        <w:t xml:space="preserve"> small changes like shifting the location of an autonomous sensor, to larger changes </w:t>
       </w:r>
       <w:r>
         <w:rPr>
@@ -883,39 +687,7 @@
           <w:rFonts w:ascii="Arial" w:hAnsi="Arial" w:cs="Arial"/>
           <w:color w:val="000000" w:themeColor="text1"/>
         </w:rPr>
-        <w:t xml:space="preserve"> are challenging to work with from a data management perspective because the data (by design) change as new data </w:t>
-      </w:r>
-      <w:proofErr w:type="gramStart"/>
-      <w:r>
-        <w:rPr>
-          <w:rFonts w:ascii="Arial" w:hAnsi="Arial" w:cs="Arial"/>
-          <w:color w:val="000000" w:themeColor="text1"/>
-        </w:rPr>
-        <w:t>are collected</w:t>
-      </w:r>
-      <w:proofErr w:type="gramEnd"/>
-      <w:r>
-        <w:rPr>
-          <w:rFonts w:ascii="Arial" w:hAnsi="Arial" w:cs="Arial"/>
-          <w:color w:val="000000" w:themeColor="text1"/>
-        </w:rPr>
-        <w:t xml:space="preserve">. In a restoration context as these data are </w:t>
-      </w:r>
-      <w:proofErr w:type="gramStart"/>
-      <w:r>
-        <w:rPr>
-          <w:rFonts w:ascii="Arial" w:hAnsi="Arial" w:cs="Arial"/>
-          <w:color w:val="000000" w:themeColor="text1"/>
-        </w:rPr>
-        <w:t>being collected</w:t>
-      </w:r>
-      <w:proofErr w:type="gramEnd"/>
-      <w:r>
-        <w:rPr>
-          <w:rFonts w:ascii="Arial" w:hAnsi="Arial" w:cs="Arial"/>
-          <w:color w:val="000000" w:themeColor="text1"/>
-        </w:rPr>
-        <w:t>, they must be processed, and analyses of these data to be completed to help draw inferences on how the system of interest is responding to the restoration action. This idea of iteratively integrating new data, analyses, and comparing these outcomes</w:t>
+        <w:t xml:space="preserve"> are challenging to work with from a data management perspective because the data (by design) change as new data are collected. In a restoration context as these data are being collected, they must be processed, and analyses of these data to be completed to help draw inferences on how the system of interest is responding to the restoration action. This idea of iteratively integrating new data, analyses, and comparing these outcomes</w:t>
       </w:r>
       <w:r>
         <w:rPr>
@@ -989,7 +761,21 @@
           <w:rFonts w:ascii="Arial" w:hAnsi="Arial" w:cs="Arial"/>
           <w:color w:val="000000" w:themeColor="text1"/>
         </w:rPr>
-        <w:t xml:space="preserve">By design, an adaptive management program requires rapid feedback </w:t>
+        <w:t xml:space="preserve">By design, an adaptive management </w:t>
+      </w:r>
+      <w:r>
+        <w:rPr>
+          <w:rFonts w:ascii="Arial" w:hAnsi="Arial" w:cs="Arial"/>
+          <w:color w:val="000000" w:themeColor="text1"/>
+        </w:rPr>
+        <w:t>system</w:t>
+      </w:r>
+      <w:r>
+        <w:rPr>
+          <w:rFonts w:ascii="Arial" w:hAnsi="Arial" w:cs="Arial"/>
+          <w:color w:val="000000" w:themeColor="text1"/>
+        </w:rPr>
+        <w:t xml:space="preserve"> requires rapid feedback </w:t>
       </w:r>
       <w:r>
         <w:rPr>
@@ -1010,46 +796,14 @@
           <w:rFonts w:ascii="Arial" w:hAnsi="Arial" w:cs="Arial"/>
           <w:color w:val="000000" w:themeColor="text1"/>
         </w:rPr>
-        <w:t xml:space="preserve"> (</w:t>
-      </w:r>
-      <w:proofErr w:type="spellStart"/>
-      <w:r>
-        <w:rPr>
-          <w:rFonts w:ascii="Arial" w:hAnsi="Arial" w:cs="Arial"/>
-          <w:color w:val="000000" w:themeColor="text1"/>
-        </w:rPr>
-        <w:t>Nie</w:t>
-      </w:r>
-      <w:proofErr w:type="spellEnd"/>
-      <w:r>
-        <w:rPr>
-          <w:rFonts w:ascii="Arial" w:hAnsi="Arial" w:cs="Arial"/>
-          <w:color w:val="000000" w:themeColor="text1"/>
-        </w:rPr>
-        <w:t xml:space="preserve"> and Shultz, 2012)</w:t>
-      </w:r>
-      <w:r>
-        <w:rPr>
-          <w:rFonts w:ascii="Arial" w:hAnsi="Arial" w:cs="Arial"/>
-          <w:color w:val="000000" w:themeColor="text1"/>
-        </w:rPr>
-        <w:t xml:space="preserve">.  This process </w:t>
-      </w:r>
-      <w:proofErr w:type="gramStart"/>
-      <w:r>
-        <w:rPr>
-          <w:rFonts w:ascii="Arial" w:hAnsi="Arial" w:cs="Arial"/>
-          <w:color w:val="000000" w:themeColor="text1"/>
-        </w:rPr>
-        <w:t>is repeated</w:t>
-      </w:r>
-      <w:proofErr w:type="gramEnd"/>
-      <w:r>
-        <w:rPr>
-          <w:rFonts w:ascii="Arial" w:hAnsi="Arial" w:cs="Arial"/>
-          <w:color w:val="000000" w:themeColor="text1"/>
-        </w:rPr>
-        <w:t xml:space="preserve"> (Figure 1) to improve management actions such as identifying the best restoration approach. </w:t>
+        <w:t xml:space="preserve"> (Nie and Shultz, 2012)</w:t>
+      </w:r>
+      <w:r>
+        <w:rPr>
+          <w:rFonts w:ascii="Arial" w:hAnsi="Arial" w:cs="Arial"/>
+          <w:color w:val="000000" w:themeColor="text1"/>
+        </w:rPr>
+        <w:t xml:space="preserve">.  This process is repeated (Figure 1) to improve management actions such as identifying the best restoration approach. </w:t>
       </w:r>
       <w:r>
         <w:rPr>
@@ -1063,23 +817,7 @@
           <w:rFonts w:ascii="Arial" w:hAnsi="Arial" w:cs="Arial"/>
           <w:color w:val="000000" w:themeColor="text1"/>
         </w:rPr>
-        <w:t xml:space="preserve"> meet quality assurance/quality control (QA/QC) protocols to identify and correct inconsistencies and errors in field or sensor observations before these data </w:t>
-      </w:r>
-      <w:proofErr w:type="gramStart"/>
-      <w:r>
-        <w:rPr>
-          <w:rFonts w:ascii="Arial" w:hAnsi="Arial" w:cs="Arial"/>
-          <w:color w:val="000000" w:themeColor="text1"/>
-        </w:rPr>
-        <w:t>are used</w:t>
-      </w:r>
-      <w:proofErr w:type="gramEnd"/>
-      <w:r>
-        <w:rPr>
-          <w:rFonts w:ascii="Arial" w:hAnsi="Arial" w:cs="Arial"/>
-          <w:color w:val="000000" w:themeColor="text1"/>
-        </w:rPr>
-        <w:t xml:space="preserve"> in an analysis. Errors in these data, or delays in producing the data in a usable framework, can quickly lead to a breakdown in the adaptive learning process either in terms of slowing the analyses limiting their utility for timely decision making, or worse, erroneously informing the decision-making process because of errors in data management or analyses. </w:t>
+        <w:t xml:space="preserve"> meet quality assurance/quality control (QA/QC) protocols to identify and correct inconsistencies and errors in field or sensor observations before these data are used in an analysis. Errors in these data, or delays in producing the data in a usable framework, can quickly lead to a breakdown in the adaptive learning process either in terms of slowing the analyses limiting their utility for timely decision making, or worse, erroneously informing the decision-making process because of errors in data management or analyses. </w:t>
       </w:r>
     </w:p>
     <w:p>
@@ -1307,39 +1045,70 @@
           <w:rFonts w:ascii="Arial" w:hAnsi="Arial" w:cs="Arial"/>
           <w:color w:val="000000" w:themeColor="text1"/>
         </w:rPr>
-        <w:t xml:space="preserve">Version control </w:t>
-      </w:r>
-      <w:proofErr w:type="gramStart"/>
-      <w:r>
-        <w:rPr>
-          <w:rFonts w:ascii="Arial" w:hAnsi="Arial" w:cs="Arial"/>
-          <w:color w:val="000000" w:themeColor="text1"/>
-        </w:rPr>
-        <w:t>is defined</w:t>
-      </w:r>
-      <w:proofErr w:type="gramEnd"/>
-      <w:r>
-        <w:rPr>
-          <w:rFonts w:ascii="Arial" w:hAnsi="Arial" w:cs="Arial"/>
-          <w:color w:val="000000" w:themeColor="text1"/>
-        </w:rPr>
-        <w:t xml:space="preserve"> as a software that allows for the saving and management of changes in content, documents, and other developmental information over time.  The key purpose of using version control software is to document and confirm that changes in content </w:t>
-      </w:r>
-      <w:proofErr w:type="gramStart"/>
-      <w:r>
-        <w:rPr>
-          <w:rFonts w:ascii="Arial" w:hAnsi="Arial" w:cs="Arial"/>
-          <w:color w:val="000000" w:themeColor="text1"/>
-        </w:rPr>
-        <w:t>are intended</w:t>
-      </w:r>
-      <w:proofErr w:type="gramEnd"/>
-      <w:r>
-        <w:rPr>
-          <w:rFonts w:ascii="Arial" w:hAnsi="Arial" w:cs="Arial"/>
-          <w:color w:val="000000" w:themeColor="text1"/>
-        </w:rPr>
-        <w:t xml:space="preserve"> and planned. </w:t>
+        <w:t xml:space="preserve">Version control is defined as a software </w:t>
+      </w:r>
+      <w:r>
+        <w:rPr>
+          <w:rFonts w:ascii="Arial" w:hAnsi="Arial" w:cs="Arial"/>
+          <w:color w:val="000000" w:themeColor="text1"/>
+        </w:rPr>
+        <w:t xml:space="preserve">allows for </w:t>
+      </w:r>
+      <w:r>
+        <w:rPr>
+          <w:rFonts w:ascii="Arial" w:hAnsi="Arial" w:cs="Arial"/>
+          <w:color w:val="000000" w:themeColor="text1"/>
+        </w:rPr>
+        <w:t>content</w:t>
+      </w:r>
+      <w:r>
+        <w:rPr>
+          <w:rFonts w:ascii="Arial" w:hAnsi="Arial" w:cs="Arial"/>
+          <w:color w:val="000000" w:themeColor="text1"/>
+        </w:rPr>
+        <w:t xml:space="preserve"> such as</w:t>
+      </w:r>
+      <w:r>
+        <w:rPr>
+          <w:rFonts w:ascii="Arial" w:hAnsi="Arial" w:cs="Arial"/>
+          <w:color w:val="000000" w:themeColor="text1"/>
+        </w:rPr>
+        <w:t xml:space="preserve"> documents, </w:t>
+      </w:r>
+      <w:r>
+        <w:rPr>
+          <w:rFonts w:ascii="Arial" w:hAnsi="Arial" w:cs="Arial"/>
+          <w:color w:val="000000" w:themeColor="text1"/>
+        </w:rPr>
+        <w:t>scripts, and</w:t>
+      </w:r>
+      <w:r>
+        <w:rPr>
+          <w:rFonts w:ascii="Arial" w:hAnsi="Arial" w:cs="Arial"/>
+          <w:color w:val="000000" w:themeColor="text1"/>
+        </w:rPr>
+        <w:t xml:space="preserve"> other developmental information</w:t>
+      </w:r>
+      <w:r>
+        <w:rPr>
+          <w:rFonts w:ascii="Arial" w:hAnsi="Arial" w:cs="Arial"/>
+          <w:color w:val="000000" w:themeColor="text1"/>
+        </w:rPr>
+        <w:t xml:space="preserve"> documents</w:t>
+      </w:r>
+      <w:r>
+        <w:rPr>
+          <w:rFonts w:ascii="Arial" w:hAnsi="Arial" w:cs="Arial"/>
+          <w:color w:val="000000" w:themeColor="text1"/>
+        </w:rPr>
+        <w:t xml:space="preserve"> to be saved and managed iteratively over time</w:t>
+      </w:r>
+      <w:r>
+        <w:rPr>
+          <w:rFonts w:ascii="Arial" w:hAnsi="Arial" w:cs="Arial"/>
+          <w:color w:val="000000" w:themeColor="text1"/>
+        </w:rPr>
+        <w:t xml:space="preserve">.  The key purpose of using version control software is to document and confirm that changes in content are intended and planned. </w:t>
       </w:r>
       <w:r>
         <w:rPr>
@@ -1474,14 +1243,14 @@
           <w:rFonts w:ascii="Arial" w:hAnsi="Arial" w:cs="Arial"/>
           <w:color w:val="000000" w:themeColor="text1"/>
         </w:rPr>
-        <w:t>The Lone Cabbage restoration</w:t>
-      </w:r>
-      <w:r>
-        <w:rPr>
-          <w:rFonts w:ascii="Arial" w:hAnsi="Arial" w:cs="Arial"/>
-          <w:color w:val="000000" w:themeColor="text1"/>
-        </w:rPr>
-        <w:t xml:space="preserve"> (LCR)</w:t>
+        <w:t xml:space="preserve">The </w:t>
+      </w:r>
+      <w:r>
+        <w:rPr>
+          <w:rFonts w:ascii="Arial" w:hAnsi="Arial" w:cs="Arial"/>
+          <w:color w:val="000000" w:themeColor="text1"/>
+        </w:rPr>
+        <w:t>LCR</w:t>
       </w:r>
       <w:r>
         <w:rPr>
@@ -1502,39 +1271,7 @@
           <w:rFonts w:ascii="Arial" w:hAnsi="Arial" w:cs="Arial"/>
           <w:color w:val="000000" w:themeColor="text1"/>
         </w:rPr>
-        <w:t xml:space="preserve">hourly from autonomous sensors.  A second metric are accounts of oysters at locations where restoration has </w:t>
-      </w:r>
-      <w:proofErr w:type="gramStart"/>
-      <w:r>
-        <w:rPr>
-          <w:rFonts w:ascii="Arial" w:hAnsi="Arial" w:cs="Arial"/>
-          <w:color w:val="000000" w:themeColor="text1"/>
-        </w:rPr>
-        <w:t>been done</w:t>
-      </w:r>
-      <w:proofErr w:type="gramEnd"/>
-      <w:r>
-        <w:rPr>
-          <w:rFonts w:ascii="Arial" w:hAnsi="Arial" w:cs="Arial"/>
-          <w:color w:val="000000" w:themeColor="text1"/>
-        </w:rPr>
-        <w:t xml:space="preserve"> (restored sites) and sites where restoration has not been done (wild oyster bars).  Oyster counts </w:t>
-      </w:r>
-      <w:proofErr w:type="gramStart"/>
-      <w:r>
-        <w:rPr>
-          <w:rFonts w:ascii="Arial" w:hAnsi="Arial" w:cs="Arial"/>
-          <w:color w:val="000000" w:themeColor="text1"/>
-        </w:rPr>
-        <w:t>are made</w:t>
-      </w:r>
-      <w:proofErr w:type="gramEnd"/>
-      <w:r>
-        <w:rPr>
-          <w:rFonts w:ascii="Arial" w:hAnsi="Arial" w:cs="Arial"/>
-          <w:color w:val="000000" w:themeColor="text1"/>
-        </w:rPr>
-        <w:t xml:space="preserve"> by people conducting the field work during winter low tide events.</w:t>
+        <w:t>hourly from autonomous sensors.  A second metric are accounts of oysters at locations where restoration has been done (restored sites) and sites where restoration has not been done (wild oyster bars).  Oyster counts are made by people conducting the field work during winter low tide events.</w:t>
       </w:r>
       <w:r>
         <w:rPr>
@@ -1677,23 +1414,7 @@
           <w:color w:val="000000" w:themeColor="text1"/>
         </w:rPr>
         <w:lastRenderedPageBreak/>
-        <w:t xml:space="preserve">The LCR project generates data from autonomous sensors, and human observed counts/measurements.  Several types of data </w:t>
-      </w:r>
-      <w:proofErr w:type="gramStart"/>
-      <w:r>
-        <w:rPr>
-          <w:rFonts w:ascii="Arial" w:hAnsi="Arial" w:cs="Arial"/>
-          <w:color w:val="000000" w:themeColor="text1"/>
-        </w:rPr>
-        <w:t>are collected</w:t>
-      </w:r>
-      <w:proofErr w:type="gramEnd"/>
-      <w:r>
-        <w:rPr>
-          <w:rFonts w:ascii="Arial" w:hAnsi="Arial" w:cs="Arial"/>
-          <w:color w:val="000000" w:themeColor="text1"/>
-        </w:rPr>
-        <w:t xml:space="preserve"> at various frequencies (seasonally, bi-monthly) and each data type requires </w:t>
+        <w:t xml:space="preserve">The LCR project generates data from autonomous sensors, and human observed counts/measurements.  Several types of data are collected at various frequencies (seasonally, bi-monthly) and each data type requires </w:t>
       </w:r>
       <w:r>
         <w:rPr>
@@ -1755,23 +1476,7 @@
           <w:rFonts w:ascii="Arial" w:hAnsi="Arial" w:cs="Arial"/>
           <w:color w:val="000000" w:themeColor="text1"/>
         </w:rPr>
-        <w:t xml:space="preserve">We collect hourly water quality observations from 11 different sites around Lone Cabbage reef. These observations </w:t>
-      </w:r>
-      <w:proofErr w:type="gramStart"/>
-      <w:r>
-        <w:rPr>
-          <w:rFonts w:ascii="Arial" w:hAnsi="Arial" w:cs="Arial"/>
-          <w:color w:val="000000" w:themeColor="text1"/>
-        </w:rPr>
-        <w:t>are downloaded</w:t>
-      </w:r>
-      <w:proofErr w:type="gramEnd"/>
-      <w:r>
-        <w:rPr>
-          <w:rFonts w:ascii="Arial" w:hAnsi="Arial" w:cs="Arial"/>
-          <w:color w:val="000000" w:themeColor="text1"/>
-        </w:rPr>
-        <w:t xml:space="preserve"> from </w:t>
+        <w:t xml:space="preserve">We collect hourly water quality observations from 11 different sites around Lone Cabbage reef. These observations are downloaded from </w:t>
       </w:r>
       <w:r>
         <w:rPr>
@@ -1843,21 +1548,12 @@
         </w:rPr>
         <w:t xml:space="preserve"> protective housing </w:t>
       </w:r>
-      <w:proofErr w:type="gramStart"/>
-      <w:r>
-        <w:rPr>
-          <w:rFonts w:ascii="Arial" w:hAnsi="Arial" w:cs="Arial"/>
-          <w:color w:val="000000" w:themeColor="text1"/>
-        </w:rPr>
-        <w:t>are completed</w:t>
-      </w:r>
-      <w:proofErr w:type="gramEnd"/>
-      <w:r>
-        <w:rPr>
-          <w:rFonts w:ascii="Arial" w:hAnsi="Arial" w:cs="Arial"/>
-          <w:color w:val="000000" w:themeColor="text1"/>
-        </w:rPr>
-        <w:t xml:space="preserve"> </w:t>
+      <w:r>
+        <w:rPr>
+          <w:rFonts w:ascii="Arial" w:hAnsi="Arial" w:cs="Arial"/>
+          <w:color w:val="000000" w:themeColor="text1"/>
+        </w:rPr>
+        <w:t xml:space="preserve">are completed </w:t>
       </w:r>
       <w:r>
         <w:rPr>
@@ -1979,7 +1675,21 @@
           <w:rFonts w:ascii="Arial" w:hAnsi="Arial" w:cs="Arial"/>
           <w:color w:val="000000" w:themeColor="text1"/>
         </w:rPr>
-        <w:t xml:space="preserve">During winter low-tides when oyster bars are de-watered, teams of people collect counts and measure sizes of oysters on a selected group of oyster bars (Moore et al. 2020).  </w:t>
+        <w:t>During winter low-tides when oyster bars are de-watered, teams of people collect counts and measure</w:t>
+      </w:r>
+      <w:r>
+        <w:rPr>
+          <w:rFonts w:ascii="Arial" w:hAnsi="Arial" w:cs="Arial"/>
+          <w:color w:val="000000" w:themeColor="text1"/>
+        </w:rPr>
+        <w:t>ments</w:t>
+      </w:r>
+      <w:r>
+        <w:rPr>
+          <w:rFonts w:ascii="Arial" w:hAnsi="Arial" w:cs="Arial"/>
+          <w:color w:val="000000" w:themeColor="text1"/>
+        </w:rPr>
+        <w:t xml:space="preserve"> of oysters on a selected group of oyster bars (Moore et al. 2020).  </w:t>
       </w:r>
       <w:r>
         <w:rPr>
@@ -2117,7 +1827,21 @@
           <w:rFonts w:ascii="Arial" w:hAnsi="Arial" w:cs="Arial"/>
           <w:color w:val="000000" w:themeColor="text1"/>
         </w:rPr>
-        <w:t xml:space="preserve">collect water quality data using a hand-held </w:t>
+        <w:t xml:space="preserve">collect water quality </w:t>
+      </w:r>
+      <w:r>
+        <w:rPr>
+          <w:rFonts w:ascii="Arial" w:hAnsi="Arial" w:cs="Arial"/>
+          <w:color w:val="000000" w:themeColor="text1"/>
+        </w:rPr>
+        <w:t>measurements</w:t>
+      </w:r>
+      <w:r>
+        <w:rPr>
+          <w:rFonts w:ascii="Arial" w:hAnsi="Arial" w:cs="Arial"/>
+          <w:color w:val="000000" w:themeColor="text1"/>
+        </w:rPr>
+        <w:t xml:space="preserve"> using a hand-held </w:t>
       </w:r>
       <w:r>
         <w:rPr>
@@ -2159,23 +1883,7 @@
           <w:rFonts w:ascii="Arial" w:hAnsi="Arial" w:cs="Arial"/>
           <w:color w:val="000000" w:themeColor="text1"/>
         </w:rPr>
-        <w:t xml:space="preserve">measurements to provide a supplemental check on our autonomous sensor observations. These measurements </w:t>
-      </w:r>
-      <w:proofErr w:type="gramStart"/>
-      <w:r>
-        <w:rPr>
-          <w:rFonts w:ascii="Arial" w:hAnsi="Arial" w:cs="Arial"/>
-          <w:color w:val="000000" w:themeColor="text1"/>
-        </w:rPr>
-        <w:t>are recorded</w:t>
-      </w:r>
-      <w:proofErr w:type="gramEnd"/>
-      <w:r>
-        <w:rPr>
-          <w:rFonts w:ascii="Arial" w:hAnsi="Arial" w:cs="Arial"/>
-          <w:color w:val="000000" w:themeColor="text1"/>
-        </w:rPr>
-        <w:t xml:space="preserve"> once during the water quality service trip for each site location.  These observations are the least intensive</w:t>
+        <w:t>to provide a supplemental check on our autonomous sensor observations. These measurements are recorded once during the water quality service trip for each site location.  These observations are the least intensive</w:t>
       </w:r>
       <w:r>
         <w:rPr>
@@ -2189,23 +1897,7 @@
           <w:rFonts w:ascii="Arial" w:hAnsi="Arial" w:cs="Arial"/>
           <w:color w:val="000000" w:themeColor="text1"/>
         </w:rPr>
-        <w:t xml:space="preserve"> as their frequency is low, and they </w:t>
-      </w:r>
-      <w:proofErr w:type="gramStart"/>
-      <w:r>
-        <w:rPr>
-          <w:rFonts w:ascii="Arial" w:hAnsi="Arial" w:cs="Arial"/>
-          <w:color w:val="000000" w:themeColor="text1"/>
-        </w:rPr>
-        <w:t>are manually entered</w:t>
-      </w:r>
-      <w:proofErr w:type="gramEnd"/>
-      <w:r>
-        <w:rPr>
-          <w:rFonts w:ascii="Arial" w:hAnsi="Arial" w:cs="Arial"/>
-          <w:color w:val="000000" w:themeColor="text1"/>
-        </w:rPr>
-        <w:t xml:space="preserve"> in the MySQL database (Box 3). </w:t>
+        <w:t xml:space="preserve"> as their frequency is low, and they are manually entered in the MySQL database (Box 3). </w:t>
       </w:r>
     </w:p>
     <w:p>
@@ -2222,30 +1914,28 @@
           <w:rFonts w:ascii="Arial" w:hAnsi="Arial" w:cs="Arial"/>
           <w:color w:val="000000" w:themeColor="text1"/>
         </w:rPr>
-        <w:t xml:space="preserve">While conceptually each of these data types are similar, because of differences in the frequency the data </w:t>
-      </w:r>
-      <w:proofErr w:type="gramStart"/>
-      <w:r>
-        <w:rPr>
-          <w:rFonts w:ascii="Arial" w:hAnsi="Arial" w:cs="Arial"/>
-          <w:color w:val="000000" w:themeColor="text1"/>
-        </w:rPr>
-        <w:t>are collected</w:t>
-      </w:r>
-      <w:proofErr w:type="gramEnd"/>
-      <w:r>
-        <w:rPr>
-          <w:rFonts w:ascii="Arial" w:hAnsi="Arial" w:cs="Arial"/>
-          <w:color w:val="000000" w:themeColor="text1"/>
-        </w:rPr>
-        <w:t xml:space="preserve"> and the collection method (with a machine or by hand), each data stream must be managed differently</w:t>
-      </w:r>
-      <w:r>
-        <w:rPr>
-          <w:rFonts w:ascii="Arial" w:hAnsi="Arial" w:cs="Arial"/>
-          <w:color w:val="000000" w:themeColor="text1"/>
-        </w:rPr>
-        <w:t xml:space="preserve">. Addressing the variety of concerns </w:t>
+        <w:t xml:space="preserve">While conceptually each of these data types </w:t>
+      </w:r>
+      <w:r>
+        <w:rPr>
+          <w:rFonts w:ascii="Arial" w:hAnsi="Arial" w:cs="Arial"/>
+          <w:color w:val="000000" w:themeColor="text1"/>
+        </w:rPr>
+        <w:t>appear to be</w:t>
+      </w:r>
+      <w:r>
+        <w:rPr>
+          <w:rFonts w:ascii="Arial" w:hAnsi="Arial" w:cs="Arial"/>
+          <w:color w:val="000000" w:themeColor="text1"/>
+        </w:rPr>
+        <w:t xml:space="preserve"> similar, because of differences in the frequency the data are collected and the collection method (with a machine or by hand), each data stream must be managed differently</w:t>
+      </w:r>
+      <w:r>
+        <w:rPr>
+          <w:rFonts w:ascii="Arial" w:hAnsi="Arial" w:cs="Arial"/>
+          <w:color w:val="000000" w:themeColor="text1"/>
+        </w:rPr>
+        <w:t xml:space="preserve">. Addressing the </w:t>
       </w:r>
       <w:r>
         <w:rPr>
@@ -2253,6 +1943,13 @@
           <w:color w:val="000000" w:themeColor="text1"/>
         </w:rPr>
         <w:lastRenderedPageBreak/>
+        <w:t xml:space="preserve">variety of concerns </w:t>
+      </w:r>
+      <w:r>
+        <w:rPr>
+          <w:rFonts w:ascii="Arial" w:hAnsi="Arial" w:cs="Arial"/>
+          <w:color w:val="000000" w:themeColor="text1"/>
+        </w:rPr>
         <w:t>which</w:t>
       </w:r>
       <w:r>
@@ -2260,23 +1957,7 @@
           <w:rFonts w:ascii="Arial" w:hAnsi="Arial" w:cs="Arial"/>
           <w:color w:val="000000" w:themeColor="text1"/>
         </w:rPr>
-        <w:t xml:space="preserve"> have </w:t>
-      </w:r>
-      <w:proofErr w:type="gramStart"/>
-      <w:r>
-        <w:rPr>
-          <w:rFonts w:ascii="Arial" w:hAnsi="Arial" w:cs="Arial"/>
-          <w:color w:val="000000" w:themeColor="text1"/>
-        </w:rPr>
-        <w:t>been discovered</w:t>
-      </w:r>
-      <w:proofErr w:type="gramEnd"/>
-      <w:r>
-        <w:rPr>
-          <w:rFonts w:ascii="Arial" w:hAnsi="Arial" w:cs="Arial"/>
-          <w:color w:val="000000" w:themeColor="text1"/>
-        </w:rPr>
-        <w:t xml:space="preserve"> through regularly updating these data types </w:t>
+        <w:t xml:space="preserve"> have been discovered through regularly updating these data types </w:t>
       </w:r>
       <w:r>
         <w:rPr>
@@ -2365,7 +2046,105 @@
           <w:rFonts w:ascii="Arial" w:hAnsi="Arial" w:cs="Arial"/>
           <w:noProof/>
         </w:rPr>
-        <w:t xml:space="preserve">Database development efforts started prior to data collection through development of database “blueprints” via white board exercises to clarify (1) database goals, (2) data types and data sources, and (3) relationships among data types within the database.  Blueprinting development efforts were led by University of Florida Academic Research Consulting &amp; Services (ARCS, http://arcs.uflib.ufl.edu/ ).  A key database need identified in blueprinting was the ability in the database to track observations at a particular site in space, and not focus on tracking observations recorded by an individual sensor, which could change locations over time. The workflow we have developed (Box 3) for water quality management requires open source computational toolssome level of konwldge  of computational tools (e.g., MySQL and R) and verstion  control (e.g., GitHub) but these tools are essential to basic  data management which is increasingly recognized as a core skill for biologists and ecologists (Hampton et al., 2017). This manuscript illustrates the Lone Cabbage Reef data management workflow as an example that could be implemented in similar restoration efforts. </w:t>
+        <w:t xml:space="preserve">Database development efforts started prior to data collection through development of database “blueprints” via white board exercises to clarify (1) database goals, (2) data types and data sources, and (3) relationships among data types within the database.  Blueprinting development efforts were led by University of Florida Academic Research Consulting &amp; Services (ARCS, http://arcs.uflib.ufl.edu/ ).  A key database need identified in blueprinting was the ability in the database to track observations at a particular site in space, and not focus on tracking observations recorded by an individual sensor, which could change locations over time. The workflow we have developed for water quality management </w:t>
+      </w:r>
+      <w:r>
+        <w:rPr>
+          <w:rFonts w:ascii="Arial" w:hAnsi="Arial" w:cs="Arial"/>
+          <w:noProof/>
+        </w:rPr>
+        <w:t xml:space="preserve">(Box 3) </w:t>
+      </w:r>
+      <w:r>
+        <w:rPr>
+          <w:rFonts w:ascii="Arial" w:hAnsi="Arial" w:cs="Arial"/>
+          <w:noProof/>
+        </w:rPr>
+        <w:t>requires open source computational tools</w:t>
+      </w:r>
+      <w:r>
+        <w:rPr>
+          <w:rFonts w:ascii="Arial" w:hAnsi="Arial" w:cs="Arial"/>
+          <w:noProof/>
+        </w:rPr>
+        <w:t xml:space="preserve">, </w:t>
+      </w:r>
+      <w:r>
+        <w:rPr>
+          <w:rFonts w:ascii="Arial" w:hAnsi="Arial" w:cs="Arial"/>
+          <w:noProof/>
+        </w:rPr>
+        <w:t>some level of k</w:t>
+      </w:r>
+      <w:r>
+        <w:rPr>
+          <w:rFonts w:ascii="Arial" w:hAnsi="Arial" w:cs="Arial"/>
+          <w:noProof/>
+        </w:rPr>
+        <w:t>nowledge</w:t>
+      </w:r>
+      <w:r>
+        <w:rPr>
+          <w:rFonts w:ascii="Arial" w:hAnsi="Arial" w:cs="Arial"/>
+          <w:noProof/>
+        </w:rPr>
+        <w:t xml:space="preserve"> of computational tools (e.g., MySQL and R) and verstion control (e.g., GitHub)</w:t>
+      </w:r>
+      <w:r>
+        <w:rPr>
+          <w:rFonts w:ascii="Arial" w:hAnsi="Arial" w:cs="Arial"/>
+          <w:noProof/>
+        </w:rPr>
+        <w:t xml:space="preserve">, which are </w:t>
+      </w:r>
+      <w:r>
+        <w:rPr>
+          <w:rFonts w:ascii="Arial" w:hAnsi="Arial" w:cs="Arial"/>
+          <w:noProof/>
+        </w:rPr>
+        <w:t xml:space="preserve">tools essential </w:t>
+      </w:r>
+      <w:r>
+        <w:rPr>
+          <w:rFonts w:ascii="Arial" w:hAnsi="Arial" w:cs="Arial"/>
+          <w:noProof/>
+        </w:rPr>
+        <w:t>for</w:t>
+      </w:r>
+      <w:r>
+        <w:rPr>
+          <w:rFonts w:ascii="Arial" w:hAnsi="Arial" w:cs="Arial"/>
+          <w:noProof/>
+        </w:rPr>
+        <w:t xml:space="preserve"> basic data management</w:t>
+      </w:r>
+      <w:r>
+        <w:rPr>
+          <w:rFonts w:ascii="Arial" w:hAnsi="Arial" w:cs="Arial"/>
+          <w:noProof/>
+        </w:rPr>
+        <w:t xml:space="preserve">. </w:t>
+      </w:r>
+      <w:r>
+        <w:rPr>
+          <w:rFonts w:ascii="Arial" w:hAnsi="Arial" w:cs="Arial"/>
+          <w:noProof/>
+        </w:rPr>
+        <w:t xml:space="preserve">This manuscript illustrates the </w:t>
+      </w:r>
+      <w:r>
+        <w:rPr>
+          <w:rFonts w:ascii="Arial" w:hAnsi="Arial" w:cs="Arial"/>
+          <w:noProof/>
+        </w:rPr>
+        <w:t>LCR</w:t>
+      </w:r>
+      <w:r>
+        <w:rPr>
+          <w:rFonts w:ascii="Arial" w:hAnsi="Arial" w:cs="Arial"/>
+          <w:noProof/>
+        </w:rPr>
+        <w:t xml:space="preserve"> data management workflow as an example that could be implemented in similar restoration efforts. </w:t>
       </w:r>
     </w:p>
     <w:p>
@@ -2423,49 +2202,19 @@
         <w:rPr>
           <w:rFonts w:ascii="Arial" w:hAnsi="Arial" w:cs="Arial"/>
         </w:rPr>
-        <w:t xml:space="preserve">Extensive details on the MySQL import process </w:t>
-      </w:r>
-      <w:proofErr w:type="gramStart"/>
-      <w:r>
-        <w:rPr>
-          <w:rFonts w:ascii="Arial" w:hAnsi="Arial" w:cs="Arial"/>
-        </w:rPr>
-        <w:t>are provided</w:t>
-      </w:r>
-      <w:proofErr w:type="gramEnd"/>
-      <w:r>
-        <w:rPr>
-          <w:rFonts w:ascii="Arial" w:hAnsi="Arial" w:cs="Arial"/>
-        </w:rPr>
-        <w:t xml:space="preserve"> in the project management library (</w:t>
-      </w:r>
-      <w:proofErr w:type="spellStart"/>
-      <w:r>
-        <w:rPr>
-          <w:rFonts w:ascii="Arial" w:hAnsi="Arial" w:cs="Arial"/>
-        </w:rPr>
-        <w:t>zenodo</w:t>
-      </w:r>
-      <w:proofErr w:type="spellEnd"/>
-      <w:r>
-        <w:rPr>
-          <w:rFonts w:ascii="Arial" w:hAnsi="Arial" w:cs="Arial"/>
-        </w:rPr>
-        <w:t xml:space="preserve"> link for MySQL).  An overview </w:t>
-      </w:r>
-      <w:proofErr w:type="gramStart"/>
-      <w:r>
-        <w:rPr>
-          <w:rFonts w:ascii="Arial" w:hAnsi="Arial" w:cs="Arial"/>
-        </w:rPr>
-        <w:t>is provided</w:t>
-      </w:r>
-      <w:proofErr w:type="gramEnd"/>
-      <w:r>
-        <w:rPr>
-          <w:rFonts w:ascii="Arial" w:hAnsi="Arial" w:cs="Arial"/>
-        </w:rPr>
-        <w:t xml:space="preserve"> here where:</w:t>
+        <w:t>Extensive details on the MySQL import process are provided in the project management library (zenodo link for MySQL).  An overview is provided her</w:t>
+      </w:r>
+      <w:r>
+        <w:rPr>
+          <w:rFonts w:ascii="Arial" w:hAnsi="Arial" w:cs="Arial"/>
+        </w:rPr>
+        <w:t>e</w:t>
+      </w:r>
+      <w:r>
+        <w:rPr>
+          <w:rFonts w:ascii="Arial" w:hAnsi="Arial" w:cs="Arial"/>
+        </w:rPr>
+        <w:t>:</w:t>
       </w:r>
     </w:p>
     <w:p>
@@ -2486,27 +2235,25 @@
         <w:rPr>
           <w:rFonts w:ascii="Arial" w:hAnsi="Arial" w:cs="Arial"/>
         </w:rPr>
-        <w:t xml:space="preserve"> </w:t>
-      </w:r>
-      <w:proofErr w:type="gramStart"/>
-      <w:r>
-        <w:rPr>
-          <w:rFonts w:ascii="Arial" w:hAnsi="Arial" w:cs="Arial"/>
-        </w:rPr>
-        <w:t>are standardized</w:t>
-      </w:r>
-      <w:proofErr w:type="gramEnd"/>
-      <w:r>
-        <w:rPr>
-          <w:rFonts w:ascii="Arial" w:hAnsi="Arial" w:cs="Arial"/>
-        </w:rPr>
-        <w:t xml:space="preserve"> and</w:t>
-      </w:r>
-      <w:r>
-        <w:rPr>
-          <w:rFonts w:ascii="Arial" w:hAnsi="Arial" w:cs="Arial"/>
-        </w:rPr>
-        <w:t xml:space="preserve"> include pre-populated fields including the location, date to minimize error.</w:t>
+        <w:t xml:space="preserve"> are standardized and</w:t>
+      </w:r>
+      <w:r>
+        <w:rPr>
+          <w:rFonts w:ascii="Arial" w:hAnsi="Arial" w:cs="Arial"/>
+        </w:rPr>
+        <w:t xml:space="preserve"> include pre-populated fields including the location </w:t>
+      </w:r>
+      <w:r>
+        <w:rPr>
+          <w:rFonts w:ascii="Arial" w:hAnsi="Arial" w:cs="Arial"/>
+        </w:rPr>
+        <w:t xml:space="preserve">and </w:t>
+      </w:r>
+      <w:r>
+        <w:rPr>
+          <w:rFonts w:ascii="Arial" w:hAnsi="Arial" w:cs="Arial"/>
+        </w:rPr>
+        <w:t>date to minimize error.</w:t>
       </w:r>
     </w:p>
     <w:p>
@@ -2527,21 +2274,7 @@
         <w:rPr>
           <w:rFonts w:ascii="Arial" w:hAnsi="Arial" w:cs="Arial"/>
         </w:rPr>
-        <w:t xml:space="preserve">Water quality hourly sensor observations </w:t>
-      </w:r>
-      <w:proofErr w:type="gramStart"/>
-      <w:r>
-        <w:rPr>
-          <w:rFonts w:ascii="Arial" w:hAnsi="Arial" w:cs="Arial"/>
-        </w:rPr>
-        <w:t>are downloaded</w:t>
-      </w:r>
-      <w:proofErr w:type="gramEnd"/>
-      <w:r>
-        <w:rPr>
-          <w:rFonts w:ascii="Arial" w:hAnsi="Arial" w:cs="Arial"/>
-        </w:rPr>
-        <w:t xml:space="preserve"> in the field to a field laptop while simultaneously notes are made on paper datasheets related to field conditions and equipment status.  Water quality observations using the YSI</w:t>
+        <w:t>Water quality hourly sensor observations are downloaded in the field to a field laptop while simultaneously notes are made on paper datasheets related to field conditions and equipment status.  Water quality observations using the YSI</w:t>
       </w:r>
       <w:r>
         <w:rPr>
@@ -2553,14 +2286,7 @@
         <w:rPr>
           <w:rFonts w:ascii="Arial" w:hAnsi="Arial" w:cs="Arial"/>
         </w:rPr>
-        <w:t xml:space="preserve"> </w:t>
-      </w:r>
-      <w:proofErr w:type="gramStart"/>
-      <w:r>
-        <w:rPr>
-          <w:rFonts w:ascii="Arial" w:hAnsi="Arial" w:cs="Arial"/>
-        </w:rPr>
-        <w:t xml:space="preserve">are </w:t>
+        <w:t xml:space="preserve"> are </w:t>
       </w:r>
       <w:r>
         <w:rPr>
@@ -2572,14 +2298,7 @@
         <w:rPr>
           <w:rFonts w:ascii="Arial" w:hAnsi="Arial" w:cs="Arial"/>
         </w:rPr>
-        <w:t>taken</w:t>
-      </w:r>
-      <w:proofErr w:type="gramEnd"/>
-      <w:r>
-        <w:rPr>
-          <w:rFonts w:ascii="Arial" w:hAnsi="Arial" w:cs="Arial"/>
-        </w:rPr>
-        <w:t xml:space="preserve"> and recorded on the same data sheet</w:t>
+        <w:t>taken and recorded on the same data sheet</w:t>
       </w:r>
       <w:r>
         <w:rPr>
@@ -2607,21 +2326,7 @@
         <w:rPr>
           <w:rFonts w:ascii="Arial" w:hAnsi="Arial" w:cs="Arial"/>
         </w:rPr>
-        <w:t xml:space="preserve">Water quality sensor files </w:t>
-      </w:r>
-      <w:proofErr w:type="gramStart"/>
-      <w:r>
-        <w:rPr>
-          <w:rFonts w:ascii="Arial" w:hAnsi="Arial" w:cs="Arial"/>
-        </w:rPr>
-        <w:t>are then uploaded</w:t>
-      </w:r>
-      <w:proofErr w:type="gramEnd"/>
-      <w:r>
-        <w:rPr>
-          <w:rFonts w:ascii="Arial" w:hAnsi="Arial" w:cs="Arial"/>
-        </w:rPr>
-        <w:t xml:space="preserve"> into a secure University of Florida internal server and a trigger starts the Python import process into the MySQL relational database</w:t>
+        <w:t>Water quality sensor files are then uploaded into a secure University of Florida internal server and a trigger starts the Python import process into the MySQL relational database</w:t>
       </w:r>
       <w:r>
         <w:rPr>
@@ -2657,33 +2362,19 @@
         <w:rPr>
           <w:rFonts w:ascii="Arial" w:hAnsi="Arial" w:cs="Arial"/>
         </w:rPr>
-        <w:t xml:space="preserve">YSI </w:t>
-      </w:r>
-      <w:r>
-        <w:rPr>
-          <w:rFonts w:ascii="Arial" w:hAnsi="Arial" w:cs="Arial"/>
-        </w:rPr>
-        <w:t>device</w:t>
-      </w:r>
-      <w:r>
-        <w:rPr>
-          <w:rFonts w:ascii="Arial" w:hAnsi="Arial" w:cs="Arial"/>
-        </w:rPr>
-        <w:t xml:space="preserve"> measurements </w:t>
-      </w:r>
-      <w:proofErr w:type="gramStart"/>
-      <w:r>
-        <w:rPr>
-          <w:rFonts w:ascii="Arial" w:hAnsi="Arial" w:cs="Arial"/>
-        </w:rPr>
-        <w:t>are manually entered</w:t>
-      </w:r>
-      <w:proofErr w:type="gramEnd"/>
-      <w:r>
-        <w:rPr>
-          <w:rFonts w:ascii="Arial" w:hAnsi="Arial" w:cs="Arial"/>
-        </w:rPr>
-        <w:t xml:space="preserve"> into our MySQL relational database. </w:t>
+        <w:t>YSI measurements are manually entered into our MySQL relational database</w:t>
+      </w:r>
+      <w:r>
+        <w:rPr>
+          <w:rFonts w:ascii="Arial" w:hAnsi="Arial" w:cs="Arial"/>
+        </w:rPr>
+        <w:t xml:space="preserve"> in its appropriate table</w:t>
+      </w:r>
+      <w:r>
+        <w:rPr>
+          <w:rFonts w:ascii="Arial" w:hAnsi="Arial" w:cs="Arial"/>
+        </w:rPr>
+        <w:t xml:space="preserve">. </w:t>
       </w:r>
     </w:p>
     <w:p>
@@ -2715,7 +2406,7 @@
           <w:noProof/>
         </w:rPr>
         <w:drawing>
-          <wp:anchor distT="0" distB="0" distL="114300" distR="114300" simplePos="0" relativeHeight="251669504" behindDoc="0" locked="0" layoutInCell="1" allowOverlap="1" wp14:anchorId="05211DFA" wp14:editId="7892EC5E">
+          <wp:anchor distT="0" distB="0" distL="114300" distR="114300" simplePos="0" relativeHeight="251669504" behindDoc="0" locked="0" layoutInCell="1" allowOverlap="1" wp14:anchorId="05211DFA" wp14:editId="0071F1D2">
             <wp:simplePos x="0" y="0"/>
             <wp:positionH relativeFrom="margin">
               <wp:align>left</wp:align>
@@ -2723,7 +2414,7 @@
             <wp:positionV relativeFrom="paragraph">
               <wp:posOffset>832191</wp:posOffset>
             </wp:positionV>
-            <wp:extent cx="4730750" cy="3547110"/>
+            <wp:extent cx="4958715" cy="3717925"/>
             <wp:effectExtent l="0" t="0" r="0" b="0"/>
             <wp:wrapTopAndBottom/>
             <wp:docPr id="13" name="Picture 13"/>
@@ -2755,7 +2446,7 @@
                   <pic:spPr bwMode="auto">
                     <a:xfrm>
                       <a:off x="0" y="0"/>
-                      <a:ext cx="4733672" cy="3549241"/>
+                      <a:ext cx="4983804" cy="3736787"/>
                     </a:xfrm>
                     <a:prstGeom prst="rect">
                       <a:avLst/>
@@ -2793,21 +2484,7 @@
         <w:rPr>
           <w:rFonts w:ascii="Arial" w:hAnsi="Arial" w:cs="Arial"/>
         </w:rPr>
-        <w:t xml:space="preserve"> scripts, and documents </w:t>
-      </w:r>
-      <w:proofErr w:type="gramStart"/>
-      <w:r>
-        <w:rPr>
-          <w:rFonts w:ascii="Arial" w:hAnsi="Arial" w:cs="Arial"/>
-        </w:rPr>
-        <w:t>are then stored</w:t>
-      </w:r>
-      <w:proofErr w:type="gramEnd"/>
-      <w:r>
-        <w:rPr>
-          <w:rFonts w:ascii="Arial" w:hAnsi="Arial" w:cs="Arial"/>
-        </w:rPr>
-        <w:t xml:space="preserve"> </w:t>
+        <w:t xml:space="preserve"> scripts, and documents are then stored </w:t>
       </w:r>
       <w:r>
         <w:rPr>
@@ -2825,41 +2502,13 @@
         <w:rPr>
           <w:rFonts w:ascii="Arial" w:hAnsi="Arial" w:cs="Arial"/>
         </w:rPr>
-        <w:t xml:space="preserve">GitHub. Standardized GitHub workflows </w:t>
-      </w:r>
-      <w:proofErr w:type="gramStart"/>
-      <w:r>
-        <w:rPr>
-          <w:rFonts w:ascii="Arial" w:hAnsi="Arial" w:cs="Arial"/>
-        </w:rPr>
-        <w:t>are used</w:t>
-      </w:r>
-      <w:proofErr w:type="gramEnd"/>
-      <w:r>
-        <w:rPr>
-          <w:rFonts w:ascii="Arial" w:hAnsi="Arial" w:cs="Arial"/>
-        </w:rPr>
-        <w:t xml:space="preserve"> during collaborative projects to ensure proper version control utility</w:t>
-      </w:r>
-      <w:r>
-        <w:rPr>
-          <w:rFonts w:ascii="Arial" w:hAnsi="Arial" w:cs="Arial"/>
-        </w:rPr>
-        <w:t xml:space="preserve"> (</w:t>
-      </w:r>
-      <w:proofErr w:type="spellStart"/>
-      <w:r>
-        <w:rPr>
-          <w:rFonts w:ascii="Arial" w:hAnsi="Arial" w:cs="Arial"/>
-        </w:rPr>
-        <w:t>zenodo</w:t>
-      </w:r>
-      <w:proofErr w:type="spellEnd"/>
-      <w:r>
-        <w:rPr>
-          <w:rFonts w:ascii="Arial" w:hAnsi="Arial" w:cs="Arial"/>
-        </w:rPr>
-        <w:t xml:space="preserve"> link for GitHub workflow)</w:t>
+        <w:t>GitHub. Standardized GitHub workflows are used during collaborative projects to ensure proper version control utility</w:t>
+      </w:r>
+      <w:r>
+        <w:rPr>
+          <w:rFonts w:ascii="Arial" w:hAnsi="Arial" w:cs="Arial"/>
+        </w:rPr>
+        <w:t xml:space="preserve"> (zenodo link for GitHub workflow)</w:t>
       </w:r>
       <w:r>
         <w:rPr>
@@ -3039,21 +2688,7 @@
         <w:rPr>
           <w:rFonts w:ascii="Arial" w:hAnsi="Arial" w:cs="Arial"/>
         </w:rPr>
-        <w:t xml:space="preserve"> (</w:t>
-      </w:r>
-      <w:proofErr w:type="spellStart"/>
-      <w:r>
-        <w:rPr>
-          <w:rFonts w:ascii="Arial" w:hAnsi="Arial" w:cs="Arial"/>
-        </w:rPr>
-        <w:t>e.g</w:t>
-      </w:r>
-      <w:proofErr w:type="spellEnd"/>
-      <w:r>
-        <w:rPr>
-          <w:rFonts w:ascii="Arial" w:hAnsi="Arial" w:cs="Arial"/>
-        </w:rPr>
-        <w:t>, specifi</w:t>
+        <w:t xml:space="preserve"> (e.g, specifi</w:t>
       </w:r>
       <w:r>
         <w:rPr>
@@ -3071,21 +2706,19 @@
         <w:rPr>
           <w:rFonts w:ascii="Arial" w:hAnsi="Arial" w:cs="Arial"/>
         </w:rPr>
-        <w:t xml:space="preserve"> and in our project the tables are related through sensor serial number and site location. We use R scripts to pull these unedited observations and process additional QA/QC procedures. These processed observations and their accompanying scripts </w:t>
-      </w:r>
-      <w:proofErr w:type="gramStart"/>
-      <w:r>
-        <w:rPr>
-          <w:rFonts w:ascii="Arial" w:hAnsi="Arial" w:cs="Arial"/>
-        </w:rPr>
-        <w:t>are then updated</w:t>
-      </w:r>
-      <w:proofErr w:type="gramEnd"/>
-      <w:r>
-        <w:rPr>
-          <w:rFonts w:ascii="Arial" w:hAnsi="Arial" w:cs="Arial"/>
-        </w:rPr>
-        <w:t xml:space="preserve"> using version control in the project GitHub master data repository (https://github.com/LCRoysterproject). This repository includes an up to date master</w:t>
+        <w:t xml:space="preserve"> and in our project the tables are related through sensor serial number and site location</w:t>
+      </w:r>
+      <w:r>
+        <w:rPr>
+          <w:rFonts w:ascii="Arial" w:hAnsi="Arial" w:cs="Arial"/>
+        </w:rPr>
+        <w:t xml:space="preserve"> (Figure 3)</w:t>
+      </w:r>
+      <w:r>
+        <w:rPr>
+          <w:rFonts w:ascii="Arial" w:hAnsi="Arial" w:cs="Arial"/>
+        </w:rPr>
+        <w:t>. We use R scripts to pull these unedited observations and process additional QA/QC procedures. These processed observations and their accompanying scripts are then updated using version control in the project GitHub master data repository (https://github.com/LCRoysterproject). This repository includes an up to date master</w:t>
       </w:r>
       <w:r>
         <w:rPr>
@@ -3097,98 +2730,7 @@
         <w:rPr>
           <w:rFonts w:ascii="Arial" w:hAnsi="Arial" w:cs="Arial"/>
         </w:rPr>
-        <w:t xml:space="preserve">branch which </w:t>
-      </w:r>
-      <w:proofErr w:type="gramStart"/>
-      <w:r>
-        <w:rPr>
-          <w:rFonts w:ascii="Arial" w:hAnsi="Arial" w:cs="Arial"/>
-        </w:rPr>
-        <w:t>is protected</w:t>
-      </w:r>
-      <w:proofErr w:type="gramEnd"/>
-      <w:r>
-        <w:rPr>
-          <w:rFonts w:ascii="Arial" w:hAnsi="Arial" w:cs="Arial"/>
-        </w:rPr>
-        <w:t xml:space="preserve"> from any unintended or incorrect updates using GitHub repository restrictions. To submit any changes to the master branch (referred to as a pull request), it is mandatory to have the changes/edits reviewed by another member of our team to ensure data integrity (</w:t>
-      </w:r>
-      <w:proofErr w:type="spellStart"/>
-      <w:r>
-        <w:rPr>
-          <w:rFonts w:ascii="Arial" w:hAnsi="Arial" w:cs="Arial"/>
-        </w:rPr>
-        <w:t>zenodo</w:t>
-      </w:r>
-      <w:proofErr w:type="spellEnd"/>
-      <w:r>
-        <w:rPr>
-          <w:rFonts w:ascii="Arial" w:hAnsi="Arial" w:cs="Arial"/>
-        </w:rPr>
-        <w:t xml:space="preserve"> link for GitHub workflow). Every pull request requires a thorough message describing each change, in the event an update to the master branch </w:t>
-      </w:r>
-      <w:proofErr w:type="gramStart"/>
-      <w:r>
-        <w:rPr>
-          <w:rFonts w:ascii="Arial" w:hAnsi="Arial" w:cs="Arial"/>
-        </w:rPr>
-        <w:t>has to</w:t>
-      </w:r>
-      <w:proofErr w:type="gramEnd"/>
-      <w:r>
-        <w:rPr>
-          <w:rFonts w:ascii="Arial" w:hAnsi="Arial" w:cs="Arial"/>
-        </w:rPr>
-        <w:t xml:space="preserve"> be investigated. Version control allows for team members to view a previous iteration of the master data branch and go back to that iteration if needed (Perez-</w:t>
-      </w:r>
-      <w:proofErr w:type="spellStart"/>
-      <w:r>
-        <w:rPr>
-          <w:rFonts w:ascii="Arial" w:hAnsi="Arial" w:cs="Arial"/>
-        </w:rPr>
-        <w:t>Riverol</w:t>
-      </w:r>
-      <w:proofErr w:type="spellEnd"/>
-      <w:r>
-        <w:rPr>
-          <w:rFonts w:ascii="Arial" w:hAnsi="Arial" w:cs="Arial"/>
-        </w:rPr>
-        <w:t xml:space="preserve"> et al., 2016). This workflow protects the master branch from possibly merging accidental or incorrect changes, giving a layer of needed security to the data. </w:t>
-      </w:r>
-    </w:p>
-    <w:p>
-      <w:pPr>
-        <w:pStyle w:val="BodyText"/>
-        <w:spacing w:line="360" w:lineRule="auto"/>
-        <w:rPr>
-          <w:rFonts w:ascii="Arial" w:hAnsi="Arial" w:cs="Arial"/>
-          <w:b/>
-          <w:bCs/>
-        </w:rPr>
-      </w:pPr>
-      <w:r>
-        <w:rPr>
-          <w:rFonts w:ascii="Arial" w:hAnsi="Arial" w:cs="Arial"/>
-          <w:b/>
-          <w:bCs/>
-        </w:rPr>
-        <w:t xml:space="preserve">Automated data checks through Python and </w:t>
-      </w:r>
-      <w:r>
-        <w:rPr>
-          <w:rFonts w:ascii="Arial" w:hAnsi="Arial" w:cs="Arial"/>
-          <w:b/>
-          <w:bCs/>
-        </w:rPr>
-        <w:t xml:space="preserve">R </w:t>
-      </w:r>
-      <w:r>
-        <w:rPr>
-          <w:rFonts w:ascii="Arial" w:hAnsi="Arial" w:cs="Arial"/>
-          <w:b/>
-          <w:bCs/>
-        </w:rPr>
-        <w:t xml:space="preserve">scripts </w:t>
+        <w:t xml:space="preserve">branch which is protected from any unintended or incorrect updates using GitHub repository restrictions. To submit any changes to the master branch (referred to as a pull request), it is mandatory to have the changes/edits reviewed by another member of our team to ensure data integrity (zenodo link for GitHub workflow). Every pull request requires a thorough message describing each change, in the event an update to the master branch has to be investigated. Version control allows for team members to view a previous iteration of the master data branch and go back to that iteration if needed (Perez-Riverol et al., 2016). This workflow protects the master branch from possibly merging accidental or incorrect changes, giving a layer of needed security to the data. </w:t>
       </w:r>
     </w:p>
     <w:p>
@@ -3202,255 +2744,50 @@
       </w:pPr>
       <w:r>
         <w:rPr>
-          <w:rFonts w:ascii="Arial" w:hAnsi="Arial" w:cs="Arial"/>
-        </w:rPr>
-        <w:t xml:space="preserve">Water quality observations </w:t>
-      </w:r>
-      <w:proofErr w:type="gramStart"/>
-      <w:r>
-        <w:rPr>
-          <w:rFonts w:ascii="Arial" w:hAnsi="Arial" w:cs="Arial"/>
-        </w:rPr>
-        <w:t>are imported</w:t>
-      </w:r>
-      <w:proofErr w:type="gramEnd"/>
-      <w:r>
-        <w:rPr>
-          <w:rFonts w:ascii="Arial" w:hAnsi="Arial" w:cs="Arial"/>
-        </w:rPr>
-        <w:t xml:space="preserve"> </w:t>
-      </w:r>
-      <w:r>
-        <w:rPr>
-          <w:rFonts w:ascii="Arial" w:hAnsi="Arial" w:cs="Arial"/>
-        </w:rPr>
-        <w:t>in</w:t>
-      </w:r>
-      <w:r>
-        <w:rPr>
-          <w:rFonts w:ascii="Arial" w:hAnsi="Arial" w:cs="Arial"/>
-        </w:rPr>
-        <w:t xml:space="preserve">to our MySQL </w:t>
-      </w:r>
-      <w:r>
-        <w:rPr>
-          <w:rFonts w:ascii="Arial" w:hAnsi="Arial" w:cs="Arial"/>
-        </w:rPr>
-        <w:t xml:space="preserve">relational </w:t>
-      </w:r>
-      <w:r>
-        <w:rPr>
-          <w:rFonts w:ascii="Arial" w:hAnsi="Arial" w:cs="Arial"/>
-        </w:rPr>
-        <w:t xml:space="preserve">database through custom Python scripting. The Python import process provides QA/QC procedures such as </w:t>
-      </w:r>
-      <w:r>
-        <w:rPr>
-          <w:rFonts w:ascii="Arial" w:hAnsi="Arial" w:cs="Arial"/>
-        </w:rPr>
-        <w:t xml:space="preserve">flagging </w:t>
-      </w:r>
-      <w:r>
-        <w:rPr>
-          <w:rFonts w:ascii="Arial" w:hAnsi="Arial" w:cs="Arial"/>
-        </w:rPr>
-        <w:t xml:space="preserve">duplicate </w:t>
-      </w:r>
-      <w:r>
-        <w:rPr>
-          <w:rFonts w:ascii="Arial" w:hAnsi="Arial" w:cs="Arial"/>
-        </w:rPr>
-        <w:t xml:space="preserve">water quality </w:t>
-      </w:r>
-      <w:r>
-        <w:rPr>
-          <w:rFonts w:ascii="Arial" w:hAnsi="Arial" w:cs="Arial"/>
-        </w:rPr>
-        <w:t>observation</w:t>
-      </w:r>
-      <w:r>
-        <w:rPr>
-          <w:rFonts w:ascii="Arial" w:hAnsi="Arial" w:cs="Arial"/>
-        </w:rPr>
-        <w:t>s.</w:t>
-      </w:r>
-      <w:r>
-        <w:rPr>
-          <w:rFonts w:ascii="Arial" w:hAnsi="Arial" w:cs="Arial"/>
-        </w:rPr>
-        <w:t xml:space="preserve"> If observations </w:t>
-      </w:r>
-      <w:proofErr w:type="gramStart"/>
-      <w:r>
-        <w:rPr>
-          <w:rFonts w:ascii="Arial" w:hAnsi="Arial" w:cs="Arial"/>
-        </w:rPr>
-        <w:t>are flagged</w:t>
-      </w:r>
-      <w:proofErr w:type="gramEnd"/>
-      <w:r>
-        <w:rPr>
-          <w:rFonts w:ascii="Arial" w:hAnsi="Arial" w:cs="Arial"/>
-        </w:rPr>
-        <w:t xml:space="preserve"> through the Python import process a </w:t>
-      </w:r>
-      <w:r>
-        <w:rPr>
-          <w:rFonts w:ascii="Arial" w:hAnsi="Arial" w:cs="Arial"/>
-        </w:rPr>
-        <w:t>review</w:t>
-      </w:r>
-      <w:r>
-        <w:rPr>
-          <w:rFonts w:ascii="Arial" w:hAnsi="Arial" w:cs="Arial"/>
-        </w:rPr>
-        <w:t xml:space="preserve"> take</w:t>
-      </w:r>
-      <w:r>
-        <w:rPr>
-          <w:rFonts w:ascii="Arial" w:hAnsi="Arial" w:cs="Arial"/>
-        </w:rPr>
-        <w:t>s</w:t>
-      </w:r>
-      <w:r>
-        <w:rPr>
-          <w:rFonts w:ascii="Arial" w:hAnsi="Arial" w:cs="Arial"/>
-        </w:rPr>
-        <w:t xml:space="preserve"> place to find out </w:t>
-      </w:r>
-      <w:r>
-        <w:rPr>
-          <w:rFonts w:ascii="Arial" w:hAnsi="Arial" w:cs="Arial"/>
-        </w:rPr>
-        <w:t>why the observations</w:t>
-      </w:r>
-      <w:r>
-        <w:rPr>
-          <w:rFonts w:ascii="Arial" w:hAnsi="Arial" w:cs="Arial"/>
-        </w:rPr>
-        <w:t xml:space="preserve"> are</w:t>
-      </w:r>
-      <w:r>
-        <w:rPr>
-          <w:rFonts w:ascii="Arial" w:hAnsi="Arial" w:cs="Arial"/>
-        </w:rPr>
-        <w:t xml:space="preserve"> labeled as a </w:t>
-      </w:r>
-      <w:r>
-        <w:rPr>
-          <w:rFonts w:ascii="Arial" w:hAnsi="Arial" w:cs="Arial"/>
-        </w:rPr>
-        <w:t>duplicat</w:t>
-      </w:r>
-      <w:r>
-        <w:rPr>
-          <w:rFonts w:ascii="Arial" w:hAnsi="Arial" w:cs="Arial"/>
-        </w:rPr>
-        <w:t>e</w:t>
-      </w:r>
-      <w:r>
-        <w:rPr>
-          <w:rFonts w:ascii="Arial" w:hAnsi="Arial" w:cs="Arial"/>
-        </w:rPr>
-        <w:t>.</w:t>
-      </w:r>
-      <w:r>
-        <w:rPr>
-          <w:rFonts w:ascii="Arial" w:hAnsi="Arial" w:cs="Arial"/>
-        </w:rPr>
-        <w:t xml:space="preserve"> </w:t>
-      </w:r>
-      <w:r>
-        <w:rPr>
-          <w:rFonts w:ascii="Arial" w:hAnsi="Arial" w:cs="Arial"/>
-        </w:rPr>
-        <w:t xml:space="preserve"> </w:t>
-      </w:r>
-      <w:r>
-        <w:rPr>
-          <w:rFonts w:ascii="Arial" w:hAnsi="Arial" w:cs="Arial"/>
-        </w:rPr>
-        <w:t xml:space="preserve">All unique observations </w:t>
-      </w:r>
-      <w:proofErr w:type="gramStart"/>
-      <w:r>
-        <w:rPr>
-          <w:rFonts w:ascii="Arial" w:hAnsi="Arial" w:cs="Arial"/>
-        </w:rPr>
-        <w:t xml:space="preserve">are </w:t>
-      </w:r>
-      <w:r>
-        <w:rPr>
-          <w:rFonts w:ascii="Arial" w:hAnsi="Arial" w:cs="Arial"/>
-        </w:rPr>
-        <w:t>imported</w:t>
-      </w:r>
-      <w:proofErr w:type="gramEnd"/>
-      <w:r>
-        <w:rPr>
-          <w:rFonts w:ascii="Arial" w:hAnsi="Arial" w:cs="Arial"/>
-        </w:rPr>
-        <w:t xml:space="preserve"> into our MySQL </w:t>
-      </w:r>
-      <w:r>
-        <w:rPr>
-          <w:rFonts w:ascii="Arial" w:hAnsi="Arial" w:cs="Arial"/>
-        </w:rPr>
-        <w:t xml:space="preserve">relational </w:t>
-      </w:r>
-      <w:r>
-        <w:rPr>
-          <w:rFonts w:ascii="Arial" w:hAnsi="Arial" w:cs="Arial"/>
-        </w:rPr>
-        <w:t>database, where they will be additionally reviewed via R programming</w:t>
-      </w:r>
-      <w:r>
-        <w:rPr>
-          <w:rFonts w:ascii="Arial" w:hAnsi="Arial" w:cs="Arial"/>
-        </w:rPr>
-        <w:t xml:space="preserve"> scripts</w:t>
-      </w:r>
-      <w:r>
-        <w:rPr>
-          <w:rFonts w:ascii="Arial" w:hAnsi="Arial" w:cs="Arial"/>
-        </w:rPr>
-        <w:t xml:space="preserve">. </w:t>
-      </w:r>
-      <w:r>
-        <w:rPr>
-          <w:rFonts w:ascii="Arial" w:hAnsi="Arial" w:cs="Arial"/>
-        </w:rPr>
-        <w:t xml:space="preserve">The R scripts check for out of range measurements and additional scripts remove flatlined water quality measurements (usually due to ocean fouling). </w:t>
-      </w:r>
-      <w:r>
-        <w:rPr>
-          <w:rFonts w:ascii="Arial" w:hAnsi="Arial" w:cs="Arial"/>
-        </w:rPr>
-        <w:t>Additionally, water quality visualizations help check for data integrity</w:t>
-      </w:r>
-      <w:r>
-        <w:rPr>
-          <w:rFonts w:ascii="Arial" w:hAnsi="Arial" w:cs="Arial"/>
-        </w:rPr>
-        <w:t>.</w:t>
-      </w:r>
-      <w:r>
-        <w:rPr>
-          <w:rFonts w:ascii="Arial" w:hAnsi="Arial" w:cs="Arial"/>
-        </w:rPr>
-        <w:t xml:space="preserve"> </w:t>
-      </w:r>
-      <w:r>
-        <w:rPr>
-          <w:rFonts w:ascii="Arial" w:hAnsi="Arial" w:cs="Arial"/>
-        </w:rPr>
-        <w:t xml:space="preserve">The R scripts are not automated, but they do provide a way to provide </w:t>
-      </w:r>
-      <w:r>
-        <w:rPr>
-          <w:rFonts w:ascii="Arial" w:hAnsi="Arial" w:cs="Arial"/>
-        </w:rPr>
-        <w:t xml:space="preserve">quick and efficient checks on the data. </w:t>
+          <w:noProof/>
+        </w:rPr>
+        <w:drawing>
+          <wp:inline distT="0" distB="0" distL="0" distR="0" wp14:anchorId="0F40CAEC" wp14:editId="447719C2">
+            <wp:extent cx="4935415" cy="3265519"/>
+            <wp:effectExtent l="0" t="0" r="0" b="0"/>
+            <wp:docPr id="1" name="Picture 1"/>
+            <wp:cNvGraphicFramePr>
+              <a:graphicFrameLocks xmlns:a="http://schemas.openxmlformats.org/drawingml/2006/main" noChangeAspect="1"/>
+            </wp:cNvGraphicFramePr>
+            <a:graphic xmlns:a="http://schemas.openxmlformats.org/drawingml/2006/main">
+              <a:graphicData uri="http://schemas.openxmlformats.org/drawingml/2006/picture">
+                <pic:pic xmlns:pic="http://schemas.openxmlformats.org/drawingml/2006/picture">
+                  <pic:nvPicPr>
+                    <pic:cNvPr id="1" name=""/>
+                    <pic:cNvPicPr/>
+                  </pic:nvPicPr>
+                  <pic:blipFill rotWithShape="1">
+                    <a:blip r:embed="rId15"/>
+                    <a:srcRect l="6805" t="14027" r="60256" b="8499"/>
+                    <a:stretch/>
+                  </pic:blipFill>
+                  <pic:spPr bwMode="auto">
+                    <a:xfrm>
+                      <a:off x="0" y="0"/>
+                      <a:ext cx="4941035" cy="3269237"/>
+                    </a:xfrm>
+                    <a:prstGeom prst="rect">
+                      <a:avLst/>
+                    </a:prstGeom>
+                    <a:ln>
+                      <a:noFill/>
+                    </a:ln>
+                    <a:extLst>
+                      <a:ext uri="{53640926-AAD7-44D8-BBD7-CCE9431645EC}">
+                        <a14:shadowObscured xmlns:a14="http://schemas.microsoft.com/office/drawing/2010/main"/>
+                      </a:ext>
+                    </a:extLst>
+                  </pic:spPr>
+                </pic:pic>
+              </a:graphicData>
+            </a:graphic>
+          </wp:inline>
+        </w:drawing>
       </w:r>
     </w:p>
     <w:p>
@@ -3459,6 +2796,166 @@
         <w:spacing w:line="360" w:lineRule="auto"/>
         <w:rPr>
           <w:rFonts w:ascii="Arial" w:hAnsi="Arial" w:cs="Arial"/>
+        </w:rPr>
+      </w:pPr>
+      <w:r>
+        <w:rPr>
+          <w:rFonts w:ascii="Arial" w:hAnsi="Arial" w:cs="Arial"/>
+        </w:rPr>
+        <w:lastRenderedPageBreak/>
+        <w:t>Figure</w:t>
+      </w:r>
+      <w:r>
+        <w:rPr>
+          <w:rFonts w:ascii="Arial" w:hAnsi="Arial" w:cs="Arial"/>
+        </w:rPr>
+        <w:t xml:space="preserve"> 3 </w:t>
+      </w:r>
+      <w:r>
+        <w:rPr>
+          <w:rFonts w:ascii="Arial" w:hAnsi="Arial" w:cs="Arial"/>
+        </w:rPr>
+        <w:t>- Diagram of how the table</w:t>
+      </w:r>
+      <w:r>
+        <w:rPr>
+          <w:rFonts w:ascii="Arial" w:hAnsi="Arial" w:cs="Arial"/>
+        </w:rPr>
+        <w:t>s</w:t>
+      </w:r>
+      <w:r>
+        <w:rPr>
+          <w:rFonts w:ascii="Arial" w:hAnsi="Arial" w:cs="Arial"/>
+        </w:rPr>
+        <w:t xml:space="preserve"> in our MySQL relational database</w:t>
+      </w:r>
+      <w:r>
+        <w:rPr>
+          <w:rFonts w:ascii="Arial" w:hAnsi="Arial" w:cs="Arial"/>
+        </w:rPr>
+        <w:t xml:space="preserve"> are</w:t>
+      </w:r>
+      <w:r>
+        <w:rPr>
+          <w:rFonts w:ascii="Arial" w:hAnsi="Arial" w:cs="Arial"/>
+        </w:rPr>
+        <w:t xml:space="preserve"> relate</w:t>
+      </w:r>
+      <w:r>
+        <w:rPr>
+          <w:rFonts w:ascii="Arial" w:hAnsi="Arial" w:cs="Arial"/>
+        </w:rPr>
+        <w:t>d</w:t>
+      </w:r>
+      <w:r>
+        <w:rPr>
+          <w:rFonts w:ascii="Arial" w:hAnsi="Arial" w:cs="Arial"/>
+        </w:rPr>
+        <w:t xml:space="preserve"> </w:t>
+      </w:r>
+      <w:r>
+        <w:rPr>
+          <w:rFonts w:ascii="Arial" w:hAnsi="Arial" w:cs="Arial"/>
+        </w:rPr>
+        <w:t xml:space="preserve">by </w:t>
+      </w:r>
+      <w:r>
+        <w:rPr>
+          <w:rFonts w:ascii="Arial" w:hAnsi="Arial" w:cs="Arial"/>
+        </w:rPr>
+        <w:t xml:space="preserve">a </w:t>
+      </w:r>
+      <w:r>
+        <w:rPr>
+          <w:rFonts w:ascii="Arial" w:hAnsi="Arial" w:cs="Arial"/>
+        </w:rPr>
+        <w:t>sensor</w:t>
+      </w:r>
+      <w:r>
+        <w:rPr>
+          <w:rFonts w:ascii="Arial" w:hAnsi="Arial" w:cs="Arial"/>
+        </w:rPr>
+        <w:t>’s</w:t>
+      </w:r>
+      <w:r>
+        <w:rPr>
+          <w:rFonts w:ascii="Arial" w:hAnsi="Arial" w:cs="Arial"/>
+        </w:rPr>
+        <w:t xml:space="preserve"> location</w:t>
+      </w:r>
+      <w:r>
+        <w:rPr>
+          <w:rFonts w:ascii="Arial" w:hAnsi="Arial" w:cs="Arial"/>
+        </w:rPr>
+        <w:t xml:space="preserve"> (lcroyster_location)</w:t>
+      </w:r>
+      <w:r>
+        <w:rPr>
+          <w:rFonts w:ascii="Arial" w:hAnsi="Arial" w:cs="Arial"/>
+        </w:rPr>
+        <w:t xml:space="preserve"> and </w:t>
+      </w:r>
+      <w:r>
+        <w:rPr>
+          <w:rFonts w:ascii="Arial" w:hAnsi="Arial" w:cs="Arial"/>
+        </w:rPr>
+        <w:t>serial number</w:t>
+      </w:r>
+      <w:r>
+        <w:rPr>
+          <w:rFonts w:ascii="Arial" w:hAnsi="Arial" w:cs="Arial"/>
+        </w:rPr>
+        <w:t xml:space="preserve"> </w:t>
+      </w:r>
+      <w:r>
+        <w:rPr>
+          <w:rFonts w:ascii="Arial" w:hAnsi="Arial" w:cs="Arial"/>
+        </w:rPr>
+        <w:t>(lcroyster_</w:t>
+      </w:r>
+      <w:r>
+        <w:rPr>
+          <w:rFonts w:ascii="Arial" w:hAnsi="Arial" w:cs="Arial"/>
+        </w:rPr>
+        <w:t>sensor</w:t>
+      </w:r>
+      <w:r>
+        <w:rPr>
+          <w:rFonts w:ascii="Arial" w:hAnsi="Arial" w:cs="Arial"/>
+        </w:rPr>
+        <w:t>)</w:t>
+      </w:r>
+      <w:r>
+        <w:rPr>
+          <w:rFonts w:ascii="Arial" w:hAnsi="Arial" w:cs="Arial"/>
+        </w:rPr>
+        <w:t xml:space="preserve">. </w:t>
+      </w:r>
+      <w:r>
+        <w:rPr>
+          <w:rFonts w:ascii="Arial" w:hAnsi="Arial" w:cs="Arial"/>
+        </w:rPr>
+        <w:t xml:space="preserve">More information on the description of the tables and the data they archive can be found here </w:t>
+      </w:r>
+      <w:r>
+        <w:rPr>
+          <w:rFonts w:ascii="Arial" w:hAnsi="Arial" w:cs="Arial"/>
+        </w:rPr>
+        <w:t>(zenodo link for MySQL)</w:t>
+      </w:r>
+      <w:r>
+        <w:rPr>
+          <w:rFonts w:ascii="Arial" w:hAnsi="Arial" w:cs="Arial"/>
+        </w:rPr>
+        <w:t>.</w:t>
+      </w:r>
+    </w:p>
+    <w:p>
+      <w:pPr>
+        <w:pStyle w:val="BodyText"/>
+        <w:spacing w:line="360" w:lineRule="auto"/>
+        <w:rPr>
+          <w:rFonts w:ascii="Arial" w:hAnsi="Arial" w:cs="Arial"/>
           <w:b/>
           <w:bCs/>
         </w:rPr>
@@ -3469,8 +2966,7 @@
           <w:b/>
           <w:bCs/>
         </w:rPr>
-        <w:lastRenderedPageBreak/>
-        <w:t xml:space="preserve">#### Box 4. Oyster </w:t>
+        <w:t xml:space="preserve">Automated data checks through Python and </w:t>
       </w:r>
       <w:r>
         <w:rPr>
@@ -3478,7 +2974,7 @@
           <w:b/>
           <w:bCs/>
         </w:rPr>
-        <w:t>observation</w:t>
+        <w:t xml:space="preserve">R </w:t>
       </w:r>
       <w:r>
         <w:rPr>
@@ -3486,50 +2982,227 @@
           <w:b/>
           <w:bCs/>
         </w:rPr>
-        <w:t xml:space="preserve"> workflow </w:t>
+        <w:t xml:space="preserve">scripts </w:t>
       </w:r>
     </w:p>
     <w:p>
       <w:pPr>
         <w:pStyle w:val="BodyText"/>
         <w:spacing w:line="360" w:lineRule="auto"/>
-        <w:rPr>
-          <w:rFonts w:ascii="Arial" w:hAnsi="Arial" w:cs="Arial"/>
-        </w:rPr>
-      </w:pPr>
-      <w:r>
-        <w:rPr>
-          <w:rFonts w:ascii="Arial" w:hAnsi="Arial" w:cs="Arial"/>
-        </w:rPr>
-        <w:t>Detailed information on the dual data entry system using a structured data packet is available in the data entry documentation for the Lone Cabbage project (</w:t>
-      </w:r>
-      <w:proofErr w:type="spellStart"/>
-      <w:r>
-        <w:rPr>
-          <w:rFonts w:ascii="Arial" w:hAnsi="Arial" w:cs="Arial"/>
-        </w:rPr>
-        <w:t>zenodo</w:t>
-      </w:r>
-      <w:proofErr w:type="spellEnd"/>
-      <w:r>
-        <w:rPr>
-          <w:rFonts w:ascii="Arial" w:hAnsi="Arial" w:cs="Arial"/>
-        </w:rPr>
-        <w:t xml:space="preserve"> link for data packet). Several of these entry processes are </w:t>
-      </w:r>
-      <w:proofErr w:type="gramStart"/>
-      <w:r>
-        <w:rPr>
-          <w:rFonts w:ascii="Arial" w:hAnsi="Arial" w:cs="Arial"/>
-        </w:rPr>
-        <w:t>similar to</w:t>
-      </w:r>
-      <w:proofErr w:type="gramEnd"/>
-      <w:r>
-        <w:rPr>
-          <w:rFonts w:ascii="Arial" w:hAnsi="Arial" w:cs="Arial"/>
-        </w:rPr>
-        <w:t xml:space="preserve"> those in the water quality workflow (Box 3) and will only be briefly reviewed here where: </w:t>
+        <w:ind w:firstLine="720"/>
+        <w:rPr>
+          <w:rFonts w:ascii="Arial" w:hAnsi="Arial" w:cs="Arial"/>
+        </w:rPr>
+      </w:pPr>
+      <w:r>
+        <w:rPr>
+          <w:rFonts w:ascii="Arial" w:hAnsi="Arial" w:cs="Arial"/>
+        </w:rPr>
+        <w:t xml:space="preserve">Water quality observations are imported </w:t>
+      </w:r>
+      <w:r>
+        <w:rPr>
+          <w:rFonts w:ascii="Arial" w:hAnsi="Arial" w:cs="Arial"/>
+        </w:rPr>
+        <w:t>in</w:t>
+      </w:r>
+      <w:r>
+        <w:rPr>
+          <w:rFonts w:ascii="Arial" w:hAnsi="Arial" w:cs="Arial"/>
+        </w:rPr>
+        <w:t xml:space="preserve">to our MySQL </w:t>
+      </w:r>
+      <w:r>
+        <w:rPr>
+          <w:rFonts w:ascii="Arial" w:hAnsi="Arial" w:cs="Arial"/>
+        </w:rPr>
+        <w:t xml:space="preserve">relational </w:t>
+      </w:r>
+      <w:r>
+        <w:rPr>
+          <w:rFonts w:ascii="Arial" w:hAnsi="Arial" w:cs="Arial"/>
+        </w:rPr>
+        <w:t xml:space="preserve">database through custom Python scripting. The Python import process provides QA/QC procedures such as </w:t>
+      </w:r>
+      <w:r>
+        <w:rPr>
+          <w:rFonts w:ascii="Arial" w:hAnsi="Arial" w:cs="Arial"/>
+        </w:rPr>
+        <w:t xml:space="preserve">flagging </w:t>
+      </w:r>
+      <w:r>
+        <w:rPr>
+          <w:rFonts w:ascii="Arial" w:hAnsi="Arial" w:cs="Arial"/>
+        </w:rPr>
+        <w:t xml:space="preserve">duplicate </w:t>
+      </w:r>
+      <w:r>
+        <w:rPr>
+          <w:rFonts w:ascii="Arial" w:hAnsi="Arial" w:cs="Arial"/>
+        </w:rPr>
+        <w:t xml:space="preserve">water quality </w:t>
+      </w:r>
+      <w:r>
+        <w:rPr>
+          <w:rFonts w:ascii="Arial" w:hAnsi="Arial" w:cs="Arial"/>
+        </w:rPr>
+        <w:t>observation</w:t>
+      </w:r>
+      <w:r>
+        <w:rPr>
+          <w:rFonts w:ascii="Arial" w:hAnsi="Arial" w:cs="Arial"/>
+        </w:rPr>
+        <w:t>s.</w:t>
+      </w:r>
+      <w:r>
+        <w:rPr>
+          <w:rFonts w:ascii="Arial" w:hAnsi="Arial" w:cs="Arial"/>
+        </w:rPr>
+        <w:t xml:space="preserve"> If observations are flagged through the Python import process a </w:t>
+      </w:r>
+      <w:r>
+        <w:rPr>
+          <w:rFonts w:ascii="Arial" w:hAnsi="Arial" w:cs="Arial"/>
+        </w:rPr>
+        <w:t>review</w:t>
+      </w:r>
+      <w:r>
+        <w:rPr>
+          <w:rFonts w:ascii="Arial" w:hAnsi="Arial" w:cs="Arial"/>
+        </w:rPr>
+        <w:t xml:space="preserve"> take</w:t>
+      </w:r>
+      <w:r>
+        <w:rPr>
+          <w:rFonts w:ascii="Arial" w:hAnsi="Arial" w:cs="Arial"/>
+        </w:rPr>
+        <w:t>s</w:t>
+      </w:r>
+      <w:r>
+        <w:rPr>
+          <w:rFonts w:ascii="Arial" w:hAnsi="Arial" w:cs="Arial"/>
+        </w:rPr>
+        <w:t xml:space="preserve"> place to find out </w:t>
+      </w:r>
+      <w:r>
+        <w:rPr>
+          <w:rFonts w:ascii="Arial" w:hAnsi="Arial" w:cs="Arial"/>
+        </w:rPr>
+        <w:t>why the observations</w:t>
+      </w:r>
+      <w:r>
+        <w:rPr>
+          <w:rFonts w:ascii="Arial" w:hAnsi="Arial" w:cs="Arial"/>
+        </w:rPr>
+        <w:t xml:space="preserve"> are</w:t>
+      </w:r>
+      <w:r>
+        <w:rPr>
+          <w:rFonts w:ascii="Arial" w:hAnsi="Arial" w:cs="Arial"/>
+        </w:rPr>
+        <w:t xml:space="preserve"> labeled as a </w:t>
+      </w:r>
+      <w:r>
+        <w:rPr>
+          <w:rFonts w:ascii="Arial" w:hAnsi="Arial" w:cs="Arial"/>
+        </w:rPr>
+        <w:t>duplicat</w:t>
+      </w:r>
+      <w:r>
+        <w:rPr>
+          <w:rFonts w:ascii="Arial" w:hAnsi="Arial" w:cs="Arial"/>
+        </w:rPr>
+        <w:t>e</w:t>
+      </w:r>
+      <w:r>
+        <w:rPr>
+          <w:rFonts w:ascii="Arial" w:hAnsi="Arial" w:cs="Arial"/>
+        </w:rPr>
+        <w:t>.</w:t>
+      </w:r>
+      <w:r>
+        <w:rPr>
+          <w:rFonts w:ascii="Arial" w:hAnsi="Arial" w:cs="Arial"/>
+        </w:rPr>
+        <w:t xml:space="preserve"> </w:t>
+      </w:r>
+      <w:r>
+        <w:rPr>
+          <w:rFonts w:ascii="Arial" w:hAnsi="Arial" w:cs="Arial"/>
+        </w:rPr>
+        <w:t xml:space="preserve"> </w:t>
+      </w:r>
+      <w:r>
+        <w:rPr>
+          <w:rFonts w:ascii="Arial" w:hAnsi="Arial" w:cs="Arial"/>
+        </w:rPr>
+        <w:t xml:space="preserve">All unique observations are </w:t>
+      </w:r>
+      <w:r>
+        <w:rPr>
+          <w:rFonts w:ascii="Arial" w:hAnsi="Arial" w:cs="Arial"/>
+        </w:rPr>
+        <w:t xml:space="preserve">imported into our MySQL </w:t>
+      </w:r>
+      <w:r>
+        <w:rPr>
+          <w:rFonts w:ascii="Arial" w:hAnsi="Arial" w:cs="Arial"/>
+        </w:rPr>
+        <w:t xml:space="preserve">relational </w:t>
+      </w:r>
+      <w:r>
+        <w:rPr>
+          <w:rFonts w:ascii="Arial" w:hAnsi="Arial" w:cs="Arial"/>
+        </w:rPr>
+        <w:t>database, where they will be additionally reviewed via R programming</w:t>
+      </w:r>
+      <w:r>
+        <w:rPr>
+          <w:rFonts w:ascii="Arial" w:hAnsi="Arial" w:cs="Arial"/>
+        </w:rPr>
+        <w:t xml:space="preserve"> scripts</w:t>
+      </w:r>
+      <w:r>
+        <w:rPr>
+          <w:rFonts w:ascii="Arial" w:hAnsi="Arial" w:cs="Arial"/>
+        </w:rPr>
+        <w:t xml:space="preserve">. </w:t>
+      </w:r>
+      <w:r>
+        <w:rPr>
+          <w:rFonts w:ascii="Arial" w:hAnsi="Arial" w:cs="Arial"/>
+        </w:rPr>
+        <w:t xml:space="preserve">The R scripts check for out of range measurements and additional scripts remove flatlined water quality measurements (usually due to ocean fouling). </w:t>
+      </w:r>
+      <w:r>
+        <w:rPr>
+          <w:rFonts w:ascii="Arial" w:hAnsi="Arial" w:cs="Arial"/>
+        </w:rPr>
+        <w:t>Additionally, water quality visualizations help check for data integrity</w:t>
+      </w:r>
+      <w:r>
+        <w:rPr>
+          <w:rFonts w:ascii="Arial" w:hAnsi="Arial" w:cs="Arial"/>
+        </w:rPr>
+        <w:t>.</w:t>
+      </w:r>
+      <w:r>
+        <w:rPr>
+          <w:rFonts w:ascii="Arial" w:hAnsi="Arial" w:cs="Arial"/>
+        </w:rPr>
+        <w:t xml:space="preserve"> </w:t>
+      </w:r>
+      <w:r>
+        <w:rPr>
+          <w:rFonts w:ascii="Arial" w:hAnsi="Arial" w:cs="Arial"/>
+        </w:rPr>
+        <w:t xml:space="preserve">The R scripts are not automated, but they do provide a way to provide </w:t>
+      </w:r>
+      <w:r>
+        <w:rPr>
+          <w:rFonts w:ascii="Arial" w:hAnsi="Arial" w:cs="Arial"/>
+        </w:rPr>
+        <w:t xml:space="preserve">quick and efficient checks on the data. </w:t>
       </w:r>
     </w:p>
     <w:p>
@@ -3538,51 +3211,33 @@
         <w:spacing w:line="360" w:lineRule="auto"/>
         <w:rPr>
           <w:rFonts w:ascii="Arial" w:hAnsi="Arial" w:cs="Arial"/>
-        </w:rPr>
-      </w:pPr>
-      <w:r>
-        <w:rPr>
-          <w:rFonts w:ascii="Arial" w:hAnsi="Arial" w:cs="Arial"/>
-        </w:rPr>
-        <w:t>1. Datasheets</w:t>
-      </w:r>
-      <w:r>
-        <w:rPr>
-          <w:rFonts w:ascii="Arial" w:hAnsi="Arial" w:cs="Arial"/>
-        </w:rPr>
-        <w:t xml:space="preserve"> </w:t>
-      </w:r>
-      <w:proofErr w:type="gramStart"/>
-      <w:r>
-        <w:rPr>
-          <w:rFonts w:ascii="Arial" w:hAnsi="Arial" w:cs="Arial"/>
-        </w:rPr>
-        <w:t>are standardized</w:t>
-      </w:r>
-      <w:proofErr w:type="gramEnd"/>
-      <w:r>
-        <w:rPr>
-          <w:rFonts w:ascii="Arial" w:hAnsi="Arial" w:cs="Arial"/>
-        </w:rPr>
-        <w:t xml:space="preserve"> </w:t>
-      </w:r>
-      <w:r>
-        <w:rPr>
-          <w:rFonts w:ascii="Arial" w:hAnsi="Arial" w:cs="Arial"/>
-        </w:rPr>
-        <w:t xml:space="preserve">prior to going in the field </w:t>
-      </w:r>
-      <w:r>
-        <w:rPr>
-          <w:rFonts w:ascii="Arial" w:hAnsi="Arial" w:cs="Arial"/>
-        </w:rPr>
-        <w:t>include pre-populated fields including the location, date to minimize error.</w:t>
-      </w:r>
-      <w:r>
-        <w:rPr>
-          <w:rFonts w:ascii="Arial" w:hAnsi="Arial" w:cs="Arial"/>
-        </w:rPr>
-        <w:t xml:space="preserve"> </w:t>
+          <w:b/>
+          <w:bCs/>
+        </w:rPr>
+      </w:pPr>
+      <w:r>
+        <w:rPr>
+          <w:rFonts w:ascii="Arial" w:hAnsi="Arial" w:cs="Arial"/>
+          <w:b/>
+          <w:bCs/>
+        </w:rPr>
+        <w:t xml:space="preserve">#### Box 4. Oyster </w:t>
+      </w:r>
+      <w:r>
+        <w:rPr>
+          <w:rFonts w:ascii="Arial" w:hAnsi="Arial" w:cs="Arial"/>
+          <w:b/>
+          <w:bCs/>
+        </w:rPr>
+        <w:t>observation</w:t>
+      </w:r>
+      <w:r>
+        <w:rPr>
+          <w:rFonts w:ascii="Arial" w:hAnsi="Arial" w:cs="Arial"/>
+          <w:b/>
+          <w:bCs/>
+        </w:rPr>
+        <w:t xml:space="preserve"> workflow </w:t>
       </w:r>
     </w:p>
     <w:p>
@@ -3597,21 +3252,7 @@
         <w:rPr>
           <w:rFonts w:ascii="Arial" w:hAnsi="Arial" w:cs="Arial"/>
         </w:rPr>
-        <w:t xml:space="preserve">2. In the field, counts of oysters </w:t>
-      </w:r>
-      <w:proofErr w:type="gramStart"/>
-      <w:r>
-        <w:rPr>
-          <w:rFonts w:ascii="Arial" w:hAnsi="Arial" w:cs="Arial"/>
-        </w:rPr>
-        <w:t>are recorded</w:t>
-      </w:r>
-      <w:proofErr w:type="gramEnd"/>
-      <w:r>
-        <w:rPr>
-          <w:rFonts w:ascii="Arial" w:hAnsi="Arial" w:cs="Arial"/>
-        </w:rPr>
-        <w:t xml:space="preserve"> by team members on datasheets by hand. </w:t>
+        <w:t xml:space="preserve">Detailed information on the dual data entry system using a structured data packet is available in the data entry documentation for the Lone Cabbage project (zenodo link for data packet). Several of these entry processes are similar to those in the water quality workflow (Box 3) and will only be briefly reviewed here where: </w:t>
       </w:r>
     </w:p>
     <w:p>
@@ -3626,27 +3267,43 @@
         <w:rPr>
           <w:rFonts w:ascii="Arial" w:hAnsi="Arial" w:cs="Arial"/>
         </w:rPr>
-        <w:t xml:space="preserve">3.A. In the lab data </w:t>
-      </w:r>
-      <w:proofErr w:type="gramStart"/>
-      <w:r>
-        <w:rPr>
-          <w:rFonts w:ascii="Arial" w:hAnsi="Arial" w:cs="Arial"/>
-        </w:rPr>
-        <w:t>are entered</w:t>
-      </w:r>
-      <w:proofErr w:type="gramEnd"/>
-      <w:r>
-        <w:rPr>
-          <w:rFonts w:ascii="Arial" w:hAnsi="Arial" w:cs="Arial"/>
-        </w:rPr>
-        <w:t xml:space="preserve"> using a dual entry system and data validation tools to ensure that the data entered are within range and standardized (e.g., site location, capitalization, appropriate oyster height range, </w:t>
-      </w:r>
-      <w:r>
-        <w:rPr>
-          <w:rFonts w:ascii="Arial" w:hAnsi="Arial" w:cs="Arial"/>
-        </w:rPr>
-        <w:t>etc.).</w:t>
+        <w:t>1. Datasheets</w:t>
+      </w:r>
+      <w:r>
+        <w:rPr>
+          <w:rFonts w:ascii="Arial" w:hAnsi="Arial" w:cs="Arial"/>
+        </w:rPr>
+        <w:t xml:space="preserve"> are standardized</w:t>
+      </w:r>
+      <w:r>
+        <w:rPr>
+          <w:rFonts w:ascii="Arial" w:hAnsi="Arial" w:cs="Arial"/>
+        </w:rPr>
+        <w:t xml:space="preserve"> </w:t>
+      </w:r>
+      <w:r>
+        <w:rPr>
+          <w:rFonts w:ascii="Arial" w:hAnsi="Arial" w:cs="Arial"/>
+        </w:rPr>
+        <w:t xml:space="preserve">prior to going in the field </w:t>
+      </w:r>
+      <w:r>
+        <w:rPr>
+          <w:rFonts w:ascii="Arial" w:hAnsi="Arial" w:cs="Arial"/>
+        </w:rPr>
+        <w:t>include pre-populated fields including the location</w:t>
+      </w:r>
+      <w:r>
+        <w:rPr>
+          <w:rFonts w:ascii="Arial" w:hAnsi="Arial" w:cs="Arial"/>
+        </w:rPr>
+        <w:t xml:space="preserve"> and</w:t>
+      </w:r>
+      <w:r>
+        <w:rPr>
+          <w:rFonts w:ascii="Arial" w:hAnsi="Arial" w:cs="Arial"/>
+        </w:rPr>
+        <w:t xml:space="preserve"> date to minimize error.</w:t>
       </w:r>
       <w:r>
         <w:rPr>
@@ -3667,33 +3324,7 @@
         <w:rPr>
           <w:rFonts w:ascii="Arial" w:hAnsi="Arial" w:cs="Arial"/>
         </w:rPr>
-        <w:t xml:space="preserve">3.B. Standard R scripts </w:t>
-      </w:r>
-      <w:proofErr w:type="gramStart"/>
-      <w:r>
-        <w:rPr>
-          <w:rFonts w:ascii="Arial" w:hAnsi="Arial" w:cs="Arial"/>
-        </w:rPr>
-        <w:t>are used</w:t>
-      </w:r>
-      <w:proofErr w:type="gramEnd"/>
-      <w:r>
-        <w:rPr>
-          <w:rFonts w:ascii="Arial" w:hAnsi="Arial" w:cs="Arial"/>
-        </w:rPr>
-        <w:t xml:space="preserve"> to estimate oyster densities</w:t>
-      </w:r>
-      <w:r>
-        <w:rPr>
-          <w:rFonts w:ascii="Arial" w:hAnsi="Arial" w:cs="Arial"/>
-        </w:rPr>
-        <w:t xml:space="preserve"> (e.g., population abundances)</w:t>
-      </w:r>
-      <w:r>
-        <w:rPr>
-          <w:rFonts w:ascii="Arial" w:hAnsi="Arial" w:cs="Arial"/>
-        </w:rPr>
-        <w:t xml:space="preserve"> and power analyses are done using these data as they are entered to inform field sampling efforts within the field season. </w:t>
+        <w:t xml:space="preserve">2. In the field, counts of oysters are recorded by team members on datasheets by hand. </w:t>
       </w:r>
     </w:p>
     <w:p>
@@ -3707,19 +3338,86 @@
       <w:r>
         <w:rPr>
           <w:rFonts w:ascii="Arial" w:hAnsi="Arial" w:cs="Arial"/>
+        </w:rPr>
+        <w:t xml:space="preserve">3.A. In the lab data are entered using a dual entry system and data validation tools </w:t>
+      </w:r>
+      <w:r>
+        <w:rPr>
+          <w:rFonts w:ascii="Arial" w:hAnsi="Arial" w:cs="Arial"/>
+        </w:rPr>
+        <w:t xml:space="preserve">are used </w:t>
+      </w:r>
+      <w:r>
+        <w:rPr>
+          <w:rFonts w:ascii="Arial" w:hAnsi="Arial" w:cs="Arial"/>
+        </w:rPr>
+        <w:t xml:space="preserve">to ensure that the data entered are within range and standardized (e.g., site location, capitalization, appropriate oyster height range, </w:t>
+      </w:r>
+      <w:r>
+        <w:rPr>
+          <w:rFonts w:ascii="Arial" w:hAnsi="Arial" w:cs="Arial"/>
+        </w:rPr>
+        <w:t>etc.).</w:t>
+      </w:r>
+      <w:r>
+        <w:rPr>
+          <w:rFonts w:ascii="Arial" w:hAnsi="Arial" w:cs="Arial"/>
+        </w:rPr>
+        <w:t xml:space="preserve"> </w:t>
+      </w:r>
+    </w:p>
+    <w:p>
+      <w:pPr>
+        <w:pStyle w:val="BodyText"/>
+        <w:spacing w:line="360" w:lineRule="auto"/>
+        <w:rPr>
+          <w:rFonts w:ascii="Arial" w:hAnsi="Arial" w:cs="Arial"/>
+        </w:rPr>
+      </w:pPr>
+      <w:r>
+        <w:rPr>
+          <w:rFonts w:ascii="Arial" w:hAnsi="Arial" w:cs="Arial"/>
+        </w:rPr>
+        <w:lastRenderedPageBreak/>
+        <w:t>3.B. Standard R scripts are used to estimate oyster densities</w:t>
+      </w:r>
+      <w:r>
+        <w:rPr>
+          <w:rFonts w:ascii="Arial" w:hAnsi="Arial" w:cs="Arial"/>
+        </w:rPr>
+        <w:t xml:space="preserve"> (e.g., population abundances)</w:t>
+      </w:r>
+      <w:r>
+        <w:rPr>
+          <w:rFonts w:ascii="Arial" w:hAnsi="Arial" w:cs="Arial"/>
+        </w:rPr>
+        <w:t xml:space="preserve"> and power analyses are done using these data as they are entered to inform field sampling efforts within the field season. </w:t>
+      </w:r>
+    </w:p>
+    <w:p>
+      <w:pPr>
+        <w:pStyle w:val="BodyText"/>
+        <w:spacing w:line="360" w:lineRule="auto"/>
+        <w:rPr>
+          <w:rFonts w:ascii="Arial" w:hAnsi="Arial" w:cs="Arial"/>
+        </w:rPr>
+      </w:pPr>
+      <w:r>
+        <w:rPr>
+          <w:rFonts w:ascii="Arial" w:hAnsi="Arial" w:cs="Arial"/>
           <w:noProof/>
         </w:rPr>
         <w:drawing>
-          <wp:anchor distT="0" distB="0" distL="114300" distR="114300" simplePos="0" relativeHeight="251668480" behindDoc="0" locked="0" layoutInCell="1" allowOverlap="1" wp14:anchorId="7ECFB681" wp14:editId="3C65E0B4">
+          <wp:anchor distT="0" distB="0" distL="114300" distR="114300" simplePos="0" relativeHeight="251668480" behindDoc="0" locked="0" layoutInCell="1" allowOverlap="1" wp14:anchorId="7ECFB681" wp14:editId="0BD2D804">
             <wp:simplePos x="0" y="0"/>
             <wp:positionH relativeFrom="margin">
-              <wp:posOffset>-635</wp:posOffset>
+              <wp:align>left</wp:align>
             </wp:positionH>
             <wp:positionV relativeFrom="paragraph">
-              <wp:posOffset>996315</wp:posOffset>
+              <wp:posOffset>995680</wp:posOffset>
             </wp:positionV>
-            <wp:extent cx="4218305" cy="3161665"/>
-            <wp:effectExtent l="0" t="0" r="0" b="635"/>
+            <wp:extent cx="4507230" cy="3377565"/>
+            <wp:effectExtent l="0" t="0" r="7620" b="0"/>
             <wp:wrapTopAndBottom/>
             <wp:docPr id="11" name="Picture 11"/>
             <wp:cNvGraphicFramePr>
@@ -3735,7 +3433,7 @@
                     </pic:cNvPicPr>
                   </pic:nvPicPr>
                   <pic:blipFill>
-                    <a:blip r:embed="rId15" cstate="print">
+                    <a:blip r:embed="rId16" cstate="print">
                       <a:extLst>
                         <a:ext uri="{28A0092B-C50C-407E-A947-70E740481C1C}">
                           <a14:useLocalDpi xmlns:a14="http://schemas.microsoft.com/office/drawing/2010/main" val="0"/>
@@ -3750,7 +3448,7 @@
                   <pic:spPr bwMode="auto">
                     <a:xfrm>
                       <a:off x="0" y="0"/>
-                      <a:ext cx="4218305" cy="3161665"/>
+                      <a:ext cx="4519582" cy="3386996"/>
                     </a:xfrm>
                     <a:prstGeom prst="rect">
                       <a:avLst/>
@@ -3776,16 +3474,20 @@
         <w:rPr>
           <w:rFonts w:ascii="Arial" w:hAnsi="Arial" w:cs="Arial"/>
         </w:rPr>
-        <w:t xml:space="preserve">3.C. Processed data, scripts, and documents </w:t>
-      </w:r>
-      <w:proofErr w:type="gramStart"/>
-      <w:r>
-        <w:rPr>
-          <w:rFonts w:ascii="Arial" w:hAnsi="Arial" w:cs="Arial"/>
-        </w:rPr>
-        <w:t>are then stored</w:t>
-      </w:r>
-      <w:proofErr w:type="gramEnd"/>
+        <w:t xml:space="preserve">3.C. Processed data, scripts, and documents are then stored </w:t>
+      </w:r>
+      <w:r>
+        <w:rPr>
+          <w:rFonts w:ascii="Arial" w:hAnsi="Arial" w:cs="Arial"/>
+        </w:rPr>
+        <w:t>unto</w:t>
+      </w:r>
+      <w:r>
+        <w:rPr>
+          <w:rFonts w:ascii="Arial" w:hAnsi="Arial" w:cs="Arial"/>
+        </w:rPr>
+        <w:t xml:space="preserve"> GitHub. </w:t>
+      </w:r>
       <w:r>
         <w:rPr>
           <w:rFonts w:ascii="Arial" w:hAnsi="Arial" w:cs="Arial"/>
@@ -3796,59 +3498,13 @@
         <w:rPr>
           <w:rFonts w:ascii="Arial" w:hAnsi="Arial" w:cs="Arial"/>
         </w:rPr>
-        <w:t>unto</w:t>
-      </w:r>
-      <w:r>
-        <w:rPr>
-          <w:rFonts w:ascii="Arial" w:hAnsi="Arial" w:cs="Arial"/>
-        </w:rPr>
-        <w:t xml:space="preserve"> GitHub. </w:t>
-      </w:r>
-      <w:r>
-        <w:rPr>
-          <w:rFonts w:ascii="Arial" w:hAnsi="Arial" w:cs="Arial"/>
-        </w:rPr>
-        <w:t xml:space="preserve"> </w:t>
-      </w:r>
-      <w:r>
-        <w:rPr>
-          <w:rFonts w:ascii="Arial" w:hAnsi="Arial" w:cs="Arial"/>
-        </w:rPr>
-        <w:t xml:space="preserve">Standardized GitHub workflows </w:t>
-      </w:r>
-      <w:proofErr w:type="gramStart"/>
-      <w:r>
-        <w:rPr>
-          <w:rFonts w:ascii="Arial" w:hAnsi="Arial" w:cs="Arial"/>
-        </w:rPr>
-        <w:t>are used</w:t>
-      </w:r>
-      <w:proofErr w:type="gramEnd"/>
-      <w:r>
-        <w:rPr>
-          <w:rFonts w:ascii="Arial" w:hAnsi="Arial" w:cs="Arial"/>
-        </w:rPr>
-        <w:t xml:space="preserve"> during collaborative projects to ensure proper version control utility</w:t>
-      </w:r>
-      <w:r>
-        <w:rPr>
-          <w:rFonts w:ascii="Arial" w:hAnsi="Arial" w:cs="Arial"/>
-        </w:rPr>
-        <w:t xml:space="preserve"> (</w:t>
-      </w:r>
-      <w:proofErr w:type="spellStart"/>
-      <w:r>
-        <w:rPr>
-          <w:rFonts w:ascii="Arial" w:hAnsi="Arial" w:cs="Arial"/>
-        </w:rPr>
-        <w:t>zenodo</w:t>
-      </w:r>
-      <w:proofErr w:type="spellEnd"/>
-      <w:r>
-        <w:rPr>
-          <w:rFonts w:ascii="Arial" w:hAnsi="Arial" w:cs="Arial"/>
-        </w:rPr>
-        <w:t xml:space="preserve"> link for Github workflow). </w:t>
+        <w:t>Standardized GitHub workflows are used during collaborative projects to ensure proper version control utility</w:t>
+      </w:r>
+      <w:r>
+        <w:rPr>
+          <w:rFonts w:ascii="Arial" w:hAnsi="Arial" w:cs="Arial"/>
+        </w:rPr>
+        <w:t xml:space="preserve"> (zenodo link for Github workflow). </w:t>
       </w:r>
     </w:p>
     <w:p>
@@ -3865,8 +3521,19 @@
         <w:rPr>
           <w:rFonts w:ascii="Arial" w:hAnsi="Arial" w:cs="Arial"/>
         </w:rPr>
-        <w:lastRenderedPageBreak/>
-        <w:t xml:space="preserve">Figure 3- </w:t>
+        <w:t xml:space="preserve">Figure </w:t>
+      </w:r>
+      <w:r>
+        <w:rPr>
+          <w:rFonts w:ascii="Arial" w:hAnsi="Arial" w:cs="Arial"/>
+        </w:rPr>
+        <w:t>4</w:t>
+      </w:r>
+      <w:r>
+        <w:rPr>
+          <w:rFonts w:ascii="Arial" w:hAnsi="Arial" w:cs="Arial"/>
+        </w:rPr>
+        <w:t xml:space="preserve">- </w:t>
       </w:r>
       <w:r>
         <w:rPr>
@@ -3926,104 +3593,6 @@
           <w:bCs/>
         </w:rPr>
         <w:t>#### End of Box 4</w:t>
-      </w:r>
-    </w:p>
-    <w:p>
-      <w:pPr>
-        <w:pStyle w:val="BodyText"/>
-        <w:spacing w:line="360" w:lineRule="auto"/>
-        <w:rPr>
-          <w:rFonts w:ascii="Arial" w:hAnsi="Arial" w:cs="Arial"/>
-          <w:b/>
-          <w:bCs/>
-        </w:rPr>
-      </w:pPr>
-      <w:r>
-        <w:rPr>
-          <w:rFonts w:ascii="Arial" w:hAnsi="Arial" w:cs="Arial"/>
-          <w:b/>
-          <w:bCs/>
-        </w:rPr>
-        <w:t>Pre-populat</w:t>
-      </w:r>
-      <w:r>
-        <w:rPr>
-          <w:rFonts w:ascii="Arial" w:hAnsi="Arial" w:cs="Arial"/>
-          <w:b/>
-          <w:bCs/>
-        </w:rPr>
-        <w:t>ing</w:t>
-      </w:r>
-      <w:r>
-        <w:rPr>
-          <w:rFonts w:ascii="Arial" w:hAnsi="Arial" w:cs="Arial"/>
-          <w:b/>
-          <w:bCs/>
-        </w:rPr>
-        <w:t xml:space="preserve"> data sheets</w:t>
-      </w:r>
-    </w:p>
-    <w:p>
-      <w:pPr>
-        <w:pStyle w:val="BodyText"/>
-        <w:spacing w:line="360" w:lineRule="auto"/>
-        <w:rPr>
-          <w:rFonts w:ascii="Arial" w:hAnsi="Arial" w:cs="Arial"/>
-        </w:rPr>
-      </w:pPr>
-      <w:r>
-        <w:rPr>
-          <w:rFonts w:ascii="Arial" w:hAnsi="Arial" w:cs="Arial"/>
-        </w:rPr>
-        <w:tab/>
-      </w:r>
-      <w:r>
-        <w:rPr>
-          <w:rFonts w:ascii="Arial" w:hAnsi="Arial" w:cs="Arial"/>
-        </w:rPr>
-        <w:t xml:space="preserve">Oyster counts and measurements are subject to data validation features through Microsoft Excel. Data validation ensures that every new observation manually entered </w:t>
-      </w:r>
-      <w:proofErr w:type="gramStart"/>
-      <w:r>
-        <w:rPr>
-          <w:rFonts w:ascii="Arial" w:hAnsi="Arial" w:cs="Arial"/>
-        </w:rPr>
-        <w:t>is restricted</w:t>
-      </w:r>
-      <w:proofErr w:type="gramEnd"/>
-      <w:r>
-        <w:rPr>
-          <w:rFonts w:ascii="Arial" w:hAnsi="Arial" w:cs="Arial"/>
-        </w:rPr>
-        <w:t xml:space="preserve"> and limited to what is applicable for that field. As an example, restrictions include oyster height measurement ranges, site location names, and acceptable dates for surveys. Two people separately enter oyster observations with the data validation restrictions, in two separate Microsoft Excel tabs (Box 4 3.A). An additional Microsoft Excel tab compares the two entry sheets to determine whether entered versions are identical. If the dual-entry versions are not the same a “check” notification will appear on the Excel cells (e.g., the cell column and row number) that do not match. The flagged cells will then </w:t>
-      </w:r>
-      <w:proofErr w:type="gramStart"/>
-      <w:r>
-        <w:rPr>
-          <w:rFonts w:ascii="Arial" w:hAnsi="Arial" w:cs="Arial"/>
-        </w:rPr>
-        <w:t>be reconciled</w:t>
-      </w:r>
-      <w:proofErr w:type="gramEnd"/>
-      <w:r>
-        <w:rPr>
-          <w:rFonts w:ascii="Arial" w:hAnsi="Arial" w:cs="Arial"/>
-        </w:rPr>
-        <w:t xml:space="preserve"> by a third team member, who will investigate the discrepancy using the original data sheets. Dual-entry workflows are known to significantly reduce data entry errors (</w:t>
-      </w:r>
-      <w:proofErr w:type="spellStart"/>
-      <w:r>
-        <w:rPr>
-          <w:rFonts w:ascii="Arial" w:hAnsi="Arial" w:cs="Arial"/>
-        </w:rPr>
-        <w:t>Barchard</w:t>
-      </w:r>
-      <w:proofErr w:type="spellEnd"/>
-      <w:r>
-        <w:rPr>
-          <w:rFonts w:ascii="Arial" w:hAnsi="Arial" w:cs="Arial"/>
-        </w:rPr>
-        <w:t xml:space="preserve"> and Pace, 2011).</w:t>
       </w:r>
     </w:p>
     <w:p>
@@ -4118,7 +3687,6 @@
         </w:rPr>
         <w:t xml:space="preserve"> </w:t>
       </w:r>
-      <w:proofErr w:type="gramStart"/>
       <w:r>
         <w:rPr>
           <w:rFonts w:ascii="Arial" w:hAnsi="Arial" w:cs="Arial"/>
@@ -4129,14 +3697,7 @@
         <w:rPr>
           <w:rFonts w:ascii="Arial" w:hAnsi="Arial" w:cs="Arial"/>
         </w:rPr>
-        <w:t xml:space="preserve"> created</w:t>
-      </w:r>
-      <w:proofErr w:type="gramEnd"/>
-      <w:r>
-        <w:rPr>
-          <w:rFonts w:ascii="Arial" w:hAnsi="Arial" w:cs="Arial"/>
-        </w:rPr>
-        <w:t xml:space="preserve"> with the fact that these data will</w:t>
+        <w:t xml:space="preserve"> created with the fact that these data will</w:t>
       </w:r>
       <w:r>
         <w:rPr>
@@ -4178,16 +3739,8 @@
         <w:rPr>
           <w:rFonts w:ascii="Arial" w:hAnsi="Arial" w:cs="Arial"/>
         </w:rPr>
-        <w:t xml:space="preserve">to be read in </w:t>
-      </w:r>
-      <w:proofErr w:type="gramStart"/>
-      <w:r>
-        <w:rPr>
-          <w:rFonts w:ascii="Arial" w:hAnsi="Arial" w:cs="Arial"/>
-        </w:rPr>
-        <w:t>a similar manner</w:t>
-      </w:r>
-      <w:proofErr w:type="gramEnd"/>
+        <w:t>to be read in a similar manner</w:t>
+      </w:r>
       <w:r>
         <w:rPr>
           <w:rFonts w:ascii="Arial" w:hAnsi="Arial" w:cs="Arial"/>
@@ -4240,260 +3793,110 @@
         <w:rPr>
           <w:rFonts w:ascii="Arial" w:hAnsi="Arial" w:cs="Arial"/>
         </w:rPr>
-        <w:t>Oyster counts and measurements</w:t>
-      </w:r>
-      <w:r>
-        <w:rPr>
-          <w:rFonts w:ascii="Arial" w:hAnsi="Arial" w:cs="Arial"/>
-        </w:rPr>
-        <w:t xml:space="preserve"> data</w:t>
-      </w:r>
-      <w:r>
-        <w:rPr>
-          <w:rFonts w:ascii="Arial" w:hAnsi="Arial" w:cs="Arial"/>
-        </w:rPr>
-        <w:t xml:space="preserve"> are subject to data validation feature</w:t>
-      </w:r>
-      <w:r>
-        <w:rPr>
-          <w:rFonts w:ascii="Arial" w:hAnsi="Arial" w:cs="Arial"/>
-        </w:rPr>
-        <w:t>s</w:t>
-      </w:r>
-      <w:r>
-        <w:rPr>
-          <w:rFonts w:ascii="Arial" w:hAnsi="Arial" w:cs="Arial"/>
-        </w:rPr>
-        <w:t xml:space="preserve"> through Microsoft Excel.</w:t>
-      </w:r>
-      <w:r>
-        <w:rPr>
-          <w:rFonts w:ascii="Arial" w:hAnsi="Arial" w:cs="Arial"/>
-        </w:rPr>
-        <w:t xml:space="preserve"> </w:t>
-      </w:r>
-      <w:r>
-        <w:rPr>
-          <w:rFonts w:ascii="Arial" w:hAnsi="Arial" w:cs="Arial"/>
-        </w:rPr>
-        <w:t xml:space="preserve">Data validation ensures that every new observation manually entered </w:t>
-      </w:r>
-      <w:proofErr w:type="gramStart"/>
-      <w:r>
-        <w:rPr>
-          <w:rFonts w:ascii="Arial" w:hAnsi="Arial" w:cs="Arial"/>
-        </w:rPr>
-        <w:t>is restricted</w:t>
-      </w:r>
-      <w:proofErr w:type="gramEnd"/>
-      <w:r>
-        <w:rPr>
-          <w:rFonts w:ascii="Arial" w:hAnsi="Arial" w:cs="Arial"/>
-        </w:rPr>
-        <w:t xml:space="preserve"> and limited to what is applicable for that </w:t>
-      </w:r>
-      <w:r>
-        <w:rPr>
-          <w:rFonts w:ascii="Arial" w:hAnsi="Arial" w:cs="Arial"/>
-        </w:rPr>
-        <w:t>field</w:t>
-      </w:r>
-      <w:r>
-        <w:rPr>
-          <w:rFonts w:ascii="Arial" w:hAnsi="Arial" w:cs="Arial"/>
-        </w:rPr>
-        <w:t xml:space="preserve">. Such restrictions include oyster height measurement ranges, site location names, and acceptable dates for surveys. Two people, </w:t>
-      </w:r>
-      <w:r>
-        <w:rPr>
-          <w:rFonts w:ascii="Arial" w:hAnsi="Arial" w:cs="Arial"/>
-        </w:rPr>
-        <w:t>normally</w:t>
-      </w:r>
-      <w:r>
-        <w:rPr>
-          <w:rFonts w:ascii="Arial" w:hAnsi="Arial" w:cs="Arial"/>
-        </w:rPr>
-        <w:t xml:space="preserve"> the technicians who surveyed the oysters, separately enter oyster observations with the data validation restriction</w:t>
-      </w:r>
-      <w:r>
-        <w:rPr>
-          <w:rFonts w:ascii="Arial" w:hAnsi="Arial" w:cs="Arial"/>
-        </w:rPr>
-        <w:t>s</w:t>
-      </w:r>
-      <w:r>
-        <w:rPr>
-          <w:rFonts w:ascii="Arial" w:hAnsi="Arial" w:cs="Arial"/>
-        </w:rPr>
-        <w:t>, in two separate Microsoft Excel tabs (Box 4 3.A). An additional Microsoft Excel tab will conclude w</w:t>
-      </w:r>
-      <w:r>
-        <w:rPr>
-          <w:rFonts w:ascii="Arial" w:hAnsi="Arial" w:cs="Arial"/>
-        </w:rPr>
-        <w:t>hether</w:t>
-      </w:r>
-      <w:r>
-        <w:rPr>
-          <w:rFonts w:ascii="Arial" w:hAnsi="Arial" w:cs="Arial"/>
-        </w:rPr>
-        <w:t xml:space="preserve"> the two separately entered versions are identical. If the dual</w:t>
-      </w:r>
-      <w:r>
-        <w:rPr>
-          <w:rFonts w:ascii="Arial" w:hAnsi="Arial" w:cs="Arial"/>
-        </w:rPr>
-        <w:t>-</w:t>
-      </w:r>
-      <w:r>
-        <w:rPr>
-          <w:rFonts w:ascii="Arial" w:hAnsi="Arial" w:cs="Arial"/>
-        </w:rPr>
-        <w:t>entry versions are not the same a “check” notification will appear on the Excel cells</w:t>
-      </w:r>
-      <w:r>
-        <w:rPr>
-          <w:rFonts w:ascii="Arial" w:hAnsi="Arial" w:cs="Arial"/>
-        </w:rPr>
-        <w:t xml:space="preserve"> (e.g., the cell column and row number)</w:t>
-      </w:r>
-      <w:r>
-        <w:rPr>
-          <w:rFonts w:ascii="Arial" w:hAnsi="Arial" w:cs="Arial"/>
-        </w:rPr>
-        <w:t xml:space="preserve"> that do </w:t>
+        <w:t>Oyster counts and measurements are subject to Microsoft Excel</w:t>
+      </w:r>
+      <w:r>
+        <w:rPr>
+          <w:rFonts w:ascii="Arial" w:hAnsi="Arial" w:cs="Arial"/>
+        </w:rPr>
+        <w:t xml:space="preserve"> data validation checks</w:t>
+      </w:r>
+      <w:r>
+        <w:rPr>
+          <w:rFonts w:ascii="Arial" w:hAnsi="Arial" w:cs="Arial"/>
+        </w:rPr>
+        <w:t>. Data validation ensures that every new</w:t>
+      </w:r>
+      <w:r>
+        <w:rPr>
+          <w:rFonts w:ascii="Arial" w:hAnsi="Arial" w:cs="Arial"/>
+        </w:rPr>
+        <w:t xml:space="preserve"> manually entered</w:t>
+      </w:r>
+      <w:r>
+        <w:rPr>
+          <w:rFonts w:ascii="Arial" w:hAnsi="Arial" w:cs="Arial"/>
+        </w:rPr>
+        <w:t xml:space="preserve"> observation is restricted and limited to what is applicable for that </w:t>
+      </w:r>
+      <w:r>
+        <w:rPr>
+          <w:rFonts w:ascii="Arial" w:hAnsi="Arial" w:cs="Arial"/>
+        </w:rPr>
+        <w:t>column</w:t>
+      </w:r>
+      <w:r>
+        <w:rPr>
+          <w:rFonts w:ascii="Arial" w:hAnsi="Arial" w:cs="Arial"/>
+        </w:rPr>
+        <w:t xml:space="preserve">. As an example, restrictions include oyster height </w:t>
       </w:r>
       <w:r>
         <w:rPr>
           <w:rFonts w:ascii="Arial" w:hAnsi="Arial" w:cs="Arial"/>
         </w:rPr>
         <w:lastRenderedPageBreak/>
-        <w:t xml:space="preserve">not match. The flagged cells will then </w:t>
-      </w:r>
-      <w:proofErr w:type="gramStart"/>
-      <w:r>
-        <w:rPr>
-          <w:rFonts w:ascii="Arial" w:hAnsi="Arial" w:cs="Arial"/>
-        </w:rPr>
-        <w:t xml:space="preserve">be </w:t>
-      </w:r>
-      <w:r>
-        <w:rPr>
-          <w:rFonts w:ascii="Arial" w:hAnsi="Arial" w:cs="Arial"/>
-        </w:rPr>
-        <w:t>reconciled</w:t>
-      </w:r>
-      <w:proofErr w:type="gramEnd"/>
-      <w:r>
-        <w:rPr>
-          <w:rFonts w:ascii="Arial" w:hAnsi="Arial" w:cs="Arial"/>
-        </w:rPr>
-        <w:t xml:space="preserve"> by a third team member, who will investigate the discrepancy</w:t>
-      </w:r>
-      <w:r>
-        <w:rPr>
-          <w:rFonts w:ascii="Arial" w:hAnsi="Arial" w:cs="Arial"/>
-        </w:rPr>
-        <w:t xml:space="preserve"> using the original data sheets</w:t>
-      </w:r>
-      <w:r>
-        <w:rPr>
-          <w:rFonts w:ascii="Arial" w:hAnsi="Arial" w:cs="Arial"/>
-        </w:rPr>
-        <w:t xml:space="preserve">. </w:t>
-      </w:r>
-      <w:r>
-        <w:rPr>
-          <w:rFonts w:ascii="Arial" w:hAnsi="Arial" w:cs="Arial"/>
-        </w:rPr>
-        <w:t>Dual</w:t>
-      </w:r>
-      <w:r>
-        <w:rPr>
-          <w:rFonts w:ascii="Arial" w:hAnsi="Arial" w:cs="Arial"/>
-        </w:rPr>
-        <w:t>-</w:t>
-      </w:r>
-      <w:r>
-        <w:rPr>
-          <w:rFonts w:ascii="Arial" w:hAnsi="Arial" w:cs="Arial"/>
-        </w:rPr>
-        <w:t xml:space="preserve">entry </w:t>
-      </w:r>
-      <w:r>
-        <w:rPr>
-          <w:rFonts w:ascii="Arial" w:hAnsi="Arial" w:cs="Arial"/>
-        </w:rPr>
-        <w:t>workflows</w:t>
-      </w:r>
-      <w:r>
-        <w:rPr>
-          <w:rFonts w:ascii="Arial" w:hAnsi="Arial" w:cs="Arial"/>
-        </w:rPr>
-        <w:t xml:space="preserve"> </w:t>
-      </w:r>
-      <w:r>
-        <w:rPr>
-          <w:rFonts w:ascii="Arial" w:hAnsi="Arial" w:cs="Arial"/>
-        </w:rPr>
-        <w:t xml:space="preserve">are </w:t>
-      </w:r>
-      <w:r>
-        <w:rPr>
-          <w:rFonts w:ascii="Arial" w:hAnsi="Arial" w:cs="Arial"/>
-        </w:rPr>
-        <w:t>widely known</w:t>
-      </w:r>
-      <w:r>
-        <w:rPr>
-          <w:rFonts w:ascii="Arial" w:hAnsi="Arial" w:cs="Arial"/>
-        </w:rPr>
-        <w:t xml:space="preserve"> to significantly</w:t>
-      </w:r>
-      <w:r>
-        <w:rPr>
-          <w:rFonts w:ascii="Arial" w:hAnsi="Arial" w:cs="Arial"/>
-        </w:rPr>
-        <w:t xml:space="preserve"> </w:t>
-      </w:r>
-      <w:r>
-        <w:rPr>
-          <w:rFonts w:ascii="Arial" w:hAnsi="Arial" w:cs="Arial"/>
-        </w:rPr>
-        <w:t>reduce data entry errors</w:t>
-      </w:r>
-      <w:r>
-        <w:rPr>
-          <w:rFonts w:ascii="Arial" w:hAnsi="Arial" w:cs="Arial"/>
-        </w:rPr>
-        <w:t xml:space="preserve"> (</w:t>
-      </w:r>
-      <w:proofErr w:type="spellStart"/>
-      <w:r>
-        <w:rPr>
-          <w:rFonts w:ascii="Arial" w:hAnsi="Arial" w:cs="Arial"/>
-        </w:rPr>
-        <w:t>Ba</w:t>
-      </w:r>
-      <w:r>
-        <w:rPr>
-          <w:rFonts w:ascii="Arial" w:hAnsi="Arial" w:cs="Arial"/>
-        </w:rPr>
-        <w:t>r</w:t>
-      </w:r>
-      <w:r>
-        <w:rPr>
-          <w:rFonts w:ascii="Arial" w:hAnsi="Arial" w:cs="Arial"/>
-        </w:rPr>
-        <w:t>chard</w:t>
-      </w:r>
-      <w:proofErr w:type="spellEnd"/>
-      <w:r>
-        <w:rPr>
-          <w:rFonts w:ascii="Arial" w:hAnsi="Arial" w:cs="Arial"/>
-        </w:rPr>
-        <w:t xml:space="preserve"> and Pace, 2011).</w:t>
+        <w:t>measurement ranges, site location names, and acceptable date</w:t>
+      </w:r>
+      <w:r>
+        <w:rPr>
+          <w:rFonts w:ascii="Arial" w:hAnsi="Arial" w:cs="Arial"/>
+        </w:rPr>
+        <w:t xml:space="preserve"> ranges</w:t>
+      </w:r>
+      <w:r>
+        <w:rPr>
+          <w:rFonts w:ascii="Arial" w:hAnsi="Arial" w:cs="Arial"/>
+        </w:rPr>
+        <w:t xml:space="preserve"> for surveys. </w:t>
+      </w:r>
+      <w:r>
+        <w:rPr>
+          <w:rFonts w:ascii="Arial" w:hAnsi="Arial" w:cs="Arial"/>
+        </w:rPr>
+        <w:t>It is protocol that t</w:t>
+      </w:r>
+      <w:r>
+        <w:rPr>
+          <w:rFonts w:ascii="Arial" w:hAnsi="Arial" w:cs="Arial"/>
+        </w:rPr>
+        <w:t xml:space="preserve">wo people separately enter oyster observations with data validation restrictions, in two separate Microsoft Excel tabs (Box 4 3.A). An additional Microsoft Excel tab compares the two entry sheets to determine whether </w:t>
+      </w:r>
+      <w:r>
+        <w:rPr>
+          <w:rFonts w:ascii="Arial" w:hAnsi="Arial" w:cs="Arial"/>
+        </w:rPr>
+        <w:t xml:space="preserve">the separate </w:t>
+      </w:r>
+      <w:r>
+        <w:rPr>
+          <w:rFonts w:ascii="Arial" w:hAnsi="Arial" w:cs="Arial"/>
+        </w:rPr>
+        <w:t xml:space="preserve">entered versions are identical. If the dual-entry versions are not the same a “check” notification will appear on the Excel cells (e.g., the cell column and row number) that do not match. The flagged cells will then be reconciled by a third team member, who will investigate the discrepancy using the original data sheets. </w:t>
+      </w:r>
+      <w:r>
+        <w:rPr>
+          <w:rFonts w:ascii="Arial" w:hAnsi="Arial" w:cs="Arial"/>
+        </w:rPr>
+        <w:t>The process of a d</w:t>
+      </w:r>
+      <w:r>
+        <w:rPr>
+          <w:rFonts w:ascii="Arial" w:hAnsi="Arial" w:cs="Arial"/>
+        </w:rPr>
+        <w:t xml:space="preserve">ual-entry workflow </w:t>
+      </w:r>
+      <w:r>
+        <w:rPr>
+          <w:rFonts w:ascii="Arial" w:hAnsi="Arial" w:cs="Arial"/>
+        </w:rPr>
+        <w:t>is</w:t>
+      </w:r>
+      <w:r>
+        <w:rPr>
+          <w:rFonts w:ascii="Arial" w:hAnsi="Arial" w:cs="Arial"/>
+        </w:rPr>
+        <w:t xml:space="preserve"> known to significantly reduce data entry errors (Barchard and Pace, 2011).</w:t>
       </w:r>
     </w:p>
     <w:p>
@@ -4552,21 +3955,7 @@
         <w:rPr>
           <w:rFonts w:ascii="Arial" w:hAnsi="Arial" w:cs="Arial"/>
         </w:rPr>
-        <w:t xml:space="preserve">oyster observations </w:t>
-      </w:r>
-      <w:proofErr w:type="gramStart"/>
-      <w:r>
-        <w:rPr>
-          <w:rFonts w:ascii="Arial" w:hAnsi="Arial" w:cs="Arial"/>
-        </w:rPr>
-        <w:t>are ultimately stored</w:t>
-      </w:r>
-      <w:proofErr w:type="gramEnd"/>
-      <w:r>
-        <w:rPr>
-          <w:rFonts w:ascii="Arial" w:hAnsi="Arial" w:cs="Arial"/>
-        </w:rPr>
-        <w:t xml:space="preserve"> in our master data repository on GitHub and team members are required to follow the same workflow as previous mentioned (Box 4 3.C). </w:t>
+        <w:t xml:space="preserve">oyster observations are ultimately stored in our master data repository on GitHub and team members are required to follow the same workflow as previous mentioned (Box 4 3.C). </w:t>
       </w:r>
       <w:r>
         <w:rPr>
@@ -4592,7 +3981,6 @@
         </w:rPr>
         <w:t xml:space="preserve">oyster data updated </w:t>
       </w:r>
-      <w:proofErr w:type="gramStart"/>
       <w:r>
         <w:rPr>
           <w:rFonts w:ascii="Arial" w:hAnsi="Arial" w:cs="Arial"/>
@@ -4603,34 +3991,13 @@
         <w:rPr>
           <w:rFonts w:ascii="Arial" w:hAnsi="Arial" w:cs="Arial"/>
         </w:rPr>
-        <w:t xml:space="preserve"> reviewed</w:t>
-      </w:r>
-      <w:proofErr w:type="gramEnd"/>
-      <w:r>
-        <w:rPr>
-          <w:rFonts w:ascii="Arial" w:hAnsi="Arial" w:cs="Arial"/>
-        </w:rPr>
-        <w:t xml:space="preserve"> prior to merging with the protected `master` branch. It is also important to note that oyster </w:t>
-      </w:r>
-      <w:r>
-        <w:rPr>
-          <w:rFonts w:ascii="Arial" w:hAnsi="Arial" w:cs="Arial"/>
-        </w:rPr>
-        <w:t xml:space="preserve">measurements </w:t>
-      </w:r>
-      <w:proofErr w:type="gramStart"/>
-      <w:r>
-        <w:rPr>
-          <w:rFonts w:ascii="Arial" w:hAnsi="Arial" w:cs="Arial"/>
-        </w:rPr>
-        <w:t>are not stored</w:t>
-      </w:r>
-      <w:proofErr w:type="gramEnd"/>
-      <w:r>
-        <w:rPr>
-          <w:rFonts w:ascii="Arial" w:hAnsi="Arial" w:cs="Arial"/>
-        </w:rPr>
-        <w:t xml:space="preserve"> in MySQL since our MySQL </w:t>
+        <w:t xml:space="preserve"> reviewed prior to merging with the protected `master` branch. It is also important to note that oyster </w:t>
+      </w:r>
+      <w:r>
+        <w:rPr>
+          <w:rFonts w:ascii="Arial" w:hAnsi="Arial" w:cs="Arial"/>
+        </w:rPr>
+        <w:t xml:space="preserve">measurements are not stored in MySQL since our MySQL </w:t>
       </w:r>
       <w:r>
         <w:rPr>
@@ -4650,7 +4017,6 @@
         </w:rPr>
         <w:t xml:space="preserve">data </w:t>
       </w:r>
-      <w:proofErr w:type="gramStart"/>
       <w:r>
         <w:rPr>
           <w:rFonts w:ascii="Arial" w:hAnsi="Arial" w:cs="Arial"/>
@@ -4669,7 +4035,6 @@
         </w:rPr>
         <w:t xml:space="preserve"> stored</w:t>
       </w:r>
-      <w:proofErr w:type="gramEnd"/>
       <w:r>
         <w:rPr>
           <w:rFonts w:ascii="Arial" w:hAnsi="Arial" w:cs="Arial"/>
@@ -4786,21 +4151,7 @@
         <w:rPr>
           <w:rFonts w:ascii="Arial" w:hAnsi="Arial" w:cs="Arial"/>
         </w:rPr>
-        <w:t xml:space="preserve">between data collection, </w:t>
-      </w:r>
-      <w:proofErr w:type="gramStart"/>
-      <w:r>
-        <w:rPr>
-          <w:rFonts w:ascii="Arial" w:hAnsi="Arial" w:cs="Arial"/>
-        </w:rPr>
-        <w:t>analysis</w:t>
-      </w:r>
-      <w:proofErr w:type="gramEnd"/>
-      <w:r>
-        <w:rPr>
-          <w:rFonts w:ascii="Arial" w:hAnsi="Arial" w:cs="Arial"/>
-        </w:rPr>
-        <w:t xml:space="preserve"> and adaptive management. </w:t>
+        <w:t xml:space="preserve">between data collection, analysis and adaptive management. </w:t>
       </w:r>
       <w:r>
         <w:rPr>
@@ -4994,6 +4345,7 @@
           <w:rFonts w:ascii="Arial" w:hAnsi="Arial" w:cs="Arial"/>
           <w:color w:val="000000" w:themeColor="text1"/>
         </w:rPr>
+        <w:lastRenderedPageBreak/>
         <w:t>Discussion</w:t>
       </w:r>
     </w:p>
@@ -5010,19 +4362,7 @@
         <w:rPr>
           <w:rFonts w:ascii="Arial" w:hAnsi="Arial" w:cs="Arial"/>
         </w:rPr>
-        <w:t xml:space="preserve">Establishing a data management workflow is </w:t>
-      </w:r>
-      <w:r>
-        <w:rPr>
-          <w:rFonts w:ascii="Arial" w:hAnsi="Arial" w:cs="Arial"/>
-        </w:rPr>
-        <w:t xml:space="preserve">presently </w:t>
-      </w:r>
-      <w:r>
-        <w:rPr>
-          <w:rFonts w:ascii="Arial" w:hAnsi="Arial" w:cs="Arial"/>
-        </w:rPr>
-        <w:t>receiving more attention in ecolog</w:t>
+        <w:t>Establishing a data management workflow is receiving more attention in ecolog</w:t>
       </w:r>
       <w:r>
         <w:rPr>
@@ -5064,78 +4404,73 @@
         <w:rPr>
           <w:rFonts w:ascii="Arial" w:hAnsi="Arial" w:cs="Arial"/>
         </w:rPr>
-        <w:t xml:space="preserve"> from the beginning of the research initiative is easier to maintain than trying to </w:t>
-      </w:r>
-      <w:r>
-        <w:rPr>
-          <w:rFonts w:ascii="Arial" w:hAnsi="Arial" w:cs="Arial"/>
-        </w:rPr>
-        <w:t>reconcile and document the study after a manuscript has been prepared</w:t>
-      </w:r>
-      <w:r>
-        <w:rPr>
-          <w:rFonts w:ascii="Arial" w:hAnsi="Arial" w:cs="Arial"/>
-        </w:rPr>
-        <w:t xml:space="preserve"> (</w:t>
-      </w:r>
-      <w:proofErr w:type="spellStart"/>
-      <w:r>
-        <w:rPr>
-          <w:rFonts w:ascii="Arial" w:hAnsi="Arial" w:cs="Arial"/>
-        </w:rPr>
-        <w:t>Archmiller</w:t>
-      </w:r>
-      <w:proofErr w:type="spellEnd"/>
-      <w:r>
-        <w:rPr>
-          <w:rFonts w:ascii="Arial" w:hAnsi="Arial" w:cs="Arial"/>
-        </w:rPr>
-        <w:t xml:space="preserve"> et al., 2020</w:t>
-      </w:r>
-      <w:r>
-        <w:rPr>
-          <w:rFonts w:ascii="Arial" w:hAnsi="Arial" w:cs="Arial"/>
-        </w:rPr>
-        <w:t>).</w:t>
-      </w:r>
-      <w:r>
-        <w:rPr>
-          <w:rFonts w:ascii="Arial" w:hAnsi="Arial" w:cs="Arial"/>
-        </w:rPr>
-        <w:t xml:space="preserve"> Data and scripts </w:t>
-      </w:r>
-      <w:r>
-        <w:rPr>
-          <w:rFonts w:ascii="Arial" w:hAnsi="Arial" w:cs="Arial"/>
-        </w:rPr>
-        <w:lastRenderedPageBreak/>
-        <w:t xml:space="preserve">without proper initial data management workflows can lead to an increased effort and time to properly archive and clean, which might </w:t>
-      </w:r>
-      <w:proofErr w:type="gramStart"/>
-      <w:r>
-        <w:rPr>
-          <w:rFonts w:ascii="Arial" w:hAnsi="Arial" w:cs="Arial"/>
-        </w:rPr>
-        <w:t>be supported</w:t>
-      </w:r>
-      <w:proofErr w:type="gramEnd"/>
-      <w:r>
-        <w:rPr>
-          <w:rFonts w:ascii="Arial" w:hAnsi="Arial" w:cs="Arial"/>
-        </w:rPr>
-        <w:t xml:space="preserve"> </w:t>
-      </w:r>
-      <w:r>
-        <w:rPr>
-          <w:rFonts w:ascii="Arial" w:hAnsi="Arial" w:cs="Arial"/>
-        </w:rPr>
-        <w:t xml:space="preserve">in </w:t>
-      </w:r>
-      <w:r>
-        <w:rPr>
-          <w:rFonts w:ascii="Arial" w:hAnsi="Arial" w:cs="Arial"/>
-        </w:rPr>
-        <w:t xml:space="preserve">theory but is rarely followed in practice (Nelson, 2009). </w:t>
+        <w:t xml:space="preserve"> from the beginning of the research initiative</w:t>
+      </w:r>
+      <w:r>
+        <w:rPr>
+          <w:rFonts w:ascii="Arial" w:hAnsi="Arial" w:cs="Arial"/>
+        </w:rPr>
+        <w:t xml:space="preserve"> makes data management an</w:t>
+      </w:r>
+      <w:r>
+        <w:rPr>
+          <w:rFonts w:ascii="Arial" w:hAnsi="Arial" w:cs="Arial"/>
+        </w:rPr>
+        <w:t xml:space="preserve"> easier</w:t>
+      </w:r>
+      <w:r>
+        <w:rPr>
+          <w:rFonts w:ascii="Arial" w:hAnsi="Arial" w:cs="Arial"/>
+        </w:rPr>
+        <w:t xml:space="preserve"> endeavor to maintain than </w:t>
+      </w:r>
+      <w:r>
+        <w:rPr>
+          <w:rFonts w:ascii="Arial" w:hAnsi="Arial" w:cs="Arial"/>
+        </w:rPr>
+        <w:t xml:space="preserve"> trying to reconcile and document the </w:t>
+      </w:r>
+      <w:r>
+        <w:rPr>
+          <w:rFonts w:ascii="Arial" w:hAnsi="Arial" w:cs="Arial"/>
+        </w:rPr>
+        <w:t xml:space="preserve">aspects of the </w:t>
+      </w:r>
+      <w:r>
+        <w:rPr>
+          <w:rFonts w:ascii="Arial" w:hAnsi="Arial" w:cs="Arial"/>
+        </w:rPr>
+        <w:t>study after a manuscript has been prepared (Archmiller et al., 2020).</w:t>
+      </w:r>
+      <w:r>
+        <w:rPr>
+          <w:rFonts w:ascii="Arial" w:hAnsi="Arial" w:cs="Arial"/>
+        </w:rPr>
+        <w:t xml:space="preserve"> Data and scripts without proper initial data management workflows can lead to an increased effort and time to properly archive and clean, </w:t>
+      </w:r>
+      <w:r>
+        <w:rPr>
+          <w:rFonts w:ascii="Arial" w:hAnsi="Arial" w:cs="Arial"/>
+        </w:rPr>
+        <w:t xml:space="preserve">and though it is possible for post-reconciliation </w:t>
+      </w:r>
+      <w:r>
+        <w:rPr>
+          <w:rFonts w:ascii="Arial" w:hAnsi="Arial" w:cs="Arial"/>
+        </w:rPr>
+        <w:t xml:space="preserve">in theory </w:t>
+      </w:r>
+      <w:r>
+        <w:rPr>
+          <w:rFonts w:ascii="Arial" w:hAnsi="Arial" w:cs="Arial"/>
+        </w:rPr>
+        <w:t xml:space="preserve">it </w:t>
+      </w:r>
+      <w:r>
+        <w:rPr>
+          <w:rFonts w:ascii="Arial" w:hAnsi="Arial" w:cs="Arial"/>
+        </w:rPr>
+        <w:t xml:space="preserve">is rarely followed in practice (Nelson, 2009). </w:t>
       </w:r>
       <w:bookmarkStart w:id="4" w:name="references"/>
       <w:bookmarkEnd w:id="4"/>
@@ -5179,19 +4514,19 @@
         <w:rPr>
           <w:rFonts w:ascii="Arial" w:hAnsi="Arial" w:cs="Arial"/>
         </w:rPr>
-        <w:t xml:space="preserve"> </w:t>
-      </w:r>
-      <w:r>
-        <w:rPr>
-          <w:rFonts w:ascii="Arial" w:hAnsi="Arial" w:cs="Arial"/>
-        </w:rPr>
-        <w:t>data</w:t>
-      </w:r>
-      <w:r>
-        <w:rPr>
-          <w:rFonts w:ascii="Arial" w:hAnsi="Arial" w:cs="Arial"/>
-        </w:rPr>
-        <w:t xml:space="preserve"> permanent storage,</w:t>
+        <w:t xml:space="preserve"> permanent </w:t>
+      </w:r>
+      <w:r>
+        <w:rPr>
+          <w:rFonts w:ascii="Arial" w:hAnsi="Arial" w:cs="Arial"/>
+        </w:rPr>
+        <w:t xml:space="preserve">data </w:t>
+      </w:r>
+      <w:r>
+        <w:rPr>
+          <w:rFonts w:ascii="Arial" w:hAnsi="Arial" w:cs="Arial"/>
+        </w:rPr>
+        <w:t>storage,</w:t>
       </w:r>
       <w:r>
         <w:rPr>
@@ -5276,16 +4611,177 @@
       <w:pPr>
         <w:pStyle w:val="BodyText"/>
         <w:spacing w:line="360" w:lineRule="auto"/>
-        <w:rPr>
-          <w:rFonts w:ascii="Arial" w:hAnsi="Arial" w:cs="Arial"/>
-        </w:rPr>
-      </w:pPr>
-      <w:r>
-        <w:rPr>
-          <w:rFonts w:ascii="Arial" w:hAnsi="Arial" w:cs="Arial"/>
-        </w:rPr>
-        <w:tab/>
-      </w:r>
+        <w:ind w:firstLine="720"/>
+        <w:rPr>
+          <w:rFonts w:ascii="Arial" w:hAnsi="Arial" w:cs="Arial"/>
+          <w:noProof/>
+        </w:rPr>
+      </w:pPr>
+      <w:r>
+        <w:rPr>
+          <w:rFonts w:ascii="Arial" w:hAnsi="Arial" w:cs="Arial"/>
+          <w:noProof/>
+        </w:rPr>
+        <w:t>Our data management workflow may not work for every ecological project, however many elements</w:t>
+      </w:r>
+      <w:r>
+        <w:rPr>
+          <w:rFonts w:ascii="Arial" w:hAnsi="Arial" w:cs="Arial"/>
+          <w:noProof/>
+        </w:rPr>
+        <w:t xml:space="preserve"> discussed in this paper</w:t>
+      </w:r>
+      <w:r>
+        <w:rPr>
+          <w:rFonts w:ascii="Arial" w:hAnsi="Arial" w:cs="Arial"/>
+          <w:noProof/>
+        </w:rPr>
+        <w:t xml:space="preserve"> should still </w:t>
+      </w:r>
+      <w:r>
+        <w:rPr>
+          <w:rFonts w:ascii="Arial" w:hAnsi="Arial" w:cs="Arial"/>
+          <w:noProof/>
+        </w:rPr>
+        <w:t>be applicable</w:t>
+      </w:r>
+      <w:r>
+        <w:rPr>
+          <w:rFonts w:ascii="Arial" w:hAnsi="Arial" w:cs="Arial"/>
+          <w:noProof/>
+        </w:rPr>
+        <w:t>.</w:t>
+      </w:r>
+      <w:r>
+        <w:rPr>
+          <w:rFonts w:ascii="Arial" w:hAnsi="Arial" w:cs="Arial"/>
+          <w:noProof/>
+        </w:rPr>
+        <w:t xml:space="preserve"> </w:t>
+      </w:r>
+      <w:r>
+        <w:rPr>
+          <w:rFonts w:ascii="Arial" w:hAnsi="Arial" w:cs="Arial"/>
+          <w:noProof/>
+        </w:rPr>
+        <w:t xml:space="preserve">The concept of creating a data management workflow prior to an conservation venture </w:t>
+      </w:r>
+      <w:r>
+        <w:rPr>
+          <w:rFonts w:ascii="Arial" w:hAnsi="Arial" w:cs="Arial"/>
+          <w:noProof/>
+        </w:rPr>
+        <w:t xml:space="preserve">is one </w:t>
+      </w:r>
+      <w:r>
+        <w:rPr>
+          <w:rFonts w:ascii="Arial" w:hAnsi="Arial" w:cs="Arial"/>
+          <w:noProof/>
+        </w:rPr>
+        <w:t>of our</w:t>
+      </w:r>
+      <w:r>
+        <w:rPr>
+          <w:rFonts w:ascii="Arial" w:hAnsi="Arial" w:cs="Arial"/>
+          <w:noProof/>
+        </w:rPr>
+        <w:t xml:space="preserve"> main talking points.</w:t>
+      </w:r>
+      <w:r>
+        <w:rPr>
+          <w:rFonts w:ascii="Arial" w:hAnsi="Arial" w:cs="Arial"/>
+          <w:noProof/>
+        </w:rPr>
+        <w:t xml:space="preserve"> </w:t>
+      </w:r>
+      <w:r>
+        <w:rPr>
+          <w:rFonts w:ascii="Arial" w:hAnsi="Arial" w:cs="Arial"/>
+          <w:noProof/>
+        </w:rPr>
+        <w:t xml:space="preserve">Much of project planning time is allocated to the ecological question asked and how to set up the sampling design. However, the planning </w:t>
+      </w:r>
+      <w:r>
+        <w:rPr>
+          <w:rFonts w:ascii="Arial" w:hAnsi="Arial" w:cs="Arial"/>
+          <w:noProof/>
+        </w:rPr>
+        <w:t xml:space="preserve">should continue and expand to how the collected data will be managed and to train team members on the workflow. </w:t>
+      </w:r>
+      <w:r>
+        <w:rPr>
+          <w:rFonts w:ascii="Arial" w:hAnsi="Arial" w:cs="Arial"/>
+          <w:noProof/>
+        </w:rPr>
+        <w:t>Knowing the fequency of data collected, where it will be stored, how it will be entered, is necessary to ensure data integrity.</w:t>
+      </w:r>
+      <w:r>
+        <w:rPr>
+          <w:rFonts w:ascii="Arial" w:hAnsi="Arial" w:cs="Arial"/>
+          <w:noProof/>
+        </w:rPr>
+        <w:t xml:space="preserve"> </w:t>
+      </w:r>
+      <w:r>
+        <w:rPr>
+          <w:rFonts w:ascii="Arial" w:hAnsi="Arial" w:cs="Arial"/>
+          <w:noProof/>
+        </w:rPr>
+        <w:t xml:space="preserve">The data collected and analyzed will ultimately guide ecological efforts and inform funding agencies of the progress. </w:t>
+      </w:r>
+      <w:r>
+        <w:rPr>
+          <w:rFonts w:ascii="Arial" w:hAnsi="Arial" w:cs="Arial"/>
+          <w:noProof/>
+        </w:rPr>
+        <w:t xml:space="preserve">The principles of securing and validating data should </w:t>
+      </w:r>
+      <w:r>
+        <w:rPr>
+          <w:rFonts w:ascii="Arial" w:hAnsi="Arial" w:cs="Arial"/>
+          <w:noProof/>
+        </w:rPr>
+        <w:t xml:space="preserve">also be considered of </w:t>
+      </w:r>
+      <w:r>
+        <w:rPr>
+          <w:rFonts w:ascii="Arial" w:hAnsi="Arial" w:cs="Arial"/>
+          <w:noProof/>
+        </w:rPr>
+        <w:t>high importance for monitoring efforts</w:t>
+      </w:r>
+      <w:r>
+        <w:rPr>
+          <w:rFonts w:ascii="Arial" w:hAnsi="Arial" w:cs="Arial"/>
+          <w:noProof/>
+        </w:rPr>
+        <w:t xml:space="preserve"> as well</w:t>
+      </w:r>
+      <w:r>
+        <w:rPr>
+          <w:rFonts w:ascii="Arial" w:hAnsi="Arial" w:cs="Arial"/>
+          <w:noProof/>
+        </w:rPr>
+        <w:t>.</w:t>
+      </w:r>
+      <w:r>
+        <w:rPr>
+          <w:rFonts w:ascii="Arial" w:hAnsi="Arial" w:cs="Arial"/>
+          <w:noProof/>
+        </w:rPr>
+        <w:t xml:space="preserve"> </w:t>
+      </w:r>
+    </w:p>
+    <w:p>
+      <w:pPr>
+        <w:pStyle w:val="BodyText"/>
+        <w:spacing w:line="360" w:lineRule="auto"/>
+        <w:ind w:firstLine="720"/>
+        <w:rPr>
+          <w:rFonts w:ascii="Arial" w:hAnsi="Arial" w:cs="Arial"/>
+          <w:noProof/>
+        </w:rPr>
+      </w:pPr>
       <w:r>
         <w:rPr>
           <w:rFonts w:ascii="Arial" w:hAnsi="Arial" w:cs="Arial"/>
@@ -5332,21 +4828,7 @@
         <w:rPr>
           <w:rFonts w:ascii="Arial" w:hAnsi="Arial" w:cs="Arial"/>
         </w:rPr>
-        <w:t xml:space="preserve"> in a data management workflow. Firstly, </w:t>
-      </w:r>
-      <w:proofErr w:type="gramStart"/>
-      <w:r>
-        <w:rPr>
-          <w:rFonts w:ascii="Arial" w:hAnsi="Arial" w:cs="Arial"/>
-        </w:rPr>
-        <w:t>these software</w:t>
-      </w:r>
-      <w:proofErr w:type="gramEnd"/>
-      <w:r>
-        <w:rPr>
-          <w:rFonts w:ascii="Arial" w:hAnsi="Arial" w:cs="Arial"/>
-        </w:rPr>
-        <w:t xml:space="preserve"> are free and there is continuous support for these applications</w:t>
+        <w:t xml:space="preserve"> in a data management workflow. Firstly, these software are free and there is continuous support for these applications</w:t>
       </w:r>
       <w:r>
         <w:rPr>
@@ -5390,7 +4872,7 @@
         </w:rPr>
         <w:t>(</w:t>
       </w:r>
-      <w:hyperlink r:id="rId16" w:history="1">
+      <w:hyperlink r:id="rId17" w:history="1">
         <w:r>
           <w:rPr>
             <w:rStyle w:val="Hyperlink"/>
@@ -5409,30 +4891,6 @@
         <w:rPr>
           <w:rFonts w:ascii="Arial" w:hAnsi="Arial" w:cs="Arial"/>
         </w:rPr>
-        <w:t xml:space="preserve">, for </w:t>
-      </w:r>
-      <w:r>
-        <w:rPr>
-          <w:rFonts w:ascii="Arial" w:hAnsi="Arial" w:cs="Arial"/>
-        </w:rPr>
-        <w:t xml:space="preserve">example with </w:t>
-      </w:r>
-      <w:r>
-        <w:rPr>
-          <w:rFonts w:ascii="Arial" w:hAnsi="Arial" w:cs="Arial"/>
-        </w:rPr>
-        <w:t xml:space="preserve">GitHub </w:t>
-      </w:r>
-      <w:r>
-        <w:rPr>
-          <w:rFonts w:ascii="Arial" w:hAnsi="Arial" w:cs="Arial"/>
-        </w:rPr>
-        <w:t>integration</w:t>
-      </w:r>
-      <w:r>
-        <w:rPr>
-          <w:rFonts w:ascii="Arial" w:hAnsi="Arial" w:cs="Arial"/>
-        </w:rPr>
         <w:t xml:space="preserve">. </w:t>
       </w:r>
       <w:r>
@@ -5451,9 +4909,16 @@
         <w:rPr>
           <w:rFonts w:ascii="Arial" w:hAnsi="Arial" w:cs="Arial"/>
         </w:rPr>
-        <w:t xml:space="preserve">offer R programming courses which teach the basics of statistical analysis with R (e.g., WIS 4601, Quantitative Ecology, </w:t>
-      </w:r>
-      <w:hyperlink r:id="rId17" w:history="1">
+        <w:t xml:space="preserve">offer R programming </w:t>
+      </w:r>
+      <w:r>
+        <w:rPr>
+          <w:rFonts w:ascii="Arial" w:hAnsi="Arial" w:cs="Arial"/>
+        </w:rPr>
+        <w:lastRenderedPageBreak/>
+        <w:t xml:space="preserve">courses which teach the basics of statistical analysis with R (e.g., WIS 4601, Quantitative Ecology, </w:t>
+      </w:r>
+      <w:hyperlink r:id="rId18" w:history="1">
         <w:r>
           <w:rPr>
             <w:rStyle w:val="Hyperlink"/>
@@ -5480,7 +4945,7 @@
         </w:rPr>
         <w:t xml:space="preserve"> (e.g., WIS 6934, </w:t>
       </w:r>
-      <w:hyperlink r:id="rId18" w:history="1">
+      <w:hyperlink r:id="rId19" w:history="1">
         <w:r>
           <w:rPr>
             <w:rStyle w:val="Hyperlink"/>
@@ -5549,19 +5014,23 @@
         </w:rPr>
         <w:t>(</w:t>
       </w:r>
-      <w:proofErr w:type="spellStart"/>
       <w:r>
         <w:rPr>
           <w:rFonts w:ascii="Arial" w:hAnsi="Arial" w:cs="Arial"/>
         </w:rPr>
         <w:t>Blischak</w:t>
       </w:r>
-      <w:proofErr w:type="spellEnd"/>
       <w:r>
         <w:rPr>
           <w:rFonts w:ascii="Arial" w:hAnsi="Arial" w:cs="Arial"/>
         </w:rPr>
         <w:t xml:space="preserve"> et al., 2016). </w:t>
+      </w:r>
+      <w:r>
+        <w:rPr>
+          <w:rFonts w:ascii="Arial" w:hAnsi="Arial" w:cs="Arial"/>
+        </w:rPr>
+        <w:t xml:space="preserve"> Github is highly documented and consistently updated making it a reliable resource for many projects. </w:t>
       </w:r>
     </w:p>
     <w:p>
@@ -5579,30 +5048,14 @@
           <w:rFonts w:ascii="Arial" w:hAnsi="Arial" w:cs="Arial"/>
           <w:color w:val="000000" w:themeColor="text1"/>
         </w:rPr>
-        <w:t xml:space="preserve">Some of the disadvantages to our current workflow is that it can only handle only certain types of data </w:t>
-      </w:r>
-      <w:proofErr w:type="gramStart"/>
-      <w:r>
-        <w:rPr>
-          <w:rFonts w:ascii="Arial" w:hAnsi="Arial" w:cs="Arial"/>
-          <w:color w:val="000000" w:themeColor="text1"/>
-        </w:rPr>
-        <w:t xml:space="preserve">and </w:t>
-      </w:r>
-      <w:r>
-        <w:rPr>
-          <w:rFonts w:ascii="Arial" w:hAnsi="Arial" w:cs="Arial"/>
-          <w:color w:val="000000" w:themeColor="text1"/>
-        </w:rPr>
-        <w:t>also</w:t>
-      </w:r>
-      <w:proofErr w:type="gramEnd"/>
-      <w:r>
-        <w:rPr>
-          <w:rFonts w:ascii="Arial" w:hAnsi="Arial" w:cs="Arial"/>
-          <w:color w:val="000000" w:themeColor="text1"/>
-        </w:rPr>
-        <w:t xml:space="preserve"> </w:t>
+        <w:t xml:space="preserve">Some of the disadvantages to our current workflow is that it can only handle only certain types of data and </w:t>
+      </w:r>
+      <w:r>
+        <w:rPr>
+          <w:rFonts w:ascii="Arial" w:hAnsi="Arial" w:cs="Arial"/>
+          <w:color w:val="000000" w:themeColor="text1"/>
+        </w:rPr>
+        <w:t xml:space="preserve">also </w:t>
       </w:r>
       <w:r>
         <w:rPr>
@@ -5646,7 +5099,7 @@
         </w:rPr>
         <w:t xml:space="preserve"> (</w:t>
       </w:r>
-      <w:hyperlink r:id="rId19" w:history="1">
+      <w:hyperlink r:id="rId20" w:history="1">
         <w:r>
           <w:rPr>
             <w:rStyle w:val="Hyperlink"/>
@@ -5746,7 +5199,7 @@
         </w:rPr>
         <w:t xml:space="preserve"> has a repository limit of 1 GB and up to 100 MB for an individual file (</w:t>
       </w:r>
-      <w:hyperlink r:id="rId20" w:anchor="file-and-repository-size-limitations" w:history="1">
+      <w:hyperlink r:id="rId21" w:anchor="file-and-repository-size-limitations" w:history="1">
         <w:r>
           <w:rPr>
             <w:rStyle w:val="Hyperlink"/>
@@ -5775,7 +5228,6 @@
           <w:rFonts w:ascii="Arial" w:hAnsi="Arial" w:cs="Arial"/>
           <w:noProof/>
         </w:rPr>
-        <w:lastRenderedPageBreak/>
         <w:t>files</w:t>
       </w:r>
       <w:r>
@@ -5783,7 +5235,21 @@
           <w:rFonts w:ascii="Arial" w:hAnsi="Arial" w:cs="Arial"/>
           <w:noProof/>
         </w:rPr>
-        <w:t xml:space="preserve"> without compressing them. However, despite these limitations with MySQL and GitHub, their functionality greatly outweights their restrictions. </w:t>
+        <w:t xml:space="preserve"> without compressing them.</w:t>
+      </w:r>
+      <w:r>
+        <w:rPr>
+          <w:rFonts w:ascii="Arial" w:hAnsi="Arial" w:cs="Arial"/>
+          <w:noProof/>
+        </w:rPr>
+        <w:t xml:space="preserve"> Some initiatal disadvantages to our workflow may arise in teaching team members the workflow. It is necessary  </w:t>
+      </w:r>
+      <w:r>
+        <w:rPr>
+          <w:rFonts w:ascii="Arial" w:hAnsi="Arial" w:cs="Arial"/>
+          <w:noProof/>
+        </w:rPr>
+        <w:t xml:space="preserve"> However, despite these limitations with MySQL and GitHub, their functionality greatly outweights their restrictions. </w:t>
       </w:r>
       <w:r>
         <w:rPr>
@@ -6046,7 +5512,15 @@
           <w:rFonts w:ascii="Arial" w:hAnsi="Arial" w:cs="Arial"/>
           <w:noProof/>
         </w:rPr>
-        <w:t xml:space="preserve"> Collecting and managing “living data” is becoming the norm in many research programs. Making the effort to train teams and cultivate this new data type will ensure that scientists will be able to effectively manage these data, and  these data will ultimately provide </w:t>
+        <w:t xml:space="preserve"> Collecting and managing “living </w:t>
+      </w:r>
+      <w:r>
+        <w:rPr>
+          <w:rFonts w:ascii="Arial" w:hAnsi="Arial" w:cs="Arial"/>
+          <w:noProof/>
+        </w:rPr>
+        <w:lastRenderedPageBreak/>
+        <w:t xml:space="preserve">data” is becoming the norm in many research programs. Making the effort to train teams and cultivate this new data type will ensure that scientists will be able to effectively manage these data, and  these data will ultimately provide </w:t>
       </w:r>
       <w:r>
         <w:rPr>

</xml_diff>

<commit_message>
updated chap 1 spell check, and added module 3 notes for quiz
</commit_message>
<xml_diff>
--- a/graduate_research/chap_1_manuscript.docx
+++ b/graduate_research/chap_1_manuscript.docx
@@ -993,14 +993,21 @@
           <w:rFonts w:ascii="Arial" w:hAnsi="Arial" w:cs="Arial"/>
           <w:color w:val="000000" w:themeColor="text1"/>
         </w:rPr>
-        <w:t xml:space="preserve">updated policies, </w:t>
-      </w:r>
-      <w:r>
-        <w:rPr>
-          <w:rFonts w:ascii="Arial" w:hAnsi="Arial" w:cs="Arial"/>
-          <w:color w:val="000000" w:themeColor="text1"/>
-        </w:rPr>
-        <w:t>, record and communicate findings</w:t>
+        <w:t>updated policies,</w:t>
+      </w:r>
+      <w:r>
+        <w:rPr>
+          <w:rFonts w:ascii="Arial" w:hAnsi="Arial" w:cs="Arial"/>
+          <w:color w:val="000000" w:themeColor="text1"/>
+        </w:rPr>
+        <w:t xml:space="preserve"> </w:t>
+      </w:r>
+      <w:r>
+        <w:rPr>
+          <w:rFonts w:ascii="Arial" w:hAnsi="Arial" w:cs="Arial"/>
+          <w:color w:val="000000" w:themeColor="text1"/>
+        </w:rPr>
+        <w:t>record and communicate findings</w:t>
       </w:r>
       <w:r>
         <w:rPr>
@@ -2088,7 +2095,21 @@
           <w:rFonts w:ascii="Arial" w:hAnsi="Arial" w:cs="Arial"/>
           <w:noProof/>
         </w:rPr>
-        <w:t xml:space="preserve"> of computational tools (e.g., MySQL and R) and verstion control (e.g., GitHub)</w:t>
+        <w:t xml:space="preserve"> of computational tools (e.g., MySQL and R) and </w:t>
+      </w:r>
+      <w:r>
+        <w:rPr>
+          <w:rFonts w:ascii="Arial" w:hAnsi="Arial" w:cs="Arial"/>
+          <w:noProof/>
+        </w:rPr>
+        <w:t xml:space="preserve">version </w:t>
+      </w:r>
+      <w:r>
+        <w:rPr>
+          <w:rFonts w:ascii="Arial" w:hAnsi="Arial" w:cs="Arial"/>
+          <w:noProof/>
+        </w:rPr>
+        <w:t>control (e.g., GitHub)</w:t>
       </w:r>
       <w:r>
         <w:rPr>
@@ -2905,25 +2926,7 @@
         <w:rPr>
           <w:rFonts w:ascii="Arial" w:hAnsi="Arial" w:cs="Arial"/>
         </w:rPr>
-        <w:t xml:space="preserve"> </w:t>
-      </w:r>
-      <w:r>
-        <w:rPr>
-          <w:rFonts w:ascii="Arial" w:hAnsi="Arial" w:cs="Arial"/>
-        </w:rPr>
-        <w:t>(lcroyster_</w:t>
-      </w:r>
-      <w:r>
-        <w:rPr>
-          <w:rFonts w:ascii="Arial" w:hAnsi="Arial" w:cs="Arial"/>
-        </w:rPr>
-        <w:t>sensor</w:t>
-      </w:r>
-      <w:r>
-        <w:rPr>
-          <w:rFonts w:ascii="Arial" w:hAnsi="Arial" w:cs="Arial"/>
-        </w:rPr>
-        <w:t>)</w:t>
+        <w:t xml:space="preserve"> (lcroyster_sensor)</w:t>
       </w:r>
       <w:r>
         <w:rPr>
@@ -3504,7 +3507,19 @@
         <w:rPr>
           <w:rFonts w:ascii="Arial" w:hAnsi="Arial" w:cs="Arial"/>
         </w:rPr>
-        <w:t xml:space="preserve"> (zenodo link for Github workflow). </w:t>
+        <w:t xml:space="preserve"> (zenodo link for Git</w:t>
+      </w:r>
+      <w:r>
+        <w:rPr>
+          <w:rFonts w:ascii="Arial" w:hAnsi="Arial" w:cs="Arial"/>
+        </w:rPr>
+        <w:t>H</w:t>
+      </w:r>
+      <w:r>
+        <w:rPr>
+          <w:rFonts w:ascii="Arial" w:hAnsi="Arial" w:cs="Arial"/>
+        </w:rPr>
+        <w:t xml:space="preserve">ub workflow). </w:t>
       </w:r>
     </w:p>
     <w:p>
@@ -4187,7 +4202,19 @@
         <w:rPr>
           <w:rFonts w:ascii="Arial" w:hAnsi="Arial" w:cs="Arial"/>
         </w:rPr>
-        <w:t xml:space="preserve"> Another example on how we are implementing adaptive management to </w:t>
+        <w:t xml:space="preserve"> </w:t>
+      </w:r>
+      <w:r>
+        <w:rPr>
+          <w:rFonts w:ascii="Arial" w:hAnsi="Arial" w:cs="Arial"/>
+        </w:rPr>
+        <w:t xml:space="preserve"> We</w:t>
+      </w:r>
+      <w:r>
+        <w:rPr>
+          <w:rFonts w:ascii="Arial" w:hAnsi="Arial" w:cs="Arial"/>
+        </w:rPr>
+        <w:t xml:space="preserve"> are implementing adaptive management to </w:t>
       </w:r>
       <w:r>
         <w:rPr>
@@ -4242,12 +4269,6 @@
           <w:rFonts w:ascii="Arial" w:hAnsi="Arial" w:cs="Arial"/>
         </w:rPr>
         <w:t xml:space="preserve">. </w:t>
-      </w:r>
-      <w:r>
-        <w:rPr>
-          <w:rFonts w:ascii="Arial" w:hAnsi="Arial" w:cs="Arial"/>
-        </w:rPr>
-        <w:t xml:space="preserve"> </w:t>
       </w:r>
       <w:r>
         <w:rPr>
@@ -4657,21 +4678,7 @@
           <w:rFonts w:ascii="Arial" w:hAnsi="Arial" w:cs="Arial"/>
           <w:noProof/>
         </w:rPr>
-        <w:t xml:space="preserve"> </w:t>
-      </w:r>
-      <w:r>
-        <w:rPr>
-          <w:rFonts w:ascii="Arial" w:hAnsi="Arial" w:cs="Arial"/>
-          <w:noProof/>
-        </w:rPr>
-        <w:t xml:space="preserve">The concept of creating a data management workflow prior to an conservation venture </w:t>
-      </w:r>
-      <w:r>
-        <w:rPr>
-          <w:rFonts w:ascii="Arial" w:hAnsi="Arial" w:cs="Arial"/>
-          <w:noProof/>
-        </w:rPr>
-        <w:t xml:space="preserve">is one </w:t>
+        <w:t xml:space="preserve"> The concept of creating a data management workflow prior to an conservation venture is one </w:t>
       </w:r>
       <w:r>
         <w:rPr>
@@ -4692,28 +4699,28 @@
           <w:rFonts w:ascii="Arial" w:hAnsi="Arial" w:cs="Arial"/>
           <w:noProof/>
         </w:rPr>
-        <w:t xml:space="preserve"> </w:t>
-      </w:r>
-      <w:r>
-        <w:rPr>
-          <w:rFonts w:ascii="Arial" w:hAnsi="Arial" w:cs="Arial"/>
-          <w:noProof/>
-        </w:rPr>
-        <w:t xml:space="preserve">Much of project planning time is allocated to the ecological question asked and how to set up the sampling design. However, the planning </w:t>
-      </w:r>
-      <w:r>
-        <w:rPr>
-          <w:rFonts w:ascii="Arial" w:hAnsi="Arial" w:cs="Arial"/>
-          <w:noProof/>
-        </w:rPr>
-        <w:t xml:space="preserve">should continue and expand to how the collected data will be managed and to train team members on the workflow. </w:t>
-      </w:r>
-      <w:r>
-        <w:rPr>
-          <w:rFonts w:ascii="Arial" w:hAnsi="Arial" w:cs="Arial"/>
-          <w:noProof/>
-        </w:rPr>
-        <w:t>Knowing the fequency of data collected, where it will be stored, how it will be entered, is necessary to ensure data integrity.</w:t>
+        <w:t xml:space="preserve"> Much of project planning time is allocated to the ecological question asked and how to set up the sampling design. However, the planning should continue and expand to how the collected data will be managed and to train team members on the workflow. </w:t>
+      </w:r>
+      <w:r>
+        <w:rPr>
+          <w:rFonts w:ascii="Arial" w:hAnsi="Arial" w:cs="Arial"/>
+          <w:noProof/>
+        </w:rPr>
+        <w:t xml:space="preserve">Knowing the </w:t>
+      </w:r>
+      <w:r>
+        <w:rPr>
+          <w:rFonts w:ascii="Arial" w:hAnsi="Arial" w:cs="Arial"/>
+          <w:noProof/>
+        </w:rPr>
+        <w:t xml:space="preserve">frequency </w:t>
+      </w:r>
+      <w:r>
+        <w:rPr>
+          <w:rFonts w:ascii="Arial" w:hAnsi="Arial" w:cs="Arial"/>
+          <w:noProof/>
+        </w:rPr>
+        <w:t>of data collected, where it will be stored, how it will be entered, is necessary to ensure data integrity.</w:t>
       </w:r>
       <w:r>
         <w:rPr>
@@ -5030,7 +5037,31 @@
         <w:rPr>
           <w:rFonts w:ascii="Arial" w:hAnsi="Arial" w:cs="Arial"/>
         </w:rPr>
-        <w:t xml:space="preserve"> Github is highly documented and consistently updated making it a reliable resource for many projects. </w:t>
+        <w:t xml:space="preserve"> Git</w:t>
+      </w:r>
+      <w:r>
+        <w:rPr>
+          <w:rFonts w:ascii="Arial" w:hAnsi="Arial" w:cs="Arial"/>
+        </w:rPr>
+        <w:t>H</w:t>
+      </w:r>
+      <w:r>
+        <w:rPr>
+          <w:rFonts w:ascii="Arial" w:hAnsi="Arial" w:cs="Arial"/>
+        </w:rPr>
+        <w:t>ub consistently update</w:t>
+      </w:r>
+      <w:r>
+        <w:rPr>
+          <w:rFonts w:ascii="Arial" w:hAnsi="Arial" w:cs="Arial"/>
+        </w:rPr>
+        <w:t>s their software features</w:t>
+      </w:r>
+      <w:r>
+        <w:rPr>
+          <w:rFonts w:ascii="Arial" w:hAnsi="Arial" w:cs="Arial"/>
+        </w:rPr>
+        <w:t xml:space="preserve"> making it a reliable resource for many projects. </w:t>
       </w:r>
     </w:p>
     <w:p>
@@ -5046,23 +5077,65 @@
       <w:r>
         <w:rPr>
           <w:rFonts w:ascii="Arial" w:hAnsi="Arial" w:cs="Arial"/>
-          <w:color w:val="000000" w:themeColor="text1"/>
-        </w:rPr>
-        <w:t xml:space="preserve">Some of the disadvantages to our current workflow is that it can only handle only certain types of data and </w:t>
-      </w:r>
-      <w:r>
-        <w:rPr>
-          <w:rFonts w:ascii="Arial" w:hAnsi="Arial" w:cs="Arial"/>
-          <w:color w:val="000000" w:themeColor="text1"/>
-        </w:rPr>
-        <w:t xml:space="preserve">also </w:t>
-      </w:r>
-      <w:r>
-        <w:rPr>
-          <w:rFonts w:ascii="Arial" w:hAnsi="Arial" w:cs="Arial"/>
-          <w:color w:val="000000" w:themeColor="text1"/>
-        </w:rPr>
-        <w:t xml:space="preserve">so much “living data”. </w:t>
+          <w:noProof/>
+        </w:rPr>
+        <w:t xml:space="preserve">Some initial difficulties to our workflow may arise in teaching team members how to use the workflow and to ensure that they are following workflow processes. It is important to communicate effectively with team members to guarantee they are collecting and maintaining data within the workflow procedures. </w:t>
+      </w:r>
+      <w:r>
+        <w:rPr>
+          <w:rFonts w:ascii="Arial" w:hAnsi="Arial" w:cs="Arial"/>
+          <w:noProof/>
+        </w:rPr>
+        <w:t>An</w:t>
+      </w:r>
+      <w:r>
+        <w:rPr>
+          <w:rFonts w:ascii="Arial" w:hAnsi="Arial" w:cs="Arial"/>
+          <w:color w:val="000000" w:themeColor="text1"/>
+        </w:rPr>
+        <w:t>o</w:t>
+      </w:r>
+      <w:r>
+        <w:rPr>
+          <w:rFonts w:ascii="Arial" w:hAnsi="Arial" w:cs="Arial"/>
+          <w:color w:val="000000" w:themeColor="text1"/>
+        </w:rPr>
+        <w:t>ther</w:t>
+      </w:r>
+      <w:r>
+        <w:rPr>
+          <w:rFonts w:ascii="Arial" w:hAnsi="Arial" w:cs="Arial"/>
+          <w:color w:val="000000" w:themeColor="text1"/>
+        </w:rPr>
+        <w:t xml:space="preserve"> disadvantage</w:t>
+      </w:r>
+      <w:r>
+        <w:rPr>
+          <w:rFonts w:ascii="Arial" w:hAnsi="Arial" w:cs="Arial"/>
+          <w:color w:val="000000" w:themeColor="text1"/>
+        </w:rPr>
+        <w:t xml:space="preserve"> </w:t>
+      </w:r>
+      <w:r>
+        <w:rPr>
+          <w:rFonts w:ascii="Arial" w:hAnsi="Arial" w:cs="Arial"/>
+          <w:color w:val="000000" w:themeColor="text1"/>
+        </w:rPr>
+        <w:t xml:space="preserve">to our current workflow is that it can only handle only certain types </w:t>
+      </w:r>
+      <w:r>
+        <w:rPr>
+          <w:rFonts w:ascii="Arial" w:hAnsi="Arial" w:cs="Arial"/>
+          <w:color w:val="000000" w:themeColor="text1"/>
+        </w:rPr>
+        <w:t>and a limited amount of storage space</w:t>
+      </w:r>
+      <w:r>
+        <w:rPr>
+          <w:rFonts w:ascii="Arial" w:hAnsi="Arial" w:cs="Arial"/>
+          <w:color w:val="000000" w:themeColor="text1"/>
+        </w:rPr>
+        <w:t xml:space="preserve">. </w:t>
       </w:r>
       <w:r>
         <w:rPr>
@@ -5242,14 +5315,28 @@
           <w:rFonts w:ascii="Arial" w:hAnsi="Arial" w:cs="Arial"/>
           <w:noProof/>
         </w:rPr>
-        <w:t xml:space="preserve"> Some initiatal disadvantages to our workflow may arise in teaching team members the workflow. It is necessary  </w:t>
-      </w:r>
-      <w:r>
-        <w:rPr>
-          <w:rFonts w:ascii="Arial" w:hAnsi="Arial" w:cs="Arial"/>
-          <w:noProof/>
-        </w:rPr>
-        <w:t xml:space="preserve"> However, despite these limitations with MySQL and GitHub, their functionality greatly outweights their restrictions. </w:t>
+        <w:t xml:space="preserve"> </w:t>
+      </w:r>
+      <w:r>
+        <w:rPr>
+          <w:rFonts w:ascii="Arial" w:hAnsi="Arial" w:cs="Arial"/>
+          <w:noProof/>
+        </w:rPr>
+        <w:t xml:space="preserve">However, despite these limitations with MySQL and GitHub, their functionality greatly </w:t>
+      </w:r>
+      <w:r>
+        <w:rPr>
+          <w:rFonts w:ascii="Arial" w:hAnsi="Arial" w:cs="Arial"/>
+          <w:noProof/>
+        </w:rPr>
+        <w:t xml:space="preserve">outweighs </w:t>
+      </w:r>
+      <w:r>
+        <w:rPr>
+          <w:rFonts w:ascii="Arial" w:hAnsi="Arial" w:cs="Arial"/>
+          <w:noProof/>
+        </w:rPr>
+        <w:t xml:space="preserve">their restrictions. </w:t>
       </w:r>
       <w:r>
         <w:rPr>
@@ -5274,245 +5361,7 @@
           <w:rFonts w:ascii="Arial" w:hAnsi="Arial" w:cs="Arial"/>
           <w:noProof/>
         </w:rPr>
-        <w:t>Adapative management is described as a process which continually improves policies and practices based on data outcomes</w:t>
-      </w:r>
-      <w:r>
-        <w:rPr>
-          <w:rFonts w:ascii="Arial" w:hAnsi="Arial" w:cs="Arial"/>
-          <w:noProof/>
-        </w:rPr>
-        <w:t xml:space="preserve"> </w:t>
-      </w:r>
-      <w:r>
-        <w:rPr>
-          <w:rFonts w:ascii="Arial" w:hAnsi="Arial" w:cs="Arial"/>
-          <w:noProof/>
-        </w:rPr>
-        <w:t>(</w:t>
-      </w:r>
-      <w:r>
-        <w:rPr>
-          <w:rFonts w:ascii="Arial" w:hAnsi="Arial" w:cs="Arial"/>
-          <w:noProof/>
-        </w:rPr>
-        <w:t>Pahl-Wostl</w:t>
-      </w:r>
-      <w:r>
-        <w:rPr>
-          <w:rFonts w:ascii="Arial" w:hAnsi="Arial" w:cs="Arial"/>
-          <w:noProof/>
-        </w:rPr>
-        <w:t>, 2006)</w:t>
-      </w:r>
-      <w:r>
-        <w:rPr>
-          <w:rFonts w:ascii="Arial" w:hAnsi="Arial" w:cs="Arial"/>
-          <w:noProof/>
-        </w:rPr>
-        <w:t xml:space="preserve">. </w:t>
-      </w:r>
-      <w:r>
-        <w:rPr>
-          <w:rFonts w:ascii="Arial" w:hAnsi="Arial" w:cs="Arial"/>
-          <w:noProof/>
-        </w:rPr>
-        <w:t xml:space="preserve"> Due to the recent advancements of te</w:t>
-      </w:r>
-      <w:r>
-        <w:rPr>
-          <w:rFonts w:ascii="Arial" w:hAnsi="Arial" w:cs="Arial"/>
-          <w:noProof/>
-        </w:rPr>
-        <w:t>chnolo</w:t>
-      </w:r>
-      <w:r>
-        <w:rPr>
-          <w:rFonts w:ascii="Arial" w:hAnsi="Arial" w:cs="Arial"/>
-          <w:noProof/>
-        </w:rPr>
-        <w:t>gy,</w:t>
-      </w:r>
-      <w:r>
-        <w:rPr>
-          <w:rFonts w:ascii="Arial" w:hAnsi="Arial" w:cs="Arial"/>
-          <w:noProof/>
-        </w:rPr>
-        <w:t xml:space="preserve"> one would assume that</w:t>
-      </w:r>
-      <w:r>
-        <w:rPr>
-          <w:rFonts w:ascii="Arial" w:hAnsi="Arial" w:cs="Arial"/>
-          <w:noProof/>
-        </w:rPr>
-        <w:t xml:space="preserve"> adapative management should be widely </w:t>
-      </w:r>
-      <w:r>
-        <w:rPr>
-          <w:rFonts w:ascii="Arial" w:hAnsi="Arial" w:cs="Arial"/>
-          <w:noProof/>
-        </w:rPr>
-        <w:t>employed</w:t>
-      </w:r>
-      <w:r>
-        <w:rPr>
-          <w:rFonts w:ascii="Arial" w:hAnsi="Arial" w:cs="Arial"/>
-          <w:noProof/>
-        </w:rPr>
-        <w:t xml:space="preserve"> among ecological programs, however adpative management is infrequenctly implemented (Williams et al., 2007). </w:t>
-      </w:r>
-      <w:r>
-        <w:rPr>
-          <w:rFonts w:ascii="Arial" w:hAnsi="Arial" w:cs="Arial"/>
-          <w:noProof/>
-        </w:rPr>
-        <w:t>We have described some of our challenges and our approach</w:t>
-      </w:r>
-      <w:r>
-        <w:rPr>
-          <w:rFonts w:ascii="Arial" w:hAnsi="Arial" w:cs="Arial"/>
-          <w:noProof/>
-        </w:rPr>
-        <w:t>es</w:t>
-      </w:r>
-      <w:r>
-        <w:rPr>
-          <w:rFonts w:ascii="Arial" w:hAnsi="Arial" w:cs="Arial"/>
-          <w:noProof/>
-        </w:rPr>
-        <w:t xml:space="preserve"> to address these concerns through our data management wo</w:t>
-      </w:r>
-      <w:r>
-        <w:rPr>
-          <w:rFonts w:ascii="Arial" w:hAnsi="Arial" w:cs="Arial"/>
-          <w:noProof/>
-        </w:rPr>
-        <w:t>rkflow</w:t>
-      </w:r>
-      <w:r>
-        <w:rPr>
-          <w:rFonts w:ascii="Arial" w:hAnsi="Arial" w:cs="Arial"/>
-          <w:noProof/>
-        </w:rPr>
-        <w:t xml:space="preserve">, hoping that it can provide guidance to future research efforts. </w:t>
-      </w:r>
-      <w:r>
-        <w:rPr>
-          <w:rFonts w:ascii="Arial" w:hAnsi="Arial" w:cs="Arial"/>
-          <w:noProof/>
-        </w:rPr>
-        <w:t xml:space="preserve">Our data management workflow currently does not address some common concerns such as </w:t>
-      </w:r>
-      <w:r>
-        <w:rPr>
-          <w:rFonts w:ascii="Arial" w:hAnsi="Arial" w:cs="Arial"/>
-          <w:noProof/>
-        </w:rPr>
-        <w:t>(</w:t>
-      </w:r>
-      <w:r>
-        <w:rPr>
-          <w:rFonts w:ascii="Arial" w:hAnsi="Arial" w:cs="Arial"/>
-          <w:noProof/>
-        </w:rPr>
-        <w:t>1</w:t>
-      </w:r>
-      <w:r>
-        <w:rPr>
-          <w:rFonts w:ascii="Arial" w:hAnsi="Arial" w:cs="Arial"/>
-          <w:noProof/>
-        </w:rPr>
-        <w:t>)</w:t>
-      </w:r>
-      <w:r>
-        <w:rPr>
-          <w:rFonts w:ascii="Arial" w:hAnsi="Arial" w:cs="Arial"/>
-          <w:noProof/>
-        </w:rPr>
-        <w:t xml:space="preserve"> citation and authorship</w:t>
-      </w:r>
-      <w:r>
-        <w:rPr>
-          <w:rFonts w:ascii="Arial" w:hAnsi="Arial" w:cs="Arial"/>
-          <w:noProof/>
-        </w:rPr>
-        <w:t xml:space="preserve"> credit</w:t>
-      </w:r>
-      <w:r>
-        <w:rPr>
-          <w:rFonts w:ascii="Arial" w:hAnsi="Arial" w:cs="Arial"/>
-          <w:noProof/>
-        </w:rPr>
-        <w:t xml:space="preserve">, </w:t>
-      </w:r>
-      <w:r>
-        <w:rPr>
-          <w:rFonts w:ascii="Arial" w:hAnsi="Arial" w:cs="Arial"/>
-          <w:noProof/>
-        </w:rPr>
-        <w:t>(</w:t>
-      </w:r>
-      <w:r>
-        <w:rPr>
-          <w:rFonts w:ascii="Arial" w:hAnsi="Arial" w:cs="Arial"/>
-          <w:noProof/>
-        </w:rPr>
-        <w:t>2</w:t>
-      </w:r>
-      <w:r>
-        <w:rPr>
-          <w:rFonts w:ascii="Arial" w:hAnsi="Arial" w:cs="Arial"/>
-          <w:noProof/>
-        </w:rPr>
-        <w:t>)</w:t>
-      </w:r>
-      <w:r>
-        <w:rPr>
-          <w:rFonts w:ascii="Arial" w:hAnsi="Arial" w:cs="Arial"/>
-          <w:noProof/>
-        </w:rPr>
-        <w:t xml:space="preserve"> managing for maps (e.g., geodatabases), and </w:t>
-      </w:r>
-      <w:r>
-        <w:rPr>
-          <w:rFonts w:ascii="Arial" w:hAnsi="Arial" w:cs="Arial"/>
-          <w:noProof/>
-        </w:rPr>
-        <w:t>(</w:t>
-      </w:r>
-      <w:r>
-        <w:rPr>
-          <w:rFonts w:ascii="Arial" w:hAnsi="Arial" w:cs="Arial"/>
-          <w:noProof/>
-        </w:rPr>
-        <w:t>3</w:t>
-      </w:r>
-      <w:r>
-        <w:rPr>
-          <w:rFonts w:ascii="Arial" w:hAnsi="Arial" w:cs="Arial"/>
-          <w:noProof/>
-        </w:rPr>
-        <w:t>)</w:t>
-      </w:r>
-      <w:r>
-        <w:rPr>
-          <w:rFonts w:ascii="Arial" w:hAnsi="Arial" w:cs="Arial"/>
-          <w:noProof/>
-        </w:rPr>
-        <w:t xml:space="preserve"> </w:t>
-      </w:r>
-      <w:r>
-        <w:rPr>
-          <w:rFonts w:ascii="Arial" w:hAnsi="Arial" w:cs="Arial"/>
-          <w:noProof/>
-        </w:rPr>
-        <w:t>data licensing (for collaborative data efforts).</w:t>
-      </w:r>
-      <w:r>
-        <w:rPr>
-          <w:rFonts w:ascii="Arial" w:hAnsi="Arial" w:cs="Arial"/>
-          <w:noProof/>
-        </w:rPr>
-        <w:t xml:space="preserve"> Collecting and managing “living </w:t>
+        <w:t xml:space="preserve">Adaptive management is described as a process which continually improves policies and practices based on data outcomes (Pahl-Wostl, 2006).  Due to the recent advancements of technology, one would assume that adaptive management should be widely employed among ecological programs, however adaptive management is infrequently implemented (Williams et al., 2007). We have described some of our challenges and our approaches to address these concerns through our data management workflow, hoping that it can provide guidance to future research efforts. Our data management workflow currently does not address some common concerns </w:t>
       </w:r>
       <w:r>
         <w:rPr>
@@ -5520,32 +5369,8 @@
           <w:noProof/>
         </w:rPr>
         <w:lastRenderedPageBreak/>
-        <w:t xml:space="preserve">data” is becoming the norm in many research programs. Making the effort to train teams and cultivate this new data type will ensure that scientists will be able to effectively manage these data, and  these data will ultimately provide </w:t>
-      </w:r>
-      <w:r>
-        <w:rPr>
-          <w:rFonts w:ascii="Arial" w:hAnsi="Arial" w:cs="Arial"/>
-          <w:noProof/>
-        </w:rPr>
-        <w:t xml:space="preserve">a </w:t>
-      </w:r>
-      <w:r>
-        <w:rPr>
-          <w:rFonts w:ascii="Arial" w:hAnsi="Arial" w:cs="Arial"/>
-          <w:noProof/>
-        </w:rPr>
-        <w:t xml:space="preserve">feeback loop for adapative management. </w:t>
-      </w:r>
-    </w:p>
-    <w:p>
-      <w:pPr>
-        <w:pStyle w:val="BodyText"/>
-        <w:spacing w:line="360" w:lineRule="auto"/>
-        <w:rPr>
-          <w:rFonts w:ascii="Arial" w:hAnsi="Arial" w:cs="Arial"/>
-          <w:color w:val="000000" w:themeColor="text1"/>
-        </w:rPr>
-      </w:pPr>
+        <w:t>such as (1) citation and authorship credit, (2) managing for maps (e.g., geodatabases), and (3) data licensing (for collaborative data efforts). Collecting and managing “living data” is becoming the norm in many research programs. Making the effort to train teams and cultivate this new data type will ensure that scientists will be able to effectively manage these data, and these data will ultimately provide a feed-back loop for adaptive management.</w:t>
+      </w:r>
     </w:p>
     <w:sectPr>
       <w:pgSz w:w="12240" w:h="15840"/>

</xml_diff>